<commit_message>
Documentazione aggiornata + diario + designDatabase completo + design interfacce aggiornato + gantt aggiornato + requisiti migliorati + test case migliorati ma non finiti
</commit_message>
<xml_diff>
--- a/3_Documentazione (word e pdf)/DocumentazioneProgetto_InventarioHW_DennisDonofrioI3BC.docx
+++ b/3_Documentazione (word e pdf)/DocumentazioneProgetto_InventarioHW_DennisDonofrioI3BC.docx
@@ -138,7 +138,7 @@
         <w:rPr>
           <w:noProof/>
         </w:rPr>
-        <w:instrText xml:space="preserve"> PAGEREF _Toc83902732 \h </w:instrText>
+        <w:instrText xml:space="preserve"> PAGEREF _Toc84508065 \h </w:instrText>
       </w:r>
       <w:r>
         <w:rPr>
@@ -217,7 +217,7 @@
         <w:rPr>
           <w:noProof/>
         </w:rPr>
-        <w:instrText xml:space="preserve"> PAGEREF _Toc83902733 \h </w:instrText>
+        <w:instrText xml:space="preserve"> PAGEREF _Toc84508066 \h </w:instrText>
       </w:r>
       <w:r>
         <w:rPr>
@@ -296,7 +296,7 @@
         <w:rPr>
           <w:noProof/>
         </w:rPr>
-        <w:instrText xml:space="preserve"> PAGEREF _Toc83902734 \h </w:instrText>
+        <w:instrText xml:space="preserve"> PAGEREF _Toc84508067 \h </w:instrText>
       </w:r>
       <w:r>
         <w:rPr>
@@ -359,7 +359,7 @@
         <w:rPr>
           <w:noProof/>
         </w:rPr>
-        <w:instrText xml:space="preserve"> PAGEREF _Toc83902735 \h </w:instrText>
+        <w:instrText xml:space="preserve"> PAGEREF _Toc84508068 \h </w:instrText>
       </w:r>
       <w:r>
         <w:rPr>
@@ -422,7 +422,7 @@
         <w:rPr>
           <w:noProof/>
         </w:rPr>
-        <w:instrText xml:space="preserve"> PAGEREF _Toc83902736 \h </w:instrText>
+        <w:instrText xml:space="preserve"> PAGEREF _Toc84508069 \h </w:instrText>
       </w:r>
       <w:r>
         <w:rPr>
@@ -485,7 +485,7 @@
         <w:rPr>
           <w:noProof/>
         </w:rPr>
-        <w:instrText xml:space="preserve"> PAGEREF _Toc83902737 \h </w:instrText>
+        <w:instrText xml:space="preserve"> PAGEREF _Toc84508070 \h </w:instrText>
       </w:r>
       <w:r>
         <w:rPr>
@@ -564,7 +564,7 @@
         <w:rPr>
           <w:noProof/>
         </w:rPr>
-        <w:instrText xml:space="preserve"> PAGEREF _Toc83902738 \h </w:instrText>
+        <w:instrText xml:space="preserve"> PAGEREF _Toc84508071 \h </w:instrText>
       </w:r>
       <w:r>
         <w:rPr>
@@ -643,7 +643,7 @@
         <w:rPr>
           <w:noProof/>
         </w:rPr>
-        <w:instrText xml:space="preserve"> PAGEREF _Toc83902739 \h </w:instrText>
+        <w:instrText xml:space="preserve"> PAGEREF _Toc84508072 \h </w:instrText>
       </w:r>
       <w:r>
         <w:rPr>
@@ -722,7 +722,7 @@
         <w:rPr>
           <w:noProof/>
         </w:rPr>
-        <w:instrText xml:space="preserve"> PAGEREF _Toc83902740 \h </w:instrText>
+        <w:instrText xml:space="preserve"> PAGEREF _Toc84508073 \h </w:instrText>
       </w:r>
       <w:r>
         <w:rPr>
@@ -801,7 +801,7 @@
         <w:rPr>
           <w:noProof/>
         </w:rPr>
-        <w:instrText xml:space="preserve"> PAGEREF _Toc83902741 \h </w:instrText>
+        <w:instrText xml:space="preserve"> PAGEREF _Toc84508074 \h </w:instrText>
       </w:r>
       <w:r>
         <w:rPr>
@@ -880,7 +880,7 @@
         <w:rPr>
           <w:noProof/>
         </w:rPr>
-        <w:instrText xml:space="preserve"> PAGEREF _Toc83902742 \h </w:instrText>
+        <w:instrText xml:space="preserve"> PAGEREF _Toc84508075 \h </w:instrText>
       </w:r>
       <w:r>
         <w:rPr>
@@ -959,7 +959,7 @@
         <w:rPr>
           <w:noProof/>
         </w:rPr>
-        <w:instrText xml:space="preserve"> PAGEREF _Toc83902743 \h </w:instrText>
+        <w:instrText xml:space="preserve"> PAGEREF _Toc84508076 \h </w:instrText>
       </w:r>
       <w:r>
         <w:rPr>
@@ -1038,7 +1038,7 @@
         <w:rPr>
           <w:noProof/>
         </w:rPr>
-        <w:instrText xml:space="preserve"> PAGEREF _Toc83902744 \h </w:instrText>
+        <w:instrText xml:space="preserve"> PAGEREF _Toc84508077 \h </w:instrText>
       </w:r>
       <w:r>
         <w:rPr>
@@ -1117,7 +1117,7 @@
         <w:rPr>
           <w:noProof/>
         </w:rPr>
-        <w:instrText xml:space="preserve"> PAGEREF _Toc83902745 \h </w:instrText>
+        <w:instrText xml:space="preserve"> PAGEREF _Toc84508078 \h </w:instrText>
       </w:r>
       <w:r>
         <w:rPr>
@@ -1196,7 +1196,7 @@
         <w:rPr>
           <w:noProof/>
         </w:rPr>
-        <w:instrText xml:space="preserve"> PAGEREF _Toc83902746 \h </w:instrText>
+        <w:instrText xml:space="preserve"> PAGEREF _Toc84508079 \h </w:instrText>
       </w:r>
       <w:r>
         <w:rPr>
@@ -1275,7 +1275,7 @@
         <w:rPr>
           <w:noProof/>
         </w:rPr>
-        <w:instrText xml:space="preserve"> PAGEREF _Toc83902747 \h </w:instrText>
+        <w:instrText xml:space="preserve"> PAGEREF _Toc84508080 \h </w:instrText>
       </w:r>
       <w:r>
         <w:rPr>
@@ -1354,7 +1354,7 @@
         <w:rPr>
           <w:noProof/>
         </w:rPr>
-        <w:instrText xml:space="preserve"> PAGEREF _Toc83902748 \h </w:instrText>
+        <w:instrText xml:space="preserve"> PAGEREF _Toc84508081 \h </w:instrText>
       </w:r>
       <w:r>
         <w:rPr>
@@ -1433,7 +1433,7 @@
         <w:rPr>
           <w:noProof/>
         </w:rPr>
-        <w:instrText xml:space="preserve"> PAGEREF _Toc83902749 \h </w:instrText>
+        <w:instrText xml:space="preserve"> PAGEREF _Toc84508082 \h </w:instrText>
       </w:r>
       <w:r>
         <w:rPr>
@@ -1512,7 +1512,7 @@
         <w:rPr>
           <w:noProof/>
         </w:rPr>
-        <w:instrText xml:space="preserve"> PAGEREF _Toc83902750 \h </w:instrText>
+        <w:instrText xml:space="preserve"> PAGEREF _Toc84508083 \h </w:instrText>
       </w:r>
       <w:r>
         <w:rPr>
@@ -1591,7 +1591,7 @@
         <w:rPr>
           <w:noProof/>
         </w:rPr>
-        <w:instrText xml:space="preserve"> PAGEREF _Toc83902751 \h </w:instrText>
+        <w:instrText xml:space="preserve"> PAGEREF _Toc84508084 \h </w:instrText>
       </w:r>
       <w:r>
         <w:rPr>
@@ -1670,7 +1670,7 @@
         <w:rPr>
           <w:noProof/>
         </w:rPr>
-        <w:instrText xml:space="preserve"> PAGEREF _Toc83902752 \h </w:instrText>
+        <w:instrText xml:space="preserve"> PAGEREF _Toc84508085 \h </w:instrText>
       </w:r>
       <w:r>
         <w:rPr>
@@ -1751,7 +1751,7 @@
         <w:rPr>
           <w:noProof/>
         </w:rPr>
-        <w:instrText xml:space="preserve"> PAGEREF _Toc83902753 \h </w:instrText>
+        <w:instrText xml:space="preserve"> PAGEREF _Toc84508086 \h </w:instrText>
       </w:r>
       <w:r>
         <w:rPr>
@@ -1830,7 +1830,7 @@
         <w:rPr>
           <w:noProof/>
         </w:rPr>
-        <w:instrText xml:space="preserve"> PAGEREF _Toc83902754 \h </w:instrText>
+        <w:instrText xml:space="preserve"> PAGEREF _Toc84508087 \h </w:instrText>
       </w:r>
       <w:r>
         <w:rPr>
@@ -1909,7 +1909,7 @@
         <w:rPr>
           <w:noProof/>
         </w:rPr>
-        <w:instrText xml:space="preserve"> PAGEREF _Toc83902755 \h </w:instrText>
+        <w:instrText xml:space="preserve"> PAGEREF _Toc84508088 \h </w:instrText>
       </w:r>
       <w:r>
         <w:rPr>
@@ -1988,7 +1988,7 @@
         <w:rPr>
           <w:noProof/>
         </w:rPr>
-        <w:instrText xml:space="preserve"> PAGEREF _Toc83902756 \h </w:instrText>
+        <w:instrText xml:space="preserve"> PAGEREF _Toc84508089 \h </w:instrText>
       </w:r>
       <w:r>
         <w:rPr>
@@ -2069,7 +2069,7 @@
         <w:rPr>
           <w:noProof/>
         </w:rPr>
-        <w:instrText xml:space="preserve"> PAGEREF _Toc83902757 \h </w:instrText>
+        <w:instrText xml:space="preserve"> PAGEREF _Toc84508090 \h </w:instrText>
       </w:r>
       <w:r>
         <w:rPr>
@@ -2150,7 +2150,7 @@
         <w:rPr>
           <w:noProof/>
         </w:rPr>
-        <w:instrText xml:space="preserve"> PAGEREF _Toc83902758 \h </w:instrText>
+        <w:instrText xml:space="preserve"> PAGEREF _Toc84508091 \h </w:instrText>
       </w:r>
       <w:r>
         <w:rPr>
@@ -2229,7 +2229,7 @@
         <w:rPr>
           <w:noProof/>
         </w:rPr>
-        <w:instrText xml:space="preserve"> PAGEREF _Toc83902759 \h </w:instrText>
+        <w:instrText xml:space="preserve"> PAGEREF _Toc84508092 \h </w:instrText>
       </w:r>
       <w:r>
         <w:rPr>
@@ -2308,7 +2308,7 @@
         <w:rPr>
           <w:noProof/>
         </w:rPr>
-        <w:instrText xml:space="preserve"> PAGEREF _Toc83902760 \h </w:instrText>
+        <w:instrText xml:space="preserve"> PAGEREF _Toc84508093 \h </w:instrText>
       </w:r>
       <w:r>
         <w:rPr>
@@ -2389,7 +2389,7 @@
         <w:rPr>
           <w:noProof/>
         </w:rPr>
-        <w:instrText xml:space="preserve"> PAGEREF _Toc83902761 \h </w:instrText>
+        <w:instrText xml:space="preserve"> PAGEREF _Toc84508094 \h </w:instrText>
       </w:r>
       <w:r>
         <w:rPr>
@@ -2468,7 +2468,7 @@
         <w:rPr>
           <w:noProof/>
         </w:rPr>
-        <w:instrText xml:space="preserve"> PAGEREF _Toc83902762 \h </w:instrText>
+        <w:instrText xml:space="preserve"> PAGEREF _Toc84508095 \h </w:instrText>
       </w:r>
       <w:r>
         <w:rPr>
@@ -2547,7 +2547,7 @@
         <w:rPr>
           <w:noProof/>
         </w:rPr>
-        <w:instrText xml:space="preserve"> PAGEREF _Toc83902763 \h </w:instrText>
+        <w:instrText xml:space="preserve"> PAGEREF _Toc84508096 \h </w:instrText>
       </w:r>
       <w:r>
         <w:rPr>
@@ -2626,7 +2626,7 @@
         <w:rPr>
           <w:noProof/>
         </w:rPr>
-        <w:instrText xml:space="preserve"> PAGEREF _Toc83902764 \h </w:instrText>
+        <w:instrText xml:space="preserve"> PAGEREF _Toc84508097 \h </w:instrText>
       </w:r>
       <w:r>
         <w:rPr>
@@ -2707,7 +2707,7 @@
         <w:rPr>
           <w:noProof/>
         </w:rPr>
-        <w:instrText xml:space="preserve"> PAGEREF _Toc83902765 \h </w:instrText>
+        <w:instrText xml:space="preserve"> PAGEREF _Toc84508098 \h </w:instrText>
       </w:r>
       <w:r>
         <w:rPr>
@@ -2759,7 +2759,7 @@
         </w:rPr>
         <w:br w:type="page"/>
       </w:r>
-      <w:bookmarkStart w:id="0" w:name="_Toc83902732"/>
+      <w:bookmarkStart w:id="0" w:name="_Toc84508065"/>
       <w:r>
         <w:rPr>
           <w:lang w:val="it-IT"/>
@@ -2773,7 +2773,7 @@
       <w:pPr>
         <w:pStyle w:val="Titolo2"/>
       </w:pPr>
-      <w:bookmarkStart w:id="1" w:name="_Toc83902733"/>
+      <w:bookmarkStart w:id="1" w:name="_Toc84508066"/>
       <w:r>
         <w:t>Informazioni sul progetto</w:t>
       </w:r>
@@ -2950,7 +2950,7 @@
       <w:pPr>
         <w:pStyle w:val="Titolo2"/>
       </w:pPr>
-      <w:bookmarkStart w:id="2" w:name="_Toc83902734"/>
+      <w:bookmarkStart w:id="2" w:name="_Toc84508067"/>
       <w:r>
         <w:t>Abstract</w:t>
       </w:r>
@@ -2972,7 +2972,7 @@
           <w:iCs/>
         </w:rPr>
       </w:pPr>
-      <w:bookmarkStart w:id="3" w:name="_Toc83902735"/>
+      <w:bookmarkStart w:id="3" w:name="_Toc84508068"/>
       <w:r>
         <w:rPr>
           <w:iCs/>
@@ -3061,7 +3061,7 @@
           <w:iCs/>
         </w:rPr>
       </w:pPr>
-      <w:bookmarkStart w:id="4" w:name="_Toc83902736"/>
+      <w:bookmarkStart w:id="4" w:name="_Toc84508069"/>
       <w:r>
         <w:rPr>
           <w:iCs/>
@@ -3115,7 +3115,7 @@
           <w:iCs/>
         </w:rPr>
       </w:pPr>
-      <w:bookmarkStart w:id="7" w:name="_Toc83902737"/>
+      <w:bookmarkStart w:id="7" w:name="_Toc84508070"/>
       <w:r>
         <w:rPr>
           <w:iCs/>
@@ -3155,7 +3155,7 @@
       <w:pPr>
         <w:pStyle w:val="Titolo2"/>
       </w:pPr>
-      <w:bookmarkStart w:id="8" w:name="_Toc83902738"/>
+      <w:bookmarkStart w:id="8" w:name="_Toc84508071"/>
       <w:r>
         <w:t>Scopo</w:t>
       </w:r>
@@ -3184,7 +3184,7 @@
       <w:r>
         <w:br w:type="page"/>
       </w:r>
-      <w:bookmarkStart w:id="9" w:name="_Toc83902739"/>
+      <w:bookmarkStart w:id="9" w:name="_Toc84508072"/>
       <w:r>
         <w:lastRenderedPageBreak/>
         <w:t>Analisi</w:t>
@@ -3195,7 +3195,7 @@
       <w:pPr>
         <w:pStyle w:val="Titolo2"/>
       </w:pPr>
-      <w:bookmarkStart w:id="10" w:name="_Toc83902740"/>
+      <w:bookmarkStart w:id="10" w:name="_Toc84508073"/>
       <w:r>
         <w:t>Analisi del dominio</w:t>
       </w:r>
@@ -3429,7 +3429,7 @@
       <w:pPr>
         <w:pStyle w:val="Titolo2"/>
       </w:pPr>
-      <w:bookmarkStart w:id="11" w:name="_Toc83902741"/>
+      <w:bookmarkStart w:id="11" w:name="_Toc84508074"/>
       <w:r>
         <w:t>Analisi e s</w:t>
       </w:r>
@@ -3749,7 +3749,7 @@
                 <w:sz w:val="16"/>
                 <w:szCs w:val="16"/>
               </w:rPr>
-              <w:t>-</w:t>
+              <w:t>Apache, PHP, MySQL funzionanti</w:t>
             </w:r>
           </w:p>
         </w:tc>
@@ -3843,7 +3843,77 @@
                 <w:sz w:val="16"/>
                 <w:szCs w:val="16"/>
               </w:rPr>
-              <w:t>Apache, PHP, MySQL funzionanti</w:t>
+              <w:t>Apache con la porta 80</w:t>
+            </w:r>
+          </w:p>
+        </w:tc>
+      </w:tr>
+      <w:tr>
+        <w:trPr>
+          <w:tblCellSpacing w:w="0" w:type="dxa"/>
+        </w:trPr>
+        <w:tc>
+          <w:tcPr>
+            <w:tcW w:w="1895" w:type="dxa"/>
+            <w:tcBorders>
+              <w:top w:val="outset" w:sz="6" w:space="0" w:color="000000"/>
+              <w:bottom w:val="outset" w:sz="6" w:space="0" w:color="000000"/>
+              <w:right w:val="outset" w:sz="6" w:space="0" w:color="000000"/>
+            </w:tcBorders>
+          </w:tcPr>
+          <w:p>
+            <w:pPr>
+              <w:spacing w:before="100" w:beforeAutospacing="1"/>
+              <w:rPr>
+                <w:b/>
+                <w:bCs/>
+                <w:sz w:val="16"/>
+                <w:szCs w:val="16"/>
+              </w:rPr>
+            </w:pPr>
+            <w:r>
+              <w:rPr>
+                <w:b/>
+                <w:bCs/>
+                <w:sz w:val="16"/>
+                <w:szCs w:val="16"/>
+              </w:rPr>
+              <w:t>002</w:t>
+            </w:r>
+          </w:p>
+        </w:tc>
+        <w:tc>
+          <w:tcPr>
+            <w:tcW w:w="7685" w:type="dxa"/>
+            <w:tcBorders>
+              <w:top w:val="outset" w:sz="6" w:space="0" w:color="000000"/>
+              <w:left w:val="outset" w:sz="6" w:space="0" w:color="000000"/>
+              <w:bottom w:val="outset" w:sz="6" w:space="0" w:color="000000"/>
+            </w:tcBorders>
+          </w:tcPr>
+          <w:p>
+            <w:pPr>
+              <w:spacing w:before="100" w:beforeAutospacing="1"/>
+              <w:rPr>
+                <w:sz w:val="16"/>
+                <w:szCs w:val="16"/>
+              </w:rPr>
+            </w:pPr>
+            <w:proofErr w:type="spellStart"/>
+            <w:r>
+              <w:rPr>
+                <w:sz w:val="16"/>
+                <w:szCs w:val="16"/>
+              </w:rPr>
+              <w:t>MySql</w:t>
+            </w:r>
+            <w:proofErr w:type="spellEnd"/>
+            <w:r>
+              <w:rPr>
+                <w:sz w:val="16"/>
+                <w:szCs w:val="16"/>
+              </w:rPr>
+              <w:t xml:space="preserve"> con la porta 3306</w:t>
             </w:r>
           </w:p>
         </w:tc>
@@ -3977,7 +4047,14 @@
                 <w:sz w:val="16"/>
                 <w:szCs w:val="16"/>
               </w:rPr>
-              <w:t>Creazione struttura database</w:t>
+              <w:t>S</w:t>
+            </w:r>
+            <w:r>
+              <w:rPr>
+                <w:sz w:val="16"/>
+                <w:szCs w:val="16"/>
+              </w:rPr>
+              <w:t>truttura database</w:t>
             </w:r>
           </w:p>
         </w:tc>
@@ -4154,7 +4231,7 @@
                 <w:sz w:val="16"/>
                 <w:szCs w:val="16"/>
               </w:rPr>
-              <w:t>Si necessitano i permessi di root / Dipende dal requisito REQ-001 (Creazione DB)</w:t>
+              <w:t>Si necessita di tabelle riservate agli utenti e tabelle riservate ai componenti HW</w:t>
             </w:r>
           </w:p>
         </w:tc>
@@ -4248,7 +4325,68 @@
                 <w:sz w:val="16"/>
                 <w:szCs w:val="16"/>
               </w:rPr>
-              <w:t>Si necessita di tabelle riservate agli utenti e tabelle riservate ai componenti HW</w:t>
+              <w:t>Tabella utente</w:t>
+            </w:r>
+          </w:p>
+        </w:tc>
+      </w:tr>
+      <w:tr>
+        <w:trPr>
+          <w:tblCellSpacing w:w="0" w:type="dxa"/>
+        </w:trPr>
+        <w:tc>
+          <w:tcPr>
+            <w:tcW w:w="1895" w:type="dxa"/>
+            <w:tcBorders>
+              <w:top w:val="outset" w:sz="6" w:space="0" w:color="000000"/>
+              <w:bottom w:val="outset" w:sz="6" w:space="0" w:color="000000"/>
+              <w:right w:val="outset" w:sz="6" w:space="0" w:color="000000"/>
+            </w:tcBorders>
+          </w:tcPr>
+          <w:p>
+            <w:pPr>
+              <w:spacing w:before="100" w:beforeAutospacing="1"/>
+              <w:rPr>
+                <w:b/>
+                <w:bCs/>
+                <w:sz w:val="16"/>
+                <w:szCs w:val="16"/>
+              </w:rPr>
+            </w:pPr>
+            <w:r>
+              <w:rPr>
+                <w:b/>
+                <w:bCs/>
+                <w:sz w:val="16"/>
+                <w:szCs w:val="16"/>
+              </w:rPr>
+              <w:t>002</w:t>
+            </w:r>
+          </w:p>
+        </w:tc>
+        <w:tc>
+          <w:tcPr>
+            <w:tcW w:w="7685" w:type="dxa"/>
+            <w:tcBorders>
+              <w:top w:val="outset" w:sz="6" w:space="0" w:color="000000"/>
+              <w:left w:val="outset" w:sz="6" w:space="0" w:color="000000"/>
+              <w:bottom w:val="outset" w:sz="6" w:space="0" w:color="000000"/>
+            </w:tcBorders>
+          </w:tcPr>
+          <w:p>
+            <w:pPr>
+              <w:spacing w:before="100" w:beforeAutospacing="1"/>
+              <w:rPr>
+                <w:sz w:val="16"/>
+                <w:szCs w:val="16"/>
+              </w:rPr>
+            </w:pPr>
+            <w:r>
+              <w:rPr>
+                <w:sz w:val="16"/>
+                <w:szCs w:val="16"/>
+              </w:rPr>
+              <w:t>Tabella oggetto</w:t>
             </w:r>
           </w:p>
         </w:tc>
@@ -4309,7 +4447,6 @@
                 <w:sz w:val="16"/>
                 <w:szCs w:val="16"/>
               </w:rPr>
-              <w:lastRenderedPageBreak/>
               <w:t xml:space="preserve">ID: </w:t>
             </w:r>
             <w:r>
@@ -4562,7 +4699,7 @@
                 <w:sz w:val="16"/>
                 <w:szCs w:val="16"/>
               </w:rPr>
-              <w:t>-</w:t>
+              <w:t>Una pagina unica che faccia accedere gli utenti.</w:t>
             </w:r>
           </w:p>
         </w:tc>
@@ -5028,7 +5165,7 @@
                 <w:sz w:val="16"/>
                 <w:szCs w:val="16"/>
               </w:rPr>
-              <w:t>-</w:t>
+              <w:t>Amministratori e utenti base avranno permessi diversi.</w:t>
             </w:r>
           </w:p>
         </w:tc>
@@ -5434,7 +5571,7 @@
                 <w:sz w:val="16"/>
                 <w:szCs w:val="16"/>
               </w:rPr>
-              <w:t>-</w:t>
+              <w:t>Si necessitano 4 tipi di pagine.</w:t>
             </w:r>
           </w:p>
         </w:tc>
@@ -6029,7 +6166,7 @@
                 <w:sz w:val="16"/>
                 <w:szCs w:val="16"/>
               </w:rPr>
-              <w:t>-</w:t>
+              <w:t>Si necessitano di filtri per migliorare l’efficacia della ricerca</w:t>
             </w:r>
           </w:p>
         </w:tc>
@@ -6123,7 +6260,7 @@
                 <w:sz w:val="16"/>
                 <w:szCs w:val="16"/>
               </w:rPr>
-              <w:t>Si necessitano di filtri per migliorare l’efficacia della ricerca</w:t>
+              <w:t>Filtri sulla descrizione e sulla tipologia</w:t>
             </w:r>
           </w:p>
         </w:tc>
@@ -6435,7 +6572,7 @@
                 <w:sz w:val="16"/>
                 <w:szCs w:val="16"/>
               </w:rPr>
-              <w:t>-</w:t>
+              <w:t>Percentuale sotto la quale verrà inviata una email per comunicare che la disponibilità quella tipologia è sceso sotto la percentuale</w:t>
             </w:r>
           </w:p>
         </w:tc>
@@ -6590,7 +6727,21 @@
                 <w:sz w:val="16"/>
                 <w:szCs w:val="16"/>
               </w:rPr>
-              <w:t>Se la percentuale è stata superata, viene inviata una mail notificando che un componente sta finendo</w:t>
+              <w:t xml:space="preserve">Se la percentuale è stata superata, viene inviata una mail notificando che </w:t>
+            </w:r>
+            <w:r>
+              <w:rPr>
+                <w:sz w:val="16"/>
+                <w:szCs w:val="16"/>
+              </w:rPr>
+              <w:t>una tipologia</w:t>
+            </w:r>
+            <w:r>
+              <w:rPr>
+                <w:sz w:val="16"/>
+                <w:szCs w:val="16"/>
+              </w:rPr>
+              <w:t xml:space="preserve"> sta finendo</w:t>
             </w:r>
           </w:p>
         </w:tc>
@@ -6902,7 +7053,7 @@
                 <w:sz w:val="16"/>
                 <w:szCs w:val="16"/>
               </w:rPr>
-              <w:t>-</w:t>
+              <w:t>Gli amministratori hanno il controllo completo dell’applicativo.</w:t>
             </w:r>
           </w:p>
         </w:tc>
@@ -7064,6 +7215,971 @@
       </w:tr>
     </w:tbl>
     <w:p/>
+    <w:p/>
+    <w:p/>
+    <w:p/>
+    <w:p/>
+    <w:p/>
+    <w:p/>
+    <w:p/>
+    <w:p/>
+    <w:tbl>
+      <w:tblPr>
+        <w:tblW w:w="9580" w:type="dxa"/>
+        <w:tblCellSpacing w:w="0" w:type="dxa"/>
+        <w:tblInd w:w="-8" w:type="dxa"/>
+        <w:tblBorders>
+          <w:top w:val="outset" w:sz="6" w:space="0" w:color="000000"/>
+          <w:left w:val="outset" w:sz="6" w:space="0" w:color="000000"/>
+          <w:bottom w:val="outset" w:sz="6" w:space="0" w:color="000000"/>
+          <w:right w:val="outset" w:sz="6" w:space="0" w:color="000000"/>
+        </w:tblBorders>
+        <w:tblCellMar>
+          <w:top w:w="60" w:type="dxa"/>
+          <w:left w:w="60" w:type="dxa"/>
+          <w:bottom w:w="60" w:type="dxa"/>
+          <w:right w:w="60" w:type="dxa"/>
+        </w:tblCellMar>
+        <w:tblLook w:val="00A0" w:firstRow="1" w:lastRow="0" w:firstColumn="1" w:lastColumn="0" w:noHBand="0" w:noVBand="0"/>
+      </w:tblPr>
+      <w:tblGrid>
+        <w:gridCol w:w="1895"/>
+        <w:gridCol w:w="7685"/>
+      </w:tblGrid>
+      <w:tr>
+        <w:trPr>
+          <w:trHeight w:val="251"/>
+          <w:tblCellSpacing w:w="0" w:type="dxa"/>
+        </w:trPr>
+        <w:tc>
+          <w:tcPr>
+            <w:tcW w:w="9580" w:type="dxa"/>
+            <w:gridSpan w:val="2"/>
+            <w:tcBorders>
+              <w:top w:val="outset" w:sz="6" w:space="0" w:color="000000"/>
+              <w:bottom w:val="outset" w:sz="6" w:space="0" w:color="000000"/>
+            </w:tcBorders>
+          </w:tcPr>
+          <w:p>
+            <w:pPr>
+              <w:spacing w:before="100" w:beforeAutospacing="1"/>
+              <w:jc w:val="center"/>
+              <w:rPr>
+                <w:b/>
+                <w:sz w:val="16"/>
+                <w:szCs w:val="16"/>
+              </w:rPr>
+            </w:pPr>
+            <w:r>
+              <w:rPr>
+                <w:b/>
+                <w:sz w:val="16"/>
+                <w:szCs w:val="16"/>
+              </w:rPr>
+              <w:lastRenderedPageBreak/>
+              <w:t xml:space="preserve">ID: </w:t>
+            </w:r>
+            <w:r>
+              <w:rPr>
+                <w:b/>
+                <w:sz w:val="16"/>
+                <w:szCs w:val="16"/>
+              </w:rPr>
+              <w:t>REQ-0</w:t>
+            </w:r>
+            <w:r>
+              <w:rPr>
+                <w:b/>
+                <w:sz w:val="16"/>
+                <w:szCs w:val="16"/>
+              </w:rPr>
+              <w:t>0</w:t>
+            </w:r>
+            <w:r>
+              <w:rPr>
+                <w:b/>
+                <w:sz w:val="16"/>
+                <w:szCs w:val="16"/>
+              </w:rPr>
+              <w:t>9</w:t>
+            </w:r>
+          </w:p>
+        </w:tc>
+      </w:tr>
+      <w:tr>
+        <w:trPr>
+          <w:tblCellSpacing w:w="0" w:type="dxa"/>
+        </w:trPr>
+        <w:tc>
+          <w:tcPr>
+            <w:tcW w:w="1895" w:type="dxa"/>
+            <w:tcBorders>
+              <w:top w:val="outset" w:sz="6" w:space="0" w:color="000000"/>
+              <w:bottom w:val="outset" w:sz="6" w:space="0" w:color="000000"/>
+              <w:right w:val="outset" w:sz="6" w:space="0" w:color="000000"/>
+            </w:tcBorders>
+          </w:tcPr>
+          <w:p>
+            <w:pPr>
+              <w:spacing w:before="100" w:beforeAutospacing="1"/>
+              <w:rPr>
+                <w:b/>
+                <w:sz w:val="16"/>
+                <w:szCs w:val="16"/>
+              </w:rPr>
+            </w:pPr>
+            <w:r>
+              <w:rPr>
+                <w:b/>
+                <w:sz w:val="16"/>
+                <w:szCs w:val="16"/>
+              </w:rPr>
+              <w:t>Nome</w:t>
+            </w:r>
+          </w:p>
+        </w:tc>
+        <w:tc>
+          <w:tcPr>
+            <w:tcW w:w="7685" w:type="dxa"/>
+            <w:tcBorders>
+              <w:top w:val="outset" w:sz="6" w:space="0" w:color="000000"/>
+              <w:left w:val="outset" w:sz="6" w:space="0" w:color="000000"/>
+              <w:bottom w:val="outset" w:sz="6" w:space="0" w:color="000000"/>
+            </w:tcBorders>
+          </w:tcPr>
+          <w:p>
+            <w:pPr>
+              <w:spacing w:before="100" w:beforeAutospacing="1"/>
+              <w:rPr>
+                <w:sz w:val="16"/>
+                <w:szCs w:val="16"/>
+              </w:rPr>
+            </w:pPr>
+            <w:r>
+              <w:rPr>
+                <w:sz w:val="16"/>
+                <w:szCs w:val="16"/>
+              </w:rPr>
+              <w:t>Gestione utenti</w:t>
+            </w:r>
+          </w:p>
+        </w:tc>
+      </w:tr>
+      <w:tr>
+        <w:trPr>
+          <w:tblCellSpacing w:w="0" w:type="dxa"/>
+        </w:trPr>
+        <w:tc>
+          <w:tcPr>
+            <w:tcW w:w="1895" w:type="dxa"/>
+            <w:tcBorders>
+              <w:top w:val="outset" w:sz="6" w:space="0" w:color="000000"/>
+              <w:bottom w:val="outset" w:sz="6" w:space="0" w:color="000000"/>
+              <w:right w:val="outset" w:sz="6" w:space="0" w:color="000000"/>
+            </w:tcBorders>
+          </w:tcPr>
+          <w:p>
+            <w:pPr>
+              <w:spacing w:before="100" w:beforeAutospacing="1"/>
+              <w:rPr>
+                <w:b/>
+                <w:sz w:val="16"/>
+                <w:szCs w:val="16"/>
+              </w:rPr>
+            </w:pPr>
+            <w:r>
+              <w:rPr>
+                <w:b/>
+                <w:sz w:val="16"/>
+                <w:szCs w:val="16"/>
+              </w:rPr>
+              <w:t>Priorità</w:t>
+            </w:r>
+          </w:p>
+        </w:tc>
+        <w:tc>
+          <w:tcPr>
+            <w:tcW w:w="7685" w:type="dxa"/>
+            <w:tcBorders>
+              <w:top w:val="outset" w:sz="6" w:space="0" w:color="000000"/>
+              <w:left w:val="outset" w:sz="6" w:space="0" w:color="000000"/>
+              <w:bottom w:val="outset" w:sz="6" w:space="0" w:color="000000"/>
+            </w:tcBorders>
+          </w:tcPr>
+          <w:p>
+            <w:pPr>
+              <w:spacing w:before="100" w:beforeAutospacing="1"/>
+              <w:rPr>
+                <w:sz w:val="16"/>
+                <w:szCs w:val="16"/>
+              </w:rPr>
+            </w:pPr>
+            <w:r>
+              <w:rPr>
+                <w:sz w:val="16"/>
+                <w:szCs w:val="16"/>
+              </w:rPr>
+              <w:t>1</w:t>
+            </w:r>
+          </w:p>
+        </w:tc>
+      </w:tr>
+      <w:tr>
+        <w:trPr>
+          <w:tblCellSpacing w:w="0" w:type="dxa"/>
+        </w:trPr>
+        <w:tc>
+          <w:tcPr>
+            <w:tcW w:w="1895" w:type="dxa"/>
+            <w:tcBorders>
+              <w:top w:val="outset" w:sz="6" w:space="0" w:color="000000"/>
+              <w:bottom w:val="outset" w:sz="6" w:space="0" w:color="000000"/>
+              <w:right w:val="outset" w:sz="6" w:space="0" w:color="000000"/>
+            </w:tcBorders>
+          </w:tcPr>
+          <w:p>
+            <w:pPr>
+              <w:spacing w:before="100" w:beforeAutospacing="1"/>
+              <w:rPr>
+                <w:b/>
+                <w:sz w:val="16"/>
+                <w:szCs w:val="16"/>
+              </w:rPr>
+            </w:pPr>
+            <w:r>
+              <w:rPr>
+                <w:b/>
+                <w:sz w:val="16"/>
+                <w:szCs w:val="16"/>
+              </w:rPr>
+              <w:t>Versione</w:t>
+            </w:r>
+          </w:p>
+        </w:tc>
+        <w:tc>
+          <w:tcPr>
+            <w:tcW w:w="7685" w:type="dxa"/>
+            <w:tcBorders>
+              <w:top w:val="outset" w:sz="6" w:space="0" w:color="000000"/>
+              <w:left w:val="outset" w:sz="6" w:space="0" w:color="000000"/>
+              <w:bottom w:val="outset" w:sz="6" w:space="0" w:color="000000"/>
+            </w:tcBorders>
+          </w:tcPr>
+          <w:p>
+            <w:pPr>
+              <w:spacing w:before="100" w:beforeAutospacing="1"/>
+              <w:rPr>
+                <w:sz w:val="16"/>
+                <w:szCs w:val="16"/>
+              </w:rPr>
+            </w:pPr>
+            <w:r>
+              <w:rPr>
+                <w:sz w:val="16"/>
+                <w:szCs w:val="16"/>
+              </w:rPr>
+              <w:t>1.0</w:t>
+            </w:r>
+          </w:p>
+        </w:tc>
+      </w:tr>
+      <w:tr>
+        <w:trPr>
+          <w:tblCellSpacing w:w="0" w:type="dxa"/>
+        </w:trPr>
+        <w:tc>
+          <w:tcPr>
+            <w:tcW w:w="1895" w:type="dxa"/>
+            <w:tcBorders>
+              <w:top w:val="outset" w:sz="6" w:space="0" w:color="000000"/>
+              <w:bottom w:val="outset" w:sz="6" w:space="0" w:color="000000"/>
+              <w:right w:val="outset" w:sz="6" w:space="0" w:color="000000"/>
+            </w:tcBorders>
+          </w:tcPr>
+          <w:p>
+            <w:pPr>
+              <w:spacing w:before="100" w:beforeAutospacing="1"/>
+              <w:rPr>
+                <w:b/>
+                <w:sz w:val="16"/>
+                <w:szCs w:val="16"/>
+              </w:rPr>
+            </w:pPr>
+            <w:r>
+              <w:rPr>
+                <w:b/>
+                <w:sz w:val="16"/>
+                <w:szCs w:val="16"/>
+              </w:rPr>
+              <w:t>Note</w:t>
+            </w:r>
+          </w:p>
+        </w:tc>
+        <w:tc>
+          <w:tcPr>
+            <w:tcW w:w="7685" w:type="dxa"/>
+            <w:tcBorders>
+              <w:top w:val="outset" w:sz="6" w:space="0" w:color="000000"/>
+              <w:left w:val="outset" w:sz="6" w:space="0" w:color="000000"/>
+              <w:bottom w:val="outset" w:sz="6" w:space="0" w:color="000000"/>
+            </w:tcBorders>
+          </w:tcPr>
+          <w:p>
+            <w:pPr>
+              <w:spacing w:before="100" w:beforeAutospacing="1"/>
+              <w:rPr>
+                <w:sz w:val="16"/>
+                <w:szCs w:val="16"/>
+              </w:rPr>
+            </w:pPr>
+            <w:r>
+              <w:rPr>
+                <w:sz w:val="16"/>
+                <w:szCs w:val="16"/>
+              </w:rPr>
+              <w:t>Gli amministratori hanno la possibilità di aggiungere, modificare o rimuovere un utente.</w:t>
+            </w:r>
+          </w:p>
+        </w:tc>
+      </w:tr>
+      <w:tr>
+        <w:trPr>
+          <w:tblCellSpacing w:w="0" w:type="dxa"/>
+        </w:trPr>
+        <w:tc>
+          <w:tcPr>
+            <w:tcW w:w="9580" w:type="dxa"/>
+            <w:gridSpan w:val="2"/>
+            <w:tcBorders>
+              <w:top w:val="outset" w:sz="6" w:space="0" w:color="000000"/>
+              <w:bottom w:val="outset" w:sz="6" w:space="0" w:color="000000"/>
+            </w:tcBorders>
+          </w:tcPr>
+          <w:p>
+            <w:pPr>
+              <w:spacing w:before="100" w:beforeAutospacing="1"/>
+              <w:jc w:val="center"/>
+              <w:rPr>
+                <w:sz w:val="16"/>
+                <w:szCs w:val="16"/>
+              </w:rPr>
+            </w:pPr>
+            <w:r>
+              <w:rPr>
+                <w:b/>
+                <w:bCs/>
+                <w:sz w:val="16"/>
+                <w:szCs w:val="16"/>
+              </w:rPr>
+              <w:t>Sotto requisiti</w:t>
+            </w:r>
+          </w:p>
+        </w:tc>
+      </w:tr>
+      <w:tr>
+        <w:trPr>
+          <w:tblCellSpacing w:w="0" w:type="dxa"/>
+        </w:trPr>
+        <w:tc>
+          <w:tcPr>
+            <w:tcW w:w="1895" w:type="dxa"/>
+            <w:tcBorders>
+              <w:top w:val="outset" w:sz="6" w:space="0" w:color="000000"/>
+              <w:bottom w:val="outset" w:sz="6" w:space="0" w:color="000000"/>
+              <w:right w:val="outset" w:sz="6" w:space="0" w:color="000000"/>
+            </w:tcBorders>
+          </w:tcPr>
+          <w:p>
+            <w:pPr>
+              <w:spacing w:before="100" w:beforeAutospacing="1"/>
+              <w:rPr>
+                <w:b/>
+                <w:sz w:val="16"/>
+                <w:szCs w:val="16"/>
+              </w:rPr>
+            </w:pPr>
+            <w:r>
+              <w:rPr>
+                <w:b/>
+                <w:bCs/>
+                <w:sz w:val="16"/>
+                <w:szCs w:val="16"/>
+              </w:rPr>
+              <w:t>001</w:t>
+            </w:r>
+          </w:p>
+        </w:tc>
+        <w:tc>
+          <w:tcPr>
+            <w:tcW w:w="7685" w:type="dxa"/>
+            <w:tcBorders>
+              <w:top w:val="outset" w:sz="6" w:space="0" w:color="000000"/>
+              <w:left w:val="outset" w:sz="6" w:space="0" w:color="000000"/>
+              <w:bottom w:val="outset" w:sz="6" w:space="0" w:color="000000"/>
+            </w:tcBorders>
+          </w:tcPr>
+          <w:p>
+            <w:pPr>
+              <w:spacing w:before="100" w:beforeAutospacing="1"/>
+              <w:rPr>
+                <w:sz w:val="16"/>
+                <w:szCs w:val="16"/>
+              </w:rPr>
+            </w:pPr>
+            <w:r>
+              <w:rPr>
+                <w:sz w:val="16"/>
+                <w:szCs w:val="16"/>
+              </w:rPr>
+              <w:t>Si necessita un collegamento alla pagina di gestione degli utenti</w:t>
+            </w:r>
+          </w:p>
+        </w:tc>
+      </w:tr>
+      <w:tr>
+        <w:trPr>
+          <w:tblCellSpacing w:w="0" w:type="dxa"/>
+        </w:trPr>
+        <w:tc>
+          <w:tcPr>
+            <w:tcW w:w="1895" w:type="dxa"/>
+            <w:tcBorders>
+              <w:top w:val="outset" w:sz="6" w:space="0" w:color="000000"/>
+              <w:bottom w:val="outset" w:sz="6" w:space="0" w:color="000000"/>
+              <w:right w:val="outset" w:sz="6" w:space="0" w:color="000000"/>
+            </w:tcBorders>
+          </w:tcPr>
+          <w:p>
+            <w:pPr>
+              <w:spacing w:before="100" w:beforeAutospacing="1"/>
+              <w:rPr>
+                <w:b/>
+                <w:bCs/>
+                <w:sz w:val="16"/>
+                <w:szCs w:val="16"/>
+              </w:rPr>
+            </w:pPr>
+            <w:r>
+              <w:rPr>
+                <w:b/>
+                <w:bCs/>
+                <w:sz w:val="16"/>
+                <w:szCs w:val="16"/>
+              </w:rPr>
+              <w:t>002</w:t>
+            </w:r>
+          </w:p>
+        </w:tc>
+        <w:tc>
+          <w:tcPr>
+            <w:tcW w:w="7685" w:type="dxa"/>
+            <w:tcBorders>
+              <w:top w:val="outset" w:sz="6" w:space="0" w:color="000000"/>
+              <w:left w:val="outset" w:sz="6" w:space="0" w:color="000000"/>
+              <w:bottom w:val="outset" w:sz="6" w:space="0" w:color="000000"/>
+            </w:tcBorders>
+          </w:tcPr>
+          <w:p>
+            <w:pPr>
+              <w:spacing w:before="100" w:beforeAutospacing="1"/>
+              <w:rPr>
+                <w:sz w:val="16"/>
+                <w:szCs w:val="16"/>
+              </w:rPr>
+            </w:pPr>
+            <w:r>
+              <w:rPr>
+                <w:sz w:val="16"/>
+                <w:szCs w:val="16"/>
+              </w:rPr>
+              <w:t>Si necessitano 3 pagine per le varie operazioni sugli utenti</w:t>
+            </w:r>
+          </w:p>
+        </w:tc>
+      </w:tr>
+    </w:tbl>
+    <w:p/>
+    <w:tbl>
+      <w:tblPr>
+        <w:tblW w:w="9580" w:type="dxa"/>
+        <w:tblCellSpacing w:w="0" w:type="dxa"/>
+        <w:tblInd w:w="-8" w:type="dxa"/>
+        <w:tblBorders>
+          <w:top w:val="outset" w:sz="6" w:space="0" w:color="000000"/>
+          <w:left w:val="outset" w:sz="6" w:space="0" w:color="000000"/>
+          <w:bottom w:val="outset" w:sz="6" w:space="0" w:color="000000"/>
+          <w:right w:val="outset" w:sz="6" w:space="0" w:color="000000"/>
+        </w:tblBorders>
+        <w:tblCellMar>
+          <w:top w:w="60" w:type="dxa"/>
+          <w:left w:w="60" w:type="dxa"/>
+          <w:bottom w:w="60" w:type="dxa"/>
+          <w:right w:w="60" w:type="dxa"/>
+        </w:tblCellMar>
+        <w:tblLook w:val="00A0" w:firstRow="1" w:lastRow="0" w:firstColumn="1" w:lastColumn="0" w:noHBand="0" w:noVBand="0"/>
+      </w:tblPr>
+      <w:tblGrid>
+        <w:gridCol w:w="1895"/>
+        <w:gridCol w:w="7685"/>
+      </w:tblGrid>
+      <w:tr>
+        <w:trPr>
+          <w:trHeight w:val="251"/>
+          <w:tblCellSpacing w:w="0" w:type="dxa"/>
+        </w:trPr>
+        <w:tc>
+          <w:tcPr>
+            <w:tcW w:w="9580" w:type="dxa"/>
+            <w:gridSpan w:val="2"/>
+            <w:tcBorders>
+              <w:top w:val="outset" w:sz="6" w:space="0" w:color="000000"/>
+              <w:bottom w:val="outset" w:sz="6" w:space="0" w:color="000000"/>
+            </w:tcBorders>
+          </w:tcPr>
+          <w:p>
+            <w:pPr>
+              <w:spacing w:before="100" w:beforeAutospacing="1"/>
+              <w:jc w:val="center"/>
+              <w:rPr>
+                <w:b/>
+                <w:sz w:val="16"/>
+                <w:szCs w:val="16"/>
+              </w:rPr>
+            </w:pPr>
+            <w:r>
+              <w:rPr>
+                <w:b/>
+                <w:sz w:val="16"/>
+                <w:szCs w:val="16"/>
+              </w:rPr>
+              <w:t xml:space="preserve">ID: </w:t>
+            </w:r>
+            <w:r>
+              <w:rPr>
+                <w:b/>
+                <w:sz w:val="16"/>
+                <w:szCs w:val="16"/>
+              </w:rPr>
+              <w:t>REQ-0</w:t>
+            </w:r>
+            <w:r>
+              <w:rPr>
+                <w:b/>
+                <w:sz w:val="16"/>
+                <w:szCs w:val="16"/>
+              </w:rPr>
+              <w:t>10</w:t>
+            </w:r>
+          </w:p>
+        </w:tc>
+      </w:tr>
+      <w:tr>
+        <w:trPr>
+          <w:tblCellSpacing w:w="0" w:type="dxa"/>
+        </w:trPr>
+        <w:tc>
+          <w:tcPr>
+            <w:tcW w:w="1895" w:type="dxa"/>
+            <w:tcBorders>
+              <w:top w:val="outset" w:sz="6" w:space="0" w:color="000000"/>
+              <w:bottom w:val="outset" w:sz="6" w:space="0" w:color="000000"/>
+              <w:right w:val="outset" w:sz="6" w:space="0" w:color="000000"/>
+            </w:tcBorders>
+          </w:tcPr>
+          <w:p>
+            <w:pPr>
+              <w:spacing w:before="100" w:beforeAutospacing="1"/>
+              <w:rPr>
+                <w:b/>
+                <w:sz w:val="16"/>
+                <w:szCs w:val="16"/>
+              </w:rPr>
+            </w:pPr>
+            <w:r>
+              <w:rPr>
+                <w:b/>
+                <w:sz w:val="16"/>
+                <w:szCs w:val="16"/>
+              </w:rPr>
+              <w:t>Nome</w:t>
+            </w:r>
+          </w:p>
+        </w:tc>
+        <w:tc>
+          <w:tcPr>
+            <w:tcW w:w="7685" w:type="dxa"/>
+            <w:tcBorders>
+              <w:top w:val="outset" w:sz="6" w:space="0" w:color="000000"/>
+              <w:left w:val="outset" w:sz="6" w:space="0" w:color="000000"/>
+              <w:bottom w:val="outset" w:sz="6" w:space="0" w:color="000000"/>
+            </w:tcBorders>
+          </w:tcPr>
+          <w:p>
+            <w:pPr>
+              <w:spacing w:before="100" w:beforeAutospacing="1"/>
+              <w:rPr>
+                <w:sz w:val="16"/>
+                <w:szCs w:val="16"/>
+              </w:rPr>
+            </w:pPr>
+            <w:r>
+              <w:rPr>
+                <w:sz w:val="16"/>
+                <w:szCs w:val="16"/>
+              </w:rPr>
+              <w:t>Modifica inventario</w:t>
+            </w:r>
+          </w:p>
+        </w:tc>
+      </w:tr>
+      <w:tr>
+        <w:trPr>
+          <w:tblCellSpacing w:w="0" w:type="dxa"/>
+        </w:trPr>
+        <w:tc>
+          <w:tcPr>
+            <w:tcW w:w="1895" w:type="dxa"/>
+            <w:tcBorders>
+              <w:top w:val="outset" w:sz="6" w:space="0" w:color="000000"/>
+              <w:bottom w:val="outset" w:sz="6" w:space="0" w:color="000000"/>
+              <w:right w:val="outset" w:sz="6" w:space="0" w:color="000000"/>
+            </w:tcBorders>
+          </w:tcPr>
+          <w:p>
+            <w:pPr>
+              <w:spacing w:before="100" w:beforeAutospacing="1"/>
+              <w:rPr>
+                <w:b/>
+                <w:sz w:val="16"/>
+                <w:szCs w:val="16"/>
+              </w:rPr>
+            </w:pPr>
+            <w:r>
+              <w:rPr>
+                <w:b/>
+                <w:sz w:val="16"/>
+                <w:szCs w:val="16"/>
+              </w:rPr>
+              <w:t>Priorità</w:t>
+            </w:r>
+          </w:p>
+        </w:tc>
+        <w:tc>
+          <w:tcPr>
+            <w:tcW w:w="7685" w:type="dxa"/>
+            <w:tcBorders>
+              <w:top w:val="outset" w:sz="6" w:space="0" w:color="000000"/>
+              <w:left w:val="outset" w:sz="6" w:space="0" w:color="000000"/>
+              <w:bottom w:val="outset" w:sz="6" w:space="0" w:color="000000"/>
+            </w:tcBorders>
+          </w:tcPr>
+          <w:p>
+            <w:pPr>
+              <w:spacing w:before="100" w:beforeAutospacing="1"/>
+              <w:rPr>
+                <w:sz w:val="16"/>
+                <w:szCs w:val="16"/>
+              </w:rPr>
+            </w:pPr>
+            <w:r>
+              <w:rPr>
+                <w:sz w:val="16"/>
+                <w:szCs w:val="16"/>
+              </w:rPr>
+              <w:t>1</w:t>
+            </w:r>
+          </w:p>
+        </w:tc>
+      </w:tr>
+      <w:tr>
+        <w:trPr>
+          <w:tblCellSpacing w:w="0" w:type="dxa"/>
+        </w:trPr>
+        <w:tc>
+          <w:tcPr>
+            <w:tcW w:w="1895" w:type="dxa"/>
+            <w:tcBorders>
+              <w:top w:val="outset" w:sz="6" w:space="0" w:color="000000"/>
+              <w:bottom w:val="outset" w:sz="6" w:space="0" w:color="000000"/>
+              <w:right w:val="outset" w:sz="6" w:space="0" w:color="000000"/>
+            </w:tcBorders>
+          </w:tcPr>
+          <w:p>
+            <w:pPr>
+              <w:spacing w:before="100" w:beforeAutospacing="1"/>
+              <w:rPr>
+                <w:b/>
+                <w:sz w:val="16"/>
+                <w:szCs w:val="16"/>
+              </w:rPr>
+            </w:pPr>
+            <w:r>
+              <w:rPr>
+                <w:b/>
+                <w:sz w:val="16"/>
+                <w:szCs w:val="16"/>
+              </w:rPr>
+              <w:t>Versione</w:t>
+            </w:r>
+          </w:p>
+        </w:tc>
+        <w:tc>
+          <w:tcPr>
+            <w:tcW w:w="7685" w:type="dxa"/>
+            <w:tcBorders>
+              <w:top w:val="outset" w:sz="6" w:space="0" w:color="000000"/>
+              <w:left w:val="outset" w:sz="6" w:space="0" w:color="000000"/>
+              <w:bottom w:val="outset" w:sz="6" w:space="0" w:color="000000"/>
+            </w:tcBorders>
+          </w:tcPr>
+          <w:p>
+            <w:pPr>
+              <w:spacing w:before="100" w:beforeAutospacing="1"/>
+              <w:rPr>
+                <w:sz w:val="16"/>
+                <w:szCs w:val="16"/>
+              </w:rPr>
+            </w:pPr>
+            <w:r>
+              <w:rPr>
+                <w:sz w:val="16"/>
+                <w:szCs w:val="16"/>
+              </w:rPr>
+              <w:t>1.0</w:t>
+            </w:r>
+          </w:p>
+        </w:tc>
+      </w:tr>
+      <w:tr>
+        <w:trPr>
+          <w:tblCellSpacing w:w="0" w:type="dxa"/>
+        </w:trPr>
+        <w:tc>
+          <w:tcPr>
+            <w:tcW w:w="1895" w:type="dxa"/>
+            <w:tcBorders>
+              <w:top w:val="outset" w:sz="6" w:space="0" w:color="000000"/>
+              <w:bottom w:val="outset" w:sz="6" w:space="0" w:color="000000"/>
+              <w:right w:val="outset" w:sz="6" w:space="0" w:color="000000"/>
+            </w:tcBorders>
+          </w:tcPr>
+          <w:p>
+            <w:pPr>
+              <w:spacing w:before="100" w:beforeAutospacing="1"/>
+              <w:rPr>
+                <w:b/>
+                <w:sz w:val="16"/>
+                <w:szCs w:val="16"/>
+              </w:rPr>
+            </w:pPr>
+            <w:r>
+              <w:rPr>
+                <w:b/>
+                <w:sz w:val="16"/>
+                <w:szCs w:val="16"/>
+              </w:rPr>
+              <w:t>Note</w:t>
+            </w:r>
+          </w:p>
+        </w:tc>
+        <w:tc>
+          <w:tcPr>
+            <w:tcW w:w="7685" w:type="dxa"/>
+            <w:tcBorders>
+              <w:top w:val="outset" w:sz="6" w:space="0" w:color="000000"/>
+              <w:left w:val="outset" w:sz="6" w:space="0" w:color="000000"/>
+              <w:bottom w:val="outset" w:sz="6" w:space="0" w:color="000000"/>
+            </w:tcBorders>
+          </w:tcPr>
+          <w:p>
+            <w:pPr>
+              <w:spacing w:before="100" w:beforeAutospacing="1"/>
+              <w:rPr>
+                <w:sz w:val="16"/>
+                <w:szCs w:val="16"/>
+              </w:rPr>
+            </w:pPr>
+            <w:r>
+              <w:rPr>
+                <w:sz w:val="16"/>
+                <w:szCs w:val="16"/>
+              </w:rPr>
+              <w:t xml:space="preserve">Gli amministratori hanno la possibilità di aggiungere, modificare o rimuovere </w:t>
+            </w:r>
+            <w:r>
+              <w:rPr>
+                <w:sz w:val="16"/>
+                <w:szCs w:val="16"/>
+              </w:rPr>
+              <w:t>un oggetto dall’inventario.</w:t>
+            </w:r>
+          </w:p>
+        </w:tc>
+      </w:tr>
+      <w:tr>
+        <w:trPr>
+          <w:tblCellSpacing w:w="0" w:type="dxa"/>
+        </w:trPr>
+        <w:tc>
+          <w:tcPr>
+            <w:tcW w:w="9580" w:type="dxa"/>
+            <w:gridSpan w:val="2"/>
+            <w:tcBorders>
+              <w:top w:val="outset" w:sz="6" w:space="0" w:color="000000"/>
+              <w:bottom w:val="outset" w:sz="6" w:space="0" w:color="000000"/>
+            </w:tcBorders>
+          </w:tcPr>
+          <w:p>
+            <w:pPr>
+              <w:spacing w:before="100" w:beforeAutospacing="1"/>
+              <w:jc w:val="center"/>
+              <w:rPr>
+                <w:sz w:val="16"/>
+                <w:szCs w:val="16"/>
+              </w:rPr>
+            </w:pPr>
+            <w:r>
+              <w:rPr>
+                <w:b/>
+                <w:bCs/>
+                <w:sz w:val="16"/>
+                <w:szCs w:val="16"/>
+              </w:rPr>
+              <w:t>Sotto requisiti</w:t>
+            </w:r>
+          </w:p>
+        </w:tc>
+      </w:tr>
+      <w:tr>
+        <w:trPr>
+          <w:tblCellSpacing w:w="0" w:type="dxa"/>
+        </w:trPr>
+        <w:tc>
+          <w:tcPr>
+            <w:tcW w:w="1895" w:type="dxa"/>
+            <w:tcBorders>
+              <w:top w:val="outset" w:sz="6" w:space="0" w:color="000000"/>
+              <w:bottom w:val="outset" w:sz="6" w:space="0" w:color="000000"/>
+              <w:right w:val="outset" w:sz="6" w:space="0" w:color="000000"/>
+            </w:tcBorders>
+          </w:tcPr>
+          <w:p>
+            <w:pPr>
+              <w:spacing w:before="100" w:beforeAutospacing="1"/>
+              <w:rPr>
+                <w:b/>
+                <w:sz w:val="16"/>
+                <w:szCs w:val="16"/>
+              </w:rPr>
+            </w:pPr>
+            <w:r>
+              <w:rPr>
+                <w:b/>
+                <w:bCs/>
+                <w:sz w:val="16"/>
+                <w:szCs w:val="16"/>
+              </w:rPr>
+              <w:t>001</w:t>
+            </w:r>
+          </w:p>
+        </w:tc>
+        <w:tc>
+          <w:tcPr>
+            <w:tcW w:w="7685" w:type="dxa"/>
+            <w:tcBorders>
+              <w:top w:val="outset" w:sz="6" w:space="0" w:color="000000"/>
+              <w:left w:val="outset" w:sz="6" w:space="0" w:color="000000"/>
+              <w:bottom w:val="outset" w:sz="6" w:space="0" w:color="000000"/>
+            </w:tcBorders>
+          </w:tcPr>
+          <w:p>
+            <w:pPr>
+              <w:spacing w:before="100" w:beforeAutospacing="1"/>
+              <w:rPr>
+                <w:sz w:val="16"/>
+                <w:szCs w:val="16"/>
+              </w:rPr>
+            </w:pPr>
+            <w:r>
+              <w:rPr>
+                <w:sz w:val="16"/>
+                <w:szCs w:val="16"/>
+              </w:rPr>
+              <w:t xml:space="preserve">Si necessita un collegamento alla pagina di </w:t>
+            </w:r>
+            <w:r>
+              <w:rPr>
+                <w:sz w:val="16"/>
+                <w:szCs w:val="16"/>
+              </w:rPr>
+              <w:t>gestione dell’inventario</w:t>
+            </w:r>
+          </w:p>
+        </w:tc>
+      </w:tr>
+      <w:tr>
+        <w:trPr>
+          <w:tblCellSpacing w:w="0" w:type="dxa"/>
+        </w:trPr>
+        <w:tc>
+          <w:tcPr>
+            <w:tcW w:w="1895" w:type="dxa"/>
+            <w:tcBorders>
+              <w:top w:val="outset" w:sz="6" w:space="0" w:color="000000"/>
+              <w:bottom w:val="outset" w:sz="6" w:space="0" w:color="000000"/>
+              <w:right w:val="outset" w:sz="6" w:space="0" w:color="000000"/>
+            </w:tcBorders>
+          </w:tcPr>
+          <w:p>
+            <w:pPr>
+              <w:spacing w:before="100" w:beforeAutospacing="1"/>
+              <w:rPr>
+                <w:b/>
+                <w:bCs/>
+                <w:sz w:val="16"/>
+                <w:szCs w:val="16"/>
+              </w:rPr>
+            </w:pPr>
+            <w:r>
+              <w:rPr>
+                <w:b/>
+                <w:bCs/>
+                <w:sz w:val="16"/>
+                <w:szCs w:val="16"/>
+              </w:rPr>
+              <w:t>002</w:t>
+            </w:r>
+          </w:p>
+        </w:tc>
+        <w:tc>
+          <w:tcPr>
+            <w:tcW w:w="7685" w:type="dxa"/>
+            <w:tcBorders>
+              <w:top w:val="outset" w:sz="6" w:space="0" w:color="000000"/>
+              <w:left w:val="outset" w:sz="6" w:space="0" w:color="000000"/>
+              <w:bottom w:val="outset" w:sz="6" w:space="0" w:color="000000"/>
+            </w:tcBorders>
+          </w:tcPr>
+          <w:p>
+            <w:pPr>
+              <w:spacing w:before="100" w:beforeAutospacing="1"/>
+              <w:rPr>
+                <w:sz w:val="16"/>
+                <w:szCs w:val="16"/>
+              </w:rPr>
+            </w:pPr>
+            <w:r>
+              <w:rPr>
+                <w:sz w:val="16"/>
+                <w:szCs w:val="16"/>
+              </w:rPr>
+              <w:t>Si necessitano due pagine per le varie operazioni sull’inventario</w:t>
+            </w:r>
+          </w:p>
+        </w:tc>
+      </w:tr>
+    </w:tbl>
+    <w:p/>
     <w:p>
       <w:pPr>
         <w:rPr>
@@ -7206,7 +8322,7 @@
       <w:r>
         <w:br w:type="page"/>
       </w:r>
-      <w:bookmarkStart w:id="12" w:name="_Toc83902742"/>
+      <w:bookmarkStart w:id="12" w:name="_Toc84508075"/>
       <w:r>
         <w:lastRenderedPageBreak/>
         <w:t>Use case</w:t>
@@ -7310,7 +8426,7 @@
       <w:pPr>
         <w:pStyle w:val="Titolo2"/>
       </w:pPr>
-      <w:bookmarkStart w:id="13" w:name="_Toc83902743"/>
+      <w:bookmarkStart w:id="13" w:name="_Toc84508076"/>
       <w:r>
         <w:t>Pianificazione</w:t>
       </w:r>
@@ -7348,6 +8464,46 @@
                 <w:lang w:val="it-IT"/>
               </w:rPr>
             </w:pPr>
+            <w:r>
+              <w:rPr>
+                <w:lang w:val="it-IT"/>
+              </w:rPr>
+              <w:drawing>
+                <wp:inline distT="0" distB="0" distL="0" distR="0" wp14:anchorId="033480D6" wp14:editId="167FC2AD">
+                  <wp:extent cx="8531225" cy="3512820"/>
+                  <wp:effectExtent l="0" t="0" r="3175" b="0"/>
+                  <wp:docPr id="1" name="Immagine 1"/>
+                  <wp:cNvGraphicFramePr>
+                    <a:graphicFrameLocks xmlns:a="http://schemas.openxmlformats.org/drawingml/2006/main" noChangeAspect="1"/>
+                  </wp:cNvGraphicFramePr>
+                  <a:graphic xmlns:a="http://schemas.openxmlformats.org/drawingml/2006/main">
+                    <a:graphicData uri="http://schemas.openxmlformats.org/drawingml/2006/picture">
+                      <pic:pic xmlns:pic="http://schemas.openxmlformats.org/drawingml/2006/picture">
+                        <pic:nvPicPr>
+                          <pic:cNvPr id="1" name=""/>
+                          <pic:cNvPicPr/>
+                        </pic:nvPicPr>
+                        <pic:blipFill>
+                          <a:blip r:embed="rId13"/>
+                          <a:stretch>
+                            <a:fillRect/>
+                          </a:stretch>
+                        </pic:blipFill>
+                        <pic:spPr>
+                          <a:xfrm>
+                            <a:off x="0" y="0"/>
+                            <a:ext cx="8531225" cy="3512820"/>
+                          </a:xfrm>
+                          <a:prstGeom prst="rect">
+                            <a:avLst/>
+                          </a:prstGeom>
+                        </pic:spPr>
+                      </pic:pic>
+                    </a:graphicData>
+                  </a:graphic>
+                </wp:inline>
+              </w:drawing>
+            </w:r>
           </w:p>
         </w:tc>
       </w:tr>
@@ -7358,7 +8514,7 @@
           <w:lang w:val="it-IT"/>
         </w:rPr>
         <w:sectPr>
-          <w:footerReference w:type="first" r:id="rId13"/>
+          <w:footerReference w:type="first" r:id="rId14"/>
           <w:pgSz w:w="16838" w:h="11906" w:orient="landscape"/>
           <w:pgMar w:top="1134" w:right="1985" w:bottom="1134" w:left="1418" w:header="567" w:footer="567" w:gutter="0"/>
           <w:cols w:space="720"/>
@@ -7378,7 +8534,7 @@
       <w:pPr>
         <w:pStyle w:val="Titolo2"/>
       </w:pPr>
-      <w:bookmarkStart w:id="14" w:name="_Toc83902744"/>
+      <w:bookmarkStart w:id="14" w:name="_Toc84508077"/>
       <w:r>
         <w:t>Analisi dei mezzi</w:t>
       </w:r>
@@ -7426,7 +8582,7 @@
         <w:pStyle w:val="Titolo3"/>
       </w:pPr>
       <w:bookmarkStart w:id="15" w:name="_Toc413411419"/>
-      <w:bookmarkStart w:id="16" w:name="_Toc83902745"/>
+      <w:bookmarkStart w:id="16" w:name="_Toc84508078"/>
       <w:r>
         <w:t>Software</w:t>
       </w:r>
@@ -7483,7 +8639,7 @@
         <w:pStyle w:val="Titolo3"/>
       </w:pPr>
       <w:bookmarkStart w:id="17" w:name="_Toc413411420"/>
-      <w:bookmarkStart w:id="18" w:name="_Toc83902746"/>
+      <w:bookmarkStart w:id="18" w:name="_Toc84508079"/>
       <w:r>
         <w:t>Hardware</w:t>
       </w:r>
@@ -7527,7 +8683,7 @@
         <w:pStyle w:val="Titolo1"/>
       </w:pPr>
       <w:bookmarkStart w:id="19" w:name="_Toc429059808"/>
-      <w:bookmarkStart w:id="20" w:name="_Toc83902747"/>
+      <w:bookmarkStart w:id="20" w:name="_Toc84508080"/>
       <w:r>
         <w:t>Progettazione</w:t>
       </w:r>
@@ -7559,7 +8715,7 @@
         <w:pStyle w:val="Titolo2"/>
       </w:pPr>
       <w:bookmarkStart w:id="21" w:name="_Toc429059809"/>
-      <w:bookmarkStart w:id="22" w:name="_Toc83902748"/>
+      <w:bookmarkStart w:id="22" w:name="_Toc84508081"/>
       <w:r>
         <w:t>Design dell’architettura del sistema</w:t>
       </w:r>
@@ -7710,7 +8866,7 @@
         <w:pStyle w:val="Titolo2"/>
       </w:pPr>
       <w:bookmarkStart w:id="23" w:name="_Toc429059810"/>
-      <w:bookmarkStart w:id="24" w:name="_Toc83902749"/>
+      <w:bookmarkStart w:id="24" w:name="_Toc84508082"/>
       <w:r>
         <w:t>Design dei dati</w:t>
       </w:r>
@@ -7770,59 +8926,57 @@
         <w:pStyle w:val="Titolo2"/>
       </w:pPr>
       <w:bookmarkStart w:id="25" w:name="_Toc429059811"/>
-      <w:bookmarkStart w:id="26" w:name="_Toc83902750"/>
+      <w:bookmarkStart w:id="26" w:name="_Toc84508083"/>
       <w:r>
         <w:t>Design delle interfacce</w:t>
       </w:r>
-      <w:bookmarkStart w:id="27" w:name="_GoBack"/>
       <w:bookmarkEnd w:id="25"/>
       <w:bookmarkEnd w:id="26"/>
+    </w:p>
+    <w:p>
+      <w:pPr>
+        <w:rPr>
+          <w:lang w:val="it-IT"/>
+        </w:rPr>
+      </w:pPr>
+      <w:r>
+        <w:rPr>
+          <w:lang w:val="it-IT"/>
+        </w:rPr>
+        <w:t>Descrizione delle interfacce interne ed esterne del sistema e dell’interfaccia utente. La progettazione delle interfacce è basata sulle informazioni rica</w:t>
+      </w:r>
+      <w:r>
+        <w:rPr>
+          <w:lang w:val="it-IT"/>
+        </w:rPr>
+        <w:t xml:space="preserve">vate durante la fase di analisi e realizzata tramite </w:t>
+      </w:r>
+      <w:proofErr w:type="spellStart"/>
+      <w:r>
+        <w:rPr>
+          <w:lang w:val="it-IT"/>
+        </w:rPr>
+        <w:t>mockups</w:t>
+      </w:r>
+      <w:proofErr w:type="spellEnd"/>
+      <w:r>
+        <w:rPr>
+          <w:lang w:val="it-IT"/>
+        </w:rPr>
+        <w:t>.</w:t>
+      </w:r>
+    </w:p>
+    <w:p>
+      <w:pPr>
+        <w:pStyle w:val="Titolo2"/>
+      </w:pPr>
+      <w:bookmarkStart w:id="27" w:name="_Toc429059812"/>
+      <w:bookmarkStart w:id="28" w:name="_Toc84508084"/>
+      <w:r>
+        <w:t>Design procedurale</w:t>
+      </w:r>
       <w:bookmarkEnd w:id="27"/>
-    </w:p>
-    <w:p>
-      <w:pPr>
-        <w:rPr>
-          <w:lang w:val="it-IT"/>
-        </w:rPr>
-      </w:pPr>
-      <w:r>
-        <w:rPr>
-          <w:lang w:val="it-IT"/>
-        </w:rPr>
-        <w:t>Descrizione delle interfacce interne ed esterne del sistema e dell’interfaccia utente. La progettazione delle interfacce è basata sulle informazioni rica</w:t>
-      </w:r>
-      <w:r>
-        <w:rPr>
-          <w:lang w:val="it-IT"/>
-        </w:rPr>
-        <w:t xml:space="preserve">vate durante la fase di analisi e realizzata tramite </w:t>
-      </w:r>
-      <w:proofErr w:type="spellStart"/>
-      <w:r>
-        <w:rPr>
-          <w:lang w:val="it-IT"/>
-        </w:rPr>
-        <w:t>mockups</w:t>
-      </w:r>
-      <w:proofErr w:type="spellEnd"/>
-      <w:r>
-        <w:rPr>
-          <w:lang w:val="it-IT"/>
-        </w:rPr>
-        <w:t>.</w:t>
-      </w:r>
-    </w:p>
-    <w:p>
-      <w:pPr>
-        <w:pStyle w:val="Titolo2"/>
-      </w:pPr>
-      <w:bookmarkStart w:id="28" w:name="_Toc429059812"/>
-      <w:bookmarkStart w:id="29" w:name="_Toc83902751"/>
-      <w:r>
-        <w:t>Design procedurale</w:t>
-      </w:r>
       <w:bookmarkEnd w:id="28"/>
-      <w:bookmarkEnd w:id="29"/>
     </w:p>
     <w:p>
       <w:pPr>
@@ -7999,116 +9153,144 @@
           <w:bottom w:val="single" w:sz="4" w:space="1" w:color="auto"/>
         </w:pBdr>
       </w:pPr>
-      <w:bookmarkStart w:id="30" w:name="_Toc461179222"/>
-      <w:bookmarkStart w:id="31" w:name="_Toc83902752"/>
+      <w:bookmarkStart w:id="29" w:name="_Toc461179222"/>
+      <w:bookmarkStart w:id="30" w:name="_Toc84508085"/>
       <w:r>
         <w:lastRenderedPageBreak/>
         <w:t>Implementazione</w:t>
       </w:r>
+      <w:bookmarkEnd w:id="29"/>
       <w:bookmarkEnd w:id="30"/>
+    </w:p>
+    <w:p>
+      <w:r>
+        <w:t>In questo capitolo dovrà essere mostrato come è stato realizzato il lavoro. Questa parte può differenziarsi dalla progettazione in quanto il risultato ottenuto non per forza può essere come era stato progettato.</w:t>
+      </w:r>
+    </w:p>
+    <w:p>
+      <w:r>
+        <w:t xml:space="preserve">Sulla base di queste informazioni il lavoro svolto dovrà essere riproducibile. </w:t>
+      </w:r>
+    </w:p>
+    <w:p>
+      <w:r>
+        <w:t>In questa parte è richiesto l’inserimento di codice sorgente</w:t>
+      </w:r>
+      <w:r>
+        <w:t xml:space="preserve"> - </w:t>
+      </w:r>
+      <w:proofErr w:type="spellStart"/>
+      <w:r>
+        <w:t>P</w:t>
+      </w:r>
+      <w:r>
+        <w:t>rint</w:t>
+      </w:r>
+      <w:proofErr w:type="spellEnd"/>
+      <w:r>
+        <w:t xml:space="preserve"> </w:t>
+      </w:r>
+      <w:r>
+        <w:t>S</w:t>
+      </w:r>
+      <w:r>
+        <w:t xml:space="preserve">creen </w:t>
+      </w:r>
+      <w:r>
+        <w:t xml:space="preserve">- </w:t>
+      </w:r>
+      <w:r>
+        <w:t>di maschere solamente per quei passaggi particolarmente significativi e/o critici.</w:t>
+      </w:r>
+    </w:p>
+    <w:p>
+      <w:r>
+        <w:t>Inoltre,</w:t>
+      </w:r>
+      <w:r>
+        <w:t xml:space="preserve"> dovranno essere descritte eventuali varianti di soluzione o scelte di prodotti con motivazione delle scelte.</w:t>
+      </w:r>
+    </w:p>
+    <w:p>
+      <w:r>
+        <w:t>Non deve apparire nessuna forma di guida d’uso di librerie o di componenti utilizzati. Eventualmente questa va allegata.</w:t>
+      </w:r>
+    </w:p>
+    <w:p>
+      <w:r>
+        <w:t>Per eventuali dettagli si possono inserire riferimenti ai diari.</w:t>
+      </w:r>
+    </w:p>
+    <w:p>
+      <w:pPr>
+        <w:pStyle w:val="Titolo1"/>
+        <w:rPr>
+          <w:lang w:val="it-IT"/>
+        </w:rPr>
+      </w:pPr>
+      <w:bookmarkStart w:id="31" w:name="_Toc461179223"/>
+      <w:bookmarkStart w:id="32" w:name="_Toc84508086"/>
+      <w:r>
+        <w:rPr>
+          <w:lang w:val="it-IT"/>
+        </w:rPr>
+        <w:t>Test</w:t>
+      </w:r>
       <w:bookmarkEnd w:id="31"/>
-    </w:p>
-    <w:p>
-      <w:r>
-        <w:t>In questo capitolo dovrà essere mostrato come è stato realizzato il lavoro. Questa parte può differenziarsi dalla progettazione in quanto il risultato ottenuto non per forza può essere come era stato progettato.</w:t>
-      </w:r>
-    </w:p>
-    <w:p>
-      <w:r>
-        <w:t xml:space="preserve">Sulla base di queste informazioni il lavoro svolto dovrà essere riproducibile. </w:t>
-      </w:r>
-    </w:p>
-    <w:p>
-      <w:r>
-        <w:t>In questa parte è richiesto l’inserimento di codice sorgente</w:t>
-      </w:r>
-      <w:r>
-        <w:t xml:space="preserve"> - </w:t>
-      </w:r>
-      <w:proofErr w:type="spellStart"/>
-      <w:r>
-        <w:t>P</w:t>
-      </w:r>
-      <w:r>
-        <w:t>rint</w:t>
-      </w:r>
-      <w:proofErr w:type="spellEnd"/>
-      <w:r>
-        <w:t xml:space="preserve"> </w:t>
-      </w:r>
-      <w:r>
-        <w:t>S</w:t>
-      </w:r>
-      <w:r>
-        <w:t xml:space="preserve">creen </w:t>
-      </w:r>
-      <w:r>
-        <w:t xml:space="preserve">- </w:t>
-      </w:r>
-      <w:r>
-        <w:t>di maschere solamente per quei passaggi particolarmente significativi e/o critici.</w:t>
-      </w:r>
-    </w:p>
-    <w:p>
-      <w:r>
-        <w:t>Inoltre,</w:t>
-      </w:r>
-      <w:r>
-        <w:t xml:space="preserve"> dovranno essere descritte eventuali varianti di soluzione o scelte di prodotti con motivazione delle scelte.</w:t>
-      </w:r>
-    </w:p>
-    <w:p>
-      <w:r>
-        <w:t>Non deve apparire nessuna forma di guida d’uso di librerie o di componenti utilizzati. Eventualmente questa va allegata.</w:t>
-      </w:r>
-    </w:p>
-    <w:p>
-      <w:r>
-        <w:t>Per eventuali dettagli si possono inserire riferimenti ai diari.</w:t>
-      </w:r>
-    </w:p>
-    <w:p>
-      <w:pPr>
-        <w:pStyle w:val="Titolo1"/>
-        <w:rPr>
-          <w:lang w:val="it-IT"/>
-        </w:rPr>
-      </w:pPr>
-      <w:bookmarkStart w:id="32" w:name="_Toc461179223"/>
-      <w:bookmarkStart w:id="33" w:name="_Toc83902753"/>
-      <w:r>
-        <w:rPr>
-          <w:lang w:val="it-IT"/>
-        </w:rPr>
-        <w:t>Test</w:t>
-      </w:r>
       <w:bookmarkEnd w:id="32"/>
+    </w:p>
+    <w:p>
+      <w:pPr>
+        <w:pStyle w:val="Titolo2"/>
+      </w:pPr>
+      <w:bookmarkStart w:id="33" w:name="_Toc461179224"/>
+      <w:bookmarkStart w:id="34" w:name="_Toc84508087"/>
+      <w:r>
+        <w:t>Protocollo di test</w:t>
+      </w:r>
       <w:bookmarkEnd w:id="33"/>
-    </w:p>
-    <w:p>
-      <w:pPr>
-        <w:pStyle w:val="Titolo2"/>
-      </w:pPr>
-      <w:bookmarkStart w:id="34" w:name="_Toc461179224"/>
-      <w:bookmarkStart w:id="35" w:name="_Toc83902754"/>
-      <w:r>
-        <w:t>Protocollo di test</w:t>
-      </w:r>
       <w:bookmarkEnd w:id="34"/>
+    </w:p>
+    <w:p>
+      <w:pPr>
+        <w:rPr>
+          <w:lang w:val="it-IT"/>
+        </w:rPr>
+      </w:pPr>
+      <w:r>
+        <w:rPr>
+          <w:lang w:val="it-IT"/>
+        </w:rPr>
+        <w:t>Definire in modo accurato tutti i test che devono essere realizzati per garantire l’adempimento delle richieste formulate nei requisiti. I test fungono da garanzia di qualità del prodotto. Ogni test deve essere ripetibile alle stesse condizioni.</w:t>
+      </w:r>
+    </w:p>
+    <w:p>
+      <w:pPr>
+        <w:rPr>
+          <w:lang w:val="it-IT"/>
+        </w:rPr>
+      </w:pPr>
+    </w:p>
+    <w:p>
+      <w:pPr>
+        <w:rPr>
+          <w:b/>
+          <w:color w:val="BF8F00" w:themeColor="accent4" w:themeShade="BF"/>
+          <w:sz w:val="28"/>
+          <w:lang w:val="it-IT"/>
+        </w:rPr>
+      </w:pPr>
+      <w:r>
+        <w:rPr>
+          <w:b/>
+          <w:color w:val="BF8F00" w:themeColor="accent4" w:themeShade="BF"/>
+          <w:sz w:val="28"/>
+          <w:lang w:val="it-IT"/>
+        </w:rPr>
+        <w:t>Per adesso sono nell’altro file</w:t>
+      </w:r>
+      <w:bookmarkStart w:id="35" w:name="_GoBack"/>
       <w:bookmarkEnd w:id="35"/>
-    </w:p>
-    <w:p>
-      <w:pPr>
-        <w:rPr>
-          <w:lang w:val="it-IT"/>
-        </w:rPr>
-      </w:pPr>
-      <w:r>
-        <w:rPr>
-          <w:lang w:val="it-IT"/>
-        </w:rPr>
-        <w:t>Definire in modo accurato tutti i test che devono essere realizzati per garantire l’adempimento delle richieste formulate nei requisiti. I test fungono da garanzia di qualità del prodotto. Ogni test deve essere ripetibile alle stesse condizioni.</w:t>
-      </w:r>
     </w:p>
     <w:p>
       <w:pPr>
@@ -9141,7 +10323,7 @@
       <w:pPr>
         <w:pStyle w:val="Titolo2"/>
       </w:pPr>
-      <w:bookmarkStart w:id="37" w:name="_Toc83902755"/>
+      <w:bookmarkStart w:id="37" w:name="_Toc84508088"/>
       <w:r>
         <w:lastRenderedPageBreak/>
         <w:t>Risultati test</w:t>
@@ -9167,7 +10349,7 @@
         <w:pStyle w:val="Titolo2"/>
       </w:pPr>
       <w:bookmarkStart w:id="38" w:name="_Toc461179226"/>
-      <w:bookmarkStart w:id="39" w:name="_Toc83902756"/>
+      <w:bookmarkStart w:id="39" w:name="_Toc84508089"/>
       <w:r>
         <w:t>Mancanze</w:t>
       </w:r>
@@ -9198,7 +10380,7 @@
         </w:rPr>
       </w:pPr>
       <w:bookmarkStart w:id="40" w:name="_Toc461179227"/>
-      <w:bookmarkStart w:id="41" w:name="_Toc83902757"/>
+      <w:bookmarkStart w:id="41" w:name="_Toc84508090"/>
       <w:r>
         <w:rPr>
           <w:lang w:val="it-IT"/>
@@ -9267,7 +10449,7 @@
         </w:rPr>
       </w:pPr>
       <w:bookmarkStart w:id="42" w:name="_Toc461179228"/>
-      <w:bookmarkStart w:id="43" w:name="_Toc83902758"/>
+      <w:bookmarkStart w:id="43" w:name="_Toc84508091"/>
       <w:r>
         <w:rPr>
           <w:lang w:val="it-IT"/>
@@ -9367,7 +10549,7 @@
         <w:pStyle w:val="Titolo2"/>
       </w:pPr>
       <w:bookmarkStart w:id="44" w:name="_Toc461179229"/>
-      <w:bookmarkStart w:id="45" w:name="_Toc83902759"/>
+      <w:bookmarkStart w:id="45" w:name="_Toc84508092"/>
       <w:r>
         <w:t>Sviluppi futuri</w:t>
       </w:r>
@@ -9392,7 +10574,7 @@
         <w:pStyle w:val="Titolo2"/>
       </w:pPr>
       <w:bookmarkStart w:id="46" w:name="_Toc461179230"/>
-      <w:bookmarkStart w:id="47" w:name="_Toc83902760"/>
+      <w:bookmarkStart w:id="47" w:name="_Toc84508093"/>
       <w:r>
         <w:t>Considerazioni personali</w:t>
       </w:r>
@@ -9426,7 +10608,7 @@
         </w:rPr>
       </w:pPr>
       <w:bookmarkStart w:id="48" w:name="_Toc461179231"/>
-      <w:bookmarkStart w:id="49" w:name="_Toc83902761"/>
+      <w:bookmarkStart w:id="49" w:name="_Toc84508094"/>
       <w:r>
         <w:rPr>
           <w:lang w:val="it-IT"/>
@@ -9441,7 +10623,7 @@
         <w:pStyle w:val="Titolo2"/>
       </w:pPr>
       <w:bookmarkStart w:id="50" w:name="_Toc461179232"/>
-      <w:bookmarkStart w:id="51" w:name="_Toc83902762"/>
+      <w:bookmarkStart w:id="51" w:name="_Toc84508095"/>
       <w:r>
         <w:t>Bibliografia per articoli di riviste:</w:t>
       </w:r>
@@ -9556,7 +10738,7 @@
         <w:pStyle w:val="Titolo2"/>
       </w:pPr>
       <w:bookmarkStart w:id="52" w:name="_Toc461179233"/>
-      <w:bookmarkStart w:id="53" w:name="_Toc83902763"/>
+      <w:bookmarkStart w:id="53" w:name="_Toc84508096"/>
       <w:r>
         <w:t>Bibliografia per libri</w:t>
       </w:r>
@@ -9695,7 +10877,7 @@
       <w:pPr>
         <w:pStyle w:val="Titolo2"/>
       </w:pPr>
-      <w:bookmarkStart w:id="55" w:name="_Toc83902764"/>
+      <w:bookmarkStart w:id="55" w:name="_Toc84508097"/>
       <w:r>
         <w:lastRenderedPageBreak/>
         <w:t>Sitografia</w:t>
@@ -9853,7 +11035,7 @@
         </w:rPr>
       </w:pPr>
       <w:bookmarkStart w:id="56" w:name="_Toc461179235"/>
-      <w:bookmarkStart w:id="57" w:name="_Toc83902765"/>
+      <w:bookmarkStart w:id="57" w:name="_Toc84508098"/>
       <w:r>
         <w:rPr>
           <w:lang w:val="it-IT"/>
@@ -10034,8 +11216,8 @@
       </w:pPr>
     </w:p>
     <w:sectPr>
-      <w:headerReference w:type="first" r:id="rId14"/>
-      <w:footerReference w:type="first" r:id="rId15"/>
+      <w:headerReference w:type="first" r:id="rId15"/>
+      <w:footerReference w:type="first" r:id="rId16"/>
       <w:pgSz w:w="11906" w:h="16838"/>
       <w:pgMar w:top="1985" w:right="1134" w:bottom="1418" w:left="1134" w:header="567" w:footer="567" w:gutter="0"/>
       <w:cols w:space="720"/>
@@ -10076,51 +11258,38 @@
     <w:r>
       <w:tab/>
     </w:r>
-    <w:r>
-      <w:fldChar w:fldCharType="begin"/>
-    </w:r>
-    <w:r>
-      <w:instrText xml:space="preserve"> FILENAME </w:instrText>
-    </w:r>
-    <w:r>
-      <w:fldChar w:fldCharType="separate"/>
-    </w:r>
-    <w:r>
-      <w:rPr>
-        <w:noProof/>
-      </w:rPr>
-      <w:fldChar w:fldCharType="begin"/>
-    </w:r>
-    <w:r>
-      <w:rPr>
-        <w:noProof/>
-      </w:rPr>
-      <w:instrText xml:space="preserve"> FILENAME \* MERGEFORMAT </w:instrText>
-    </w:r>
-    <w:r>
-      <w:rPr>
-        <w:noProof/>
-      </w:rPr>
-      <w:fldChar w:fldCharType="separate"/>
-    </w:r>
-    <w:r>
-      <w:rPr>
-        <w:noProof/>
-      </w:rPr>
-      <w:t>DocumentazioneProgetto_InventarioHW_DennisDonofrioI3BC.docx</w:t>
-    </w:r>
-    <w:r>
-      <w:rPr>
-        <w:noProof/>
-      </w:rPr>
-      <w:fldChar w:fldCharType="end"/>
-    </w:r>
-    <w:r>
-      <w:rPr>
-        <w:noProof/>
-      </w:rPr>
-      <w:fldChar w:fldCharType="end"/>
-    </w:r>
+    <w:fldSimple w:instr=" FILENAME ">
+      <w:r>
+        <w:rPr>
+          <w:noProof/>
+        </w:rPr>
+        <w:fldChar w:fldCharType="begin"/>
+      </w:r>
+      <w:r>
+        <w:rPr>
+          <w:noProof/>
+        </w:rPr>
+        <w:instrText xml:space="preserve"> FILENAME \* MERGEFORMAT </w:instrText>
+      </w:r>
+      <w:r>
+        <w:rPr>
+          <w:noProof/>
+        </w:rPr>
+        <w:fldChar w:fldCharType="separate"/>
+      </w:r>
+      <w:r>
+        <w:rPr>
+          <w:noProof/>
+        </w:rPr>
+        <w:t>DocumentazioneProgetto_InventarioHW_DennisDonofrioI3BC.docx</w:t>
+      </w:r>
+      <w:r>
+        <w:rPr>
+          <w:noProof/>
+        </w:rPr>
+        <w:fldChar w:fldCharType="end"/>
+      </w:r>
+    </w:fldSimple>
     <w:r>
       <w:tab/>
       <w:t xml:space="preserve">Versione: 30.09.2021 </w:t>
@@ -10389,51 +11558,38 @@
     <w:r>
       <w:tab/>
     </w:r>
-    <w:r>
-      <w:fldChar w:fldCharType="begin"/>
-    </w:r>
-    <w:r>
-      <w:instrText xml:space="preserve"> FILENAME </w:instrText>
-    </w:r>
-    <w:r>
-      <w:fldChar w:fldCharType="separate"/>
-    </w:r>
-    <w:r>
-      <w:rPr>
-        <w:noProof/>
-      </w:rPr>
-      <w:fldChar w:fldCharType="begin"/>
-    </w:r>
-    <w:r>
-      <w:rPr>
-        <w:noProof/>
-      </w:rPr>
-      <w:instrText xml:space="preserve"> FILENAME \* MERGEFORMAT </w:instrText>
-    </w:r>
-    <w:r>
-      <w:rPr>
-        <w:noProof/>
-      </w:rPr>
-      <w:fldChar w:fldCharType="separate"/>
-    </w:r>
-    <w:r>
-      <w:rPr>
-        <w:noProof/>
-      </w:rPr>
-      <w:t>DocumentazioneProgetto_InventarioHW_DennisDonofrioI3BC.docx</w:t>
-    </w:r>
-    <w:r>
-      <w:rPr>
-        <w:noProof/>
-      </w:rPr>
-      <w:fldChar w:fldCharType="end"/>
-    </w:r>
-    <w:r>
-      <w:rPr>
-        <w:noProof/>
-      </w:rPr>
-      <w:fldChar w:fldCharType="end"/>
-    </w:r>
+    <w:fldSimple w:instr=" FILENAME ">
+      <w:r>
+        <w:rPr>
+          <w:noProof/>
+        </w:rPr>
+        <w:fldChar w:fldCharType="begin"/>
+      </w:r>
+      <w:r>
+        <w:rPr>
+          <w:noProof/>
+        </w:rPr>
+        <w:instrText xml:space="preserve"> FILENAME \* MERGEFORMAT </w:instrText>
+      </w:r>
+      <w:r>
+        <w:rPr>
+          <w:noProof/>
+        </w:rPr>
+        <w:fldChar w:fldCharType="separate"/>
+      </w:r>
+      <w:r>
+        <w:rPr>
+          <w:noProof/>
+        </w:rPr>
+        <w:t>DocumentazioneProgetto_InventarioHW_DennisDonofrioI3BC.docx</w:t>
+      </w:r>
+      <w:r>
+        <w:rPr>
+          <w:noProof/>
+        </w:rPr>
+        <w:fldChar w:fldCharType="end"/>
+      </w:r>
+    </w:fldSimple>
     <w:r>
       <w:tab/>
       <w:t>Versione: 30.09.2021</w:t>
@@ -10462,51 +11618,38 @@
     <w:r>
       <w:tab/>
     </w:r>
-    <w:r>
-      <w:fldChar w:fldCharType="begin"/>
-    </w:r>
-    <w:r>
-      <w:instrText xml:space="preserve"> FILENAME </w:instrText>
-    </w:r>
-    <w:r>
-      <w:fldChar w:fldCharType="separate"/>
-    </w:r>
-    <w:r>
-      <w:rPr>
-        <w:noProof/>
-      </w:rPr>
-      <w:fldChar w:fldCharType="begin"/>
-    </w:r>
-    <w:r>
-      <w:rPr>
-        <w:noProof/>
-      </w:rPr>
-      <w:instrText xml:space="preserve"> FILENAME \* MERGEFORMAT </w:instrText>
-    </w:r>
-    <w:r>
-      <w:rPr>
-        <w:noProof/>
-      </w:rPr>
-      <w:fldChar w:fldCharType="separate"/>
-    </w:r>
-    <w:r>
-      <w:rPr>
-        <w:noProof/>
-      </w:rPr>
-      <w:t>DocumentazioneProgetto_InventarioHW_DennisDonofrioI3BC.docx</w:t>
-    </w:r>
-    <w:r>
-      <w:rPr>
-        <w:noProof/>
-      </w:rPr>
-      <w:fldChar w:fldCharType="end"/>
-    </w:r>
-    <w:r>
-      <w:rPr>
-        <w:noProof/>
-      </w:rPr>
-      <w:fldChar w:fldCharType="end"/>
-    </w:r>
+    <w:fldSimple w:instr=" FILENAME ">
+      <w:r>
+        <w:rPr>
+          <w:noProof/>
+        </w:rPr>
+        <w:fldChar w:fldCharType="begin"/>
+      </w:r>
+      <w:r>
+        <w:rPr>
+          <w:noProof/>
+        </w:rPr>
+        <w:instrText xml:space="preserve"> FILENAME \* MERGEFORMAT </w:instrText>
+      </w:r>
+      <w:r>
+        <w:rPr>
+          <w:noProof/>
+        </w:rPr>
+        <w:fldChar w:fldCharType="separate"/>
+      </w:r>
+      <w:r>
+        <w:rPr>
+          <w:noProof/>
+        </w:rPr>
+        <w:t>DocumentazioneProgetto_InventarioHW_DennisDonofrioI3BC.docx</w:t>
+      </w:r>
+      <w:r>
+        <w:rPr>
+          <w:noProof/>
+        </w:rPr>
+        <w:fldChar w:fldCharType="end"/>
+      </w:r>
+    </w:fldSimple>
     <w:r>
       <w:tab/>
       <w:t xml:space="preserve">Versione: 30.09.2021 </w:t>
@@ -15137,7 +16280,7 @@
 </file>
 
 <file path=customXml/itemProps1.xml><?xml version="1.0" encoding="utf-8"?>
-<ds:datastoreItem xmlns:ds="http://schemas.openxmlformats.org/officeDocument/2006/customXml" ds:itemID="{1E727721-6FAC-4132-B3B6-631E172A1A34}">
+<ds:datastoreItem xmlns:ds="http://schemas.openxmlformats.org/officeDocument/2006/customXml" ds:itemID="{941D22F8-A6DA-42F8-801A-85800AE8B0A2}">
   <ds:schemaRefs>
     <ds:schemaRef ds:uri="http://schemas.openxmlformats.org/officeDocument/2006/bibliography"/>
   </ds:schemaRefs>

</xml_diff>

<commit_message>
Documentazione aggiornata + diario + files php creati ed aggiornati + login finito senza css
</commit_message>
<xml_diff>
--- a/3_Documentazione (word e pdf)/DocumentazioneProgetto_InventarioHW_DennisDonofrioI3BC.docx
+++ b/3_Documentazione (word e pdf)/DocumentazioneProgetto_InventarioHW_DennisDonofrioI3BC.docx
@@ -7293,15 +7293,7 @@
                 <w:sz w:val="16"/>
                 <w:szCs w:val="16"/>
               </w:rPr>
-              <w:t>0</w:t>
-            </w:r>
-            <w:r>
-              <w:rPr>
-                <w:b/>
-                <w:sz w:val="16"/>
-                <w:szCs w:val="16"/>
-              </w:rPr>
-              <w:t>9</w:t>
+              <w:t>09</w:t>
             </w:r>
           </w:p>
         </w:tc>
@@ -8179,140 +8171,6 @@
         </w:tc>
       </w:tr>
     </w:tbl>
-    <w:p/>
-    <w:p>
-      <w:pPr>
-        <w:rPr>
-          <w:b/>
-        </w:rPr>
-      </w:pPr>
-      <w:r>
-        <w:rPr>
-          <w:b/>
-        </w:rPr>
-        <w:br w:type="page"/>
-      </w:r>
-    </w:p>
-    <w:p>
-      <w:pPr>
-        <w:rPr>
-          <w:b/>
-        </w:rPr>
-      </w:pPr>
-      <w:r>
-        <w:rPr>
-          <w:b/>
-        </w:rPr>
-        <w:lastRenderedPageBreak/>
-        <w:t>Spiegazione elementi tabella dei requisiti:</w:t>
-      </w:r>
-    </w:p>
-    <w:p/>
-    <w:p>
-      <w:r>
-        <w:rPr>
-          <w:b/>
-        </w:rPr>
-        <w:t>ID</w:t>
-      </w:r>
-      <w:r>
-        <w:t>: identificativo univoco del requisito</w:t>
-      </w:r>
-    </w:p>
-    <w:p>
-      <w:r>
-        <w:rPr>
-          <w:b/>
-        </w:rPr>
-        <w:t>Nome</w:t>
-      </w:r>
-      <w:r>
-        <w:t>: breve descrizione del requisito</w:t>
-      </w:r>
-    </w:p>
-    <w:p>
-      <w:r>
-        <w:rPr>
-          <w:b/>
-        </w:rPr>
-        <w:t>Priorità</w:t>
-      </w:r>
-      <w:r>
-        <w:t xml:space="preserve">: indica l’importanza di un requisito nell’insieme del progetto, definita assieme al committente. </w:t>
-      </w:r>
-      <w:r>
-        <w:t>Ad esempio,</w:t>
-      </w:r>
-      <w:r>
-        <w:t xml:space="preserve"> poter disporre di report con colonne di colori diversi ha priorità minore rispetto al fatto di avere un database con gli elementi al suo interno. Solitamente si definiscono al massimo di 2-3 livelli di priorità.</w:t>
-      </w:r>
-    </w:p>
-    <w:p>
-      <w:r>
-        <w:rPr>
-          <w:b/>
-        </w:rPr>
-        <w:t>Versione</w:t>
-      </w:r>
-      <w:r>
-        <w:t xml:space="preserve">: indica la versione del requisito. Ogni modifica del requisito avrà una versione aggiornata. </w:t>
-      </w:r>
-    </w:p>
-    <w:p>
-      <w:r>
-        <w:t>Sulla documentazione apparirà solamente l’ultima versione, mentre le vecchie dovranno essere inserite nei diari.</w:t>
-      </w:r>
-    </w:p>
-    <w:p>
-      <w:r>
-        <w:rPr>
-          <w:b/>
-        </w:rPr>
-        <w:t>Note</w:t>
-      </w:r>
-      <w:r>
-        <w:t>: eventuali osservazioni importanti o riferimenti ad altri requisiti.</w:t>
-      </w:r>
-    </w:p>
-    <w:p>
-      <w:r>
-        <w:rPr>
-          <w:b/>
-        </w:rPr>
-        <w:t>Sotto requisiti</w:t>
-      </w:r>
-      <w:r>
-        <w:t xml:space="preserve">: elementi che compongono il requisito. </w:t>
-      </w:r>
-    </w:p>
-    <w:p>
-      <w:pPr>
-        <w:rPr>
-          <w:lang w:val="it-IT"/>
-        </w:rPr>
-      </w:pPr>
-    </w:p>
-    <w:p>
-      <w:pPr>
-        <w:rPr>
-          <w:lang w:val="it-IT"/>
-        </w:rPr>
-      </w:pPr>
-    </w:p>
-    <w:p>
-      <w:pPr>
-        <w:rPr>
-          <w:lang w:val="it-IT"/>
-        </w:rPr>
-      </w:pPr>
-    </w:p>
-    <w:p>
-      <w:pPr>
-        <w:rPr>
-          <w:lang w:val="it-IT"/>
-        </w:rPr>
-      </w:pPr>
-    </w:p>
     <w:p/>
     <w:p>
       <w:pPr>
@@ -8466,6 +8324,7 @@
             </w:pPr>
             <w:r>
               <w:rPr>
+                <w:noProof/>
                 <w:lang w:val="it-IT"/>
               </w:rPr>
               <w:drawing>
@@ -8591,47 +8450,132 @@
     </w:p>
     <w:p>
       <w:pPr>
-        <w:rPr>
-          <w:lang w:val="it-IT"/>
-        </w:rPr>
-      </w:pPr>
-      <w:r>
-        <w:rPr>
-          <w:lang w:val="it-IT"/>
-        </w:rPr>
-        <w:t xml:space="preserve">SDK, librerie, </w:t>
-      </w:r>
+        <w:pStyle w:val="Paragrafoelenco"/>
+        <w:numPr>
+          <w:ilvl w:val="0"/>
+          <w:numId w:val="25"/>
+        </w:numPr>
+        <w:rPr>
+          <w:lang w:val="it-IT"/>
+        </w:rPr>
+      </w:pPr>
+      <w:r>
+        <w:rPr>
+          <w:lang w:val="it-IT"/>
+        </w:rPr>
+        <w:t>Sublime text</w:t>
+      </w:r>
+    </w:p>
+    <w:p>
+      <w:pPr>
+        <w:pStyle w:val="Paragrafoelenco"/>
+        <w:numPr>
+          <w:ilvl w:val="0"/>
+          <w:numId w:val="25"/>
+        </w:numPr>
+        <w:rPr>
+          <w:lang w:val="it-IT"/>
+        </w:rPr>
+      </w:pPr>
+      <w:r>
+        <w:rPr>
+          <w:lang w:val="it-IT"/>
+        </w:rPr>
+        <w:t>Apache2.4</w:t>
+      </w:r>
+    </w:p>
+    <w:p>
+      <w:pPr>
+        <w:pStyle w:val="Paragrafoelenco"/>
+        <w:numPr>
+          <w:ilvl w:val="0"/>
+          <w:numId w:val="25"/>
+        </w:numPr>
+        <w:rPr>
+          <w:lang w:val="it-IT"/>
+        </w:rPr>
+      </w:pPr>
       <w:proofErr w:type="spellStart"/>
       <w:r>
         <w:rPr>
           <w:lang w:val="it-IT"/>
         </w:rPr>
-        <w:t>tools</w:t>
+        <w:t>Mysql</w:t>
       </w:r>
       <w:proofErr w:type="spellEnd"/>
-      <w:r>
-        <w:rPr>
-          <w:lang w:val="it-IT"/>
-        </w:rPr>
-        <w:t xml:space="preserve"> utilizzati pe</w:t>
-      </w:r>
-      <w:r>
-        <w:rPr>
-          <w:lang w:val="it-IT"/>
-        </w:rPr>
-        <w:t>r la realizzazione del progetto</w:t>
-      </w:r>
-      <w:r>
-        <w:rPr>
-          <w:lang w:val="it-IT"/>
-        </w:rPr>
-        <w:t xml:space="preserve"> e eventuali dipendenze</w:t>
-      </w:r>
-      <w:r>
-        <w:rPr>
-          <w:lang w:val="it-IT"/>
-        </w:rPr>
-        <w:t>.</w:t>
+    </w:p>
+    <w:p>
+      <w:pPr>
+        <w:pStyle w:val="Paragrafoelenco"/>
+        <w:numPr>
+          <w:ilvl w:val="0"/>
+          <w:numId w:val="25"/>
+        </w:numPr>
+        <w:rPr>
+          <w:lang w:val="it-IT"/>
+        </w:rPr>
+      </w:pPr>
+      <w:r>
+        <w:rPr>
+          <w:lang w:val="it-IT"/>
+        </w:rPr>
+        <w:t>PHP7</w:t>
+      </w:r>
+    </w:p>
+    <w:p>
+      <w:pPr>
+        <w:pStyle w:val="Paragrafoelenco"/>
+        <w:numPr>
+          <w:ilvl w:val="0"/>
+          <w:numId w:val="25"/>
+        </w:numPr>
+        <w:rPr>
+          <w:lang w:val="it-IT"/>
+        </w:rPr>
+      </w:pPr>
+      <w:proofErr w:type="spellStart"/>
+      <w:r>
+        <w:rPr>
+          <w:lang w:val="it-IT"/>
+        </w:rPr>
+        <w:t>VirtualBox</w:t>
+      </w:r>
+      <w:proofErr w:type="spellEnd"/>
+    </w:p>
+    <w:p>
+      <w:pPr>
+        <w:pStyle w:val="Paragrafoelenco"/>
+        <w:numPr>
+          <w:ilvl w:val="0"/>
+          <w:numId w:val="25"/>
+        </w:numPr>
+        <w:rPr>
+          <w:lang w:val="it-IT"/>
+        </w:rPr>
+      </w:pPr>
+      <w:r>
+        <w:rPr>
+          <w:lang w:val="it-IT"/>
+        </w:rPr>
+        <w:t>HTML5</w:t>
+      </w:r>
+    </w:p>
+    <w:p>
+      <w:pPr>
+        <w:pStyle w:val="Paragrafoelenco"/>
+        <w:numPr>
+          <w:ilvl w:val="0"/>
+          <w:numId w:val="25"/>
+        </w:numPr>
+        <w:rPr>
+          <w:lang w:val="it-IT"/>
+        </w:rPr>
+      </w:pPr>
+      <w:r>
+        <w:rPr>
+          <w:lang w:val="it-IT"/>
+        </w:rPr>
+        <w:t>CSS3</w:t>
       </w:r>
     </w:p>
     <w:p>
@@ -8652,43 +8596,60 @@
           <w:lang w:val="it-IT"/>
         </w:rPr>
       </w:pPr>
-    </w:p>
-    <w:p>
-      <w:pPr>
-        <w:rPr>
-          <w:lang w:val="it-IT"/>
-        </w:rPr>
-      </w:pPr>
-      <w:r>
-        <w:rPr>
-          <w:lang w:val="it-IT"/>
-        </w:rPr>
-        <w:t xml:space="preserve">Su quale piattaforma dovrà essere eseguito il prodotto? Che hardware particolare è coinvolto nel progetto? Che particolarità e limitazioni presenta? Che </w:t>
-      </w:r>
-      <w:r>
-        <w:rPr>
-          <w:lang w:val="it-IT"/>
-        </w:rPr>
-        <w:t>HW</w:t>
-      </w:r>
-      <w:r>
-        <w:rPr>
-          <w:lang w:val="it-IT"/>
-        </w:rPr>
-        <w:t xml:space="preserve"> sarà disponibile durante lo sviluppo?</w:t>
+      <w:r>
+        <w:rPr>
+          <w:lang w:val="it-IT"/>
+        </w:rPr>
+        <w:t>Il server è installato su una macchina virtuale virtualbox</w:t>
+      </w:r>
+      <w:bookmarkStart w:id="19" w:name="_GoBack"/>
+      <w:bookmarkEnd w:id="19"/>
+      <w:r>
+        <w:rPr>
+          <w:lang w:val="it-IT"/>
+        </w:rPr>
+        <w:t xml:space="preserve"> con un processore con 4 core, 8gb di </w:t>
+      </w:r>
+      <w:proofErr w:type="spellStart"/>
+      <w:r>
+        <w:rPr>
+          <w:lang w:val="it-IT"/>
+        </w:rPr>
+        <w:t>ram</w:t>
+      </w:r>
+      <w:proofErr w:type="spellEnd"/>
+      <w:r>
+        <w:rPr>
+          <w:lang w:val="it-IT"/>
+        </w:rPr>
+        <w:t xml:space="preserve"> e un </w:t>
+      </w:r>
+      <w:proofErr w:type="spellStart"/>
+      <w:r>
+        <w:rPr>
+          <w:lang w:val="it-IT"/>
+        </w:rPr>
+        <w:t>hdd</w:t>
+      </w:r>
+      <w:proofErr w:type="spellEnd"/>
+      <w:r>
+        <w:rPr>
+          <w:lang w:val="it-IT"/>
+        </w:rPr>
+        <w:t xml:space="preserve"> da 50gb.</w:t>
       </w:r>
     </w:p>
     <w:p>
       <w:pPr>
         <w:pStyle w:val="Titolo1"/>
       </w:pPr>
-      <w:bookmarkStart w:id="19" w:name="_Toc429059808"/>
-      <w:bookmarkStart w:id="20" w:name="_Toc84508080"/>
+      <w:bookmarkStart w:id="20" w:name="_Toc429059808"/>
+      <w:bookmarkStart w:id="21" w:name="_Toc84508080"/>
       <w:r>
         <w:t>Progettazione</w:t>
       </w:r>
-      <w:bookmarkEnd w:id="19"/>
       <w:bookmarkEnd w:id="20"/>
+      <w:bookmarkEnd w:id="21"/>
     </w:p>
     <w:p>
       <w:pPr>
@@ -8714,13 +8675,13 @@
       <w:pPr>
         <w:pStyle w:val="Titolo2"/>
       </w:pPr>
-      <w:bookmarkStart w:id="21" w:name="_Toc429059809"/>
-      <w:bookmarkStart w:id="22" w:name="_Toc84508081"/>
+      <w:bookmarkStart w:id="22" w:name="_Toc429059809"/>
+      <w:bookmarkStart w:id="23" w:name="_Toc84508081"/>
       <w:r>
         <w:t>Design dell’architettura del sistema</w:t>
       </w:r>
-      <w:bookmarkEnd w:id="21"/>
       <w:bookmarkEnd w:id="22"/>
+      <w:bookmarkEnd w:id="23"/>
     </w:p>
     <w:p>
       <w:pPr>
@@ -8865,16 +8826,16 @@
       <w:pPr>
         <w:pStyle w:val="Titolo2"/>
       </w:pPr>
-      <w:bookmarkStart w:id="23" w:name="_Toc429059810"/>
-      <w:bookmarkStart w:id="24" w:name="_Toc84508082"/>
+      <w:bookmarkStart w:id="24" w:name="_Toc429059810"/>
+      <w:bookmarkStart w:id="25" w:name="_Toc84508082"/>
       <w:r>
         <w:t>Design dei dati</w:t>
       </w:r>
       <w:r>
         <w:t xml:space="preserve"> e database</w:t>
       </w:r>
-      <w:bookmarkEnd w:id="23"/>
       <w:bookmarkEnd w:id="24"/>
+      <w:bookmarkEnd w:id="25"/>
     </w:p>
     <w:p>
       <w:pPr>
@@ -8925,13 +8886,13 @@
       <w:pPr>
         <w:pStyle w:val="Titolo2"/>
       </w:pPr>
-      <w:bookmarkStart w:id="25" w:name="_Toc429059811"/>
-      <w:bookmarkStart w:id="26" w:name="_Toc84508083"/>
+      <w:bookmarkStart w:id="26" w:name="_Toc429059811"/>
+      <w:bookmarkStart w:id="27" w:name="_Toc84508083"/>
       <w:r>
         <w:t>Design delle interfacce</w:t>
       </w:r>
-      <w:bookmarkEnd w:id="25"/>
       <w:bookmarkEnd w:id="26"/>
+      <w:bookmarkEnd w:id="27"/>
     </w:p>
     <w:p>
       <w:pPr>
@@ -8970,13 +8931,14 @@
       <w:pPr>
         <w:pStyle w:val="Titolo2"/>
       </w:pPr>
-      <w:bookmarkStart w:id="27" w:name="_Toc429059812"/>
-      <w:bookmarkStart w:id="28" w:name="_Toc84508084"/>
-      <w:r>
+      <w:bookmarkStart w:id="28" w:name="_Toc429059812"/>
+      <w:bookmarkStart w:id="29" w:name="_Toc84508084"/>
+      <w:r>
+        <w:lastRenderedPageBreak/>
         <w:t>Design procedurale</w:t>
       </w:r>
-      <w:bookmarkEnd w:id="27"/>
       <w:bookmarkEnd w:id="28"/>
+      <w:bookmarkEnd w:id="29"/>
     </w:p>
     <w:p>
       <w:pPr>
@@ -9093,7 +9055,6 @@
         <w:rPr>
           <w:lang w:val="it-IT"/>
         </w:rPr>
-        <w:lastRenderedPageBreak/>
         <w:t>Diritti di accesso a condivisioni …</w:t>
       </w:r>
     </w:p>
@@ -9153,14 +9114,14 @@
           <w:bottom w:val="single" w:sz="4" w:space="1" w:color="auto"/>
         </w:pBdr>
       </w:pPr>
-      <w:bookmarkStart w:id="29" w:name="_Toc461179222"/>
-      <w:bookmarkStart w:id="30" w:name="_Toc84508085"/>
+      <w:bookmarkStart w:id="30" w:name="_Toc461179222"/>
+      <w:bookmarkStart w:id="31" w:name="_Toc84508085"/>
       <w:r>
         <w:lastRenderedPageBreak/>
         <w:t>Implementazione</w:t>
       </w:r>
-      <w:bookmarkEnd w:id="29"/>
       <w:bookmarkEnd w:id="30"/>
+      <w:bookmarkEnd w:id="31"/>
     </w:p>
     <w:p>
       <w:r>
@@ -9228,28 +9189,28 @@
           <w:lang w:val="it-IT"/>
         </w:rPr>
       </w:pPr>
-      <w:bookmarkStart w:id="31" w:name="_Toc461179223"/>
-      <w:bookmarkStart w:id="32" w:name="_Toc84508086"/>
+      <w:bookmarkStart w:id="32" w:name="_Toc461179223"/>
+      <w:bookmarkStart w:id="33" w:name="_Toc84508086"/>
       <w:r>
         <w:rPr>
           <w:lang w:val="it-IT"/>
         </w:rPr>
         <w:t>Test</w:t>
       </w:r>
-      <w:bookmarkEnd w:id="31"/>
       <w:bookmarkEnd w:id="32"/>
+      <w:bookmarkEnd w:id="33"/>
     </w:p>
     <w:p>
       <w:pPr>
         <w:pStyle w:val="Titolo2"/>
       </w:pPr>
-      <w:bookmarkStart w:id="33" w:name="_Toc461179224"/>
-      <w:bookmarkStart w:id="34" w:name="_Toc84508087"/>
+      <w:bookmarkStart w:id="34" w:name="_Toc461179224"/>
+      <w:bookmarkStart w:id="35" w:name="_Toc84508087"/>
       <w:r>
         <w:t>Protocollo di test</w:t>
       </w:r>
-      <w:bookmarkEnd w:id="33"/>
       <w:bookmarkEnd w:id="34"/>
+      <w:bookmarkEnd w:id="35"/>
     </w:p>
     <w:p>
       <w:pPr>
@@ -9289,8 +9250,6 @@
         </w:rPr>
         <w:t>Per adesso sono nell’altro file</w:t>
       </w:r>
-      <w:bookmarkStart w:id="35" w:name="_GoBack"/>
-      <w:bookmarkEnd w:id="35"/>
     </w:p>
     <w:p>
       <w:pPr>
@@ -11258,38 +11217,51 @@
     <w:r>
       <w:tab/>
     </w:r>
-    <w:fldSimple w:instr=" FILENAME ">
-      <w:r>
-        <w:rPr>
-          <w:noProof/>
-        </w:rPr>
-        <w:fldChar w:fldCharType="begin"/>
-      </w:r>
-      <w:r>
-        <w:rPr>
-          <w:noProof/>
-        </w:rPr>
-        <w:instrText xml:space="preserve"> FILENAME \* MERGEFORMAT </w:instrText>
-      </w:r>
-      <w:r>
-        <w:rPr>
-          <w:noProof/>
-        </w:rPr>
-        <w:fldChar w:fldCharType="separate"/>
-      </w:r>
-      <w:r>
-        <w:rPr>
-          <w:noProof/>
-        </w:rPr>
-        <w:t>DocumentazioneProgetto_InventarioHW_DennisDonofrioI3BC.docx</w:t>
-      </w:r>
-      <w:r>
-        <w:rPr>
-          <w:noProof/>
-        </w:rPr>
-        <w:fldChar w:fldCharType="end"/>
-      </w:r>
-    </w:fldSimple>
+    <w:r>
+      <w:fldChar w:fldCharType="begin"/>
+    </w:r>
+    <w:r>
+      <w:instrText xml:space="preserve"> FILENAME </w:instrText>
+    </w:r>
+    <w:r>
+      <w:fldChar w:fldCharType="separate"/>
+    </w:r>
+    <w:r>
+      <w:rPr>
+        <w:noProof/>
+      </w:rPr>
+      <w:fldChar w:fldCharType="begin"/>
+    </w:r>
+    <w:r>
+      <w:rPr>
+        <w:noProof/>
+      </w:rPr>
+      <w:instrText xml:space="preserve"> FILENAME \* MERGEFORMAT </w:instrText>
+    </w:r>
+    <w:r>
+      <w:rPr>
+        <w:noProof/>
+      </w:rPr>
+      <w:fldChar w:fldCharType="separate"/>
+    </w:r>
+    <w:r>
+      <w:rPr>
+        <w:noProof/>
+      </w:rPr>
+      <w:t>DocumentazioneProgetto_InventarioHW_DennisDonofrioI3BC.docx</w:t>
+    </w:r>
+    <w:r>
+      <w:rPr>
+        <w:noProof/>
+      </w:rPr>
+      <w:fldChar w:fldCharType="end"/>
+    </w:r>
+    <w:r>
+      <w:rPr>
+        <w:noProof/>
+      </w:rPr>
+      <w:fldChar w:fldCharType="end"/>
+    </w:r>
     <w:r>
       <w:tab/>
       <w:t xml:space="preserve">Versione: 30.09.2021 </w:t>
@@ -11558,38 +11530,51 @@
     <w:r>
       <w:tab/>
     </w:r>
-    <w:fldSimple w:instr=" FILENAME ">
-      <w:r>
-        <w:rPr>
-          <w:noProof/>
-        </w:rPr>
-        <w:fldChar w:fldCharType="begin"/>
-      </w:r>
-      <w:r>
-        <w:rPr>
-          <w:noProof/>
-        </w:rPr>
-        <w:instrText xml:space="preserve"> FILENAME \* MERGEFORMAT </w:instrText>
-      </w:r>
-      <w:r>
-        <w:rPr>
-          <w:noProof/>
-        </w:rPr>
-        <w:fldChar w:fldCharType="separate"/>
-      </w:r>
-      <w:r>
-        <w:rPr>
-          <w:noProof/>
-        </w:rPr>
-        <w:t>DocumentazioneProgetto_InventarioHW_DennisDonofrioI3BC.docx</w:t>
-      </w:r>
-      <w:r>
-        <w:rPr>
-          <w:noProof/>
-        </w:rPr>
-        <w:fldChar w:fldCharType="end"/>
-      </w:r>
-    </w:fldSimple>
+    <w:r>
+      <w:fldChar w:fldCharType="begin"/>
+    </w:r>
+    <w:r>
+      <w:instrText xml:space="preserve"> FILENAME </w:instrText>
+    </w:r>
+    <w:r>
+      <w:fldChar w:fldCharType="separate"/>
+    </w:r>
+    <w:r>
+      <w:rPr>
+        <w:noProof/>
+      </w:rPr>
+      <w:fldChar w:fldCharType="begin"/>
+    </w:r>
+    <w:r>
+      <w:rPr>
+        <w:noProof/>
+      </w:rPr>
+      <w:instrText xml:space="preserve"> FILENAME \* MERGEFORMAT </w:instrText>
+    </w:r>
+    <w:r>
+      <w:rPr>
+        <w:noProof/>
+      </w:rPr>
+      <w:fldChar w:fldCharType="separate"/>
+    </w:r>
+    <w:r>
+      <w:rPr>
+        <w:noProof/>
+      </w:rPr>
+      <w:t>DocumentazioneProgetto_InventarioHW_DennisDonofrioI3BC.docx</w:t>
+    </w:r>
+    <w:r>
+      <w:rPr>
+        <w:noProof/>
+      </w:rPr>
+      <w:fldChar w:fldCharType="end"/>
+    </w:r>
+    <w:r>
+      <w:rPr>
+        <w:noProof/>
+      </w:rPr>
+      <w:fldChar w:fldCharType="end"/>
+    </w:r>
     <w:r>
       <w:tab/>
       <w:t>Versione: 30.09.2021</w:t>
@@ -11618,38 +11603,51 @@
     <w:r>
       <w:tab/>
     </w:r>
-    <w:fldSimple w:instr=" FILENAME ">
-      <w:r>
-        <w:rPr>
-          <w:noProof/>
-        </w:rPr>
-        <w:fldChar w:fldCharType="begin"/>
-      </w:r>
-      <w:r>
-        <w:rPr>
-          <w:noProof/>
-        </w:rPr>
-        <w:instrText xml:space="preserve"> FILENAME \* MERGEFORMAT </w:instrText>
-      </w:r>
-      <w:r>
-        <w:rPr>
-          <w:noProof/>
-        </w:rPr>
-        <w:fldChar w:fldCharType="separate"/>
-      </w:r>
-      <w:r>
-        <w:rPr>
-          <w:noProof/>
-        </w:rPr>
-        <w:t>DocumentazioneProgetto_InventarioHW_DennisDonofrioI3BC.docx</w:t>
-      </w:r>
-      <w:r>
-        <w:rPr>
-          <w:noProof/>
-        </w:rPr>
-        <w:fldChar w:fldCharType="end"/>
-      </w:r>
-    </w:fldSimple>
+    <w:r>
+      <w:fldChar w:fldCharType="begin"/>
+    </w:r>
+    <w:r>
+      <w:instrText xml:space="preserve"> FILENAME </w:instrText>
+    </w:r>
+    <w:r>
+      <w:fldChar w:fldCharType="separate"/>
+    </w:r>
+    <w:r>
+      <w:rPr>
+        <w:noProof/>
+      </w:rPr>
+      <w:fldChar w:fldCharType="begin"/>
+    </w:r>
+    <w:r>
+      <w:rPr>
+        <w:noProof/>
+      </w:rPr>
+      <w:instrText xml:space="preserve"> FILENAME \* MERGEFORMAT </w:instrText>
+    </w:r>
+    <w:r>
+      <w:rPr>
+        <w:noProof/>
+      </w:rPr>
+      <w:fldChar w:fldCharType="separate"/>
+    </w:r>
+    <w:r>
+      <w:rPr>
+        <w:noProof/>
+      </w:rPr>
+      <w:t>DocumentazioneProgetto_InventarioHW_DennisDonofrioI3BC.docx</w:t>
+    </w:r>
+    <w:r>
+      <w:rPr>
+        <w:noProof/>
+      </w:rPr>
+      <w:fldChar w:fldCharType="end"/>
+    </w:r>
+    <w:r>
+      <w:rPr>
+        <w:noProof/>
+      </w:rPr>
+      <w:fldChar w:fldCharType="end"/>
+    </w:r>
     <w:r>
       <w:tab/>
       <w:t xml:space="preserve">Versione: 30.09.2021 </w:t>
@@ -13830,6 +13828,119 @@
     </w:lvl>
   </w:abstractNum>
   <w:abstractNum w:abstractNumId="8" w15:restartNumberingAfterBreak="0">
+    <w:nsid w:val="23D55CED"/>
+    <w:multiLevelType w:val="hybridMultilevel"/>
+    <w:tmpl w:val="6D723726"/>
+    <w:lvl w:ilvl="0" w:tplc="08100001">
+      <w:start w:val="1"/>
+      <w:numFmt w:val="bullet"/>
+      <w:lvlText w:val=""/>
+      <w:lvlJc w:val="left"/>
+      <w:pPr>
+        <w:ind w:left="720" w:hanging="360"/>
+      </w:pPr>
+      <w:rPr>
+        <w:rFonts w:ascii="Symbol" w:hAnsi="Symbol" w:hint="default"/>
+      </w:rPr>
+    </w:lvl>
+    <w:lvl w:ilvl="1" w:tplc="08100003" w:tentative="1">
+      <w:start w:val="1"/>
+      <w:numFmt w:val="bullet"/>
+      <w:lvlText w:val="o"/>
+      <w:lvlJc w:val="left"/>
+      <w:pPr>
+        <w:ind w:left="1440" w:hanging="360"/>
+      </w:pPr>
+      <w:rPr>
+        <w:rFonts w:ascii="Courier New" w:hAnsi="Courier New" w:cs="Courier New" w:hint="default"/>
+      </w:rPr>
+    </w:lvl>
+    <w:lvl w:ilvl="2" w:tplc="08100005" w:tentative="1">
+      <w:start w:val="1"/>
+      <w:numFmt w:val="bullet"/>
+      <w:lvlText w:val=""/>
+      <w:lvlJc w:val="left"/>
+      <w:pPr>
+        <w:ind w:left="2160" w:hanging="360"/>
+      </w:pPr>
+      <w:rPr>
+        <w:rFonts w:ascii="Wingdings" w:hAnsi="Wingdings" w:hint="default"/>
+      </w:rPr>
+    </w:lvl>
+    <w:lvl w:ilvl="3" w:tplc="08100001" w:tentative="1">
+      <w:start w:val="1"/>
+      <w:numFmt w:val="bullet"/>
+      <w:lvlText w:val=""/>
+      <w:lvlJc w:val="left"/>
+      <w:pPr>
+        <w:ind w:left="2880" w:hanging="360"/>
+      </w:pPr>
+      <w:rPr>
+        <w:rFonts w:ascii="Symbol" w:hAnsi="Symbol" w:hint="default"/>
+      </w:rPr>
+    </w:lvl>
+    <w:lvl w:ilvl="4" w:tplc="08100003" w:tentative="1">
+      <w:start w:val="1"/>
+      <w:numFmt w:val="bullet"/>
+      <w:lvlText w:val="o"/>
+      <w:lvlJc w:val="left"/>
+      <w:pPr>
+        <w:ind w:left="3600" w:hanging="360"/>
+      </w:pPr>
+      <w:rPr>
+        <w:rFonts w:ascii="Courier New" w:hAnsi="Courier New" w:cs="Courier New" w:hint="default"/>
+      </w:rPr>
+    </w:lvl>
+    <w:lvl w:ilvl="5" w:tplc="08100005" w:tentative="1">
+      <w:start w:val="1"/>
+      <w:numFmt w:val="bullet"/>
+      <w:lvlText w:val=""/>
+      <w:lvlJc w:val="left"/>
+      <w:pPr>
+        <w:ind w:left="4320" w:hanging="360"/>
+      </w:pPr>
+      <w:rPr>
+        <w:rFonts w:ascii="Wingdings" w:hAnsi="Wingdings" w:hint="default"/>
+      </w:rPr>
+    </w:lvl>
+    <w:lvl w:ilvl="6" w:tplc="08100001" w:tentative="1">
+      <w:start w:val="1"/>
+      <w:numFmt w:val="bullet"/>
+      <w:lvlText w:val=""/>
+      <w:lvlJc w:val="left"/>
+      <w:pPr>
+        <w:ind w:left="5040" w:hanging="360"/>
+      </w:pPr>
+      <w:rPr>
+        <w:rFonts w:ascii="Symbol" w:hAnsi="Symbol" w:hint="default"/>
+      </w:rPr>
+    </w:lvl>
+    <w:lvl w:ilvl="7" w:tplc="08100003" w:tentative="1">
+      <w:start w:val="1"/>
+      <w:numFmt w:val="bullet"/>
+      <w:lvlText w:val="o"/>
+      <w:lvlJc w:val="left"/>
+      <w:pPr>
+        <w:ind w:left="5760" w:hanging="360"/>
+      </w:pPr>
+      <w:rPr>
+        <w:rFonts w:ascii="Courier New" w:hAnsi="Courier New" w:cs="Courier New" w:hint="default"/>
+      </w:rPr>
+    </w:lvl>
+    <w:lvl w:ilvl="8" w:tplc="08100005" w:tentative="1">
+      <w:start w:val="1"/>
+      <w:numFmt w:val="bullet"/>
+      <w:lvlText w:val=""/>
+      <w:lvlJc w:val="left"/>
+      <w:pPr>
+        <w:ind w:left="6480" w:hanging="360"/>
+      </w:pPr>
+      <w:rPr>
+        <w:rFonts w:ascii="Wingdings" w:hAnsi="Wingdings" w:hint="default"/>
+      </w:rPr>
+    </w:lvl>
+  </w:abstractNum>
+  <w:abstractNum w:abstractNumId="9" w15:restartNumberingAfterBreak="0">
     <w:nsid w:val="24A46D31"/>
     <w:multiLevelType w:val="hybridMultilevel"/>
     <w:tmpl w:val="A56221F0"/>
@@ -13942,7 +14053,7 @@
       </w:pPr>
     </w:lvl>
   </w:abstractNum>
-  <w:abstractNum w:abstractNumId="9" w15:restartNumberingAfterBreak="0">
+  <w:abstractNum w:abstractNumId="10" w15:restartNumberingAfterBreak="0">
     <w:nsid w:val="57C86EE7"/>
     <w:multiLevelType w:val="multilevel"/>
     <w:tmpl w:val="4DE6CDEC"/>
@@ -14091,7 +14202,7 @@
       </w:rPr>
     </w:lvl>
   </w:abstractNum>
-  <w:abstractNum w:abstractNumId="10" w15:restartNumberingAfterBreak="0">
+  <w:abstractNum w:abstractNumId="11" w15:restartNumberingAfterBreak="0">
     <w:nsid w:val="652809B9"/>
     <w:multiLevelType w:val="hybridMultilevel"/>
     <w:tmpl w:val="C10EC632"/>
@@ -14204,7 +14315,7 @@
       </w:rPr>
     </w:lvl>
   </w:abstractNum>
-  <w:abstractNum w:abstractNumId="11" w15:restartNumberingAfterBreak="0">
+  <w:abstractNum w:abstractNumId="12" w15:restartNumberingAfterBreak="0">
     <w:nsid w:val="66871ECE"/>
     <w:multiLevelType w:val="hybridMultilevel"/>
     <w:tmpl w:val="7F74FC56"/>
@@ -14320,7 +14431,7 @@
       </w:pPr>
     </w:lvl>
   </w:abstractNum>
-  <w:abstractNum w:abstractNumId="12" w15:restartNumberingAfterBreak="0">
+  <w:abstractNum w:abstractNumId="13" w15:restartNumberingAfterBreak="0">
     <w:nsid w:val="6ABE5228"/>
     <w:multiLevelType w:val="hybridMultilevel"/>
     <w:tmpl w:val="089EE6D8"/>
@@ -14436,7 +14547,7 @@
       </w:pPr>
     </w:lvl>
   </w:abstractNum>
-  <w:abstractNum w:abstractNumId="13" w15:restartNumberingAfterBreak="0">
+  <w:abstractNum w:abstractNumId="14" w15:restartNumberingAfterBreak="0">
     <w:nsid w:val="6C1D7334"/>
     <w:multiLevelType w:val="hybridMultilevel"/>
     <w:tmpl w:val="7F20929C"/>
@@ -14552,7 +14663,7 @@
       </w:pPr>
     </w:lvl>
   </w:abstractNum>
-  <w:abstractNum w:abstractNumId="14" w15:restartNumberingAfterBreak="0">
+  <w:abstractNum w:abstractNumId="15" w15:restartNumberingAfterBreak="0">
     <w:nsid w:val="72904C79"/>
     <w:multiLevelType w:val="hybridMultilevel"/>
     <w:tmpl w:val="EB328896"/>
@@ -14692,7 +14803,7 @@
       </w:rPr>
     </w:lvl>
   </w:abstractNum>
-  <w:abstractNum w:abstractNumId="15" w15:restartNumberingAfterBreak="0">
+  <w:abstractNum w:abstractNumId="16" w15:restartNumberingAfterBreak="0">
     <w:nsid w:val="7ACC392C"/>
     <w:multiLevelType w:val="hybridMultilevel"/>
     <w:tmpl w:val="F282F7F0"/>
@@ -14832,7 +14943,7 @@
       </w:rPr>
     </w:lvl>
   </w:abstractNum>
-  <w:abstractNum w:abstractNumId="16" w15:restartNumberingAfterBreak="0">
+  <w:abstractNum w:abstractNumId="17" w15:restartNumberingAfterBreak="0">
     <w:nsid w:val="7CD54937"/>
     <w:multiLevelType w:val="hybridMultilevel"/>
     <w:tmpl w:val="1AB0305A"/>
@@ -14973,7 +15084,7 @@
     </w:lvl>
   </w:abstractNum>
   <w:num w:numId="1">
-    <w:abstractNumId w:val="9"/>
+    <w:abstractNumId w:val="10"/>
   </w:num>
   <w:num w:numId="2">
     <w:abstractNumId w:val="3"/>
@@ -14988,22 +15099,22 @@
     <w:abstractNumId w:val="4"/>
   </w:num>
   <w:num w:numId="6">
-    <w:abstractNumId w:val="11"/>
+    <w:abstractNumId w:val="12"/>
   </w:num>
   <w:num w:numId="7">
-    <w:abstractNumId w:val="8"/>
+    <w:abstractNumId w:val="9"/>
   </w:num>
   <w:num w:numId="8">
-    <w:abstractNumId w:val="12"/>
+    <w:abstractNumId w:val="13"/>
   </w:num>
   <w:num w:numId="9">
     <w:abstractNumId w:val="0"/>
   </w:num>
   <w:num w:numId="10">
-    <w:abstractNumId w:val="14"/>
+    <w:abstractNumId w:val="15"/>
   </w:num>
   <w:num w:numId="11">
-    <w:abstractNumId w:val="15"/>
+    <w:abstractNumId w:val="16"/>
   </w:num>
   <w:num w:numId="12">
     <w:abstractNumId w:val="5"/>
@@ -15012,37 +15123,40 @@
     <w:abstractNumId w:val="2"/>
   </w:num>
   <w:num w:numId="14">
-    <w:abstractNumId w:val="16"/>
+    <w:abstractNumId w:val="17"/>
   </w:num>
   <w:num w:numId="15">
     <w:abstractNumId w:val="6"/>
   </w:num>
   <w:num w:numId="16">
-    <w:abstractNumId w:val="9"/>
+    <w:abstractNumId w:val="10"/>
   </w:num>
   <w:num w:numId="17">
-    <w:abstractNumId w:val="13"/>
+    <w:abstractNumId w:val="14"/>
   </w:num>
   <w:num w:numId="18">
-    <w:abstractNumId w:val="9"/>
+    <w:abstractNumId w:val="10"/>
   </w:num>
   <w:num w:numId="19">
-    <w:abstractNumId w:val="9"/>
+    <w:abstractNumId w:val="10"/>
   </w:num>
   <w:num w:numId="20">
-    <w:abstractNumId w:val="9"/>
+    <w:abstractNumId w:val="10"/>
   </w:num>
   <w:num w:numId="21">
-    <w:abstractNumId w:val="9"/>
+    <w:abstractNumId w:val="10"/>
   </w:num>
   <w:num w:numId="22">
-    <w:abstractNumId w:val="9"/>
+    <w:abstractNumId w:val="10"/>
   </w:num>
   <w:num w:numId="23">
+    <w:abstractNumId w:val="11"/>
+  </w:num>
+  <w:num w:numId="24">
     <w:abstractNumId w:val="10"/>
   </w:num>
-  <w:num w:numId="24">
-    <w:abstractNumId w:val="9"/>
+  <w:num w:numId="25">
+    <w:abstractNumId w:val="8"/>
   </w:num>
   <w:numIdMacAtCleanup w:val="14"/>
 </w:numbering>
@@ -15977,6 +16091,17 @@
       <w:lang w:eastAsia="it-IT"/>
     </w:rPr>
   </w:style>
+  <w:style w:type="paragraph" w:styleId="Paragrafoelenco">
+    <w:name w:val="List Paragraph"/>
+    <w:basedOn w:val="Normale"/>
+    <w:uiPriority w:val="34"/>
+    <w:qFormat/>
+    <w:rsid w:val="00964733"/>
+    <w:pPr>
+      <w:ind w:left="720"/>
+      <w:contextualSpacing/>
+    </w:pPr>
+  </w:style>
 </w:styles>
 </file>
 
@@ -16280,7 +16405,7 @@
 </file>
 
 <file path=customXml/itemProps1.xml><?xml version="1.0" encoding="utf-8"?>
-<ds:datastoreItem xmlns:ds="http://schemas.openxmlformats.org/officeDocument/2006/customXml" ds:itemID="{941D22F8-A6DA-42F8-801A-85800AE8B0A2}">
+<ds:datastoreItem xmlns:ds="http://schemas.openxmlformats.org/officeDocument/2006/customXml" ds:itemID="{4054554F-F349-441B-94EA-952CB8FB62D0}">
   <ds:schemaRefs>
     <ds:schemaRef ds:uri="http://schemas.openxmlformats.org/officeDocument/2006/bibliography"/>
   </ds:schemaRefs>

</xml_diff>

<commit_message>
Documentazione aggiornata + diario + files php creati ed aggiornati + login rifatto + register finito
</commit_message>
<xml_diff>
--- a/3_Documentazione (word e pdf)/DocumentazioneProgetto_InventarioHW_DennisDonofrioI3BC.docx
+++ b/3_Documentazione (word e pdf)/DocumentazioneProgetto_InventarioHW_DennisDonofrioI3BC.docx
@@ -3248,181 +3248,6 @@
           <w:lang w:val="it-IT"/>
         </w:rPr>
         <w:t>L’utente base può semplicemente riservare degli oggetti e liberarli.</w:t>
-      </w:r>
-    </w:p>
-    <w:p>
-      <w:pPr>
-        <w:rPr>
-          <w:u w:val="single"/>
-          <w:lang w:val="it-IT"/>
-        </w:rPr>
-      </w:pPr>
-    </w:p>
-    <w:p>
-      <w:pPr>
-        <w:rPr>
-          <w:lang w:val="it-IT"/>
-        </w:rPr>
-      </w:pPr>
-      <w:r>
-        <w:rPr>
-          <w:lang w:val="it-IT"/>
-        </w:rPr>
-        <w:t>Questo capitolo dovrebbe descrivere il contesto in cui il prodotto verrà utilizzato, da questa analisi dovrebbero scaturire le risposte a quesiti quali ad esempio:</w:t>
-      </w:r>
-    </w:p>
-    <w:p>
-      <w:pPr>
-        <w:numPr>
-          <w:ilvl w:val="0"/>
-          <w:numId w:val="4"/>
-        </w:numPr>
-        <w:rPr>
-          <w:lang w:val="it-IT"/>
-        </w:rPr>
-      </w:pPr>
-      <w:r>
-        <w:rPr>
-          <w:lang w:val="it-IT"/>
-        </w:rPr>
-        <w:t xml:space="preserve">Background/Situazione iniziale  </w:t>
-      </w:r>
-    </w:p>
-    <w:p>
-      <w:pPr>
-        <w:numPr>
-          <w:ilvl w:val="0"/>
-          <w:numId w:val="4"/>
-        </w:numPr>
-        <w:rPr>
-          <w:lang w:val="it-IT"/>
-        </w:rPr>
-      </w:pPr>
-      <w:r>
-        <w:rPr>
-          <w:lang w:val="it-IT"/>
-        </w:rPr>
-        <w:t>Quale è e come è organizzato il contesto in cui il prodotto dovrà funzionare?</w:t>
-      </w:r>
-    </w:p>
-    <w:p>
-      <w:pPr>
-        <w:numPr>
-          <w:ilvl w:val="0"/>
-          <w:numId w:val="3"/>
-        </w:numPr>
-        <w:rPr>
-          <w:lang w:val="it-IT"/>
-        </w:rPr>
-      </w:pPr>
-      <w:r>
-        <w:rPr>
-          <w:lang w:val="it-IT"/>
-        </w:rPr>
-        <w:t>Come viene risolto attualmente il problema?</w:t>
-      </w:r>
-      <w:r>
-        <w:rPr>
-          <w:lang w:val="it-IT"/>
-        </w:rPr>
-        <w:t xml:space="preserve"> Esiste già un prodotto </w:t>
-      </w:r>
-      <w:r>
-        <w:rPr>
-          <w:lang w:val="it-IT"/>
-        </w:rPr>
-        <w:t>simile</w:t>
-      </w:r>
-      <w:r>
-        <w:rPr>
-          <w:lang w:val="it-IT"/>
-        </w:rPr>
-        <w:t>?</w:t>
-      </w:r>
-    </w:p>
-    <w:p>
-      <w:pPr>
-        <w:numPr>
-          <w:ilvl w:val="0"/>
-          <w:numId w:val="3"/>
-        </w:numPr>
-        <w:rPr>
-          <w:lang w:val="it-IT"/>
-        </w:rPr>
-      </w:pPr>
-      <w:r>
-        <w:rPr>
-          <w:lang w:val="it-IT"/>
-        </w:rPr>
-        <w:t>Chi sono gli utenti? Che bisogni hanno? Come e dove lavorano?</w:t>
-      </w:r>
-    </w:p>
-    <w:p>
-      <w:pPr>
-        <w:numPr>
-          <w:ilvl w:val="0"/>
-          <w:numId w:val="3"/>
-        </w:numPr>
-        <w:rPr>
-          <w:lang w:val="it-IT"/>
-        </w:rPr>
-      </w:pPr>
-      <w:r>
-        <w:rPr>
-          <w:lang w:val="it-IT"/>
-        </w:rPr>
-        <w:t>Che competenze/conoscenze/cultura posseggono gli utenti in relazione con il problema?</w:t>
-      </w:r>
-    </w:p>
-    <w:p>
-      <w:pPr>
-        <w:numPr>
-          <w:ilvl w:val="0"/>
-          <w:numId w:val="3"/>
-        </w:numPr>
-        <w:rPr>
-          <w:lang w:val="it-IT"/>
-        </w:rPr>
-      </w:pPr>
-      <w:r>
-        <w:rPr>
-          <w:lang w:val="it-IT"/>
-        </w:rPr>
-        <w:t>Esistono convenzioni/standard applicati nel dominio?</w:t>
-      </w:r>
-    </w:p>
-    <w:p>
-      <w:pPr>
-        <w:numPr>
-          <w:ilvl w:val="0"/>
-          <w:numId w:val="3"/>
-        </w:numPr>
-        <w:rPr>
-          <w:lang w:val="it-IT"/>
-        </w:rPr>
-      </w:pPr>
-      <w:r>
-        <w:rPr>
-          <w:lang w:val="it-IT"/>
-        </w:rPr>
-        <w:t>Che conoscenze teoriche bisogna avere/acquisire per poter operare efficacemente nel dominio?</w:t>
-      </w:r>
-    </w:p>
-    <w:p>
-      <w:pPr>
-        <w:numPr>
-          <w:ilvl w:val="0"/>
-          <w:numId w:val="3"/>
-        </w:numPr>
-        <w:rPr>
-          <w:lang w:val="it-IT"/>
-        </w:rPr>
-      </w:pPr>
-      <w:r>
-        <w:rPr>
-          <w:lang w:val="it-IT"/>
-        </w:rPr>
-        <w:t>…</w:t>
       </w:r>
     </w:p>
     <w:p>
@@ -4387,473 +4212,6 @@
                 <w:szCs w:val="16"/>
               </w:rPr>
               <w:t>Tabella oggetto</w:t>
-            </w:r>
-          </w:p>
-        </w:tc>
-      </w:tr>
-    </w:tbl>
-    <w:p/>
-    <w:p/>
-    <w:tbl>
-      <w:tblPr>
-        <w:tblW w:w="9580" w:type="dxa"/>
-        <w:tblCellSpacing w:w="0" w:type="dxa"/>
-        <w:tblInd w:w="-8" w:type="dxa"/>
-        <w:tblBorders>
-          <w:top w:val="outset" w:sz="6" w:space="0" w:color="000000"/>
-          <w:left w:val="outset" w:sz="6" w:space="0" w:color="000000"/>
-          <w:bottom w:val="outset" w:sz="6" w:space="0" w:color="000000"/>
-          <w:right w:val="outset" w:sz="6" w:space="0" w:color="000000"/>
-        </w:tblBorders>
-        <w:tblCellMar>
-          <w:top w:w="60" w:type="dxa"/>
-          <w:left w:w="60" w:type="dxa"/>
-          <w:bottom w:w="60" w:type="dxa"/>
-          <w:right w:w="60" w:type="dxa"/>
-        </w:tblCellMar>
-        <w:tblLook w:val="00A0" w:firstRow="1" w:lastRow="0" w:firstColumn="1" w:lastColumn="0" w:noHBand="0" w:noVBand="0"/>
-      </w:tblPr>
-      <w:tblGrid>
-        <w:gridCol w:w="1895"/>
-        <w:gridCol w:w="7685"/>
-      </w:tblGrid>
-      <w:tr>
-        <w:trPr>
-          <w:trHeight w:val="251"/>
-          <w:tblCellSpacing w:w="0" w:type="dxa"/>
-        </w:trPr>
-        <w:tc>
-          <w:tcPr>
-            <w:tcW w:w="9580" w:type="dxa"/>
-            <w:gridSpan w:val="2"/>
-            <w:tcBorders>
-              <w:top w:val="outset" w:sz="6" w:space="0" w:color="000000"/>
-              <w:bottom w:val="outset" w:sz="6" w:space="0" w:color="000000"/>
-            </w:tcBorders>
-          </w:tcPr>
-          <w:p>
-            <w:pPr>
-              <w:spacing w:before="100" w:beforeAutospacing="1"/>
-              <w:jc w:val="center"/>
-              <w:rPr>
-                <w:b/>
-                <w:sz w:val="16"/>
-                <w:szCs w:val="16"/>
-              </w:rPr>
-            </w:pPr>
-            <w:r>
-              <w:rPr>
-                <w:b/>
-                <w:sz w:val="16"/>
-                <w:szCs w:val="16"/>
-              </w:rPr>
-              <w:t xml:space="preserve">ID: </w:t>
-            </w:r>
-            <w:r>
-              <w:rPr>
-                <w:b/>
-                <w:sz w:val="16"/>
-                <w:szCs w:val="16"/>
-              </w:rPr>
-              <w:t>REQ-0</w:t>
-            </w:r>
-            <w:r>
-              <w:rPr>
-                <w:b/>
-                <w:sz w:val="16"/>
-                <w:szCs w:val="16"/>
-              </w:rPr>
-              <w:t>03</w:t>
-            </w:r>
-          </w:p>
-        </w:tc>
-      </w:tr>
-      <w:tr>
-        <w:trPr>
-          <w:tblCellSpacing w:w="0" w:type="dxa"/>
-        </w:trPr>
-        <w:tc>
-          <w:tcPr>
-            <w:tcW w:w="1895" w:type="dxa"/>
-            <w:tcBorders>
-              <w:top w:val="outset" w:sz="6" w:space="0" w:color="000000"/>
-              <w:bottom w:val="outset" w:sz="6" w:space="0" w:color="000000"/>
-              <w:right w:val="outset" w:sz="6" w:space="0" w:color="000000"/>
-            </w:tcBorders>
-          </w:tcPr>
-          <w:p>
-            <w:pPr>
-              <w:spacing w:before="100" w:beforeAutospacing="1"/>
-              <w:rPr>
-                <w:b/>
-                <w:sz w:val="16"/>
-                <w:szCs w:val="16"/>
-              </w:rPr>
-            </w:pPr>
-            <w:r>
-              <w:rPr>
-                <w:b/>
-                <w:sz w:val="16"/>
-                <w:szCs w:val="16"/>
-              </w:rPr>
-              <w:t>Nome</w:t>
-            </w:r>
-          </w:p>
-        </w:tc>
-        <w:tc>
-          <w:tcPr>
-            <w:tcW w:w="7685" w:type="dxa"/>
-            <w:tcBorders>
-              <w:top w:val="outset" w:sz="6" w:space="0" w:color="000000"/>
-              <w:left w:val="outset" w:sz="6" w:space="0" w:color="000000"/>
-              <w:bottom w:val="outset" w:sz="6" w:space="0" w:color="000000"/>
-            </w:tcBorders>
-          </w:tcPr>
-          <w:p>
-            <w:pPr>
-              <w:spacing w:before="100" w:beforeAutospacing="1"/>
-              <w:rPr>
-                <w:sz w:val="16"/>
-                <w:szCs w:val="16"/>
-              </w:rPr>
-            </w:pPr>
-            <w:r>
-              <w:rPr>
-                <w:sz w:val="16"/>
-                <w:szCs w:val="16"/>
-              </w:rPr>
-              <w:t>Creazione login</w:t>
-            </w:r>
-          </w:p>
-        </w:tc>
-      </w:tr>
-      <w:tr>
-        <w:trPr>
-          <w:tblCellSpacing w:w="0" w:type="dxa"/>
-        </w:trPr>
-        <w:tc>
-          <w:tcPr>
-            <w:tcW w:w="1895" w:type="dxa"/>
-            <w:tcBorders>
-              <w:top w:val="outset" w:sz="6" w:space="0" w:color="000000"/>
-              <w:bottom w:val="outset" w:sz="6" w:space="0" w:color="000000"/>
-              <w:right w:val="outset" w:sz="6" w:space="0" w:color="000000"/>
-            </w:tcBorders>
-          </w:tcPr>
-          <w:p>
-            <w:pPr>
-              <w:spacing w:before="100" w:beforeAutospacing="1"/>
-              <w:rPr>
-                <w:b/>
-                <w:sz w:val="16"/>
-                <w:szCs w:val="16"/>
-              </w:rPr>
-            </w:pPr>
-            <w:r>
-              <w:rPr>
-                <w:b/>
-                <w:sz w:val="16"/>
-                <w:szCs w:val="16"/>
-              </w:rPr>
-              <w:t>Priorità</w:t>
-            </w:r>
-          </w:p>
-        </w:tc>
-        <w:tc>
-          <w:tcPr>
-            <w:tcW w:w="7685" w:type="dxa"/>
-            <w:tcBorders>
-              <w:top w:val="outset" w:sz="6" w:space="0" w:color="000000"/>
-              <w:left w:val="outset" w:sz="6" w:space="0" w:color="000000"/>
-              <w:bottom w:val="outset" w:sz="6" w:space="0" w:color="000000"/>
-            </w:tcBorders>
-          </w:tcPr>
-          <w:p>
-            <w:pPr>
-              <w:spacing w:before="100" w:beforeAutospacing="1"/>
-              <w:rPr>
-                <w:sz w:val="16"/>
-                <w:szCs w:val="16"/>
-              </w:rPr>
-            </w:pPr>
-            <w:r>
-              <w:rPr>
-                <w:sz w:val="16"/>
-                <w:szCs w:val="16"/>
-              </w:rPr>
-              <w:t>1</w:t>
-            </w:r>
-          </w:p>
-        </w:tc>
-      </w:tr>
-      <w:tr>
-        <w:trPr>
-          <w:tblCellSpacing w:w="0" w:type="dxa"/>
-        </w:trPr>
-        <w:tc>
-          <w:tcPr>
-            <w:tcW w:w="1895" w:type="dxa"/>
-            <w:tcBorders>
-              <w:top w:val="outset" w:sz="6" w:space="0" w:color="000000"/>
-              <w:bottom w:val="outset" w:sz="6" w:space="0" w:color="000000"/>
-              <w:right w:val="outset" w:sz="6" w:space="0" w:color="000000"/>
-            </w:tcBorders>
-          </w:tcPr>
-          <w:p>
-            <w:pPr>
-              <w:spacing w:before="100" w:beforeAutospacing="1"/>
-              <w:rPr>
-                <w:b/>
-                <w:sz w:val="16"/>
-                <w:szCs w:val="16"/>
-              </w:rPr>
-            </w:pPr>
-            <w:r>
-              <w:rPr>
-                <w:b/>
-                <w:sz w:val="16"/>
-                <w:szCs w:val="16"/>
-              </w:rPr>
-              <w:t>Versione</w:t>
-            </w:r>
-          </w:p>
-        </w:tc>
-        <w:tc>
-          <w:tcPr>
-            <w:tcW w:w="7685" w:type="dxa"/>
-            <w:tcBorders>
-              <w:top w:val="outset" w:sz="6" w:space="0" w:color="000000"/>
-              <w:left w:val="outset" w:sz="6" w:space="0" w:color="000000"/>
-              <w:bottom w:val="outset" w:sz="6" w:space="0" w:color="000000"/>
-            </w:tcBorders>
-          </w:tcPr>
-          <w:p>
-            <w:pPr>
-              <w:spacing w:before="100" w:beforeAutospacing="1"/>
-              <w:rPr>
-                <w:sz w:val="16"/>
-                <w:szCs w:val="16"/>
-              </w:rPr>
-            </w:pPr>
-            <w:r>
-              <w:rPr>
-                <w:sz w:val="16"/>
-                <w:szCs w:val="16"/>
-              </w:rPr>
-              <w:t>1.0</w:t>
-            </w:r>
-          </w:p>
-        </w:tc>
-      </w:tr>
-      <w:tr>
-        <w:trPr>
-          <w:tblCellSpacing w:w="0" w:type="dxa"/>
-        </w:trPr>
-        <w:tc>
-          <w:tcPr>
-            <w:tcW w:w="1895" w:type="dxa"/>
-            <w:tcBorders>
-              <w:top w:val="outset" w:sz="6" w:space="0" w:color="000000"/>
-              <w:bottom w:val="outset" w:sz="6" w:space="0" w:color="000000"/>
-              <w:right w:val="outset" w:sz="6" w:space="0" w:color="000000"/>
-            </w:tcBorders>
-          </w:tcPr>
-          <w:p>
-            <w:pPr>
-              <w:spacing w:before="100" w:beforeAutospacing="1"/>
-              <w:rPr>
-                <w:b/>
-                <w:sz w:val="16"/>
-                <w:szCs w:val="16"/>
-              </w:rPr>
-            </w:pPr>
-            <w:r>
-              <w:rPr>
-                <w:b/>
-                <w:sz w:val="16"/>
-                <w:szCs w:val="16"/>
-              </w:rPr>
-              <w:t>Note</w:t>
-            </w:r>
-          </w:p>
-        </w:tc>
-        <w:tc>
-          <w:tcPr>
-            <w:tcW w:w="7685" w:type="dxa"/>
-            <w:tcBorders>
-              <w:top w:val="outset" w:sz="6" w:space="0" w:color="000000"/>
-              <w:left w:val="outset" w:sz="6" w:space="0" w:color="000000"/>
-              <w:bottom w:val="outset" w:sz="6" w:space="0" w:color="000000"/>
-            </w:tcBorders>
-          </w:tcPr>
-          <w:p>
-            <w:pPr>
-              <w:spacing w:before="100" w:beforeAutospacing="1"/>
-              <w:rPr>
-                <w:sz w:val="16"/>
-                <w:szCs w:val="16"/>
-              </w:rPr>
-            </w:pPr>
-            <w:r>
-              <w:rPr>
-                <w:sz w:val="16"/>
-                <w:szCs w:val="16"/>
-              </w:rPr>
-              <w:t>Una pagina unica che faccia accedere gli utenti.</w:t>
-            </w:r>
-          </w:p>
-        </w:tc>
-      </w:tr>
-      <w:tr>
-        <w:trPr>
-          <w:tblCellSpacing w:w="0" w:type="dxa"/>
-        </w:trPr>
-        <w:tc>
-          <w:tcPr>
-            <w:tcW w:w="9580" w:type="dxa"/>
-            <w:gridSpan w:val="2"/>
-            <w:tcBorders>
-              <w:top w:val="outset" w:sz="6" w:space="0" w:color="000000"/>
-              <w:bottom w:val="outset" w:sz="6" w:space="0" w:color="000000"/>
-            </w:tcBorders>
-          </w:tcPr>
-          <w:p>
-            <w:pPr>
-              <w:spacing w:before="100" w:beforeAutospacing="1"/>
-              <w:jc w:val="center"/>
-              <w:rPr>
-                <w:sz w:val="16"/>
-                <w:szCs w:val="16"/>
-              </w:rPr>
-            </w:pPr>
-            <w:r>
-              <w:rPr>
-                <w:b/>
-                <w:bCs/>
-                <w:sz w:val="16"/>
-                <w:szCs w:val="16"/>
-              </w:rPr>
-              <w:t>Sotto requisiti</w:t>
-            </w:r>
-          </w:p>
-        </w:tc>
-      </w:tr>
-      <w:tr>
-        <w:trPr>
-          <w:tblCellSpacing w:w="0" w:type="dxa"/>
-        </w:trPr>
-        <w:tc>
-          <w:tcPr>
-            <w:tcW w:w="1895" w:type="dxa"/>
-            <w:tcBorders>
-              <w:top w:val="outset" w:sz="6" w:space="0" w:color="000000"/>
-              <w:bottom w:val="outset" w:sz="6" w:space="0" w:color="000000"/>
-              <w:right w:val="outset" w:sz="6" w:space="0" w:color="000000"/>
-            </w:tcBorders>
-          </w:tcPr>
-          <w:p>
-            <w:pPr>
-              <w:spacing w:before="100" w:beforeAutospacing="1"/>
-              <w:rPr>
-                <w:b/>
-                <w:sz w:val="16"/>
-                <w:szCs w:val="16"/>
-              </w:rPr>
-            </w:pPr>
-            <w:r>
-              <w:rPr>
-                <w:b/>
-                <w:bCs/>
-                <w:sz w:val="16"/>
-                <w:szCs w:val="16"/>
-              </w:rPr>
-              <w:t>001</w:t>
-            </w:r>
-          </w:p>
-        </w:tc>
-        <w:tc>
-          <w:tcPr>
-            <w:tcW w:w="7685" w:type="dxa"/>
-            <w:tcBorders>
-              <w:top w:val="outset" w:sz="6" w:space="0" w:color="000000"/>
-              <w:left w:val="outset" w:sz="6" w:space="0" w:color="000000"/>
-              <w:bottom w:val="outset" w:sz="6" w:space="0" w:color="000000"/>
-            </w:tcBorders>
-          </w:tcPr>
-          <w:p>
-            <w:pPr>
-              <w:spacing w:before="100" w:beforeAutospacing="1"/>
-              <w:rPr>
-                <w:sz w:val="16"/>
-                <w:szCs w:val="16"/>
-              </w:rPr>
-            </w:pPr>
-            <w:r>
-              <w:rPr>
-                <w:sz w:val="16"/>
-                <w:szCs w:val="16"/>
-              </w:rPr>
-              <w:t>Si necessita una maschera di login</w:t>
-            </w:r>
-          </w:p>
-        </w:tc>
-      </w:tr>
-      <w:tr>
-        <w:trPr>
-          <w:tblCellSpacing w:w="0" w:type="dxa"/>
-        </w:trPr>
-        <w:tc>
-          <w:tcPr>
-            <w:tcW w:w="1895" w:type="dxa"/>
-            <w:tcBorders>
-              <w:top w:val="outset" w:sz="6" w:space="0" w:color="000000"/>
-              <w:bottom w:val="outset" w:sz="6" w:space="0" w:color="000000"/>
-              <w:right w:val="outset" w:sz="6" w:space="0" w:color="000000"/>
-            </w:tcBorders>
-          </w:tcPr>
-          <w:p>
-            <w:pPr>
-              <w:spacing w:before="100" w:beforeAutospacing="1"/>
-              <w:rPr>
-                <w:b/>
-                <w:sz w:val="16"/>
-                <w:szCs w:val="16"/>
-              </w:rPr>
-            </w:pPr>
-            <w:r>
-              <w:rPr>
-                <w:b/>
-                <w:bCs/>
-                <w:sz w:val="16"/>
-                <w:szCs w:val="16"/>
-              </w:rPr>
-              <w:t>002</w:t>
-            </w:r>
-          </w:p>
-        </w:tc>
-        <w:tc>
-          <w:tcPr>
-            <w:tcW w:w="7685" w:type="dxa"/>
-            <w:tcBorders>
-              <w:top w:val="outset" w:sz="6" w:space="0" w:color="000000"/>
-              <w:left w:val="outset" w:sz="6" w:space="0" w:color="000000"/>
-              <w:bottom w:val="outset" w:sz="6" w:space="0" w:color="000000"/>
-            </w:tcBorders>
-          </w:tcPr>
-          <w:p>
-            <w:pPr>
-              <w:spacing w:before="100" w:beforeAutospacing="1"/>
-              <w:rPr>
-                <w:sz w:val="16"/>
-                <w:szCs w:val="16"/>
-              </w:rPr>
-            </w:pPr>
-            <w:r>
-              <w:rPr>
-                <w:sz w:val="16"/>
-                <w:szCs w:val="16"/>
-              </w:rPr>
-              <w:t>Si necessita di un tasto per cambiare password in caso di smarrimento</w:t>
             </w:r>
           </w:p>
         </w:tc>
@@ -4929,7 +4287,7 @@
                 <w:sz w:val="16"/>
                 <w:szCs w:val="16"/>
               </w:rPr>
-              <w:t>04</w:t>
+              <w:t>03</w:t>
             </w:r>
           </w:p>
         </w:tc>
@@ -4988,7 +4346,7 @@
                 <w:sz w:val="16"/>
                 <w:szCs w:val="16"/>
               </w:rPr>
-              <w:t>Distinzione utenti</w:t>
+              <w:t>Creazione login</w:t>
             </w:r>
           </w:p>
         </w:tc>
@@ -5165,7 +4523,7 @@
                 <w:sz w:val="16"/>
                 <w:szCs w:val="16"/>
               </w:rPr>
-              <w:t>Amministratori e utenti base avranno permessi diversi.</w:t>
+              <w:t>Una pagina unica che faccia accedere gli utenti.</w:t>
             </w:r>
           </w:p>
         </w:tc>
@@ -5199,6 +4557,7 @@
                 <w:sz w:val="16"/>
                 <w:szCs w:val="16"/>
               </w:rPr>
+              <w:lastRenderedPageBreak/>
               <w:t>Sotto requisiti</w:t>
             </w:r>
           </w:p>
@@ -5259,7 +4618,67 @@
                 <w:sz w:val="16"/>
                 <w:szCs w:val="16"/>
               </w:rPr>
-              <w:t>Si necessita di utenti base ed amministratori</w:t>
+              <w:t>Si necessita una maschera di login</w:t>
+            </w:r>
+          </w:p>
+        </w:tc>
+      </w:tr>
+      <w:tr>
+        <w:trPr>
+          <w:tblCellSpacing w:w="0" w:type="dxa"/>
+        </w:trPr>
+        <w:tc>
+          <w:tcPr>
+            <w:tcW w:w="1895" w:type="dxa"/>
+            <w:tcBorders>
+              <w:top w:val="outset" w:sz="6" w:space="0" w:color="000000"/>
+              <w:bottom w:val="outset" w:sz="6" w:space="0" w:color="000000"/>
+              <w:right w:val="outset" w:sz="6" w:space="0" w:color="000000"/>
+            </w:tcBorders>
+          </w:tcPr>
+          <w:p>
+            <w:pPr>
+              <w:spacing w:before="100" w:beforeAutospacing="1"/>
+              <w:rPr>
+                <w:b/>
+                <w:sz w:val="16"/>
+                <w:szCs w:val="16"/>
+              </w:rPr>
+            </w:pPr>
+            <w:r>
+              <w:rPr>
+                <w:b/>
+                <w:bCs/>
+                <w:sz w:val="16"/>
+                <w:szCs w:val="16"/>
+              </w:rPr>
+              <w:t>002</w:t>
+            </w:r>
+          </w:p>
+        </w:tc>
+        <w:tc>
+          <w:tcPr>
+            <w:tcW w:w="7685" w:type="dxa"/>
+            <w:tcBorders>
+              <w:top w:val="outset" w:sz="6" w:space="0" w:color="000000"/>
+              <w:left w:val="outset" w:sz="6" w:space="0" w:color="000000"/>
+              <w:bottom w:val="outset" w:sz="6" w:space="0" w:color="000000"/>
+            </w:tcBorders>
+          </w:tcPr>
+          <w:p>
+            <w:pPr>
+              <w:spacing w:before="100" w:beforeAutospacing="1"/>
+              <w:rPr>
+                <w:sz w:val="16"/>
+                <w:szCs w:val="16"/>
+              </w:rPr>
+            </w:pPr>
+            <w:r>
+              <w:rPr>
+                <w:sz w:val="16"/>
+                <w:szCs w:val="16"/>
+              </w:rPr>
+              <w:t>Si necessita di un tasto per cambiare password in caso di smarrimento</w:t>
             </w:r>
           </w:p>
         </w:tc>
@@ -5335,7 +4754,7 @@
                 <w:sz w:val="16"/>
                 <w:szCs w:val="16"/>
               </w:rPr>
-              <w:t>05</w:t>
+              <w:t>04</w:t>
             </w:r>
           </w:p>
         </w:tc>
@@ -5394,7 +4813,7 @@
                 <w:sz w:val="16"/>
                 <w:szCs w:val="16"/>
               </w:rPr>
-              <w:t>Creazione varie pagine web</w:t>
+              <w:t>Distinzione utenti</w:t>
             </w:r>
           </w:p>
         </w:tc>
@@ -5571,7 +4990,7 @@
                 <w:sz w:val="16"/>
                 <w:szCs w:val="16"/>
               </w:rPr>
-              <w:t>Si necessitano 4 tipi di pagine.</w:t>
+              <w:t>Amministratori e utenti base avranno permessi diversi.</w:t>
             </w:r>
           </w:p>
         </w:tc>
@@ -5665,602 +5084,7 @@
                 <w:sz w:val="16"/>
                 <w:szCs w:val="16"/>
               </w:rPr>
-              <w:t>Si necessita una pagina per la home degli utenti</w:t>
-            </w:r>
-          </w:p>
-        </w:tc>
-      </w:tr>
-      <w:tr>
-        <w:trPr>
-          <w:tblCellSpacing w:w="0" w:type="dxa"/>
-        </w:trPr>
-        <w:tc>
-          <w:tcPr>
-            <w:tcW w:w="1895" w:type="dxa"/>
-            <w:tcBorders>
-              <w:top w:val="outset" w:sz="6" w:space="0" w:color="000000"/>
-              <w:bottom w:val="outset" w:sz="6" w:space="0" w:color="000000"/>
-              <w:right w:val="outset" w:sz="6" w:space="0" w:color="000000"/>
-            </w:tcBorders>
-          </w:tcPr>
-          <w:p>
-            <w:pPr>
-              <w:spacing w:before="100" w:beforeAutospacing="1"/>
-              <w:rPr>
-                <w:b/>
-                <w:bCs/>
-                <w:sz w:val="16"/>
-                <w:szCs w:val="16"/>
-              </w:rPr>
-            </w:pPr>
-            <w:r>
-              <w:rPr>
-                <w:b/>
-                <w:bCs/>
-                <w:sz w:val="16"/>
-                <w:szCs w:val="16"/>
-              </w:rPr>
-              <w:t>002</w:t>
-            </w:r>
-          </w:p>
-        </w:tc>
-        <w:tc>
-          <w:tcPr>
-            <w:tcW w:w="7685" w:type="dxa"/>
-            <w:tcBorders>
-              <w:top w:val="outset" w:sz="6" w:space="0" w:color="000000"/>
-              <w:left w:val="outset" w:sz="6" w:space="0" w:color="000000"/>
-              <w:bottom w:val="outset" w:sz="6" w:space="0" w:color="000000"/>
-            </w:tcBorders>
-          </w:tcPr>
-          <w:p>
-            <w:pPr>
-              <w:spacing w:before="100" w:beforeAutospacing="1"/>
-              <w:rPr>
-                <w:sz w:val="16"/>
-                <w:szCs w:val="16"/>
-              </w:rPr>
-            </w:pPr>
-            <w:r>
-              <w:rPr>
-                <w:sz w:val="16"/>
-                <w:szCs w:val="16"/>
-              </w:rPr>
-              <w:t>Si necessita una pagina per la home degli amministratori</w:t>
-            </w:r>
-          </w:p>
-        </w:tc>
-      </w:tr>
-      <w:tr>
-        <w:trPr>
-          <w:tblCellSpacing w:w="0" w:type="dxa"/>
-        </w:trPr>
-        <w:tc>
-          <w:tcPr>
-            <w:tcW w:w="1895" w:type="dxa"/>
-            <w:tcBorders>
-              <w:top w:val="outset" w:sz="6" w:space="0" w:color="000000"/>
-              <w:bottom w:val="outset" w:sz="6" w:space="0" w:color="000000"/>
-              <w:right w:val="outset" w:sz="6" w:space="0" w:color="000000"/>
-            </w:tcBorders>
-          </w:tcPr>
-          <w:p>
-            <w:pPr>
-              <w:spacing w:before="100" w:beforeAutospacing="1"/>
-              <w:rPr>
-                <w:b/>
-                <w:bCs/>
-                <w:sz w:val="16"/>
-                <w:szCs w:val="16"/>
-              </w:rPr>
-            </w:pPr>
-            <w:r>
-              <w:rPr>
-                <w:b/>
-                <w:bCs/>
-                <w:sz w:val="16"/>
-                <w:szCs w:val="16"/>
-              </w:rPr>
-              <w:t>003</w:t>
-            </w:r>
-          </w:p>
-        </w:tc>
-        <w:tc>
-          <w:tcPr>
-            <w:tcW w:w="7685" w:type="dxa"/>
-            <w:tcBorders>
-              <w:top w:val="outset" w:sz="6" w:space="0" w:color="000000"/>
-              <w:left w:val="outset" w:sz="6" w:space="0" w:color="000000"/>
-              <w:bottom w:val="outset" w:sz="6" w:space="0" w:color="000000"/>
-            </w:tcBorders>
-          </w:tcPr>
-          <w:p>
-            <w:pPr>
-              <w:spacing w:before="100" w:beforeAutospacing="1"/>
-              <w:rPr>
-                <w:sz w:val="16"/>
-                <w:szCs w:val="16"/>
-              </w:rPr>
-            </w:pPr>
-            <w:r>
-              <w:rPr>
-                <w:sz w:val="16"/>
-                <w:szCs w:val="16"/>
-              </w:rPr>
-              <w:t>Si necessita una pagina per vedere tutto l’inventario</w:t>
-            </w:r>
-          </w:p>
-        </w:tc>
-      </w:tr>
-      <w:tr>
-        <w:trPr>
-          <w:tblCellSpacing w:w="0" w:type="dxa"/>
-        </w:trPr>
-        <w:tc>
-          <w:tcPr>
-            <w:tcW w:w="1895" w:type="dxa"/>
-            <w:tcBorders>
-              <w:top w:val="outset" w:sz="6" w:space="0" w:color="000000"/>
-              <w:bottom w:val="outset" w:sz="6" w:space="0" w:color="000000"/>
-              <w:right w:val="outset" w:sz="6" w:space="0" w:color="000000"/>
-            </w:tcBorders>
-          </w:tcPr>
-          <w:p>
-            <w:pPr>
-              <w:spacing w:before="100" w:beforeAutospacing="1"/>
-              <w:rPr>
-                <w:b/>
-                <w:bCs/>
-                <w:sz w:val="16"/>
-                <w:szCs w:val="16"/>
-              </w:rPr>
-            </w:pPr>
-            <w:r>
-              <w:rPr>
-                <w:b/>
-                <w:bCs/>
-                <w:sz w:val="16"/>
-                <w:szCs w:val="16"/>
-              </w:rPr>
-              <w:t>004</w:t>
-            </w:r>
-          </w:p>
-        </w:tc>
-        <w:tc>
-          <w:tcPr>
-            <w:tcW w:w="7685" w:type="dxa"/>
-            <w:tcBorders>
-              <w:top w:val="outset" w:sz="6" w:space="0" w:color="000000"/>
-              <w:left w:val="outset" w:sz="6" w:space="0" w:color="000000"/>
-              <w:bottom w:val="outset" w:sz="6" w:space="0" w:color="000000"/>
-            </w:tcBorders>
-          </w:tcPr>
-          <w:p>
-            <w:pPr>
-              <w:spacing w:before="100" w:beforeAutospacing="1"/>
-              <w:rPr>
-                <w:sz w:val="16"/>
-                <w:szCs w:val="16"/>
-              </w:rPr>
-            </w:pPr>
-            <w:r>
-              <w:rPr>
-                <w:sz w:val="16"/>
-                <w:szCs w:val="16"/>
-              </w:rPr>
-              <w:t>Si necessita una pagina per ogni componente HW</w:t>
-            </w:r>
-          </w:p>
-        </w:tc>
-      </w:tr>
-    </w:tbl>
-    <w:p/>
-    <w:p>
-      <w:r>
-        <w:br w:type="page"/>
-      </w:r>
-    </w:p>
-    <w:p/>
-    <w:tbl>
-      <w:tblPr>
-        <w:tblW w:w="9580" w:type="dxa"/>
-        <w:tblCellSpacing w:w="0" w:type="dxa"/>
-        <w:tblInd w:w="-8" w:type="dxa"/>
-        <w:tblBorders>
-          <w:top w:val="outset" w:sz="6" w:space="0" w:color="000000"/>
-          <w:left w:val="outset" w:sz="6" w:space="0" w:color="000000"/>
-          <w:bottom w:val="outset" w:sz="6" w:space="0" w:color="000000"/>
-          <w:right w:val="outset" w:sz="6" w:space="0" w:color="000000"/>
-        </w:tblBorders>
-        <w:tblCellMar>
-          <w:top w:w="60" w:type="dxa"/>
-          <w:left w:w="60" w:type="dxa"/>
-          <w:bottom w:w="60" w:type="dxa"/>
-          <w:right w:w="60" w:type="dxa"/>
-        </w:tblCellMar>
-        <w:tblLook w:val="00A0" w:firstRow="1" w:lastRow="0" w:firstColumn="1" w:lastColumn="0" w:noHBand="0" w:noVBand="0"/>
-      </w:tblPr>
-      <w:tblGrid>
-        <w:gridCol w:w="1895"/>
-        <w:gridCol w:w="7685"/>
-      </w:tblGrid>
-      <w:tr>
-        <w:trPr>
-          <w:trHeight w:val="251"/>
-          <w:tblCellSpacing w:w="0" w:type="dxa"/>
-        </w:trPr>
-        <w:tc>
-          <w:tcPr>
-            <w:tcW w:w="9580" w:type="dxa"/>
-            <w:gridSpan w:val="2"/>
-            <w:tcBorders>
-              <w:top w:val="outset" w:sz="6" w:space="0" w:color="000000"/>
-              <w:bottom w:val="outset" w:sz="6" w:space="0" w:color="000000"/>
-            </w:tcBorders>
-          </w:tcPr>
-          <w:p>
-            <w:pPr>
-              <w:spacing w:before="100" w:beforeAutospacing="1"/>
-              <w:jc w:val="center"/>
-              <w:rPr>
-                <w:b/>
-                <w:sz w:val="16"/>
-                <w:szCs w:val="16"/>
-              </w:rPr>
-            </w:pPr>
-            <w:r>
-              <w:rPr>
-                <w:b/>
-                <w:sz w:val="16"/>
-                <w:szCs w:val="16"/>
-              </w:rPr>
-              <w:t xml:space="preserve">ID: </w:t>
-            </w:r>
-            <w:r>
-              <w:rPr>
-                <w:b/>
-                <w:sz w:val="16"/>
-                <w:szCs w:val="16"/>
-              </w:rPr>
-              <w:t>REQ-0</w:t>
-            </w:r>
-            <w:r>
-              <w:rPr>
-                <w:b/>
-                <w:sz w:val="16"/>
-                <w:szCs w:val="16"/>
-              </w:rPr>
-              <w:t>06</w:t>
-            </w:r>
-          </w:p>
-        </w:tc>
-      </w:tr>
-      <w:tr>
-        <w:trPr>
-          <w:tblCellSpacing w:w="0" w:type="dxa"/>
-        </w:trPr>
-        <w:tc>
-          <w:tcPr>
-            <w:tcW w:w="1895" w:type="dxa"/>
-            <w:tcBorders>
-              <w:top w:val="outset" w:sz="6" w:space="0" w:color="000000"/>
-              <w:bottom w:val="outset" w:sz="6" w:space="0" w:color="000000"/>
-              <w:right w:val="outset" w:sz="6" w:space="0" w:color="000000"/>
-            </w:tcBorders>
-          </w:tcPr>
-          <w:p>
-            <w:pPr>
-              <w:spacing w:before="100" w:beforeAutospacing="1"/>
-              <w:rPr>
-                <w:b/>
-                <w:sz w:val="16"/>
-                <w:szCs w:val="16"/>
-              </w:rPr>
-            </w:pPr>
-            <w:r>
-              <w:rPr>
-                <w:b/>
-                <w:sz w:val="16"/>
-                <w:szCs w:val="16"/>
-              </w:rPr>
-              <w:t>Nome</w:t>
-            </w:r>
-          </w:p>
-        </w:tc>
-        <w:tc>
-          <w:tcPr>
-            <w:tcW w:w="7685" w:type="dxa"/>
-            <w:tcBorders>
-              <w:top w:val="outset" w:sz="6" w:space="0" w:color="000000"/>
-              <w:left w:val="outset" w:sz="6" w:space="0" w:color="000000"/>
-              <w:bottom w:val="outset" w:sz="6" w:space="0" w:color="000000"/>
-            </w:tcBorders>
-          </w:tcPr>
-          <w:p>
-            <w:pPr>
-              <w:spacing w:before="100" w:beforeAutospacing="1"/>
-              <w:rPr>
-                <w:sz w:val="16"/>
-                <w:szCs w:val="16"/>
-              </w:rPr>
-            </w:pPr>
-            <w:r>
-              <w:rPr>
-                <w:sz w:val="16"/>
-                <w:szCs w:val="16"/>
-              </w:rPr>
-              <w:t>Creazione di filtri</w:t>
-            </w:r>
-          </w:p>
-        </w:tc>
-      </w:tr>
-      <w:tr>
-        <w:trPr>
-          <w:tblCellSpacing w:w="0" w:type="dxa"/>
-        </w:trPr>
-        <w:tc>
-          <w:tcPr>
-            <w:tcW w:w="1895" w:type="dxa"/>
-            <w:tcBorders>
-              <w:top w:val="outset" w:sz="6" w:space="0" w:color="000000"/>
-              <w:bottom w:val="outset" w:sz="6" w:space="0" w:color="000000"/>
-              <w:right w:val="outset" w:sz="6" w:space="0" w:color="000000"/>
-            </w:tcBorders>
-          </w:tcPr>
-          <w:p>
-            <w:pPr>
-              <w:spacing w:before="100" w:beforeAutospacing="1"/>
-              <w:rPr>
-                <w:b/>
-                <w:sz w:val="16"/>
-                <w:szCs w:val="16"/>
-              </w:rPr>
-            </w:pPr>
-            <w:r>
-              <w:rPr>
-                <w:b/>
-                <w:sz w:val="16"/>
-                <w:szCs w:val="16"/>
-              </w:rPr>
-              <w:t>Priorità</w:t>
-            </w:r>
-          </w:p>
-        </w:tc>
-        <w:tc>
-          <w:tcPr>
-            <w:tcW w:w="7685" w:type="dxa"/>
-            <w:tcBorders>
-              <w:top w:val="outset" w:sz="6" w:space="0" w:color="000000"/>
-              <w:left w:val="outset" w:sz="6" w:space="0" w:color="000000"/>
-              <w:bottom w:val="outset" w:sz="6" w:space="0" w:color="000000"/>
-            </w:tcBorders>
-          </w:tcPr>
-          <w:p>
-            <w:pPr>
-              <w:spacing w:before="100" w:beforeAutospacing="1"/>
-              <w:rPr>
-                <w:sz w:val="16"/>
-                <w:szCs w:val="16"/>
-              </w:rPr>
-            </w:pPr>
-            <w:r>
-              <w:rPr>
-                <w:sz w:val="16"/>
-                <w:szCs w:val="16"/>
-              </w:rPr>
-              <w:t>1</w:t>
-            </w:r>
-          </w:p>
-        </w:tc>
-      </w:tr>
-      <w:tr>
-        <w:trPr>
-          <w:tblCellSpacing w:w="0" w:type="dxa"/>
-        </w:trPr>
-        <w:tc>
-          <w:tcPr>
-            <w:tcW w:w="1895" w:type="dxa"/>
-            <w:tcBorders>
-              <w:top w:val="outset" w:sz="6" w:space="0" w:color="000000"/>
-              <w:bottom w:val="outset" w:sz="6" w:space="0" w:color="000000"/>
-              <w:right w:val="outset" w:sz="6" w:space="0" w:color="000000"/>
-            </w:tcBorders>
-          </w:tcPr>
-          <w:p>
-            <w:pPr>
-              <w:spacing w:before="100" w:beforeAutospacing="1"/>
-              <w:rPr>
-                <w:b/>
-                <w:sz w:val="16"/>
-                <w:szCs w:val="16"/>
-              </w:rPr>
-            </w:pPr>
-            <w:r>
-              <w:rPr>
-                <w:b/>
-                <w:sz w:val="16"/>
-                <w:szCs w:val="16"/>
-              </w:rPr>
-              <w:t>Versione</w:t>
-            </w:r>
-          </w:p>
-        </w:tc>
-        <w:tc>
-          <w:tcPr>
-            <w:tcW w:w="7685" w:type="dxa"/>
-            <w:tcBorders>
-              <w:top w:val="outset" w:sz="6" w:space="0" w:color="000000"/>
-              <w:left w:val="outset" w:sz="6" w:space="0" w:color="000000"/>
-              <w:bottom w:val="outset" w:sz="6" w:space="0" w:color="000000"/>
-            </w:tcBorders>
-          </w:tcPr>
-          <w:p>
-            <w:pPr>
-              <w:spacing w:before="100" w:beforeAutospacing="1"/>
-              <w:rPr>
-                <w:sz w:val="16"/>
-                <w:szCs w:val="16"/>
-              </w:rPr>
-            </w:pPr>
-            <w:r>
-              <w:rPr>
-                <w:sz w:val="16"/>
-                <w:szCs w:val="16"/>
-              </w:rPr>
-              <w:t>1.0</w:t>
-            </w:r>
-          </w:p>
-        </w:tc>
-      </w:tr>
-      <w:tr>
-        <w:trPr>
-          <w:tblCellSpacing w:w="0" w:type="dxa"/>
-        </w:trPr>
-        <w:tc>
-          <w:tcPr>
-            <w:tcW w:w="1895" w:type="dxa"/>
-            <w:tcBorders>
-              <w:top w:val="outset" w:sz="6" w:space="0" w:color="000000"/>
-              <w:bottom w:val="outset" w:sz="6" w:space="0" w:color="000000"/>
-              <w:right w:val="outset" w:sz="6" w:space="0" w:color="000000"/>
-            </w:tcBorders>
-          </w:tcPr>
-          <w:p>
-            <w:pPr>
-              <w:spacing w:before="100" w:beforeAutospacing="1"/>
-              <w:rPr>
-                <w:b/>
-                <w:sz w:val="16"/>
-                <w:szCs w:val="16"/>
-              </w:rPr>
-            </w:pPr>
-            <w:r>
-              <w:rPr>
-                <w:b/>
-                <w:sz w:val="16"/>
-                <w:szCs w:val="16"/>
-              </w:rPr>
-              <w:t>Note</w:t>
-            </w:r>
-          </w:p>
-        </w:tc>
-        <w:tc>
-          <w:tcPr>
-            <w:tcW w:w="7685" w:type="dxa"/>
-            <w:tcBorders>
-              <w:top w:val="outset" w:sz="6" w:space="0" w:color="000000"/>
-              <w:left w:val="outset" w:sz="6" w:space="0" w:color="000000"/>
-              <w:bottom w:val="outset" w:sz="6" w:space="0" w:color="000000"/>
-            </w:tcBorders>
-          </w:tcPr>
-          <w:p>
-            <w:pPr>
-              <w:spacing w:before="100" w:beforeAutospacing="1"/>
-              <w:rPr>
-                <w:sz w:val="16"/>
-                <w:szCs w:val="16"/>
-              </w:rPr>
-            </w:pPr>
-            <w:r>
-              <w:rPr>
-                <w:sz w:val="16"/>
-                <w:szCs w:val="16"/>
-              </w:rPr>
-              <w:t>Si necessitano di filtri per migliorare l’efficacia della ricerca</w:t>
-            </w:r>
-          </w:p>
-        </w:tc>
-      </w:tr>
-      <w:tr>
-        <w:trPr>
-          <w:tblCellSpacing w:w="0" w:type="dxa"/>
-        </w:trPr>
-        <w:tc>
-          <w:tcPr>
-            <w:tcW w:w="9580" w:type="dxa"/>
-            <w:gridSpan w:val="2"/>
-            <w:tcBorders>
-              <w:top w:val="outset" w:sz="6" w:space="0" w:color="000000"/>
-              <w:bottom w:val="outset" w:sz="6" w:space="0" w:color="000000"/>
-            </w:tcBorders>
-          </w:tcPr>
-          <w:p>
-            <w:pPr>
-              <w:spacing w:before="100" w:beforeAutospacing="1"/>
-              <w:jc w:val="center"/>
-              <w:rPr>
-                <w:sz w:val="16"/>
-                <w:szCs w:val="16"/>
-              </w:rPr>
-            </w:pPr>
-            <w:r>
-              <w:rPr>
-                <w:b/>
-                <w:bCs/>
-                <w:sz w:val="16"/>
-                <w:szCs w:val="16"/>
-              </w:rPr>
-              <w:t>Sotto requisiti</w:t>
-            </w:r>
-          </w:p>
-        </w:tc>
-      </w:tr>
-      <w:tr>
-        <w:trPr>
-          <w:tblCellSpacing w:w="0" w:type="dxa"/>
-        </w:trPr>
-        <w:tc>
-          <w:tcPr>
-            <w:tcW w:w="1895" w:type="dxa"/>
-            <w:tcBorders>
-              <w:top w:val="outset" w:sz="6" w:space="0" w:color="000000"/>
-              <w:bottom w:val="outset" w:sz="6" w:space="0" w:color="000000"/>
-              <w:right w:val="outset" w:sz="6" w:space="0" w:color="000000"/>
-            </w:tcBorders>
-          </w:tcPr>
-          <w:p>
-            <w:pPr>
-              <w:spacing w:before="100" w:beforeAutospacing="1"/>
-              <w:rPr>
-                <w:b/>
-                <w:sz w:val="16"/>
-                <w:szCs w:val="16"/>
-              </w:rPr>
-            </w:pPr>
-            <w:r>
-              <w:rPr>
-                <w:b/>
-                <w:bCs/>
-                <w:sz w:val="16"/>
-                <w:szCs w:val="16"/>
-              </w:rPr>
-              <w:t>001</w:t>
-            </w:r>
-          </w:p>
-        </w:tc>
-        <w:tc>
-          <w:tcPr>
-            <w:tcW w:w="7685" w:type="dxa"/>
-            <w:tcBorders>
-              <w:top w:val="outset" w:sz="6" w:space="0" w:color="000000"/>
-              <w:left w:val="outset" w:sz="6" w:space="0" w:color="000000"/>
-              <w:bottom w:val="outset" w:sz="6" w:space="0" w:color="000000"/>
-            </w:tcBorders>
-          </w:tcPr>
-          <w:p>
-            <w:pPr>
-              <w:spacing w:before="100" w:beforeAutospacing="1"/>
-              <w:rPr>
-                <w:sz w:val="16"/>
-                <w:szCs w:val="16"/>
-              </w:rPr>
-            </w:pPr>
-            <w:r>
-              <w:rPr>
-                <w:sz w:val="16"/>
-                <w:szCs w:val="16"/>
-              </w:rPr>
-              <w:t>Filtri sulla descrizione e sulla tipologia</w:t>
+              <w:t>Si necessita di utenti base ed amministratori</w:t>
             </w:r>
           </w:p>
         </w:tc>
@@ -6336,7 +5160,7 @@
                 <w:sz w:val="16"/>
                 <w:szCs w:val="16"/>
               </w:rPr>
-              <w:t>07</w:t>
+              <w:t>05</w:t>
             </w:r>
           </w:p>
         </w:tc>
@@ -6395,7 +5219,7 @@
                 <w:sz w:val="16"/>
                 <w:szCs w:val="16"/>
               </w:rPr>
-              <w:t>Percentuale di soglia</w:t>
+              <w:t>Creazione varie pagine web</w:t>
             </w:r>
           </w:p>
         </w:tc>
@@ -6572,7 +5396,7 @@
                 <w:sz w:val="16"/>
                 <w:szCs w:val="16"/>
               </w:rPr>
-              <w:t>Percentuale sotto la quale verrà inviata una email per comunicare che la disponibilità quella tipologia è sceso sotto la percentuale</w:t>
+              <w:t>Si necessitano 4 tipi di pagine.</w:t>
             </w:r>
           </w:p>
         </w:tc>
@@ -6666,7 +5490,7 @@
                 <w:sz w:val="16"/>
                 <w:szCs w:val="16"/>
               </w:rPr>
-              <w:t>Si necessita la possibilità di parametrizzare la percentuale di attenzione</w:t>
+              <w:t>Si necessita una pagina per la home degli utenti</w:t>
             </w:r>
           </w:p>
         </w:tc>
@@ -6727,21 +5551,129 @@
                 <w:sz w:val="16"/>
                 <w:szCs w:val="16"/>
               </w:rPr>
-              <w:t xml:space="preserve">Se la percentuale è stata superata, viene inviata una mail notificando che </w:t>
-            </w:r>
-            <w:r>
-              <w:rPr>
-                <w:sz w:val="16"/>
-                <w:szCs w:val="16"/>
-              </w:rPr>
-              <w:t>una tipologia</w:t>
-            </w:r>
-            <w:r>
-              <w:rPr>
-                <w:sz w:val="16"/>
-                <w:szCs w:val="16"/>
-              </w:rPr>
-              <w:t xml:space="preserve"> sta finendo</w:t>
+              <w:t>Si necessita una pagina per la home degli amministratori</w:t>
+            </w:r>
+          </w:p>
+        </w:tc>
+      </w:tr>
+      <w:tr>
+        <w:trPr>
+          <w:tblCellSpacing w:w="0" w:type="dxa"/>
+        </w:trPr>
+        <w:tc>
+          <w:tcPr>
+            <w:tcW w:w="1895" w:type="dxa"/>
+            <w:tcBorders>
+              <w:top w:val="outset" w:sz="6" w:space="0" w:color="000000"/>
+              <w:bottom w:val="outset" w:sz="6" w:space="0" w:color="000000"/>
+              <w:right w:val="outset" w:sz="6" w:space="0" w:color="000000"/>
+            </w:tcBorders>
+          </w:tcPr>
+          <w:p>
+            <w:pPr>
+              <w:spacing w:before="100" w:beforeAutospacing="1"/>
+              <w:rPr>
+                <w:b/>
+                <w:bCs/>
+                <w:sz w:val="16"/>
+                <w:szCs w:val="16"/>
+              </w:rPr>
+            </w:pPr>
+            <w:r>
+              <w:rPr>
+                <w:b/>
+                <w:bCs/>
+                <w:sz w:val="16"/>
+                <w:szCs w:val="16"/>
+              </w:rPr>
+              <w:t>003</w:t>
+            </w:r>
+          </w:p>
+        </w:tc>
+        <w:tc>
+          <w:tcPr>
+            <w:tcW w:w="7685" w:type="dxa"/>
+            <w:tcBorders>
+              <w:top w:val="outset" w:sz="6" w:space="0" w:color="000000"/>
+              <w:left w:val="outset" w:sz="6" w:space="0" w:color="000000"/>
+              <w:bottom w:val="outset" w:sz="6" w:space="0" w:color="000000"/>
+            </w:tcBorders>
+          </w:tcPr>
+          <w:p>
+            <w:pPr>
+              <w:spacing w:before="100" w:beforeAutospacing="1"/>
+              <w:rPr>
+                <w:sz w:val="16"/>
+                <w:szCs w:val="16"/>
+              </w:rPr>
+            </w:pPr>
+            <w:r>
+              <w:rPr>
+                <w:sz w:val="16"/>
+                <w:szCs w:val="16"/>
+              </w:rPr>
+              <w:t>Si necessita una pagina per vedere tutto l’inventario</w:t>
+            </w:r>
+          </w:p>
+        </w:tc>
+      </w:tr>
+      <w:tr>
+        <w:trPr>
+          <w:tblCellSpacing w:w="0" w:type="dxa"/>
+        </w:trPr>
+        <w:tc>
+          <w:tcPr>
+            <w:tcW w:w="1895" w:type="dxa"/>
+            <w:tcBorders>
+              <w:top w:val="outset" w:sz="6" w:space="0" w:color="000000"/>
+              <w:bottom w:val="outset" w:sz="6" w:space="0" w:color="000000"/>
+              <w:right w:val="outset" w:sz="6" w:space="0" w:color="000000"/>
+            </w:tcBorders>
+          </w:tcPr>
+          <w:p>
+            <w:pPr>
+              <w:spacing w:before="100" w:beforeAutospacing="1"/>
+              <w:rPr>
+                <w:b/>
+                <w:bCs/>
+                <w:sz w:val="16"/>
+                <w:szCs w:val="16"/>
+              </w:rPr>
+            </w:pPr>
+            <w:r>
+              <w:rPr>
+                <w:b/>
+                <w:bCs/>
+                <w:sz w:val="16"/>
+                <w:szCs w:val="16"/>
+              </w:rPr>
+              <w:t>004</w:t>
+            </w:r>
+          </w:p>
+        </w:tc>
+        <w:tc>
+          <w:tcPr>
+            <w:tcW w:w="7685" w:type="dxa"/>
+            <w:tcBorders>
+              <w:top w:val="outset" w:sz="6" w:space="0" w:color="000000"/>
+              <w:left w:val="outset" w:sz="6" w:space="0" w:color="000000"/>
+              <w:bottom w:val="outset" w:sz="6" w:space="0" w:color="000000"/>
+            </w:tcBorders>
+          </w:tcPr>
+          <w:p>
+            <w:pPr>
+              <w:spacing w:before="100" w:beforeAutospacing="1"/>
+              <w:rPr>
+                <w:sz w:val="16"/>
+                <w:szCs w:val="16"/>
+              </w:rPr>
+            </w:pPr>
+            <w:r>
+              <w:rPr>
+                <w:sz w:val="16"/>
+                <w:szCs w:val="16"/>
+              </w:rPr>
+              <w:t>Si necessita una pagina per ogni componente HW</w:t>
             </w:r>
           </w:p>
         </w:tc>
@@ -6817,7 +5749,7 @@
                 <w:sz w:val="16"/>
                 <w:szCs w:val="16"/>
               </w:rPr>
-              <w:t>08</w:t>
+              <w:t>06</w:t>
             </w:r>
           </w:p>
         </w:tc>
@@ -6876,7 +5808,7 @@
                 <w:sz w:val="16"/>
                 <w:szCs w:val="16"/>
               </w:rPr>
-              <w:t>Funzioni amministratori</w:t>
+              <w:t>Creazione di filtri</w:t>
             </w:r>
           </w:p>
         </w:tc>
@@ -7053,7 +5985,7 @@
                 <w:sz w:val="16"/>
                 <w:szCs w:val="16"/>
               </w:rPr>
-              <w:t>Gli amministratori hanno il controllo completo dell’applicativo.</w:t>
+              <w:t>Si necessitano di filtri per migliorare l’efficacia della ricerca</w:t>
             </w:r>
           </w:p>
         </w:tc>
@@ -7147,544 +6079,7 @@
                 <w:sz w:val="16"/>
                 <w:szCs w:val="16"/>
               </w:rPr>
-              <w:t>Si necessita la modifica da parte degli amministratori</w:t>
-            </w:r>
-          </w:p>
-        </w:tc>
-      </w:tr>
-      <w:tr>
-        <w:trPr>
-          <w:tblCellSpacing w:w="0" w:type="dxa"/>
-        </w:trPr>
-        <w:tc>
-          <w:tcPr>
-            <w:tcW w:w="1895" w:type="dxa"/>
-            <w:tcBorders>
-              <w:top w:val="outset" w:sz="6" w:space="0" w:color="000000"/>
-              <w:bottom w:val="outset" w:sz="6" w:space="0" w:color="000000"/>
-              <w:right w:val="outset" w:sz="6" w:space="0" w:color="000000"/>
-            </w:tcBorders>
-          </w:tcPr>
-          <w:p>
-            <w:pPr>
-              <w:spacing w:before="100" w:beforeAutospacing="1"/>
-              <w:rPr>
-                <w:b/>
-                <w:bCs/>
-                <w:sz w:val="16"/>
-                <w:szCs w:val="16"/>
-              </w:rPr>
-            </w:pPr>
-            <w:r>
-              <w:rPr>
-                <w:b/>
-                <w:bCs/>
-                <w:sz w:val="16"/>
-                <w:szCs w:val="16"/>
-              </w:rPr>
-              <w:t>002</w:t>
-            </w:r>
-          </w:p>
-        </w:tc>
-        <w:tc>
-          <w:tcPr>
-            <w:tcW w:w="7685" w:type="dxa"/>
-            <w:tcBorders>
-              <w:top w:val="outset" w:sz="6" w:space="0" w:color="000000"/>
-              <w:left w:val="outset" w:sz="6" w:space="0" w:color="000000"/>
-              <w:bottom w:val="outset" w:sz="6" w:space="0" w:color="000000"/>
-            </w:tcBorders>
-          </w:tcPr>
-          <w:p>
-            <w:pPr>
-              <w:spacing w:before="100" w:beforeAutospacing="1"/>
-              <w:rPr>
-                <w:sz w:val="16"/>
-                <w:szCs w:val="16"/>
-              </w:rPr>
-            </w:pPr>
-            <w:r>
-              <w:rPr>
-                <w:sz w:val="16"/>
-                <w:szCs w:val="16"/>
-              </w:rPr>
-              <w:t xml:space="preserve">Gli amministratori potranno aggiungere o rimuovere i componenti HW </w:t>
-            </w:r>
-          </w:p>
-        </w:tc>
-      </w:tr>
-    </w:tbl>
-    <w:p/>
-    <w:p/>
-    <w:p/>
-    <w:p/>
-    <w:p/>
-    <w:p/>
-    <w:p/>
-    <w:p/>
-    <w:p/>
-    <w:tbl>
-      <w:tblPr>
-        <w:tblW w:w="9580" w:type="dxa"/>
-        <w:tblCellSpacing w:w="0" w:type="dxa"/>
-        <w:tblInd w:w="-8" w:type="dxa"/>
-        <w:tblBorders>
-          <w:top w:val="outset" w:sz="6" w:space="0" w:color="000000"/>
-          <w:left w:val="outset" w:sz="6" w:space="0" w:color="000000"/>
-          <w:bottom w:val="outset" w:sz="6" w:space="0" w:color="000000"/>
-          <w:right w:val="outset" w:sz="6" w:space="0" w:color="000000"/>
-        </w:tblBorders>
-        <w:tblCellMar>
-          <w:top w:w="60" w:type="dxa"/>
-          <w:left w:w="60" w:type="dxa"/>
-          <w:bottom w:w="60" w:type="dxa"/>
-          <w:right w:w="60" w:type="dxa"/>
-        </w:tblCellMar>
-        <w:tblLook w:val="00A0" w:firstRow="1" w:lastRow="0" w:firstColumn="1" w:lastColumn="0" w:noHBand="0" w:noVBand="0"/>
-      </w:tblPr>
-      <w:tblGrid>
-        <w:gridCol w:w="1895"/>
-        <w:gridCol w:w="7685"/>
-      </w:tblGrid>
-      <w:tr>
-        <w:trPr>
-          <w:trHeight w:val="251"/>
-          <w:tblCellSpacing w:w="0" w:type="dxa"/>
-        </w:trPr>
-        <w:tc>
-          <w:tcPr>
-            <w:tcW w:w="9580" w:type="dxa"/>
-            <w:gridSpan w:val="2"/>
-            <w:tcBorders>
-              <w:top w:val="outset" w:sz="6" w:space="0" w:color="000000"/>
-              <w:bottom w:val="outset" w:sz="6" w:space="0" w:color="000000"/>
-            </w:tcBorders>
-          </w:tcPr>
-          <w:p>
-            <w:pPr>
-              <w:spacing w:before="100" w:beforeAutospacing="1"/>
-              <w:jc w:val="center"/>
-              <w:rPr>
-                <w:b/>
-                <w:sz w:val="16"/>
-                <w:szCs w:val="16"/>
-              </w:rPr>
-            </w:pPr>
-            <w:r>
-              <w:rPr>
-                <w:b/>
-                <w:sz w:val="16"/>
-                <w:szCs w:val="16"/>
-              </w:rPr>
-              <w:lastRenderedPageBreak/>
-              <w:t xml:space="preserve">ID: </w:t>
-            </w:r>
-            <w:r>
-              <w:rPr>
-                <w:b/>
-                <w:sz w:val="16"/>
-                <w:szCs w:val="16"/>
-              </w:rPr>
-              <w:t>REQ-0</w:t>
-            </w:r>
-            <w:r>
-              <w:rPr>
-                <w:b/>
-                <w:sz w:val="16"/>
-                <w:szCs w:val="16"/>
-              </w:rPr>
-              <w:t>09</w:t>
-            </w:r>
-          </w:p>
-        </w:tc>
-      </w:tr>
-      <w:tr>
-        <w:trPr>
-          <w:tblCellSpacing w:w="0" w:type="dxa"/>
-        </w:trPr>
-        <w:tc>
-          <w:tcPr>
-            <w:tcW w:w="1895" w:type="dxa"/>
-            <w:tcBorders>
-              <w:top w:val="outset" w:sz="6" w:space="0" w:color="000000"/>
-              <w:bottom w:val="outset" w:sz="6" w:space="0" w:color="000000"/>
-              <w:right w:val="outset" w:sz="6" w:space="0" w:color="000000"/>
-            </w:tcBorders>
-          </w:tcPr>
-          <w:p>
-            <w:pPr>
-              <w:spacing w:before="100" w:beforeAutospacing="1"/>
-              <w:rPr>
-                <w:b/>
-                <w:sz w:val="16"/>
-                <w:szCs w:val="16"/>
-              </w:rPr>
-            </w:pPr>
-            <w:r>
-              <w:rPr>
-                <w:b/>
-                <w:sz w:val="16"/>
-                <w:szCs w:val="16"/>
-              </w:rPr>
-              <w:t>Nome</w:t>
-            </w:r>
-          </w:p>
-        </w:tc>
-        <w:tc>
-          <w:tcPr>
-            <w:tcW w:w="7685" w:type="dxa"/>
-            <w:tcBorders>
-              <w:top w:val="outset" w:sz="6" w:space="0" w:color="000000"/>
-              <w:left w:val="outset" w:sz="6" w:space="0" w:color="000000"/>
-              <w:bottom w:val="outset" w:sz="6" w:space="0" w:color="000000"/>
-            </w:tcBorders>
-          </w:tcPr>
-          <w:p>
-            <w:pPr>
-              <w:spacing w:before="100" w:beforeAutospacing="1"/>
-              <w:rPr>
-                <w:sz w:val="16"/>
-                <w:szCs w:val="16"/>
-              </w:rPr>
-            </w:pPr>
-            <w:r>
-              <w:rPr>
-                <w:sz w:val="16"/>
-                <w:szCs w:val="16"/>
-              </w:rPr>
-              <w:t>Gestione utenti</w:t>
-            </w:r>
-          </w:p>
-        </w:tc>
-      </w:tr>
-      <w:tr>
-        <w:trPr>
-          <w:tblCellSpacing w:w="0" w:type="dxa"/>
-        </w:trPr>
-        <w:tc>
-          <w:tcPr>
-            <w:tcW w:w="1895" w:type="dxa"/>
-            <w:tcBorders>
-              <w:top w:val="outset" w:sz="6" w:space="0" w:color="000000"/>
-              <w:bottom w:val="outset" w:sz="6" w:space="0" w:color="000000"/>
-              <w:right w:val="outset" w:sz="6" w:space="0" w:color="000000"/>
-            </w:tcBorders>
-          </w:tcPr>
-          <w:p>
-            <w:pPr>
-              <w:spacing w:before="100" w:beforeAutospacing="1"/>
-              <w:rPr>
-                <w:b/>
-                <w:sz w:val="16"/>
-                <w:szCs w:val="16"/>
-              </w:rPr>
-            </w:pPr>
-            <w:r>
-              <w:rPr>
-                <w:b/>
-                <w:sz w:val="16"/>
-                <w:szCs w:val="16"/>
-              </w:rPr>
-              <w:t>Priorità</w:t>
-            </w:r>
-          </w:p>
-        </w:tc>
-        <w:tc>
-          <w:tcPr>
-            <w:tcW w:w="7685" w:type="dxa"/>
-            <w:tcBorders>
-              <w:top w:val="outset" w:sz="6" w:space="0" w:color="000000"/>
-              <w:left w:val="outset" w:sz="6" w:space="0" w:color="000000"/>
-              <w:bottom w:val="outset" w:sz="6" w:space="0" w:color="000000"/>
-            </w:tcBorders>
-          </w:tcPr>
-          <w:p>
-            <w:pPr>
-              <w:spacing w:before="100" w:beforeAutospacing="1"/>
-              <w:rPr>
-                <w:sz w:val="16"/>
-                <w:szCs w:val="16"/>
-              </w:rPr>
-            </w:pPr>
-            <w:r>
-              <w:rPr>
-                <w:sz w:val="16"/>
-                <w:szCs w:val="16"/>
-              </w:rPr>
-              <w:t>1</w:t>
-            </w:r>
-          </w:p>
-        </w:tc>
-      </w:tr>
-      <w:tr>
-        <w:trPr>
-          <w:tblCellSpacing w:w="0" w:type="dxa"/>
-        </w:trPr>
-        <w:tc>
-          <w:tcPr>
-            <w:tcW w:w="1895" w:type="dxa"/>
-            <w:tcBorders>
-              <w:top w:val="outset" w:sz="6" w:space="0" w:color="000000"/>
-              <w:bottom w:val="outset" w:sz="6" w:space="0" w:color="000000"/>
-              <w:right w:val="outset" w:sz="6" w:space="0" w:color="000000"/>
-            </w:tcBorders>
-          </w:tcPr>
-          <w:p>
-            <w:pPr>
-              <w:spacing w:before="100" w:beforeAutospacing="1"/>
-              <w:rPr>
-                <w:b/>
-                <w:sz w:val="16"/>
-                <w:szCs w:val="16"/>
-              </w:rPr>
-            </w:pPr>
-            <w:r>
-              <w:rPr>
-                <w:b/>
-                <w:sz w:val="16"/>
-                <w:szCs w:val="16"/>
-              </w:rPr>
-              <w:t>Versione</w:t>
-            </w:r>
-          </w:p>
-        </w:tc>
-        <w:tc>
-          <w:tcPr>
-            <w:tcW w:w="7685" w:type="dxa"/>
-            <w:tcBorders>
-              <w:top w:val="outset" w:sz="6" w:space="0" w:color="000000"/>
-              <w:left w:val="outset" w:sz="6" w:space="0" w:color="000000"/>
-              <w:bottom w:val="outset" w:sz="6" w:space="0" w:color="000000"/>
-            </w:tcBorders>
-          </w:tcPr>
-          <w:p>
-            <w:pPr>
-              <w:spacing w:before="100" w:beforeAutospacing="1"/>
-              <w:rPr>
-                <w:sz w:val="16"/>
-                <w:szCs w:val="16"/>
-              </w:rPr>
-            </w:pPr>
-            <w:r>
-              <w:rPr>
-                <w:sz w:val="16"/>
-                <w:szCs w:val="16"/>
-              </w:rPr>
-              <w:t>1.0</w:t>
-            </w:r>
-          </w:p>
-        </w:tc>
-      </w:tr>
-      <w:tr>
-        <w:trPr>
-          <w:tblCellSpacing w:w="0" w:type="dxa"/>
-        </w:trPr>
-        <w:tc>
-          <w:tcPr>
-            <w:tcW w:w="1895" w:type="dxa"/>
-            <w:tcBorders>
-              <w:top w:val="outset" w:sz="6" w:space="0" w:color="000000"/>
-              <w:bottom w:val="outset" w:sz="6" w:space="0" w:color="000000"/>
-              <w:right w:val="outset" w:sz="6" w:space="0" w:color="000000"/>
-            </w:tcBorders>
-          </w:tcPr>
-          <w:p>
-            <w:pPr>
-              <w:spacing w:before="100" w:beforeAutospacing="1"/>
-              <w:rPr>
-                <w:b/>
-                <w:sz w:val="16"/>
-                <w:szCs w:val="16"/>
-              </w:rPr>
-            </w:pPr>
-            <w:r>
-              <w:rPr>
-                <w:b/>
-                <w:sz w:val="16"/>
-                <w:szCs w:val="16"/>
-              </w:rPr>
-              <w:t>Note</w:t>
-            </w:r>
-          </w:p>
-        </w:tc>
-        <w:tc>
-          <w:tcPr>
-            <w:tcW w:w="7685" w:type="dxa"/>
-            <w:tcBorders>
-              <w:top w:val="outset" w:sz="6" w:space="0" w:color="000000"/>
-              <w:left w:val="outset" w:sz="6" w:space="0" w:color="000000"/>
-              <w:bottom w:val="outset" w:sz="6" w:space="0" w:color="000000"/>
-            </w:tcBorders>
-          </w:tcPr>
-          <w:p>
-            <w:pPr>
-              <w:spacing w:before="100" w:beforeAutospacing="1"/>
-              <w:rPr>
-                <w:sz w:val="16"/>
-                <w:szCs w:val="16"/>
-              </w:rPr>
-            </w:pPr>
-            <w:r>
-              <w:rPr>
-                <w:sz w:val="16"/>
-                <w:szCs w:val="16"/>
-              </w:rPr>
-              <w:t>Gli amministratori hanno la possibilità di aggiungere, modificare o rimuovere un utente.</w:t>
-            </w:r>
-          </w:p>
-        </w:tc>
-      </w:tr>
-      <w:tr>
-        <w:trPr>
-          <w:tblCellSpacing w:w="0" w:type="dxa"/>
-        </w:trPr>
-        <w:tc>
-          <w:tcPr>
-            <w:tcW w:w="9580" w:type="dxa"/>
-            <w:gridSpan w:val="2"/>
-            <w:tcBorders>
-              <w:top w:val="outset" w:sz="6" w:space="0" w:color="000000"/>
-              <w:bottom w:val="outset" w:sz="6" w:space="0" w:color="000000"/>
-            </w:tcBorders>
-          </w:tcPr>
-          <w:p>
-            <w:pPr>
-              <w:spacing w:before="100" w:beforeAutospacing="1"/>
-              <w:jc w:val="center"/>
-              <w:rPr>
-                <w:sz w:val="16"/>
-                <w:szCs w:val="16"/>
-              </w:rPr>
-            </w:pPr>
-            <w:r>
-              <w:rPr>
-                <w:b/>
-                <w:bCs/>
-                <w:sz w:val="16"/>
-                <w:szCs w:val="16"/>
-              </w:rPr>
-              <w:t>Sotto requisiti</w:t>
-            </w:r>
-          </w:p>
-        </w:tc>
-      </w:tr>
-      <w:tr>
-        <w:trPr>
-          <w:tblCellSpacing w:w="0" w:type="dxa"/>
-        </w:trPr>
-        <w:tc>
-          <w:tcPr>
-            <w:tcW w:w="1895" w:type="dxa"/>
-            <w:tcBorders>
-              <w:top w:val="outset" w:sz="6" w:space="0" w:color="000000"/>
-              <w:bottom w:val="outset" w:sz="6" w:space="0" w:color="000000"/>
-              <w:right w:val="outset" w:sz="6" w:space="0" w:color="000000"/>
-            </w:tcBorders>
-          </w:tcPr>
-          <w:p>
-            <w:pPr>
-              <w:spacing w:before="100" w:beforeAutospacing="1"/>
-              <w:rPr>
-                <w:b/>
-                <w:sz w:val="16"/>
-                <w:szCs w:val="16"/>
-              </w:rPr>
-            </w:pPr>
-            <w:r>
-              <w:rPr>
-                <w:b/>
-                <w:bCs/>
-                <w:sz w:val="16"/>
-                <w:szCs w:val="16"/>
-              </w:rPr>
-              <w:t>001</w:t>
-            </w:r>
-          </w:p>
-        </w:tc>
-        <w:tc>
-          <w:tcPr>
-            <w:tcW w:w="7685" w:type="dxa"/>
-            <w:tcBorders>
-              <w:top w:val="outset" w:sz="6" w:space="0" w:color="000000"/>
-              <w:left w:val="outset" w:sz="6" w:space="0" w:color="000000"/>
-              <w:bottom w:val="outset" w:sz="6" w:space="0" w:color="000000"/>
-            </w:tcBorders>
-          </w:tcPr>
-          <w:p>
-            <w:pPr>
-              <w:spacing w:before="100" w:beforeAutospacing="1"/>
-              <w:rPr>
-                <w:sz w:val="16"/>
-                <w:szCs w:val="16"/>
-              </w:rPr>
-            </w:pPr>
-            <w:r>
-              <w:rPr>
-                <w:sz w:val="16"/>
-                <w:szCs w:val="16"/>
-              </w:rPr>
-              <w:t>Si necessita un collegamento alla pagina di gestione degli utenti</w:t>
-            </w:r>
-          </w:p>
-        </w:tc>
-      </w:tr>
-      <w:tr>
-        <w:trPr>
-          <w:tblCellSpacing w:w="0" w:type="dxa"/>
-        </w:trPr>
-        <w:tc>
-          <w:tcPr>
-            <w:tcW w:w="1895" w:type="dxa"/>
-            <w:tcBorders>
-              <w:top w:val="outset" w:sz="6" w:space="0" w:color="000000"/>
-              <w:bottom w:val="outset" w:sz="6" w:space="0" w:color="000000"/>
-              <w:right w:val="outset" w:sz="6" w:space="0" w:color="000000"/>
-            </w:tcBorders>
-          </w:tcPr>
-          <w:p>
-            <w:pPr>
-              <w:spacing w:before="100" w:beforeAutospacing="1"/>
-              <w:rPr>
-                <w:b/>
-                <w:bCs/>
-                <w:sz w:val="16"/>
-                <w:szCs w:val="16"/>
-              </w:rPr>
-            </w:pPr>
-            <w:r>
-              <w:rPr>
-                <w:b/>
-                <w:bCs/>
-                <w:sz w:val="16"/>
-                <w:szCs w:val="16"/>
-              </w:rPr>
-              <w:t>002</w:t>
-            </w:r>
-          </w:p>
-        </w:tc>
-        <w:tc>
-          <w:tcPr>
-            <w:tcW w:w="7685" w:type="dxa"/>
-            <w:tcBorders>
-              <w:top w:val="outset" w:sz="6" w:space="0" w:color="000000"/>
-              <w:left w:val="outset" w:sz="6" w:space="0" w:color="000000"/>
-              <w:bottom w:val="outset" w:sz="6" w:space="0" w:color="000000"/>
-            </w:tcBorders>
-          </w:tcPr>
-          <w:p>
-            <w:pPr>
-              <w:spacing w:before="100" w:beforeAutospacing="1"/>
-              <w:rPr>
-                <w:sz w:val="16"/>
-                <w:szCs w:val="16"/>
-              </w:rPr>
-            </w:pPr>
-            <w:r>
-              <w:rPr>
-                <w:sz w:val="16"/>
-                <w:szCs w:val="16"/>
-              </w:rPr>
-              <w:t>Si necessitano 3 pagine per le varie operazioni sugli utenti</w:t>
+              <w:t>Filtri sulla descrizione e sulla tipologia</w:t>
             </w:r>
           </w:p>
         </w:tc>
@@ -7760,7 +6155,7 @@
                 <w:sz w:val="16"/>
                 <w:szCs w:val="16"/>
               </w:rPr>
-              <w:t>10</w:t>
+              <w:t>07</w:t>
             </w:r>
           </w:p>
         </w:tc>
@@ -7793,6 +6188,7 @@
                 <w:sz w:val="16"/>
                 <w:szCs w:val="16"/>
               </w:rPr>
+              <w:lastRenderedPageBreak/>
               <w:t>Nome</w:t>
             </w:r>
           </w:p>
@@ -7819,7 +6215,7 @@
                 <w:sz w:val="16"/>
                 <w:szCs w:val="16"/>
               </w:rPr>
-              <w:t>Modifica inventario</w:t>
+              <w:t>Percentuale di soglia</w:t>
             </w:r>
           </w:p>
         </w:tc>
@@ -7996,14 +6392,7 @@
                 <w:sz w:val="16"/>
                 <w:szCs w:val="16"/>
               </w:rPr>
-              <w:t xml:space="preserve">Gli amministratori hanno la possibilità di aggiungere, modificare o rimuovere </w:t>
-            </w:r>
-            <w:r>
-              <w:rPr>
-                <w:sz w:val="16"/>
-                <w:szCs w:val="16"/>
-              </w:rPr>
-              <w:t>un oggetto dall’inventario.</w:t>
+              <w:t>Percentuale sotto la quale verrà inviata una email per comunicare che la disponibilità quella tipologia è sceso sotto la percentuale</w:t>
             </w:r>
           </w:p>
         </w:tc>
@@ -8037,6 +6426,1429 @@
                 <w:sz w:val="16"/>
                 <w:szCs w:val="16"/>
               </w:rPr>
+              <w:t>Sotto requisiti</w:t>
+            </w:r>
+          </w:p>
+        </w:tc>
+      </w:tr>
+      <w:tr>
+        <w:trPr>
+          <w:tblCellSpacing w:w="0" w:type="dxa"/>
+        </w:trPr>
+        <w:tc>
+          <w:tcPr>
+            <w:tcW w:w="1895" w:type="dxa"/>
+            <w:tcBorders>
+              <w:top w:val="outset" w:sz="6" w:space="0" w:color="000000"/>
+              <w:bottom w:val="outset" w:sz="6" w:space="0" w:color="000000"/>
+              <w:right w:val="outset" w:sz="6" w:space="0" w:color="000000"/>
+            </w:tcBorders>
+          </w:tcPr>
+          <w:p>
+            <w:pPr>
+              <w:spacing w:before="100" w:beforeAutospacing="1"/>
+              <w:rPr>
+                <w:b/>
+                <w:sz w:val="16"/>
+                <w:szCs w:val="16"/>
+              </w:rPr>
+            </w:pPr>
+            <w:r>
+              <w:rPr>
+                <w:b/>
+                <w:bCs/>
+                <w:sz w:val="16"/>
+                <w:szCs w:val="16"/>
+              </w:rPr>
+              <w:t>001</w:t>
+            </w:r>
+          </w:p>
+        </w:tc>
+        <w:tc>
+          <w:tcPr>
+            <w:tcW w:w="7685" w:type="dxa"/>
+            <w:tcBorders>
+              <w:top w:val="outset" w:sz="6" w:space="0" w:color="000000"/>
+              <w:left w:val="outset" w:sz="6" w:space="0" w:color="000000"/>
+              <w:bottom w:val="outset" w:sz="6" w:space="0" w:color="000000"/>
+            </w:tcBorders>
+          </w:tcPr>
+          <w:p>
+            <w:pPr>
+              <w:spacing w:before="100" w:beforeAutospacing="1"/>
+              <w:rPr>
+                <w:sz w:val="16"/>
+                <w:szCs w:val="16"/>
+              </w:rPr>
+            </w:pPr>
+            <w:r>
+              <w:rPr>
+                <w:sz w:val="16"/>
+                <w:szCs w:val="16"/>
+              </w:rPr>
+              <w:t>Si necessita la possibilità di parametrizzare la percentuale di attenzione</w:t>
+            </w:r>
+          </w:p>
+        </w:tc>
+      </w:tr>
+      <w:tr>
+        <w:trPr>
+          <w:tblCellSpacing w:w="0" w:type="dxa"/>
+        </w:trPr>
+        <w:tc>
+          <w:tcPr>
+            <w:tcW w:w="1895" w:type="dxa"/>
+            <w:tcBorders>
+              <w:top w:val="outset" w:sz="6" w:space="0" w:color="000000"/>
+              <w:bottom w:val="outset" w:sz="6" w:space="0" w:color="000000"/>
+              <w:right w:val="outset" w:sz="6" w:space="0" w:color="000000"/>
+            </w:tcBorders>
+          </w:tcPr>
+          <w:p>
+            <w:pPr>
+              <w:spacing w:before="100" w:beforeAutospacing="1"/>
+              <w:rPr>
+                <w:b/>
+                <w:bCs/>
+                <w:sz w:val="16"/>
+                <w:szCs w:val="16"/>
+              </w:rPr>
+            </w:pPr>
+            <w:r>
+              <w:rPr>
+                <w:b/>
+                <w:bCs/>
+                <w:sz w:val="16"/>
+                <w:szCs w:val="16"/>
+              </w:rPr>
+              <w:t>002</w:t>
+            </w:r>
+          </w:p>
+        </w:tc>
+        <w:tc>
+          <w:tcPr>
+            <w:tcW w:w="7685" w:type="dxa"/>
+            <w:tcBorders>
+              <w:top w:val="outset" w:sz="6" w:space="0" w:color="000000"/>
+              <w:left w:val="outset" w:sz="6" w:space="0" w:color="000000"/>
+              <w:bottom w:val="outset" w:sz="6" w:space="0" w:color="000000"/>
+            </w:tcBorders>
+          </w:tcPr>
+          <w:p>
+            <w:pPr>
+              <w:spacing w:before="100" w:beforeAutospacing="1"/>
+              <w:rPr>
+                <w:sz w:val="16"/>
+                <w:szCs w:val="16"/>
+              </w:rPr>
+            </w:pPr>
+            <w:r>
+              <w:rPr>
+                <w:sz w:val="16"/>
+                <w:szCs w:val="16"/>
+              </w:rPr>
+              <w:t xml:space="preserve">Se la percentuale è stata superata, viene inviata una mail notificando che </w:t>
+            </w:r>
+            <w:r>
+              <w:rPr>
+                <w:sz w:val="16"/>
+                <w:szCs w:val="16"/>
+              </w:rPr>
+              <w:t>una tipologia</w:t>
+            </w:r>
+            <w:r>
+              <w:rPr>
+                <w:sz w:val="16"/>
+                <w:szCs w:val="16"/>
+              </w:rPr>
+              <w:t xml:space="preserve"> sta finendo</w:t>
+            </w:r>
+          </w:p>
+        </w:tc>
+      </w:tr>
+    </w:tbl>
+    <w:p/>
+    <w:tbl>
+      <w:tblPr>
+        <w:tblW w:w="9580" w:type="dxa"/>
+        <w:tblCellSpacing w:w="0" w:type="dxa"/>
+        <w:tblInd w:w="-8" w:type="dxa"/>
+        <w:tblBorders>
+          <w:top w:val="outset" w:sz="6" w:space="0" w:color="000000"/>
+          <w:left w:val="outset" w:sz="6" w:space="0" w:color="000000"/>
+          <w:bottom w:val="outset" w:sz="6" w:space="0" w:color="000000"/>
+          <w:right w:val="outset" w:sz="6" w:space="0" w:color="000000"/>
+        </w:tblBorders>
+        <w:tblCellMar>
+          <w:top w:w="60" w:type="dxa"/>
+          <w:left w:w="60" w:type="dxa"/>
+          <w:bottom w:w="60" w:type="dxa"/>
+          <w:right w:w="60" w:type="dxa"/>
+        </w:tblCellMar>
+        <w:tblLook w:val="00A0" w:firstRow="1" w:lastRow="0" w:firstColumn="1" w:lastColumn="0" w:noHBand="0" w:noVBand="0"/>
+      </w:tblPr>
+      <w:tblGrid>
+        <w:gridCol w:w="1895"/>
+        <w:gridCol w:w="7685"/>
+      </w:tblGrid>
+      <w:tr>
+        <w:trPr>
+          <w:trHeight w:val="251"/>
+          <w:tblCellSpacing w:w="0" w:type="dxa"/>
+        </w:trPr>
+        <w:tc>
+          <w:tcPr>
+            <w:tcW w:w="9580" w:type="dxa"/>
+            <w:gridSpan w:val="2"/>
+            <w:tcBorders>
+              <w:top w:val="outset" w:sz="6" w:space="0" w:color="000000"/>
+              <w:bottom w:val="outset" w:sz="6" w:space="0" w:color="000000"/>
+            </w:tcBorders>
+          </w:tcPr>
+          <w:p>
+            <w:pPr>
+              <w:spacing w:before="100" w:beforeAutospacing="1"/>
+              <w:jc w:val="center"/>
+              <w:rPr>
+                <w:b/>
+                <w:sz w:val="16"/>
+                <w:szCs w:val="16"/>
+              </w:rPr>
+            </w:pPr>
+            <w:r>
+              <w:rPr>
+                <w:b/>
+                <w:sz w:val="16"/>
+                <w:szCs w:val="16"/>
+              </w:rPr>
+              <w:t xml:space="preserve">ID: </w:t>
+            </w:r>
+            <w:r>
+              <w:rPr>
+                <w:b/>
+                <w:sz w:val="16"/>
+                <w:szCs w:val="16"/>
+              </w:rPr>
+              <w:t>REQ-0</w:t>
+            </w:r>
+            <w:r>
+              <w:rPr>
+                <w:b/>
+                <w:sz w:val="16"/>
+                <w:szCs w:val="16"/>
+              </w:rPr>
+              <w:t>08</w:t>
+            </w:r>
+          </w:p>
+        </w:tc>
+      </w:tr>
+      <w:tr>
+        <w:trPr>
+          <w:tblCellSpacing w:w="0" w:type="dxa"/>
+        </w:trPr>
+        <w:tc>
+          <w:tcPr>
+            <w:tcW w:w="1895" w:type="dxa"/>
+            <w:tcBorders>
+              <w:top w:val="outset" w:sz="6" w:space="0" w:color="000000"/>
+              <w:bottom w:val="outset" w:sz="6" w:space="0" w:color="000000"/>
+              <w:right w:val="outset" w:sz="6" w:space="0" w:color="000000"/>
+            </w:tcBorders>
+          </w:tcPr>
+          <w:p>
+            <w:pPr>
+              <w:spacing w:before="100" w:beforeAutospacing="1"/>
+              <w:rPr>
+                <w:b/>
+                <w:sz w:val="16"/>
+                <w:szCs w:val="16"/>
+              </w:rPr>
+            </w:pPr>
+            <w:r>
+              <w:rPr>
+                <w:b/>
+                <w:sz w:val="16"/>
+                <w:szCs w:val="16"/>
+              </w:rPr>
+              <w:t>Nome</w:t>
+            </w:r>
+          </w:p>
+        </w:tc>
+        <w:tc>
+          <w:tcPr>
+            <w:tcW w:w="7685" w:type="dxa"/>
+            <w:tcBorders>
+              <w:top w:val="outset" w:sz="6" w:space="0" w:color="000000"/>
+              <w:left w:val="outset" w:sz="6" w:space="0" w:color="000000"/>
+              <w:bottom w:val="outset" w:sz="6" w:space="0" w:color="000000"/>
+            </w:tcBorders>
+          </w:tcPr>
+          <w:p>
+            <w:pPr>
+              <w:spacing w:before="100" w:beforeAutospacing="1"/>
+              <w:rPr>
+                <w:sz w:val="16"/>
+                <w:szCs w:val="16"/>
+              </w:rPr>
+            </w:pPr>
+            <w:r>
+              <w:rPr>
+                <w:sz w:val="16"/>
+                <w:szCs w:val="16"/>
+              </w:rPr>
+              <w:t>Funzioni amministratori</w:t>
+            </w:r>
+          </w:p>
+        </w:tc>
+      </w:tr>
+      <w:tr>
+        <w:trPr>
+          <w:tblCellSpacing w:w="0" w:type="dxa"/>
+        </w:trPr>
+        <w:tc>
+          <w:tcPr>
+            <w:tcW w:w="1895" w:type="dxa"/>
+            <w:tcBorders>
+              <w:top w:val="outset" w:sz="6" w:space="0" w:color="000000"/>
+              <w:bottom w:val="outset" w:sz="6" w:space="0" w:color="000000"/>
+              <w:right w:val="outset" w:sz="6" w:space="0" w:color="000000"/>
+            </w:tcBorders>
+          </w:tcPr>
+          <w:p>
+            <w:pPr>
+              <w:spacing w:before="100" w:beforeAutospacing="1"/>
+              <w:rPr>
+                <w:b/>
+                <w:sz w:val="16"/>
+                <w:szCs w:val="16"/>
+              </w:rPr>
+            </w:pPr>
+            <w:r>
+              <w:rPr>
+                <w:b/>
+                <w:sz w:val="16"/>
+                <w:szCs w:val="16"/>
+              </w:rPr>
+              <w:t>Priorità</w:t>
+            </w:r>
+          </w:p>
+        </w:tc>
+        <w:tc>
+          <w:tcPr>
+            <w:tcW w:w="7685" w:type="dxa"/>
+            <w:tcBorders>
+              <w:top w:val="outset" w:sz="6" w:space="0" w:color="000000"/>
+              <w:left w:val="outset" w:sz="6" w:space="0" w:color="000000"/>
+              <w:bottom w:val="outset" w:sz="6" w:space="0" w:color="000000"/>
+            </w:tcBorders>
+          </w:tcPr>
+          <w:p>
+            <w:pPr>
+              <w:spacing w:before="100" w:beforeAutospacing="1"/>
+              <w:rPr>
+                <w:sz w:val="16"/>
+                <w:szCs w:val="16"/>
+              </w:rPr>
+            </w:pPr>
+            <w:r>
+              <w:rPr>
+                <w:sz w:val="16"/>
+                <w:szCs w:val="16"/>
+              </w:rPr>
+              <w:t>1</w:t>
+            </w:r>
+          </w:p>
+        </w:tc>
+      </w:tr>
+      <w:tr>
+        <w:trPr>
+          <w:tblCellSpacing w:w="0" w:type="dxa"/>
+        </w:trPr>
+        <w:tc>
+          <w:tcPr>
+            <w:tcW w:w="1895" w:type="dxa"/>
+            <w:tcBorders>
+              <w:top w:val="outset" w:sz="6" w:space="0" w:color="000000"/>
+              <w:bottom w:val="outset" w:sz="6" w:space="0" w:color="000000"/>
+              <w:right w:val="outset" w:sz="6" w:space="0" w:color="000000"/>
+            </w:tcBorders>
+          </w:tcPr>
+          <w:p>
+            <w:pPr>
+              <w:spacing w:before="100" w:beforeAutospacing="1"/>
+              <w:rPr>
+                <w:b/>
+                <w:sz w:val="16"/>
+                <w:szCs w:val="16"/>
+              </w:rPr>
+            </w:pPr>
+            <w:r>
+              <w:rPr>
+                <w:b/>
+                <w:sz w:val="16"/>
+                <w:szCs w:val="16"/>
+              </w:rPr>
+              <w:t>Versione</w:t>
+            </w:r>
+          </w:p>
+        </w:tc>
+        <w:tc>
+          <w:tcPr>
+            <w:tcW w:w="7685" w:type="dxa"/>
+            <w:tcBorders>
+              <w:top w:val="outset" w:sz="6" w:space="0" w:color="000000"/>
+              <w:left w:val="outset" w:sz="6" w:space="0" w:color="000000"/>
+              <w:bottom w:val="outset" w:sz="6" w:space="0" w:color="000000"/>
+            </w:tcBorders>
+          </w:tcPr>
+          <w:p>
+            <w:pPr>
+              <w:spacing w:before="100" w:beforeAutospacing="1"/>
+              <w:rPr>
+                <w:sz w:val="16"/>
+                <w:szCs w:val="16"/>
+              </w:rPr>
+            </w:pPr>
+            <w:r>
+              <w:rPr>
+                <w:sz w:val="16"/>
+                <w:szCs w:val="16"/>
+              </w:rPr>
+              <w:t>1.0</w:t>
+            </w:r>
+          </w:p>
+        </w:tc>
+      </w:tr>
+      <w:tr>
+        <w:trPr>
+          <w:tblCellSpacing w:w="0" w:type="dxa"/>
+        </w:trPr>
+        <w:tc>
+          <w:tcPr>
+            <w:tcW w:w="1895" w:type="dxa"/>
+            <w:tcBorders>
+              <w:top w:val="outset" w:sz="6" w:space="0" w:color="000000"/>
+              <w:bottom w:val="outset" w:sz="6" w:space="0" w:color="000000"/>
+              <w:right w:val="outset" w:sz="6" w:space="0" w:color="000000"/>
+            </w:tcBorders>
+          </w:tcPr>
+          <w:p>
+            <w:pPr>
+              <w:spacing w:before="100" w:beforeAutospacing="1"/>
+              <w:rPr>
+                <w:b/>
+                <w:sz w:val="16"/>
+                <w:szCs w:val="16"/>
+              </w:rPr>
+            </w:pPr>
+            <w:r>
+              <w:rPr>
+                <w:b/>
+                <w:sz w:val="16"/>
+                <w:szCs w:val="16"/>
+              </w:rPr>
+              <w:t>Note</w:t>
+            </w:r>
+          </w:p>
+        </w:tc>
+        <w:tc>
+          <w:tcPr>
+            <w:tcW w:w="7685" w:type="dxa"/>
+            <w:tcBorders>
+              <w:top w:val="outset" w:sz="6" w:space="0" w:color="000000"/>
+              <w:left w:val="outset" w:sz="6" w:space="0" w:color="000000"/>
+              <w:bottom w:val="outset" w:sz="6" w:space="0" w:color="000000"/>
+            </w:tcBorders>
+          </w:tcPr>
+          <w:p>
+            <w:pPr>
+              <w:spacing w:before="100" w:beforeAutospacing="1"/>
+              <w:rPr>
+                <w:sz w:val="16"/>
+                <w:szCs w:val="16"/>
+              </w:rPr>
+            </w:pPr>
+            <w:r>
+              <w:rPr>
+                <w:sz w:val="16"/>
+                <w:szCs w:val="16"/>
+              </w:rPr>
+              <w:t>Gli amministratori hanno il controllo completo dell’applicativo.</w:t>
+            </w:r>
+          </w:p>
+        </w:tc>
+      </w:tr>
+      <w:tr>
+        <w:trPr>
+          <w:tblCellSpacing w:w="0" w:type="dxa"/>
+        </w:trPr>
+        <w:tc>
+          <w:tcPr>
+            <w:tcW w:w="9580" w:type="dxa"/>
+            <w:gridSpan w:val="2"/>
+            <w:tcBorders>
+              <w:top w:val="outset" w:sz="6" w:space="0" w:color="000000"/>
+              <w:bottom w:val="outset" w:sz="6" w:space="0" w:color="000000"/>
+            </w:tcBorders>
+          </w:tcPr>
+          <w:p>
+            <w:pPr>
+              <w:spacing w:before="100" w:beforeAutospacing="1"/>
+              <w:jc w:val="center"/>
+              <w:rPr>
+                <w:sz w:val="16"/>
+                <w:szCs w:val="16"/>
+              </w:rPr>
+            </w:pPr>
+            <w:r>
+              <w:rPr>
+                <w:b/>
+                <w:bCs/>
+                <w:sz w:val="16"/>
+                <w:szCs w:val="16"/>
+              </w:rPr>
+              <w:t>Sotto requisiti</w:t>
+            </w:r>
+          </w:p>
+        </w:tc>
+      </w:tr>
+      <w:tr>
+        <w:trPr>
+          <w:tblCellSpacing w:w="0" w:type="dxa"/>
+        </w:trPr>
+        <w:tc>
+          <w:tcPr>
+            <w:tcW w:w="1895" w:type="dxa"/>
+            <w:tcBorders>
+              <w:top w:val="outset" w:sz="6" w:space="0" w:color="000000"/>
+              <w:bottom w:val="outset" w:sz="6" w:space="0" w:color="000000"/>
+              <w:right w:val="outset" w:sz="6" w:space="0" w:color="000000"/>
+            </w:tcBorders>
+          </w:tcPr>
+          <w:p>
+            <w:pPr>
+              <w:spacing w:before="100" w:beforeAutospacing="1"/>
+              <w:rPr>
+                <w:b/>
+                <w:sz w:val="16"/>
+                <w:szCs w:val="16"/>
+              </w:rPr>
+            </w:pPr>
+            <w:r>
+              <w:rPr>
+                <w:b/>
+                <w:bCs/>
+                <w:sz w:val="16"/>
+                <w:szCs w:val="16"/>
+              </w:rPr>
+              <w:t>001</w:t>
+            </w:r>
+          </w:p>
+        </w:tc>
+        <w:tc>
+          <w:tcPr>
+            <w:tcW w:w="7685" w:type="dxa"/>
+            <w:tcBorders>
+              <w:top w:val="outset" w:sz="6" w:space="0" w:color="000000"/>
+              <w:left w:val="outset" w:sz="6" w:space="0" w:color="000000"/>
+              <w:bottom w:val="outset" w:sz="6" w:space="0" w:color="000000"/>
+            </w:tcBorders>
+          </w:tcPr>
+          <w:p>
+            <w:pPr>
+              <w:spacing w:before="100" w:beforeAutospacing="1"/>
+              <w:rPr>
+                <w:sz w:val="16"/>
+                <w:szCs w:val="16"/>
+              </w:rPr>
+            </w:pPr>
+            <w:r>
+              <w:rPr>
+                <w:sz w:val="16"/>
+                <w:szCs w:val="16"/>
+              </w:rPr>
+              <w:t>Si necessita la modifica da parte degli amministratori</w:t>
+            </w:r>
+          </w:p>
+        </w:tc>
+      </w:tr>
+      <w:tr>
+        <w:trPr>
+          <w:tblCellSpacing w:w="0" w:type="dxa"/>
+        </w:trPr>
+        <w:tc>
+          <w:tcPr>
+            <w:tcW w:w="1895" w:type="dxa"/>
+            <w:tcBorders>
+              <w:top w:val="outset" w:sz="6" w:space="0" w:color="000000"/>
+              <w:bottom w:val="outset" w:sz="6" w:space="0" w:color="000000"/>
+              <w:right w:val="outset" w:sz="6" w:space="0" w:color="000000"/>
+            </w:tcBorders>
+          </w:tcPr>
+          <w:p>
+            <w:pPr>
+              <w:spacing w:before="100" w:beforeAutospacing="1"/>
+              <w:rPr>
+                <w:b/>
+                <w:bCs/>
+                <w:sz w:val="16"/>
+                <w:szCs w:val="16"/>
+              </w:rPr>
+            </w:pPr>
+            <w:r>
+              <w:rPr>
+                <w:b/>
+                <w:bCs/>
+                <w:sz w:val="16"/>
+                <w:szCs w:val="16"/>
+              </w:rPr>
+              <w:t>002</w:t>
+            </w:r>
+          </w:p>
+        </w:tc>
+        <w:tc>
+          <w:tcPr>
+            <w:tcW w:w="7685" w:type="dxa"/>
+            <w:tcBorders>
+              <w:top w:val="outset" w:sz="6" w:space="0" w:color="000000"/>
+              <w:left w:val="outset" w:sz="6" w:space="0" w:color="000000"/>
+              <w:bottom w:val="outset" w:sz="6" w:space="0" w:color="000000"/>
+            </w:tcBorders>
+          </w:tcPr>
+          <w:p>
+            <w:pPr>
+              <w:spacing w:before="100" w:beforeAutospacing="1"/>
+              <w:rPr>
+                <w:sz w:val="16"/>
+                <w:szCs w:val="16"/>
+              </w:rPr>
+            </w:pPr>
+            <w:r>
+              <w:rPr>
+                <w:sz w:val="16"/>
+                <w:szCs w:val="16"/>
+              </w:rPr>
+              <w:t xml:space="preserve">Gli amministratori potranno aggiungere o rimuovere i componenti HW </w:t>
+            </w:r>
+          </w:p>
+        </w:tc>
+      </w:tr>
+    </w:tbl>
+    <w:p/>
+    <w:tbl>
+      <w:tblPr>
+        <w:tblW w:w="9580" w:type="dxa"/>
+        <w:tblCellSpacing w:w="0" w:type="dxa"/>
+        <w:tblInd w:w="-8" w:type="dxa"/>
+        <w:tblBorders>
+          <w:top w:val="outset" w:sz="6" w:space="0" w:color="000000"/>
+          <w:left w:val="outset" w:sz="6" w:space="0" w:color="000000"/>
+          <w:bottom w:val="outset" w:sz="6" w:space="0" w:color="000000"/>
+          <w:right w:val="outset" w:sz="6" w:space="0" w:color="000000"/>
+        </w:tblBorders>
+        <w:tblCellMar>
+          <w:top w:w="60" w:type="dxa"/>
+          <w:left w:w="60" w:type="dxa"/>
+          <w:bottom w:w="60" w:type="dxa"/>
+          <w:right w:w="60" w:type="dxa"/>
+        </w:tblCellMar>
+        <w:tblLook w:val="00A0" w:firstRow="1" w:lastRow="0" w:firstColumn="1" w:lastColumn="0" w:noHBand="0" w:noVBand="0"/>
+      </w:tblPr>
+      <w:tblGrid>
+        <w:gridCol w:w="1895"/>
+        <w:gridCol w:w="7685"/>
+      </w:tblGrid>
+      <w:tr>
+        <w:trPr>
+          <w:trHeight w:val="251"/>
+          <w:tblCellSpacing w:w="0" w:type="dxa"/>
+        </w:trPr>
+        <w:tc>
+          <w:tcPr>
+            <w:tcW w:w="9580" w:type="dxa"/>
+            <w:gridSpan w:val="2"/>
+            <w:tcBorders>
+              <w:top w:val="outset" w:sz="6" w:space="0" w:color="000000"/>
+              <w:bottom w:val="outset" w:sz="6" w:space="0" w:color="000000"/>
+            </w:tcBorders>
+          </w:tcPr>
+          <w:p>
+            <w:pPr>
+              <w:spacing w:before="100" w:beforeAutospacing="1"/>
+              <w:jc w:val="center"/>
+              <w:rPr>
+                <w:b/>
+                <w:sz w:val="16"/>
+                <w:szCs w:val="16"/>
+              </w:rPr>
+            </w:pPr>
+            <w:r>
+              <w:rPr>
+                <w:b/>
+                <w:sz w:val="16"/>
+                <w:szCs w:val="16"/>
+              </w:rPr>
+              <w:t xml:space="preserve">ID: </w:t>
+            </w:r>
+            <w:r>
+              <w:rPr>
+                <w:b/>
+                <w:sz w:val="16"/>
+                <w:szCs w:val="16"/>
+              </w:rPr>
+              <w:t>REQ-0</w:t>
+            </w:r>
+            <w:r>
+              <w:rPr>
+                <w:b/>
+                <w:sz w:val="16"/>
+                <w:szCs w:val="16"/>
+              </w:rPr>
+              <w:t>09</w:t>
+            </w:r>
+          </w:p>
+        </w:tc>
+      </w:tr>
+      <w:tr>
+        <w:trPr>
+          <w:tblCellSpacing w:w="0" w:type="dxa"/>
+        </w:trPr>
+        <w:tc>
+          <w:tcPr>
+            <w:tcW w:w="1895" w:type="dxa"/>
+            <w:tcBorders>
+              <w:top w:val="outset" w:sz="6" w:space="0" w:color="000000"/>
+              <w:bottom w:val="outset" w:sz="6" w:space="0" w:color="000000"/>
+              <w:right w:val="outset" w:sz="6" w:space="0" w:color="000000"/>
+            </w:tcBorders>
+          </w:tcPr>
+          <w:p>
+            <w:pPr>
+              <w:spacing w:before="100" w:beforeAutospacing="1"/>
+              <w:rPr>
+                <w:b/>
+                <w:sz w:val="16"/>
+                <w:szCs w:val="16"/>
+              </w:rPr>
+            </w:pPr>
+            <w:r>
+              <w:rPr>
+                <w:b/>
+                <w:sz w:val="16"/>
+                <w:szCs w:val="16"/>
+              </w:rPr>
+              <w:t>Nome</w:t>
+            </w:r>
+          </w:p>
+        </w:tc>
+        <w:tc>
+          <w:tcPr>
+            <w:tcW w:w="7685" w:type="dxa"/>
+            <w:tcBorders>
+              <w:top w:val="outset" w:sz="6" w:space="0" w:color="000000"/>
+              <w:left w:val="outset" w:sz="6" w:space="0" w:color="000000"/>
+              <w:bottom w:val="outset" w:sz="6" w:space="0" w:color="000000"/>
+            </w:tcBorders>
+          </w:tcPr>
+          <w:p>
+            <w:pPr>
+              <w:spacing w:before="100" w:beforeAutospacing="1"/>
+              <w:rPr>
+                <w:sz w:val="16"/>
+                <w:szCs w:val="16"/>
+              </w:rPr>
+            </w:pPr>
+            <w:r>
+              <w:rPr>
+                <w:sz w:val="16"/>
+                <w:szCs w:val="16"/>
+              </w:rPr>
+              <w:t>Gestione utenti</w:t>
+            </w:r>
+          </w:p>
+        </w:tc>
+      </w:tr>
+      <w:tr>
+        <w:trPr>
+          <w:tblCellSpacing w:w="0" w:type="dxa"/>
+        </w:trPr>
+        <w:tc>
+          <w:tcPr>
+            <w:tcW w:w="1895" w:type="dxa"/>
+            <w:tcBorders>
+              <w:top w:val="outset" w:sz="6" w:space="0" w:color="000000"/>
+              <w:bottom w:val="outset" w:sz="6" w:space="0" w:color="000000"/>
+              <w:right w:val="outset" w:sz="6" w:space="0" w:color="000000"/>
+            </w:tcBorders>
+          </w:tcPr>
+          <w:p>
+            <w:pPr>
+              <w:spacing w:before="100" w:beforeAutospacing="1"/>
+              <w:rPr>
+                <w:b/>
+                <w:sz w:val="16"/>
+                <w:szCs w:val="16"/>
+              </w:rPr>
+            </w:pPr>
+            <w:r>
+              <w:rPr>
+                <w:b/>
+                <w:sz w:val="16"/>
+                <w:szCs w:val="16"/>
+              </w:rPr>
+              <w:t>Priorità</w:t>
+            </w:r>
+          </w:p>
+        </w:tc>
+        <w:tc>
+          <w:tcPr>
+            <w:tcW w:w="7685" w:type="dxa"/>
+            <w:tcBorders>
+              <w:top w:val="outset" w:sz="6" w:space="0" w:color="000000"/>
+              <w:left w:val="outset" w:sz="6" w:space="0" w:color="000000"/>
+              <w:bottom w:val="outset" w:sz="6" w:space="0" w:color="000000"/>
+            </w:tcBorders>
+          </w:tcPr>
+          <w:p>
+            <w:pPr>
+              <w:spacing w:before="100" w:beforeAutospacing="1"/>
+              <w:rPr>
+                <w:sz w:val="16"/>
+                <w:szCs w:val="16"/>
+              </w:rPr>
+            </w:pPr>
+            <w:r>
+              <w:rPr>
+                <w:sz w:val="16"/>
+                <w:szCs w:val="16"/>
+              </w:rPr>
+              <w:t>1</w:t>
+            </w:r>
+          </w:p>
+        </w:tc>
+      </w:tr>
+      <w:tr>
+        <w:trPr>
+          <w:tblCellSpacing w:w="0" w:type="dxa"/>
+        </w:trPr>
+        <w:tc>
+          <w:tcPr>
+            <w:tcW w:w="1895" w:type="dxa"/>
+            <w:tcBorders>
+              <w:top w:val="outset" w:sz="6" w:space="0" w:color="000000"/>
+              <w:bottom w:val="outset" w:sz="6" w:space="0" w:color="000000"/>
+              <w:right w:val="outset" w:sz="6" w:space="0" w:color="000000"/>
+            </w:tcBorders>
+          </w:tcPr>
+          <w:p>
+            <w:pPr>
+              <w:spacing w:before="100" w:beforeAutospacing="1"/>
+              <w:rPr>
+                <w:b/>
+                <w:sz w:val="16"/>
+                <w:szCs w:val="16"/>
+              </w:rPr>
+            </w:pPr>
+            <w:r>
+              <w:rPr>
+                <w:b/>
+                <w:sz w:val="16"/>
+                <w:szCs w:val="16"/>
+              </w:rPr>
+              <w:t>Versione</w:t>
+            </w:r>
+          </w:p>
+        </w:tc>
+        <w:tc>
+          <w:tcPr>
+            <w:tcW w:w="7685" w:type="dxa"/>
+            <w:tcBorders>
+              <w:top w:val="outset" w:sz="6" w:space="0" w:color="000000"/>
+              <w:left w:val="outset" w:sz="6" w:space="0" w:color="000000"/>
+              <w:bottom w:val="outset" w:sz="6" w:space="0" w:color="000000"/>
+            </w:tcBorders>
+          </w:tcPr>
+          <w:p>
+            <w:pPr>
+              <w:spacing w:before="100" w:beforeAutospacing="1"/>
+              <w:rPr>
+                <w:sz w:val="16"/>
+                <w:szCs w:val="16"/>
+              </w:rPr>
+            </w:pPr>
+            <w:r>
+              <w:rPr>
+                <w:sz w:val="16"/>
+                <w:szCs w:val="16"/>
+              </w:rPr>
+              <w:t>1.0</w:t>
+            </w:r>
+          </w:p>
+        </w:tc>
+      </w:tr>
+      <w:tr>
+        <w:trPr>
+          <w:tblCellSpacing w:w="0" w:type="dxa"/>
+        </w:trPr>
+        <w:tc>
+          <w:tcPr>
+            <w:tcW w:w="1895" w:type="dxa"/>
+            <w:tcBorders>
+              <w:top w:val="outset" w:sz="6" w:space="0" w:color="000000"/>
+              <w:bottom w:val="outset" w:sz="6" w:space="0" w:color="000000"/>
+              <w:right w:val="outset" w:sz="6" w:space="0" w:color="000000"/>
+            </w:tcBorders>
+          </w:tcPr>
+          <w:p>
+            <w:pPr>
+              <w:spacing w:before="100" w:beforeAutospacing="1"/>
+              <w:rPr>
+                <w:b/>
+                <w:sz w:val="16"/>
+                <w:szCs w:val="16"/>
+              </w:rPr>
+            </w:pPr>
+            <w:r>
+              <w:rPr>
+                <w:b/>
+                <w:sz w:val="16"/>
+                <w:szCs w:val="16"/>
+              </w:rPr>
+              <w:t>Note</w:t>
+            </w:r>
+          </w:p>
+        </w:tc>
+        <w:tc>
+          <w:tcPr>
+            <w:tcW w:w="7685" w:type="dxa"/>
+            <w:tcBorders>
+              <w:top w:val="outset" w:sz="6" w:space="0" w:color="000000"/>
+              <w:left w:val="outset" w:sz="6" w:space="0" w:color="000000"/>
+              <w:bottom w:val="outset" w:sz="6" w:space="0" w:color="000000"/>
+            </w:tcBorders>
+          </w:tcPr>
+          <w:p>
+            <w:pPr>
+              <w:spacing w:before="100" w:beforeAutospacing="1"/>
+              <w:rPr>
+                <w:sz w:val="16"/>
+                <w:szCs w:val="16"/>
+              </w:rPr>
+            </w:pPr>
+            <w:r>
+              <w:rPr>
+                <w:sz w:val="16"/>
+                <w:szCs w:val="16"/>
+              </w:rPr>
+              <w:t>Gli amministratori hanno la possibilità di aggiungere, modificare o rimuovere un utente.</w:t>
+            </w:r>
+          </w:p>
+        </w:tc>
+      </w:tr>
+      <w:tr>
+        <w:trPr>
+          <w:tblCellSpacing w:w="0" w:type="dxa"/>
+        </w:trPr>
+        <w:tc>
+          <w:tcPr>
+            <w:tcW w:w="9580" w:type="dxa"/>
+            <w:gridSpan w:val="2"/>
+            <w:tcBorders>
+              <w:top w:val="outset" w:sz="6" w:space="0" w:color="000000"/>
+              <w:bottom w:val="outset" w:sz="6" w:space="0" w:color="000000"/>
+            </w:tcBorders>
+          </w:tcPr>
+          <w:p>
+            <w:pPr>
+              <w:spacing w:before="100" w:beforeAutospacing="1"/>
+              <w:jc w:val="center"/>
+              <w:rPr>
+                <w:sz w:val="16"/>
+                <w:szCs w:val="16"/>
+              </w:rPr>
+            </w:pPr>
+            <w:r>
+              <w:rPr>
+                <w:b/>
+                <w:bCs/>
+                <w:sz w:val="16"/>
+                <w:szCs w:val="16"/>
+              </w:rPr>
+              <w:t>Sotto requisiti</w:t>
+            </w:r>
+          </w:p>
+        </w:tc>
+      </w:tr>
+      <w:tr>
+        <w:trPr>
+          <w:tblCellSpacing w:w="0" w:type="dxa"/>
+        </w:trPr>
+        <w:tc>
+          <w:tcPr>
+            <w:tcW w:w="1895" w:type="dxa"/>
+            <w:tcBorders>
+              <w:top w:val="outset" w:sz="6" w:space="0" w:color="000000"/>
+              <w:bottom w:val="outset" w:sz="6" w:space="0" w:color="000000"/>
+              <w:right w:val="outset" w:sz="6" w:space="0" w:color="000000"/>
+            </w:tcBorders>
+          </w:tcPr>
+          <w:p>
+            <w:pPr>
+              <w:spacing w:before="100" w:beforeAutospacing="1"/>
+              <w:rPr>
+                <w:b/>
+                <w:sz w:val="16"/>
+                <w:szCs w:val="16"/>
+              </w:rPr>
+            </w:pPr>
+            <w:r>
+              <w:rPr>
+                <w:b/>
+                <w:bCs/>
+                <w:sz w:val="16"/>
+                <w:szCs w:val="16"/>
+              </w:rPr>
+              <w:t>001</w:t>
+            </w:r>
+          </w:p>
+        </w:tc>
+        <w:tc>
+          <w:tcPr>
+            <w:tcW w:w="7685" w:type="dxa"/>
+            <w:tcBorders>
+              <w:top w:val="outset" w:sz="6" w:space="0" w:color="000000"/>
+              <w:left w:val="outset" w:sz="6" w:space="0" w:color="000000"/>
+              <w:bottom w:val="outset" w:sz="6" w:space="0" w:color="000000"/>
+            </w:tcBorders>
+          </w:tcPr>
+          <w:p>
+            <w:pPr>
+              <w:spacing w:before="100" w:beforeAutospacing="1"/>
+              <w:rPr>
+                <w:sz w:val="16"/>
+                <w:szCs w:val="16"/>
+              </w:rPr>
+            </w:pPr>
+            <w:r>
+              <w:rPr>
+                <w:sz w:val="16"/>
+                <w:szCs w:val="16"/>
+              </w:rPr>
+              <w:t>Si necessita un collegamento alla pagina di gestione degli utenti</w:t>
+            </w:r>
+          </w:p>
+        </w:tc>
+      </w:tr>
+      <w:tr>
+        <w:trPr>
+          <w:tblCellSpacing w:w="0" w:type="dxa"/>
+        </w:trPr>
+        <w:tc>
+          <w:tcPr>
+            <w:tcW w:w="1895" w:type="dxa"/>
+            <w:tcBorders>
+              <w:top w:val="outset" w:sz="6" w:space="0" w:color="000000"/>
+              <w:bottom w:val="outset" w:sz="6" w:space="0" w:color="000000"/>
+              <w:right w:val="outset" w:sz="6" w:space="0" w:color="000000"/>
+            </w:tcBorders>
+          </w:tcPr>
+          <w:p>
+            <w:pPr>
+              <w:spacing w:before="100" w:beforeAutospacing="1"/>
+              <w:rPr>
+                <w:b/>
+                <w:bCs/>
+                <w:sz w:val="16"/>
+                <w:szCs w:val="16"/>
+              </w:rPr>
+            </w:pPr>
+            <w:r>
+              <w:rPr>
+                <w:b/>
+                <w:bCs/>
+                <w:sz w:val="16"/>
+                <w:szCs w:val="16"/>
+              </w:rPr>
+              <w:t>002</w:t>
+            </w:r>
+          </w:p>
+        </w:tc>
+        <w:tc>
+          <w:tcPr>
+            <w:tcW w:w="7685" w:type="dxa"/>
+            <w:tcBorders>
+              <w:top w:val="outset" w:sz="6" w:space="0" w:color="000000"/>
+              <w:left w:val="outset" w:sz="6" w:space="0" w:color="000000"/>
+              <w:bottom w:val="outset" w:sz="6" w:space="0" w:color="000000"/>
+            </w:tcBorders>
+          </w:tcPr>
+          <w:p>
+            <w:pPr>
+              <w:spacing w:before="100" w:beforeAutospacing="1"/>
+              <w:rPr>
+                <w:sz w:val="16"/>
+                <w:szCs w:val="16"/>
+              </w:rPr>
+            </w:pPr>
+            <w:r>
+              <w:rPr>
+                <w:sz w:val="16"/>
+                <w:szCs w:val="16"/>
+              </w:rPr>
+              <w:t>Si necessitano 3 pagine per le varie operazioni sugli utenti</w:t>
+            </w:r>
+          </w:p>
+        </w:tc>
+      </w:tr>
+    </w:tbl>
+    <w:p/>
+    <w:tbl>
+      <w:tblPr>
+        <w:tblW w:w="9580" w:type="dxa"/>
+        <w:tblCellSpacing w:w="0" w:type="dxa"/>
+        <w:tblInd w:w="-8" w:type="dxa"/>
+        <w:tblBorders>
+          <w:top w:val="outset" w:sz="6" w:space="0" w:color="000000"/>
+          <w:left w:val="outset" w:sz="6" w:space="0" w:color="000000"/>
+          <w:bottom w:val="outset" w:sz="6" w:space="0" w:color="000000"/>
+          <w:right w:val="outset" w:sz="6" w:space="0" w:color="000000"/>
+        </w:tblBorders>
+        <w:tblCellMar>
+          <w:top w:w="60" w:type="dxa"/>
+          <w:left w:w="60" w:type="dxa"/>
+          <w:bottom w:w="60" w:type="dxa"/>
+          <w:right w:w="60" w:type="dxa"/>
+        </w:tblCellMar>
+        <w:tblLook w:val="00A0" w:firstRow="1" w:lastRow="0" w:firstColumn="1" w:lastColumn="0" w:noHBand="0" w:noVBand="0"/>
+      </w:tblPr>
+      <w:tblGrid>
+        <w:gridCol w:w="1895"/>
+        <w:gridCol w:w="7685"/>
+      </w:tblGrid>
+      <w:tr>
+        <w:trPr>
+          <w:trHeight w:val="251"/>
+          <w:tblCellSpacing w:w="0" w:type="dxa"/>
+        </w:trPr>
+        <w:tc>
+          <w:tcPr>
+            <w:tcW w:w="9580" w:type="dxa"/>
+            <w:gridSpan w:val="2"/>
+            <w:tcBorders>
+              <w:top w:val="outset" w:sz="6" w:space="0" w:color="000000"/>
+              <w:bottom w:val="outset" w:sz="6" w:space="0" w:color="000000"/>
+            </w:tcBorders>
+          </w:tcPr>
+          <w:p>
+            <w:pPr>
+              <w:spacing w:before="100" w:beforeAutospacing="1"/>
+              <w:jc w:val="center"/>
+              <w:rPr>
+                <w:b/>
+                <w:sz w:val="16"/>
+                <w:szCs w:val="16"/>
+              </w:rPr>
+            </w:pPr>
+            <w:r>
+              <w:rPr>
+                <w:b/>
+                <w:sz w:val="16"/>
+                <w:szCs w:val="16"/>
+              </w:rPr>
+              <w:t xml:space="preserve">ID: </w:t>
+            </w:r>
+            <w:r>
+              <w:rPr>
+                <w:b/>
+                <w:sz w:val="16"/>
+                <w:szCs w:val="16"/>
+              </w:rPr>
+              <w:t>REQ-0</w:t>
+            </w:r>
+            <w:r>
+              <w:rPr>
+                <w:b/>
+                <w:sz w:val="16"/>
+                <w:szCs w:val="16"/>
+              </w:rPr>
+              <w:t>10</w:t>
+            </w:r>
+          </w:p>
+        </w:tc>
+      </w:tr>
+      <w:tr>
+        <w:trPr>
+          <w:tblCellSpacing w:w="0" w:type="dxa"/>
+        </w:trPr>
+        <w:tc>
+          <w:tcPr>
+            <w:tcW w:w="1895" w:type="dxa"/>
+            <w:tcBorders>
+              <w:top w:val="outset" w:sz="6" w:space="0" w:color="000000"/>
+              <w:bottom w:val="outset" w:sz="6" w:space="0" w:color="000000"/>
+              <w:right w:val="outset" w:sz="6" w:space="0" w:color="000000"/>
+            </w:tcBorders>
+          </w:tcPr>
+          <w:p>
+            <w:pPr>
+              <w:spacing w:before="100" w:beforeAutospacing="1"/>
+              <w:rPr>
+                <w:b/>
+                <w:sz w:val="16"/>
+                <w:szCs w:val="16"/>
+              </w:rPr>
+            </w:pPr>
+            <w:r>
+              <w:rPr>
+                <w:b/>
+                <w:sz w:val="16"/>
+                <w:szCs w:val="16"/>
+              </w:rPr>
+              <w:t>Nome</w:t>
+            </w:r>
+          </w:p>
+        </w:tc>
+        <w:tc>
+          <w:tcPr>
+            <w:tcW w:w="7685" w:type="dxa"/>
+            <w:tcBorders>
+              <w:top w:val="outset" w:sz="6" w:space="0" w:color="000000"/>
+              <w:left w:val="outset" w:sz="6" w:space="0" w:color="000000"/>
+              <w:bottom w:val="outset" w:sz="6" w:space="0" w:color="000000"/>
+            </w:tcBorders>
+          </w:tcPr>
+          <w:p>
+            <w:pPr>
+              <w:spacing w:before="100" w:beforeAutospacing="1"/>
+              <w:rPr>
+                <w:sz w:val="16"/>
+                <w:szCs w:val="16"/>
+              </w:rPr>
+            </w:pPr>
+            <w:r>
+              <w:rPr>
+                <w:sz w:val="16"/>
+                <w:szCs w:val="16"/>
+              </w:rPr>
+              <w:t>Modifica inventario</w:t>
+            </w:r>
+          </w:p>
+        </w:tc>
+      </w:tr>
+      <w:tr>
+        <w:trPr>
+          <w:tblCellSpacing w:w="0" w:type="dxa"/>
+        </w:trPr>
+        <w:tc>
+          <w:tcPr>
+            <w:tcW w:w="1895" w:type="dxa"/>
+            <w:tcBorders>
+              <w:top w:val="outset" w:sz="6" w:space="0" w:color="000000"/>
+              <w:bottom w:val="outset" w:sz="6" w:space="0" w:color="000000"/>
+              <w:right w:val="outset" w:sz="6" w:space="0" w:color="000000"/>
+            </w:tcBorders>
+          </w:tcPr>
+          <w:p>
+            <w:pPr>
+              <w:spacing w:before="100" w:beforeAutospacing="1"/>
+              <w:rPr>
+                <w:b/>
+                <w:sz w:val="16"/>
+                <w:szCs w:val="16"/>
+              </w:rPr>
+            </w:pPr>
+            <w:r>
+              <w:rPr>
+                <w:b/>
+                <w:sz w:val="16"/>
+                <w:szCs w:val="16"/>
+              </w:rPr>
+              <w:t>Priorità</w:t>
+            </w:r>
+          </w:p>
+        </w:tc>
+        <w:tc>
+          <w:tcPr>
+            <w:tcW w:w="7685" w:type="dxa"/>
+            <w:tcBorders>
+              <w:top w:val="outset" w:sz="6" w:space="0" w:color="000000"/>
+              <w:left w:val="outset" w:sz="6" w:space="0" w:color="000000"/>
+              <w:bottom w:val="outset" w:sz="6" w:space="0" w:color="000000"/>
+            </w:tcBorders>
+          </w:tcPr>
+          <w:p>
+            <w:pPr>
+              <w:spacing w:before="100" w:beforeAutospacing="1"/>
+              <w:rPr>
+                <w:sz w:val="16"/>
+                <w:szCs w:val="16"/>
+              </w:rPr>
+            </w:pPr>
+            <w:r>
+              <w:rPr>
+                <w:sz w:val="16"/>
+                <w:szCs w:val="16"/>
+              </w:rPr>
+              <w:t>1</w:t>
+            </w:r>
+          </w:p>
+        </w:tc>
+      </w:tr>
+      <w:tr>
+        <w:trPr>
+          <w:tblCellSpacing w:w="0" w:type="dxa"/>
+        </w:trPr>
+        <w:tc>
+          <w:tcPr>
+            <w:tcW w:w="1895" w:type="dxa"/>
+            <w:tcBorders>
+              <w:top w:val="outset" w:sz="6" w:space="0" w:color="000000"/>
+              <w:bottom w:val="outset" w:sz="6" w:space="0" w:color="000000"/>
+              <w:right w:val="outset" w:sz="6" w:space="0" w:color="000000"/>
+            </w:tcBorders>
+          </w:tcPr>
+          <w:p>
+            <w:pPr>
+              <w:spacing w:before="100" w:beforeAutospacing="1"/>
+              <w:rPr>
+                <w:b/>
+                <w:sz w:val="16"/>
+                <w:szCs w:val="16"/>
+              </w:rPr>
+            </w:pPr>
+            <w:r>
+              <w:rPr>
+                <w:b/>
+                <w:sz w:val="16"/>
+                <w:szCs w:val="16"/>
+              </w:rPr>
+              <w:t>Versione</w:t>
+            </w:r>
+          </w:p>
+        </w:tc>
+        <w:tc>
+          <w:tcPr>
+            <w:tcW w:w="7685" w:type="dxa"/>
+            <w:tcBorders>
+              <w:top w:val="outset" w:sz="6" w:space="0" w:color="000000"/>
+              <w:left w:val="outset" w:sz="6" w:space="0" w:color="000000"/>
+              <w:bottom w:val="outset" w:sz="6" w:space="0" w:color="000000"/>
+            </w:tcBorders>
+          </w:tcPr>
+          <w:p>
+            <w:pPr>
+              <w:spacing w:before="100" w:beforeAutospacing="1"/>
+              <w:rPr>
+                <w:sz w:val="16"/>
+                <w:szCs w:val="16"/>
+              </w:rPr>
+            </w:pPr>
+            <w:r>
+              <w:rPr>
+                <w:sz w:val="16"/>
+                <w:szCs w:val="16"/>
+              </w:rPr>
+              <w:t>1.0</w:t>
+            </w:r>
+          </w:p>
+        </w:tc>
+      </w:tr>
+      <w:tr>
+        <w:trPr>
+          <w:tblCellSpacing w:w="0" w:type="dxa"/>
+        </w:trPr>
+        <w:tc>
+          <w:tcPr>
+            <w:tcW w:w="1895" w:type="dxa"/>
+            <w:tcBorders>
+              <w:top w:val="outset" w:sz="6" w:space="0" w:color="000000"/>
+              <w:bottom w:val="outset" w:sz="6" w:space="0" w:color="000000"/>
+              <w:right w:val="outset" w:sz="6" w:space="0" w:color="000000"/>
+            </w:tcBorders>
+          </w:tcPr>
+          <w:p>
+            <w:pPr>
+              <w:spacing w:before="100" w:beforeAutospacing="1"/>
+              <w:rPr>
+                <w:b/>
+                <w:sz w:val="16"/>
+                <w:szCs w:val="16"/>
+              </w:rPr>
+            </w:pPr>
+            <w:r>
+              <w:rPr>
+                <w:b/>
+                <w:sz w:val="16"/>
+                <w:szCs w:val="16"/>
+              </w:rPr>
+              <w:t>Note</w:t>
+            </w:r>
+          </w:p>
+        </w:tc>
+        <w:tc>
+          <w:tcPr>
+            <w:tcW w:w="7685" w:type="dxa"/>
+            <w:tcBorders>
+              <w:top w:val="outset" w:sz="6" w:space="0" w:color="000000"/>
+              <w:left w:val="outset" w:sz="6" w:space="0" w:color="000000"/>
+              <w:bottom w:val="outset" w:sz="6" w:space="0" w:color="000000"/>
+            </w:tcBorders>
+          </w:tcPr>
+          <w:p>
+            <w:pPr>
+              <w:spacing w:before="100" w:beforeAutospacing="1"/>
+              <w:rPr>
+                <w:sz w:val="16"/>
+                <w:szCs w:val="16"/>
+              </w:rPr>
+            </w:pPr>
+            <w:r>
+              <w:rPr>
+                <w:sz w:val="16"/>
+                <w:szCs w:val="16"/>
+              </w:rPr>
+              <w:t xml:space="preserve">Gli amministratori hanno la possibilità di aggiungere, modificare o rimuovere </w:t>
+            </w:r>
+            <w:r>
+              <w:rPr>
+                <w:sz w:val="16"/>
+                <w:szCs w:val="16"/>
+              </w:rPr>
+              <w:t>un oggetto dall’inventario.</w:t>
+            </w:r>
+          </w:p>
+        </w:tc>
+      </w:tr>
+      <w:tr>
+        <w:trPr>
+          <w:tblCellSpacing w:w="0" w:type="dxa"/>
+        </w:trPr>
+        <w:tc>
+          <w:tcPr>
+            <w:tcW w:w="9580" w:type="dxa"/>
+            <w:gridSpan w:val="2"/>
+            <w:tcBorders>
+              <w:top w:val="outset" w:sz="6" w:space="0" w:color="000000"/>
+              <w:bottom w:val="outset" w:sz="6" w:space="0" w:color="000000"/>
+            </w:tcBorders>
+          </w:tcPr>
+          <w:p>
+            <w:pPr>
+              <w:spacing w:before="100" w:beforeAutospacing="1"/>
+              <w:jc w:val="center"/>
+              <w:rPr>
+                <w:sz w:val="16"/>
+                <w:szCs w:val="16"/>
+              </w:rPr>
+            </w:pPr>
+            <w:r>
+              <w:rPr>
+                <w:b/>
+                <w:bCs/>
+                <w:sz w:val="16"/>
+                <w:szCs w:val="16"/>
+              </w:rPr>
+              <w:lastRenderedPageBreak/>
               <w:t>Sotto requisiti</w:t>
             </w:r>
           </w:p>
@@ -8600,88 +8412,80 @@
         <w:rPr>
           <w:lang w:val="it-IT"/>
         </w:rPr>
-        <w:t>Il server è installato su una macchina virtuale virtualbox</w:t>
-      </w:r>
-      <w:bookmarkStart w:id="19" w:name="_GoBack"/>
+        <w:t xml:space="preserve">Il server è installato su una macchina virtuale virtualbox con un processore con 4 core, 8gb di </w:t>
+      </w:r>
+      <w:proofErr w:type="spellStart"/>
+      <w:r>
+        <w:rPr>
+          <w:lang w:val="it-IT"/>
+        </w:rPr>
+        <w:t>ram</w:t>
+      </w:r>
+      <w:proofErr w:type="spellEnd"/>
+      <w:r>
+        <w:rPr>
+          <w:lang w:val="it-IT"/>
+        </w:rPr>
+        <w:t xml:space="preserve"> e un </w:t>
+      </w:r>
+      <w:proofErr w:type="spellStart"/>
+      <w:r>
+        <w:rPr>
+          <w:lang w:val="it-IT"/>
+        </w:rPr>
+        <w:t>hdd</w:t>
+      </w:r>
+      <w:proofErr w:type="spellEnd"/>
+      <w:r>
+        <w:rPr>
+          <w:lang w:val="it-IT"/>
+        </w:rPr>
+        <w:t xml:space="preserve"> da 50gb.</w:t>
+      </w:r>
+    </w:p>
+    <w:p>
+      <w:pPr>
+        <w:pStyle w:val="Titolo1"/>
+      </w:pPr>
+      <w:bookmarkStart w:id="19" w:name="_Toc429059808"/>
+      <w:bookmarkStart w:id="20" w:name="_Toc84508080"/>
+      <w:r>
+        <w:t>Progettazione</w:t>
+      </w:r>
       <w:bookmarkEnd w:id="19"/>
-      <w:r>
-        <w:rPr>
-          <w:lang w:val="it-IT"/>
-        </w:rPr>
-        <w:t xml:space="preserve"> con un processore con 4 core, 8gb di </w:t>
-      </w:r>
-      <w:proofErr w:type="spellStart"/>
-      <w:r>
-        <w:rPr>
-          <w:lang w:val="it-IT"/>
-        </w:rPr>
-        <w:t>ram</w:t>
-      </w:r>
-      <w:proofErr w:type="spellEnd"/>
-      <w:r>
-        <w:rPr>
-          <w:lang w:val="it-IT"/>
-        </w:rPr>
-        <w:t xml:space="preserve"> e un </w:t>
-      </w:r>
-      <w:proofErr w:type="spellStart"/>
-      <w:r>
-        <w:rPr>
-          <w:lang w:val="it-IT"/>
-        </w:rPr>
-        <w:t>hdd</w:t>
-      </w:r>
-      <w:proofErr w:type="spellEnd"/>
-      <w:r>
-        <w:rPr>
-          <w:lang w:val="it-IT"/>
-        </w:rPr>
-        <w:t xml:space="preserve"> da 50gb.</w:t>
-      </w:r>
-    </w:p>
-    <w:p>
-      <w:pPr>
-        <w:pStyle w:val="Titolo1"/>
-      </w:pPr>
-      <w:bookmarkStart w:id="20" w:name="_Toc429059808"/>
-      <w:bookmarkStart w:id="21" w:name="_Toc84508080"/>
-      <w:r>
-        <w:t>Progettazione</w:t>
-      </w:r>
       <w:bookmarkEnd w:id="20"/>
+    </w:p>
+    <w:p>
+      <w:pPr>
+        <w:rPr>
+          <w:lang w:val="it-IT"/>
+        </w:rPr>
+      </w:pPr>
+      <w:r>
+        <w:rPr>
+          <w:lang w:val="it-IT"/>
+        </w:rPr>
+        <w:t>Questo capitolo descrive esaustivamente come deve essere realizzato il prodotto fin nei suoi dettagli. Una buona progettazione permette all’esecutore di evitare fraintendimenti e imprecisioni nell’implementazione del prodotto.</w:t>
+      </w:r>
+    </w:p>
+    <w:p>
+      <w:pPr>
+        <w:rPr>
+          <w:lang w:val="it-IT"/>
+        </w:rPr>
+      </w:pPr>
+    </w:p>
+    <w:p>
+      <w:pPr>
+        <w:pStyle w:val="Titolo2"/>
+      </w:pPr>
+      <w:bookmarkStart w:id="21" w:name="_Toc429059809"/>
+      <w:bookmarkStart w:id="22" w:name="_Toc84508081"/>
+      <w:r>
+        <w:t>Design dell’architettura del sistema</w:t>
+      </w:r>
       <w:bookmarkEnd w:id="21"/>
-    </w:p>
-    <w:p>
-      <w:pPr>
-        <w:rPr>
-          <w:lang w:val="it-IT"/>
-        </w:rPr>
-      </w:pPr>
-      <w:r>
-        <w:rPr>
-          <w:lang w:val="it-IT"/>
-        </w:rPr>
-        <w:t>Questo capitolo descrive esaustivamente come deve essere realizzato il prodotto fin nei suoi dettagli. Una buona progettazione permette all’esecutore di evitare fraintendimenti e imprecisioni nell’implementazione del prodotto.</w:t>
-      </w:r>
-    </w:p>
-    <w:p>
-      <w:pPr>
-        <w:rPr>
-          <w:lang w:val="it-IT"/>
-        </w:rPr>
-      </w:pPr>
-    </w:p>
-    <w:p>
-      <w:pPr>
-        <w:pStyle w:val="Titolo2"/>
-      </w:pPr>
-      <w:bookmarkStart w:id="22" w:name="_Toc429059809"/>
-      <w:bookmarkStart w:id="23" w:name="_Toc84508081"/>
-      <w:r>
-        <w:t>Design dell’architettura del sistema</w:t>
-      </w:r>
       <w:bookmarkEnd w:id="22"/>
-      <w:bookmarkEnd w:id="23"/>
     </w:p>
     <w:p>
       <w:pPr>
@@ -8826,119 +8630,119 @@
       <w:pPr>
         <w:pStyle w:val="Titolo2"/>
       </w:pPr>
-      <w:bookmarkStart w:id="24" w:name="_Toc429059810"/>
-      <w:bookmarkStart w:id="25" w:name="_Toc84508082"/>
+      <w:bookmarkStart w:id="23" w:name="_Toc429059810"/>
+      <w:bookmarkStart w:id="24" w:name="_Toc84508082"/>
       <w:r>
         <w:t>Design dei dati</w:t>
       </w:r>
       <w:r>
         <w:t xml:space="preserve"> e database</w:t>
       </w:r>
+      <w:bookmarkEnd w:id="23"/>
       <w:bookmarkEnd w:id="24"/>
+    </w:p>
+    <w:p>
+      <w:pPr>
+        <w:rPr>
+          <w:lang w:val="it-IT"/>
+        </w:rPr>
+      </w:pPr>
+      <w:r>
+        <w:rPr>
+          <w:lang w:val="it-IT"/>
+        </w:rPr>
+        <w:t xml:space="preserve">Descrizione delle strutture di dati utilizzate dal programma in base agli attributi e le </w:t>
+      </w:r>
+      <w:r>
+        <w:rPr>
+          <w:lang w:val="it-IT"/>
+        </w:rPr>
+        <w:t>relazioni degli oggetti in uso.</w:t>
+      </w:r>
+    </w:p>
+    <w:p>
+      <w:pPr>
+        <w:rPr>
+          <w:lang w:val="it-IT"/>
+        </w:rPr>
+      </w:pPr>
+      <w:r>
+        <w:rPr>
+          <w:lang w:val="it-IT"/>
+        </w:rPr>
+        <w:t>Schema E-R, schema logico e descrizione.</w:t>
+      </w:r>
+    </w:p>
+    <w:p>
+      <w:pPr>
+        <w:rPr>
+          <w:lang w:val="it-IT"/>
+        </w:rPr>
+      </w:pPr>
+      <w:r>
+        <w:rPr>
+          <w:lang w:val="it-IT"/>
+        </w:rPr>
+        <w:t>Se il diagramma E-R viene modificato, sulla doc dovrà apparire l’ultima versione, mentre le vecchie saranno sui diari.</w:t>
+      </w:r>
+    </w:p>
+    <w:p>
+      <w:pPr>
+        <w:pStyle w:val="Titolo2"/>
+      </w:pPr>
+      <w:bookmarkStart w:id="25" w:name="_Toc429059811"/>
+      <w:bookmarkStart w:id="26" w:name="_Toc84508083"/>
+      <w:r>
+        <w:t>Design delle interfacce</w:t>
+      </w:r>
       <w:bookmarkEnd w:id="25"/>
-    </w:p>
-    <w:p>
-      <w:pPr>
-        <w:rPr>
-          <w:lang w:val="it-IT"/>
-        </w:rPr>
-      </w:pPr>
-      <w:r>
-        <w:rPr>
-          <w:lang w:val="it-IT"/>
-        </w:rPr>
-        <w:t xml:space="preserve">Descrizione delle strutture di dati utilizzate dal programma in base agli attributi e le </w:t>
-      </w:r>
-      <w:r>
-        <w:rPr>
-          <w:lang w:val="it-IT"/>
-        </w:rPr>
-        <w:t>relazioni degli oggetti in uso.</w:t>
-      </w:r>
-    </w:p>
-    <w:p>
-      <w:pPr>
-        <w:rPr>
-          <w:lang w:val="it-IT"/>
-        </w:rPr>
-      </w:pPr>
-      <w:r>
-        <w:rPr>
-          <w:lang w:val="it-IT"/>
-        </w:rPr>
-        <w:t>Schema E-R, schema logico e descrizione.</w:t>
-      </w:r>
-    </w:p>
-    <w:p>
-      <w:pPr>
-        <w:rPr>
-          <w:lang w:val="it-IT"/>
-        </w:rPr>
-      </w:pPr>
-      <w:r>
-        <w:rPr>
-          <w:lang w:val="it-IT"/>
-        </w:rPr>
-        <w:t>Se il diagramma E-R viene modificato, sulla doc dovrà apparire l’ultima versione, mentre le vecchie saranno sui diari.</w:t>
+      <w:bookmarkEnd w:id="26"/>
+    </w:p>
+    <w:p>
+      <w:pPr>
+        <w:rPr>
+          <w:lang w:val="it-IT"/>
+        </w:rPr>
+      </w:pPr>
+      <w:r>
+        <w:rPr>
+          <w:lang w:val="it-IT"/>
+        </w:rPr>
+        <w:t>Descrizione delle interfacce interne ed esterne del sistema e dell’interfaccia utente. La progettazione delle interfacce è basata sulle informazioni rica</w:t>
+      </w:r>
+      <w:r>
+        <w:rPr>
+          <w:lang w:val="it-IT"/>
+        </w:rPr>
+        <w:t xml:space="preserve">vate durante la fase di analisi e realizzata tramite </w:t>
+      </w:r>
+      <w:proofErr w:type="spellStart"/>
+      <w:r>
+        <w:rPr>
+          <w:lang w:val="it-IT"/>
+        </w:rPr>
+        <w:t>mockups</w:t>
+      </w:r>
+      <w:proofErr w:type="spellEnd"/>
+      <w:r>
+        <w:rPr>
+          <w:lang w:val="it-IT"/>
+        </w:rPr>
+        <w:t>.</w:t>
       </w:r>
     </w:p>
     <w:p>
       <w:pPr>
         <w:pStyle w:val="Titolo2"/>
       </w:pPr>
-      <w:bookmarkStart w:id="26" w:name="_Toc429059811"/>
-      <w:bookmarkStart w:id="27" w:name="_Toc84508083"/>
-      <w:r>
-        <w:t>Design delle interfacce</w:t>
-      </w:r>
-      <w:bookmarkEnd w:id="26"/>
-      <w:bookmarkEnd w:id="27"/>
-    </w:p>
-    <w:p>
-      <w:pPr>
-        <w:rPr>
-          <w:lang w:val="it-IT"/>
-        </w:rPr>
-      </w:pPr>
-      <w:r>
-        <w:rPr>
-          <w:lang w:val="it-IT"/>
-        </w:rPr>
-        <w:t>Descrizione delle interfacce interne ed esterne del sistema e dell’interfaccia utente. La progettazione delle interfacce è basata sulle informazioni rica</w:t>
-      </w:r>
-      <w:r>
-        <w:rPr>
-          <w:lang w:val="it-IT"/>
-        </w:rPr>
-        <w:t xml:space="preserve">vate durante la fase di analisi e realizzata tramite </w:t>
-      </w:r>
-      <w:proofErr w:type="spellStart"/>
-      <w:r>
-        <w:rPr>
-          <w:lang w:val="it-IT"/>
-        </w:rPr>
-        <w:t>mockups</w:t>
-      </w:r>
-      <w:proofErr w:type="spellEnd"/>
-      <w:r>
-        <w:rPr>
-          <w:lang w:val="it-IT"/>
-        </w:rPr>
-        <w:t>.</w:t>
-      </w:r>
-    </w:p>
-    <w:p>
-      <w:pPr>
-        <w:pStyle w:val="Titolo2"/>
-      </w:pPr>
-      <w:bookmarkStart w:id="28" w:name="_Toc429059812"/>
-      <w:bookmarkStart w:id="29" w:name="_Toc84508084"/>
+      <w:bookmarkStart w:id="27" w:name="_Toc429059812"/>
+      <w:bookmarkStart w:id="28" w:name="_Toc84508084"/>
       <w:r>
         <w:lastRenderedPageBreak/>
         <w:t>Design procedurale</w:t>
       </w:r>
+      <w:bookmarkEnd w:id="27"/>
       <w:bookmarkEnd w:id="28"/>
-      <w:bookmarkEnd w:id="29"/>
     </w:p>
     <w:p>
       <w:pPr>
@@ -9089,6 +8893,8 @@
         </w:rPr>
         <w:t>per la realizzazione del prodotto.</w:t>
       </w:r>
+      <w:bookmarkStart w:id="29" w:name="_GoBack"/>
+      <w:bookmarkEnd w:id="29"/>
     </w:p>
     <w:p>
       <w:pPr>
@@ -11217,51 +11023,38 @@
     <w:r>
       <w:tab/>
     </w:r>
-    <w:r>
-      <w:fldChar w:fldCharType="begin"/>
-    </w:r>
-    <w:r>
-      <w:instrText xml:space="preserve"> FILENAME </w:instrText>
-    </w:r>
-    <w:r>
-      <w:fldChar w:fldCharType="separate"/>
-    </w:r>
-    <w:r>
-      <w:rPr>
-        <w:noProof/>
-      </w:rPr>
-      <w:fldChar w:fldCharType="begin"/>
-    </w:r>
-    <w:r>
-      <w:rPr>
-        <w:noProof/>
-      </w:rPr>
-      <w:instrText xml:space="preserve"> FILENAME \* MERGEFORMAT </w:instrText>
-    </w:r>
-    <w:r>
-      <w:rPr>
-        <w:noProof/>
-      </w:rPr>
-      <w:fldChar w:fldCharType="separate"/>
-    </w:r>
-    <w:r>
-      <w:rPr>
-        <w:noProof/>
-      </w:rPr>
-      <w:t>DocumentazioneProgetto_InventarioHW_DennisDonofrioI3BC.docx</w:t>
-    </w:r>
-    <w:r>
-      <w:rPr>
-        <w:noProof/>
-      </w:rPr>
-      <w:fldChar w:fldCharType="end"/>
-    </w:r>
-    <w:r>
-      <w:rPr>
-        <w:noProof/>
-      </w:rPr>
-      <w:fldChar w:fldCharType="end"/>
-    </w:r>
+    <w:fldSimple w:instr=" FILENAME ">
+      <w:r>
+        <w:rPr>
+          <w:noProof/>
+        </w:rPr>
+        <w:fldChar w:fldCharType="begin"/>
+      </w:r>
+      <w:r>
+        <w:rPr>
+          <w:noProof/>
+        </w:rPr>
+        <w:instrText xml:space="preserve"> FILENAME \* MERGEFORMAT </w:instrText>
+      </w:r>
+      <w:r>
+        <w:rPr>
+          <w:noProof/>
+        </w:rPr>
+        <w:fldChar w:fldCharType="separate"/>
+      </w:r>
+      <w:r>
+        <w:rPr>
+          <w:noProof/>
+        </w:rPr>
+        <w:t>DocumentazioneProgetto_InventarioHW_DennisDonofrioI3BC.docx</w:t>
+      </w:r>
+      <w:r>
+        <w:rPr>
+          <w:noProof/>
+        </w:rPr>
+        <w:fldChar w:fldCharType="end"/>
+      </w:r>
+    </w:fldSimple>
     <w:r>
       <w:tab/>
       <w:t xml:space="preserve">Versione: 30.09.2021 </w:t>
@@ -11530,51 +11323,38 @@
     <w:r>
       <w:tab/>
     </w:r>
-    <w:r>
-      <w:fldChar w:fldCharType="begin"/>
-    </w:r>
-    <w:r>
-      <w:instrText xml:space="preserve"> FILENAME </w:instrText>
-    </w:r>
-    <w:r>
-      <w:fldChar w:fldCharType="separate"/>
-    </w:r>
-    <w:r>
-      <w:rPr>
-        <w:noProof/>
-      </w:rPr>
-      <w:fldChar w:fldCharType="begin"/>
-    </w:r>
-    <w:r>
-      <w:rPr>
-        <w:noProof/>
-      </w:rPr>
-      <w:instrText xml:space="preserve"> FILENAME \* MERGEFORMAT </w:instrText>
-    </w:r>
-    <w:r>
-      <w:rPr>
-        <w:noProof/>
-      </w:rPr>
-      <w:fldChar w:fldCharType="separate"/>
-    </w:r>
-    <w:r>
-      <w:rPr>
-        <w:noProof/>
-      </w:rPr>
-      <w:t>DocumentazioneProgetto_InventarioHW_DennisDonofrioI3BC.docx</w:t>
-    </w:r>
-    <w:r>
-      <w:rPr>
-        <w:noProof/>
-      </w:rPr>
-      <w:fldChar w:fldCharType="end"/>
-    </w:r>
-    <w:r>
-      <w:rPr>
-        <w:noProof/>
-      </w:rPr>
-      <w:fldChar w:fldCharType="end"/>
-    </w:r>
+    <w:fldSimple w:instr=" FILENAME ">
+      <w:r>
+        <w:rPr>
+          <w:noProof/>
+        </w:rPr>
+        <w:fldChar w:fldCharType="begin"/>
+      </w:r>
+      <w:r>
+        <w:rPr>
+          <w:noProof/>
+        </w:rPr>
+        <w:instrText xml:space="preserve"> FILENAME \* MERGEFORMAT </w:instrText>
+      </w:r>
+      <w:r>
+        <w:rPr>
+          <w:noProof/>
+        </w:rPr>
+        <w:fldChar w:fldCharType="separate"/>
+      </w:r>
+      <w:r>
+        <w:rPr>
+          <w:noProof/>
+        </w:rPr>
+        <w:t>DocumentazioneProgetto_InventarioHW_DennisDonofrioI3BC.docx</w:t>
+      </w:r>
+      <w:r>
+        <w:rPr>
+          <w:noProof/>
+        </w:rPr>
+        <w:fldChar w:fldCharType="end"/>
+      </w:r>
+    </w:fldSimple>
     <w:r>
       <w:tab/>
       <w:t>Versione: 30.09.2021</w:t>
@@ -11603,51 +11383,38 @@
     <w:r>
       <w:tab/>
     </w:r>
-    <w:r>
-      <w:fldChar w:fldCharType="begin"/>
-    </w:r>
-    <w:r>
-      <w:instrText xml:space="preserve"> FILENAME </w:instrText>
-    </w:r>
-    <w:r>
-      <w:fldChar w:fldCharType="separate"/>
-    </w:r>
-    <w:r>
-      <w:rPr>
-        <w:noProof/>
-      </w:rPr>
-      <w:fldChar w:fldCharType="begin"/>
-    </w:r>
-    <w:r>
-      <w:rPr>
-        <w:noProof/>
-      </w:rPr>
-      <w:instrText xml:space="preserve"> FILENAME \* MERGEFORMAT </w:instrText>
-    </w:r>
-    <w:r>
-      <w:rPr>
-        <w:noProof/>
-      </w:rPr>
-      <w:fldChar w:fldCharType="separate"/>
-    </w:r>
-    <w:r>
-      <w:rPr>
-        <w:noProof/>
-      </w:rPr>
-      <w:t>DocumentazioneProgetto_InventarioHW_DennisDonofrioI3BC.docx</w:t>
-    </w:r>
-    <w:r>
-      <w:rPr>
-        <w:noProof/>
-      </w:rPr>
-      <w:fldChar w:fldCharType="end"/>
-    </w:r>
-    <w:r>
-      <w:rPr>
-        <w:noProof/>
-      </w:rPr>
-      <w:fldChar w:fldCharType="end"/>
-    </w:r>
+    <w:fldSimple w:instr=" FILENAME ">
+      <w:r>
+        <w:rPr>
+          <w:noProof/>
+        </w:rPr>
+        <w:fldChar w:fldCharType="begin"/>
+      </w:r>
+      <w:r>
+        <w:rPr>
+          <w:noProof/>
+        </w:rPr>
+        <w:instrText xml:space="preserve"> FILENAME \* MERGEFORMAT </w:instrText>
+      </w:r>
+      <w:r>
+        <w:rPr>
+          <w:noProof/>
+        </w:rPr>
+        <w:fldChar w:fldCharType="separate"/>
+      </w:r>
+      <w:r>
+        <w:rPr>
+          <w:noProof/>
+        </w:rPr>
+        <w:t>DocumentazioneProgetto_InventarioHW_DennisDonofrioI3BC.docx</w:t>
+      </w:r>
+      <w:r>
+        <w:rPr>
+          <w:noProof/>
+        </w:rPr>
+        <w:fldChar w:fldCharType="end"/>
+      </w:r>
+    </w:fldSimple>
     <w:r>
       <w:tab/>
       <w:t xml:space="preserve">Versione: 30.09.2021 </w:t>
@@ -16405,7 +16172,7 @@
 </file>
 
 <file path=customXml/itemProps1.xml><?xml version="1.0" encoding="utf-8"?>
-<ds:datastoreItem xmlns:ds="http://schemas.openxmlformats.org/officeDocument/2006/customXml" ds:itemID="{4054554F-F349-441B-94EA-952CB8FB62D0}">
+<ds:datastoreItem xmlns:ds="http://schemas.openxmlformats.org/officeDocument/2006/customXml" ds:itemID="{0406EF66-4557-4F4D-B79B-506FF4C50F20}">
   <ds:schemaRefs>
     <ds:schemaRef ds:uri="http://schemas.openxmlformats.org/officeDocument/2006/bibliography"/>
   </ds:schemaRefs>

</xml_diff>

<commit_message>
Diario + files php aggiornati + documentazione aggiornata + commenti vari nel codice
</commit_message>
<xml_diff>
--- a/3_Documentazione (word e pdf)/DocumentazioneProgetto_InventarioHW_DennisDonofrioI3BC.docx
+++ b/3_Documentazione (word e pdf)/DocumentazioneProgetto_InventarioHW_DennisDonofrioI3BC.docx
@@ -8688,15 +8688,382 @@
     </w:p>
     <w:p>
       <w:pPr>
+        <w:rPr>
+          <w:lang w:val="it-IT"/>
+        </w:rPr>
+      </w:pPr>
+    </w:p>
+    <w:tbl>
+      <w:tblPr>
+        <w:tblStyle w:val="Grigliatabella"/>
+        <w:tblW w:w="0" w:type="auto"/>
+        <w:tblLook w:val="04A0" w:firstRow="1" w:lastRow="0" w:firstColumn="1" w:lastColumn="0" w:noHBand="0" w:noVBand="1"/>
+      </w:tblPr>
+      <w:tblGrid>
+        <w:gridCol w:w="9628"/>
+      </w:tblGrid>
+      <w:tr>
+        <w:tc>
+          <w:tcPr>
+            <w:tcW w:w="9628" w:type="dxa"/>
+          </w:tcPr>
+          <w:p>
+            <w:pPr>
+              <w:rPr>
+                <w:lang w:val="it-IT"/>
+              </w:rPr>
+            </w:pPr>
+            <w:r>
+              <w:rPr>
+                <w:noProof/>
+                <w:lang w:val="it-IT"/>
+              </w:rPr>
+              <w:lastRenderedPageBreak/>
+              <w:drawing>
+                <wp:inline distT="0" distB="0" distL="0" distR="0">
+                  <wp:extent cx="6116320" cy="3355975"/>
+                  <wp:effectExtent l="0" t="0" r="0" b="0"/>
+                  <wp:docPr id="3" name="Immagine 3"/>
+                  <wp:cNvGraphicFramePr>
+                    <a:graphicFrameLocks xmlns:a="http://schemas.openxmlformats.org/drawingml/2006/main" noChangeAspect="1"/>
+                  </wp:cNvGraphicFramePr>
+                  <a:graphic xmlns:a="http://schemas.openxmlformats.org/drawingml/2006/main">
+                    <a:graphicData uri="http://schemas.openxmlformats.org/drawingml/2006/picture">
+                      <pic:pic xmlns:pic="http://schemas.openxmlformats.org/drawingml/2006/picture">
+                        <pic:nvPicPr>
+                          <pic:cNvPr id="0" name="Picture 1"/>
+                          <pic:cNvPicPr>
+                            <a:picLocks noChangeAspect="1" noChangeArrowheads="1"/>
+                          </pic:cNvPicPr>
+                        </pic:nvPicPr>
+                        <pic:blipFill>
+                          <a:blip r:embed="rId15">
+                            <a:extLst>
+                              <a:ext uri="{28A0092B-C50C-407E-A947-70E740481C1C}">
+                                <a14:useLocalDpi xmlns:a14="http://schemas.microsoft.com/office/drawing/2010/main" val="0"/>
+                              </a:ext>
+                            </a:extLst>
+                          </a:blip>
+                          <a:srcRect/>
+                          <a:stretch>
+                            <a:fillRect/>
+                          </a:stretch>
+                        </pic:blipFill>
+                        <pic:spPr bwMode="auto">
+                          <a:xfrm>
+                            <a:off x="0" y="0"/>
+                            <a:ext cx="6116320" cy="3355975"/>
+                          </a:xfrm>
+                          <a:prstGeom prst="rect">
+                            <a:avLst/>
+                          </a:prstGeom>
+                          <a:noFill/>
+                          <a:ln>
+                            <a:noFill/>
+                          </a:ln>
+                        </pic:spPr>
+                      </pic:pic>
+                    </a:graphicData>
+                  </a:graphic>
+                </wp:inline>
+              </w:drawing>
+            </w:r>
+          </w:p>
+        </w:tc>
+      </w:tr>
+    </w:tbl>
+    <w:p>
+      <w:pPr>
+        <w:rPr>
+          <w:lang w:val="it-IT"/>
+        </w:rPr>
+      </w:pPr>
+    </w:p>
+    <w:p>
+      <w:pPr>
+        <w:rPr>
+          <w:lang w:val="it-IT"/>
+        </w:rPr>
+      </w:pPr>
+      <w:r>
+        <w:rPr>
+          <w:lang w:val="it-IT"/>
+        </w:rPr>
+        <w:t>La struttura del database è composta da 4 tabelle. Queste tabelle sono necessarie per il corretto funzionamento dell’applicativo. Di seguito ci sono le descrizioni complete di tutte le tabelle.</w:t>
+      </w:r>
+    </w:p>
+    <w:p>
+      <w:pPr>
+        <w:pStyle w:val="Paragrafoelenco"/>
+        <w:numPr>
+          <w:ilvl w:val="0"/>
+          <w:numId w:val="26"/>
+        </w:numPr>
+        <w:rPr>
+          <w:lang w:val="it-IT"/>
+        </w:rPr>
+      </w:pPr>
+      <w:r>
+        <w:rPr>
+          <w:b/>
+          <w:lang w:val="it-IT"/>
+        </w:rPr>
+        <w:t xml:space="preserve">user: </w:t>
+      </w:r>
+      <w:r>
+        <w:rPr>
+          <w:lang w:val="it-IT"/>
+        </w:rPr>
+        <w:t xml:space="preserve">Questa tabella contiene molti attributi. L’id permette di distinguere gli utenti e controllare se un utente ha effettuato il login nel sito. </w:t>
+      </w:r>
+      <w:proofErr w:type="spellStart"/>
+      <w:r>
+        <w:rPr>
+          <w:lang w:val="it-IT"/>
+        </w:rPr>
+        <w:t>Is_admin</w:t>
+      </w:r>
+      <w:proofErr w:type="spellEnd"/>
+      <w:r>
+        <w:rPr>
+          <w:lang w:val="it-IT"/>
+        </w:rPr>
+        <w:t xml:space="preserve"> permette di sapere se un utente ha privilegi di livello amministratore o utente base. Name e </w:t>
+      </w:r>
+      <w:proofErr w:type="spellStart"/>
+      <w:r>
+        <w:rPr>
+          <w:lang w:val="it-IT"/>
+        </w:rPr>
+        <w:t>surname</w:t>
+      </w:r>
+      <w:proofErr w:type="spellEnd"/>
+      <w:r>
+        <w:rPr>
+          <w:lang w:val="it-IT"/>
+        </w:rPr>
+        <w:t xml:space="preserve"> sono essenziali per l’autenticazione perché quando si registra un utente non si chiede di inserire il nome utente, ma viene creato automaticamente. Il nome utente viene creato concatenando il nome ed il cognome, separati dal carattere ‘.’. L’attributo email potrebbe essere utile per un futuro sviluppo</w:t>
+      </w:r>
+      <w:r>
+        <w:rPr>
+          <w:lang w:val="it-IT"/>
+        </w:rPr>
+        <w:t>. Può essere utilizzata per mandare delle mail di conferma nella registrazione, per la modifica, per la password persa o per altre comunicazioni importanti. L’ultimo attributo contiene l’</w:t>
+      </w:r>
+      <w:proofErr w:type="spellStart"/>
+      <w:r>
+        <w:rPr>
+          <w:lang w:val="it-IT"/>
+        </w:rPr>
+        <w:t>hash</w:t>
+      </w:r>
+      <w:proofErr w:type="spellEnd"/>
+      <w:r>
+        <w:rPr>
+          <w:lang w:val="it-IT"/>
+        </w:rPr>
+        <w:t xml:space="preserve"> della password</w:t>
+      </w:r>
+      <w:r>
+        <w:rPr>
+          <w:lang w:val="it-IT"/>
+        </w:rPr>
+        <w:t>. Questo è utile per la sicurezza degli utenti e per la sicurezza dell’accesso.</w:t>
+      </w:r>
+    </w:p>
+    <w:p>
+      <w:pPr>
+        <w:pStyle w:val="Paragrafoelenco"/>
+        <w:numPr>
+          <w:ilvl w:val="0"/>
+          <w:numId w:val="26"/>
+        </w:numPr>
+        <w:rPr>
+          <w:lang w:val="it-IT"/>
+        </w:rPr>
+      </w:pPr>
+      <w:proofErr w:type="spellStart"/>
+      <w:r>
+        <w:rPr>
+          <w:b/>
+          <w:lang w:val="it-IT"/>
+        </w:rPr>
+        <w:t>classroom</w:t>
+      </w:r>
+      <w:proofErr w:type="spellEnd"/>
+      <w:r>
+        <w:rPr>
+          <w:b/>
+          <w:lang w:val="it-IT"/>
+        </w:rPr>
+        <w:t xml:space="preserve">: </w:t>
+      </w:r>
+      <w:r>
+        <w:rPr>
+          <w:lang w:val="it-IT"/>
+        </w:rPr>
+        <w:t xml:space="preserve">Questa tabella contiene solo due attributi. L’attributo </w:t>
+      </w:r>
+      <w:proofErr w:type="spellStart"/>
+      <w:r>
+        <w:rPr>
+          <w:lang w:val="it-IT"/>
+        </w:rPr>
+        <w:t>number</w:t>
+      </w:r>
+      <w:proofErr w:type="spellEnd"/>
+      <w:r>
+        <w:rPr>
+          <w:lang w:val="it-IT"/>
+        </w:rPr>
+        <w:t xml:space="preserve"> definisce il numero dell’aula. L’attributo description contiene una descrizione dell’aula, per esempio “Aula disegnatori”.</w:t>
+      </w:r>
+    </w:p>
+    <w:p>
+      <w:pPr>
+        <w:pStyle w:val="Paragrafoelenco"/>
+        <w:numPr>
+          <w:ilvl w:val="0"/>
+          <w:numId w:val="26"/>
+        </w:numPr>
+        <w:rPr>
+          <w:lang w:val="it-IT"/>
+        </w:rPr>
+      </w:pPr>
+      <w:proofErr w:type="spellStart"/>
+      <w:r>
+        <w:rPr>
+          <w:b/>
+          <w:lang w:val="it-IT"/>
+        </w:rPr>
+        <w:t>type</w:t>
+      </w:r>
+      <w:proofErr w:type="spellEnd"/>
+      <w:r>
+        <w:rPr>
+          <w:b/>
+          <w:lang w:val="it-IT"/>
+        </w:rPr>
+        <w:t xml:space="preserve">: </w:t>
+      </w:r>
+      <w:r>
+        <w:rPr>
+          <w:lang w:val="it-IT"/>
+        </w:rPr>
+        <w:t>Questa tabella contiene solo 3 attributi. L’id permette di distinguere i tipi a livello di database, in modo da non dover lavorare con le stringhe. L’attributo id è univoco.</w:t>
+      </w:r>
+      <w:r>
+        <w:rPr>
+          <w:lang w:val="it-IT"/>
+        </w:rPr>
+        <w:t xml:space="preserve"> L’attributo name contiene il nome del tipo, per esempio “proiettore”. L’attributo description contiene una breve descrizione del tipo, per esempio “Proiettore e </w:t>
+      </w:r>
+      <w:proofErr w:type="spellStart"/>
+      <w:r>
+        <w:rPr>
+          <w:lang w:val="it-IT"/>
+        </w:rPr>
+        <w:t>retroproiettore</w:t>
+      </w:r>
+      <w:proofErr w:type="spellEnd"/>
+      <w:r>
+        <w:rPr>
+          <w:lang w:val="it-IT"/>
+        </w:rPr>
+        <w:t>”.</w:t>
+      </w:r>
+      <w:bookmarkStart w:id="25" w:name="_GoBack"/>
+      <w:bookmarkEnd w:id="25"/>
+    </w:p>
+    <w:p>
+      <w:pPr>
+        <w:pStyle w:val="Paragrafoelenco"/>
+        <w:numPr>
+          <w:ilvl w:val="0"/>
+          <w:numId w:val="26"/>
+        </w:numPr>
+        <w:rPr>
+          <w:lang w:val="it-IT"/>
+        </w:rPr>
+      </w:pPr>
+      <w:r>
+        <w:rPr>
+          <w:b/>
+          <w:lang w:val="it-IT"/>
+        </w:rPr>
+        <w:t xml:space="preserve">object: </w:t>
+      </w:r>
+      <w:r>
+        <w:rPr>
+          <w:lang w:val="it-IT"/>
+        </w:rPr>
+        <w:t>Questa tabella è la più delicata perché contiene 3 chiavi esterne. In totale ha 7 attributi</w:t>
+      </w:r>
+      <w:r>
+        <w:rPr>
+          <w:lang w:val="it-IT"/>
+        </w:rPr>
+        <w:t>. L’id permette di distinguere i vari oggetti a livello di database. L’id è univoco.</w:t>
+      </w:r>
+      <w:r>
+        <w:rPr>
+          <w:lang w:val="it-IT"/>
+        </w:rPr>
+        <w:t xml:space="preserve"> L’</w:t>
+      </w:r>
+      <w:r>
+        <w:rPr>
+          <w:lang w:val="it-IT"/>
+        </w:rPr>
+        <w:t xml:space="preserve">attributo description contiene una descrizione dell’oggetto nell’inventario. L’attributo </w:t>
+      </w:r>
+      <w:proofErr w:type="spellStart"/>
+      <w:r>
+        <w:rPr>
+          <w:lang w:val="it-IT"/>
+        </w:rPr>
+        <w:t>serial_number</w:t>
+      </w:r>
+      <w:proofErr w:type="spellEnd"/>
+      <w:r>
+        <w:rPr>
+          <w:lang w:val="it-IT"/>
+        </w:rPr>
+        <w:t xml:space="preserve"> contiene il numero seriale dell’oggetto. L’attributo </w:t>
+      </w:r>
+      <w:proofErr w:type="spellStart"/>
+      <w:r>
+        <w:rPr>
+          <w:lang w:val="it-IT"/>
+        </w:rPr>
+        <w:t>riservation_date</w:t>
+      </w:r>
+      <w:proofErr w:type="spellEnd"/>
+      <w:r>
+        <w:rPr>
+          <w:lang w:val="it-IT"/>
+        </w:rPr>
+        <w:t xml:space="preserve"> contiene la data di riservazione di un oggetto, vuol dire la data in cui un oggetto è stato spostato dal magazzino ed inserito in un’aula.</w:t>
+      </w:r>
+    </w:p>
+    <w:p>
+      <w:pPr>
+        <w:rPr>
+          <w:lang w:val="it-IT"/>
+        </w:rPr>
+      </w:pPr>
+    </w:p>
+    <w:p>
+      <w:pPr>
         <w:pStyle w:val="Titolo2"/>
       </w:pPr>
-      <w:bookmarkStart w:id="25" w:name="_Toc429059811"/>
-      <w:bookmarkStart w:id="26" w:name="_Toc84508083"/>
+      <w:bookmarkStart w:id="26" w:name="_Toc429059811"/>
+      <w:bookmarkStart w:id="27" w:name="_Toc84508083"/>
       <w:r>
         <w:t>Design delle interfacce</w:t>
       </w:r>
-      <w:bookmarkEnd w:id="25"/>
       <w:bookmarkEnd w:id="26"/>
+      <w:bookmarkEnd w:id="27"/>
     </w:p>
     <w:p>
       <w:pPr>
@@ -8731,18 +9098,151 @@
         <w:t>.</w:t>
       </w:r>
     </w:p>
+    <w:tbl>
+      <w:tblPr>
+        <w:tblStyle w:val="Grigliatabella"/>
+        <w:tblW w:w="0" w:type="auto"/>
+        <w:tblLook w:val="04A0" w:firstRow="1" w:lastRow="0" w:firstColumn="1" w:lastColumn="0" w:noHBand="0" w:noVBand="1"/>
+      </w:tblPr>
+      <w:tblGrid>
+        <w:gridCol w:w="9628"/>
+      </w:tblGrid>
+      <w:tr>
+        <w:tc>
+          <w:tcPr>
+            <w:tcW w:w="9628" w:type="dxa"/>
+          </w:tcPr>
+          <w:p>
+            <w:pPr>
+              <w:jc w:val="center"/>
+              <w:rPr>
+                <w:lang w:val="it-IT"/>
+              </w:rPr>
+            </w:pPr>
+            <w:r>
+              <w:rPr>
+                <w:noProof/>
+                <w:lang w:val="it-IT"/>
+              </w:rPr>
+              <w:lastRenderedPageBreak/>
+              <w:drawing>
+                <wp:inline distT="0" distB="0" distL="0" distR="0">
+                  <wp:extent cx="5848479" cy="3490623"/>
+                  <wp:effectExtent l="0" t="0" r="0" b="0"/>
+                  <wp:docPr id="5" name="Immagine 5"/>
+                  <wp:cNvGraphicFramePr>
+                    <a:graphicFrameLocks xmlns:a="http://schemas.openxmlformats.org/drawingml/2006/main" noChangeAspect="1"/>
+                  </wp:cNvGraphicFramePr>
+                  <a:graphic xmlns:a="http://schemas.openxmlformats.org/drawingml/2006/main">
+                    <a:graphicData uri="http://schemas.openxmlformats.org/drawingml/2006/picture">
+                      <pic:pic xmlns:pic="http://schemas.openxmlformats.org/drawingml/2006/picture">
+                        <pic:nvPicPr>
+                          <pic:cNvPr id="0" name="Picture 2"/>
+                          <pic:cNvPicPr>
+                            <a:picLocks noChangeAspect="1" noChangeArrowheads="1"/>
+                          </pic:cNvPicPr>
+                        </pic:nvPicPr>
+                        <pic:blipFill>
+                          <a:blip r:embed="rId16">
+                            <a:extLst>
+                              <a:ext uri="{28A0092B-C50C-407E-A947-70E740481C1C}">
+                                <a14:useLocalDpi xmlns:a14="http://schemas.microsoft.com/office/drawing/2010/main" val="0"/>
+                              </a:ext>
+                            </a:extLst>
+                          </a:blip>
+                          <a:srcRect/>
+                          <a:stretch>
+                            <a:fillRect/>
+                          </a:stretch>
+                        </pic:blipFill>
+                        <pic:spPr bwMode="auto">
+                          <a:xfrm>
+                            <a:off x="0" y="0"/>
+                            <a:ext cx="5850770" cy="3491990"/>
+                          </a:xfrm>
+                          <a:prstGeom prst="rect">
+                            <a:avLst/>
+                          </a:prstGeom>
+                          <a:noFill/>
+                          <a:ln>
+                            <a:noFill/>
+                          </a:ln>
+                        </pic:spPr>
+                      </pic:pic>
+                    </a:graphicData>
+                  </a:graphic>
+                </wp:inline>
+              </w:drawing>
+            </w:r>
+          </w:p>
+        </w:tc>
+      </w:tr>
+    </w:tbl>
+    <w:p>
+      <w:pPr>
+        <w:rPr>
+          <w:lang w:val="it-IT"/>
+        </w:rPr>
+      </w:pPr>
+      <w:r>
+        <w:rPr>
+          <w:lang w:val="it-IT"/>
+        </w:rPr>
+        <w:t>Pagina di login</w:t>
+      </w:r>
+    </w:p>
+    <w:p>
+      <w:pPr>
+        <w:rPr>
+          <w:lang w:val="it-IT"/>
+        </w:rPr>
+      </w:pPr>
+      <w:r>
+        <w:rPr>
+          <w:lang w:val="it-IT"/>
+        </w:rPr>
+        <w:t xml:space="preserve">Questa pagina può essere visualizzata da tutti. È presente un </w:t>
+      </w:r>
+      <w:proofErr w:type="spellStart"/>
+      <w:r>
+        <w:rPr>
+          <w:lang w:val="it-IT"/>
+        </w:rPr>
+        <w:t>textbox</w:t>
+      </w:r>
+      <w:proofErr w:type="spellEnd"/>
+      <w:r>
+        <w:rPr>
+          <w:lang w:val="it-IT"/>
+        </w:rPr>
+        <w:t xml:space="preserve"> per l’inserimento dello username e un campo password per l’inserimento della password.</w:t>
+      </w:r>
+    </w:p>
+    <w:p>
+      <w:pPr>
+        <w:rPr>
+          <w:lang w:val="it-IT"/>
+        </w:rPr>
+      </w:pPr>
+    </w:p>
+    <w:p>
+      <w:pPr>
+        <w:rPr>
+          <w:lang w:val="it-IT"/>
+        </w:rPr>
+      </w:pPr>
+    </w:p>
     <w:p>
       <w:pPr>
         <w:pStyle w:val="Titolo2"/>
       </w:pPr>
-      <w:bookmarkStart w:id="27" w:name="_Toc429059812"/>
-      <w:bookmarkStart w:id="28" w:name="_Toc84508084"/>
-      <w:r>
-        <w:lastRenderedPageBreak/>
+      <w:bookmarkStart w:id="28" w:name="_Toc429059812"/>
+      <w:bookmarkStart w:id="29" w:name="_Toc84508084"/>
+      <w:r>
         <w:t>Design procedurale</w:t>
       </w:r>
-      <w:bookmarkEnd w:id="27"/>
       <w:bookmarkEnd w:id="28"/>
+      <w:bookmarkEnd w:id="29"/>
     </w:p>
     <w:p>
       <w:pPr>
@@ -8893,8 +9393,6 @@
         </w:rPr>
         <w:t>per la realizzazione del prodotto.</w:t>
       </w:r>
-      <w:bookmarkStart w:id="29" w:name="_GoBack"/>
-      <w:bookmarkEnd w:id="29"/>
     </w:p>
     <w:p>
       <w:pPr>
@@ -10981,8 +11479,8 @@
       </w:pPr>
     </w:p>
     <w:sectPr>
-      <w:headerReference w:type="first" r:id="rId15"/>
-      <w:footerReference w:type="first" r:id="rId16"/>
+      <w:headerReference w:type="first" r:id="rId17"/>
+      <w:footerReference w:type="first" r:id="rId18"/>
       <w:pgSz w:w="11906" w:h="16838"/>
       <w:pgMar w:top="1985" w:right="1134" w:bottom="1418" w:left="1134" w:header="567" w:footer="567" w:gutter="0"/>
       <w:cols w:space="720"/>
@@ -13821,6 +14319,119 @@
     </w:lvl>
   </w:abstractNum>
   <w:abstractNum w:abstractNumId="10" w15:restartNumberingAfterBreak="0">
+    <w:nsid w:val="27AB150B"/>
+    <w:multiLevelType w:val="hybridMultilevel"/>
+    <w:tmpl w:val="173A7406"/>
+    <w:lvl w:ilvl="0" w:tplc="08100001">
+      <w:start w:val="1"/>
+      <w:numFmt w:val="bullet"/>
+      <w:lvlText w:val=""/>
+      <w:lvlJc w:val="left"/>
+      <w:pPr>
+        <w:ind w:left="720" w:hanging="360"/>
+      </w:pPr>
+      <w:rPr>
+        <w:rFonts w:ascii="Symbol" w:hAnsi="Symbol" w:hint="default"/>
+      </w:rPr>
+    </w:lvl>
+    <w:lvl w:ilvl="1" w:tplc="08100003" w:tentative="1">
+      <w:start w:val="1"/>
+      <w:numFmt w:val="bullet"/>
+      <w:lvlText w:val="o"/>
+      <w:lvlJc w:val="left"/>
+      <w:pPr>
+        <w:ind w:left="1440" w:hanging="360"/>
+      </w:pPr>
+      <w:rPr>
+        <w:rFonts w:ascii="Courier New" w:hAnsi="Courier New" w:cs="Courier New" w:hint="default"/>
+      </w:rPr>
+    </w:lvl>
+    <w:lvl w:ilvl="2" w:tplc="08100005" w:tentative="1">
+      <w:start w:val="1"/>
+      <w:numFmt w:val="bullet"/>
+      <w:lvlText w:val=""/>
+      <w:lvlJc w:val="left"/>
+      <w:pPr>
+        <w:ind w:left="2160" w:hanging="360"/>
+      </w:pPr>
+      <w:rPr>
+        <w:rFonts w:ascii="Wingdings" w:hAnsi="Wingdings" w:hint="default"/>
+      </w:rPr>
+    </w:lvl>
+    <w:lvl w:ilvl="3" w:tplc="08100001" w:tentative="1">
+      <w:start w:val="1"/>
+      <w:numFmt w:val="bullet"/>
+      <w:lvlText w:val=""/>
+      <w:lvlJc w:val="left"/>
+      <w:pPr>
+        <w:ind w:left="2880" w:hanging="360"/>
+      </w:pPr>
+      <w:rPr>
+        <w:rFonts w:ascii="Symbol" w:hAnsi="Symbol" w:hint="default"/>
+      </w:rPr>
+    </w:lvl>
+    <w:lvl w:ilvl="4" w:tplc="08100003" w:tentative="1">
+      <w:start w:val="1"/>
+      <w:numFmt w:val="bullet"/>
+      <w:lvlText w:val="o"/>
+      <w:lvlJc w:val="left"/>
+      <w:pPr>
+        <w:ind w:left="3600" w:hanging="360"/>
+      </w:pPr>
+      <w:rPr>
+        <w:rFonts w:ascii="Courier New" w:hAnsi="Courier New" w:cs="Courier New" w:hint="default"/>
+      </w:rPr>
+    </w:lvl>
+    <w:lvl w:ilvl="5" w:tplc="08100005" w:tentative="1">
+      <w:start w:val="1"/>
+      <w:numFmt w:val="bullet"/>
+      <w:lvlText w:val=""/>
+      <w:lvlJc w:val="left"/>
+      <w:pPr>
+        <w:ind w:left="4320" w:hanging="360"/>
+      </w:pPr>
+      <w:rPr>
+        <w:rFonts w:ascii="Wingdings" w:hAnsi="Wingdings" w:hint="default"/>
+      </w:rPr>
+    </w:lvl>
+    <w:lvl w:ilvl="6" w:tplc="08100001" w:tentative="1">
+      <w:start w:val="1"/>
+      <w:numFmt w:val="bullet"/>
+      <w:lvlText w:val=""/>
+      <w:lvlJc w:val="left"/>
+      <w:pPr>
+        <w:ind w:left="5040" w:hanging="360"/>
+      </w:pPr>
+      <w:rPr>
+        <w:rFonts w:ascii="Symbol" w:hAnsi="Symbol" w:hint="default"/>
+      </w:rPr>
+    </w:lvl>
+    <w:lvl w:ilvl="7" w:tplc="08100003" w:tentative="1">
+      <w:start w:val="1"/>
+      <w:numFmt w:val="bullet"/>
+      <w:lvlText w:val="o"/>
+      <w:lvlJc w:val="left"/>
+      <w:pPr>
+        <w:ind w:left="5760" w:hanging="360"/>
+      </w:pPr>
+      <w:rPr>
+        <w:rFonts w:ascii="Courier New" w:hAnsi="Courier New" w:cs="Courier New" w:hint="default"/>
+      </w:rPr>
+    </w:lvl>
+    <w:lvl w:ilvl="8" w:tplc="08100005" w:tentative="1">
+      <w:start w:val="1"/>
+      <w:numFmt w:val="bullet"/>
+      <w:lvlText w:val=""/>
+      <w:lvlJc w:val="left"/>
+      <w:pPr>
+        <w:ind w:left="6480" w:hanging="360"/>
+      </w:pPr>
+      <w:rPr>
+        <w:rFonts w:ascii="Wingdings" w:hAnsi="Wingdings" w:hint="default"/>
+      </w:rPr>
+    </w:lvl>
+  </w:abstractNum>
+  <w:abstractNum w:abstractNumId="11" w15:restartNumberingAfterBreak="0">
     <w:nsid w:val="57C86EE7"/>
     <w:multiLevelType w:val="multilevel"/>
     <w:tmpl w:val="4DE6CDEC"/>
@@ -13969,7 +14580,7 @@
       </w:rPr>
     </w:lvl>
   </w:abstractNum>
-  <w:abstractNum w:abstractNumId="11" w15:restartNumberingAfterBreak="0">
+  <w:abstractNum w:abstractNumId="12" w15:restartNumberingAfterBreak="0">
     <w:nsid w:val="652809B9"/>
     <w:multiLevelType w:val="hybridMultilevel"/>
     <w:tmpl w:val="C10EC632"/>
@@ -14082,7 +14693,7 @@
       </w:rPr>
     </w:lvl>
   </w:abstractNum>
-  <w:abstractNum w:abstractNumId="12" w15:restartNumberingAfterBreak="0">
+  <w:abstractNum w:abstractNumId="13" w15:restartNumberingAfterBreak="0">
     <w:nsid w:val="66871ECE"/>
     <w:multiLevelType w:val="hybridMultilevel"/>
     <w:tmpl w:val="7F74FC56"/>
@@ -14198,7 +14809,7 @@
       </w:pPr>
     </w:lvl>
   </w:abstractNum>
-  <w:abstractNum w:abstractNumId="13" w15:restartNumberingAfterBreak="0">
+  <w:abstractNum w:abstractNumId="14" w15:restartNumberingAfterBreak="0">
     <w:nsid w:val="6ABE5228"/>
     <w:multiLevelType w:val="hybridMultilevel"/>
     <w:tmpl w:val="089EE6D8"/>
@@ -14314,7 +14925,7 @@
       </w:pPr>
     </w:lvl>
   </w:abstractNum>
-  <w:abstractNum w:abstractNumId="14" w15:restartNumberingAfterBreak="0">
+  <w:abstractNum w:abstractNumId="15" w15:restartNumberingAfterBreak="0">
     <w:nsid w:val="6C1D7334"/>
     <w:multiLevelType w:val="hybridMultilevel"/>
     <w:tmpl w:val="7F20929C"/>
@@ -14430,7 +15041,7 @@
       </w:pPr>
     </w:lvl>
   </w:abstractNum>
-  <w:abstractNum w:abstractNumId="15" w15:restartNumberingAfterBreak="0">
+  <w:abstractNum w:abstractNumId="16" w15:restartNumberingAfterBreak="0">
     <w:nsid w:val="72904C79"/>
     <w:multiLevelType w:val="hybridMultilevel"/>
     <w:tmpl w:val="EB328896"/>
@@ -14570,7 +15181,7 @@
       </w:rPr>
     </w:lvl>
   </w:abstractNum>
-  <w:abstractNum w:abstractNumId="16" w15:restartNumberingAfterBreak="0">
+  <w:abstractNum w:abstractNumId="17" w15:restartNumberingAfterBreak="0">
     <w:nsid w:val="7ACC392C"/>
     <w:multiLevelType w:val="hybridMultilevel"/>
     <w:tmpl w:val="F282F7F0"/>
@@ -14710,7 +15321,7 @@
       </w:rPr>
     </w:lvl>
   </w:abstractNum>
-  <w:abstractNum w:abstractNumId="17" w15:restartNumberingAfterBreak="0">
+  <w:abstractNum w:abstractNumId="18" w15:restartNumberingAfterBreak="0">
     <w:nsid w:val="7CD54937"/>
     <w:multiLevelType w:val="hybridMultilevel"/>
     <w:tmpl w:val="1AB0305A"/>
@@ -14851,7 +15462,7 @@
     </w:lvl>
   </w:abstractNum>
   <w:num w:numId="1">
-    <w:abstractNumId w:val="10"/>
+    <w:abstractNumId w:val="11"/>
   </w:num>
   <w:num w:numId="2">
     <w:abstractNumId w:val="3"/>
@@ -14866,22 +15477,22 @@
     <w:abstractNumId w:val="4"/>
   </w:num>
   <w:num w:numId="6">
-    <w:abstractNumId w:val="12"/>
+    <w:abstractNumId w:val="13"/>
   </w:num>
   <w:num w:numId="7">
     <w:abstractNumId w:val="9"/>
   </w:num>
   <w:num w:numId="8">
-    <w:abstractNumId w:val="13"/>
+    <w:abstractNumId w:val="14"/>
   </w:num>
   <w:num w:numId="9">
     <w:abstractNumId w:val="0"/>
   </w:num>
   <w:num w:numId="10">
-    <w:abstractNumId w:val="15"/>
+    <w:abstractNumId w:val="16"/>
   </w:num>
   <w:num w:numId="11">
-    <w:abstractNumId w:val="16"/>
+    <w:abstractNumId w:val="17"/>
   </w:num>
   <w:num w:numId="12">
     <w:abstractNumId w:val="5"/>
@@ -14890,40 +15501,43 @@
     <w:abstractNumId w:val="2"/>
   </w:num>
   <w:num w:numId="14">
-    <w:abstractNumId w:val="17"/>
+    <w:abstractNumId w:val="18"/>
   </w:num>
   <w:num w:numId="15">
     <w:abstractNumId w:val="6"/>
   </w:num>
   <w:num w:numId="16">
-    <w:abstractNumId w:val="10"/>
+    <w:abstractNumId w:val="11"/>
   </w:num>
   <w:num w:numId="17">
-    <w:abstractNumId w:val="14"/>
+    <w:abstractNumId w:val="15"/>
   </w:num>
   <w:num w:numId="18">
-    <w:abstractNumId w:val="10"/>
+    <w:abstractNumId w:val="11"/>
   </w:num>
   <w:num w:numId="19">
-    <w:abstractNumId w:val="10"/>
+    <w:abstractNumId w:val="11"/>
   </w:num>
   <w:num w:numId="20">
-    <w:abstractNumId w:val="10"/>
+    <w:abstractNumId w:val="11"/>
   </w:num>
   <w:num w:numId="21">
-    <w:abstractNumId w:val="10"/>
+    <w:abstractNumId w:val="11"/>
   </w:num>
   <w:num w:numId="22">
-    <w:abstractNumId w:val="10"/>
+    <w:abstractNumId w:val="11"/>
   </w:num>
   <w:num w:numId="23">
-    <w:abstractNumId w:val="11"/>
+    <w:abstractNumId w:val="12"/>
   </w:num>
   <w:num w:numId="24">
-    <w:abstractNumId w:val="10"/>
+    <w:abstractNumId w:val="11"/>
   </w:num>
   <w:num w:numId="25">
     <w:abstractNumId w:val="8"/>
+  </w:num>
+  <w:num w:numId="26">
+    <w:abstractNumId w:val="10"/>
   </w:num>
   <w:numIdMacAtCleanup w:val="14"/>
 </w:numbering>
@@ -16172,7 +16786,7 @@
 </file>
 
 <file path=customXml/itemProps1.xml><?xml version="1.0" encoding="utf-8"?>
-<ds:datastoreItem xmlns:ds="http://schemas.openxmlformats.org/officeDocument/2006/customXml" ds:itemID="{0406EF66-4557-4F4D-B79B-506FF4C50F20}">
+<ds:datastoreItem xmlns:ds="http://schemas.openxmlformats.org/officeDocument/2006/customXml" ds:itemID="{9C584028-8442-4E40-9432-D8CDAAE2D3FF}">
   <ds:schemaRefs>
     <ds:schemaRef ds:uri="http://schemas.openxmlformats.org/officeDocument/2006/bibliography"/>
   </ds:schemaRefs>

</xml_diff>

<commit_message>
Diario + files php aggiornati + documentazione aggiornata + gantt aggiornato + design del database aggiornato + pagina inventario a buon punto
</commit_message>
<xml_diff>
--- a/3_Documentazione (word e pdf)/DocumentazioneProgetto_InventarioHW_DennisDonofrioI3BC.docx
+++ b/3_Documentazione (word e pdf)/DocumentazioneProgetto_InventarioHW_DennisDonofrioI3BC.docx
@@ -8709,6 +8709,7 @@
           </w:tcPr>
           <w:p>
             <w:pPr>
+              <w:jc w:val="center"/>
               <w:rPr>
                 <w:lang w:val="it-IT"/>
               </w:rPr>
@@ -8721,9 +8722,9 @@
               <w:lastRenderedPageBreak/>
               <w:drawing>
                 <wp:inline distT="0" distB="0" distL="0" distR="0">
-                  <wp:extent cx="6116320" cy="3355975"/>
+                  <wp:extent cx="5829300" cy="3813562"/>
                   <wp:effectExtent l="0" t="0" r="0" b="0"/>
-                  <wp:docPr id="3" name="Immagine 3"/>
+                  <wp:docPr id="6" name="Immagine 6"/>
                   <wp:cNvGraphicFramePr>
                     <a:graphicFrameLocks xmlns:a="http://schemas.openxmlformats.org/drawingml/2006/main" noChangeAspect="1"/>
                   </wp:cNvGraphicFramePr>
@@ -8752,7 +8753,7 @@
                         <pic:spPr bwMode="auto">
                           <a:xfrm>
                             <a:off x="0" y="0"/>
-                            <a:ext cx="6116320" cy="3355975"/>
+                            <a:ext cx="5839370" cy="3820150"/>
                           </a:xfrm>
                           <a:prstGeom prst="rect">
                             <a:avLst/>
@@ -8791,6 +8792,8 @@
         </w:rPr>
         <w:t>La struttura del database è composta da 4 tabelle. Queste tabelle sono necessarie per il corretto funzionamento dell’applicativo. Di seguito ci sono le descrizioni complete di tutte le tabelle.</w:t>
       </w:r>
+      <w:bookmarkStart w:id="25" w:name="_GoBack"/>
+      <w:bookmarkEnd w:id="25"/>
     </w:p>
     <w:p>
       <w:pPr>
@@ -8972,8 +8975,6 @@
         </w:rPr>
         <w:t>”.</w:t>
       </w:r>
-      <w:bookmarkStart w:id="25" w:name="_GoBack"/>
-      <w:bookmarkEnd w:id="25"/>
     </w:p>
     <w:p>
       <w:pPr>
@@ -11521,38 +11522,51 @@
     <w:r>
       <w:tab/>
     </w:r>
-    <w:fldSimple w:instr=" FILENAME ">
-      <w:r>
-        <w:rPr>
-          <w:noProof/>
-        </w:rPr>
-        <w:fldChar w:fldCharType="begin"/>
-      </w:r>
-      <w:r>
-        <w:rPr>
-          <w:noProof/>
-        </w:rPr>
-        <w:instrText xml:space="preserve"> FILENAME \* MERGEFORMAT </w:instrText>
-      </w:r>
-      <w:r>
-        <w:rPr>
-          <w:noProof/>
-        </w:rPr>
-        <w:fldChar w:fldCharType="separate"/>
-      </w:r>
-      <w:r>
-        <w:rPr>
-          <w:noProof/>
-        </w:rPr>
-        <w:t>DocumentazioneProgetto_InventarioHW_DennisDonofrioI3BC.docx</w:t>
-      </w:r>
-      <w:r>
-        <w:rPr>
-          <w:noProof/>
-        </w:rPr>
-        <w:fldChar w:fldCharType="end"/>
-      </w:r>
-    </w:fldSimple>
+    <w:r>
+      <w:fldChar w:fldCharType="begin"/>
+    </w:r>
+    <w:r>
+      <w:instrText xml:space="preserve"> FILENAME </w:instrText>
+    </w:r>
+    <w:r>
+      <w:fldChar w:fldCharType="separate"/>
+    </w:r>
+    <w:r>
+      <w:rPr>
+        <w:noProof/>
+      </w:rPr>
+      <w:fldChar w:fldCharType="begin"/>
+    </w:r>
+    <w:r>
+      <w:rPr>
+        <w:noProof/>
+      </w:rPr>
+      <w:instrText xml:space="preserve"> FILENAME \* MERGEFORMAT </w:instrText>
+    </w:r>
+    <w:r>
+      <w:rPr>
+        <w:noProof/>
+      </w:rPr>
+      <w:fldChar w:fldCharType="separate"/>
+    </w:r>
+    <w:r>
+      <w:rPr>
+        <w:noProof/>
+      </w:rPr>
+      <w:t>DocumentazioneProgetto_InventarioHW_DennisDonofrioI3BC.docx</w:t>
+    </w:r>
+    <w:r>
+      <w:rPr>
+        <w:noProof/>
+      </w:rPr>
+      <w:fldChar w:fldCharType="end"/>
+    </w:r>
+    <w:r>
+      <w:rPr>
+        <w:noProof/>
+      </w:rPr>
+      <w:fldChar w:fldCharType="end"/>
+    </w:r>
     <w:r>
       <w:tab/>
       <w:t xml:space="preserve">Versione: 30.09.2021 </w:t>
@@ -11821,38 +11835,51 @@
     <w:r>
       <w:tab/>
     </w:r>
-    <w:fldSimple w:instr=" FILENAME ">
-      <w:r>
-        <w:rPr>
-          <w:noProof/>
-        </w:rPr>
-        <w:fldChar w:fldCharType="begin"/>
-      </w:r>
-      <w:r>
-        <w:rPr>
-          <w:noProof/>
-        </w:rPr>
-        <w:instrText xml:space="preserve"> FILENAME \* MERGEFORMAT </w:instrText>
-      </w:r>
-      <w:r>
-        <w:rPr>
-          <w:noProof/>
-        </w:rPr>
-        <w:fldChar w:fldCharType="separate"/>
-      </w:r>
-      <w:r>
-        <w:rPr>
-          <w:noProof/>
-        </w:rPr>
-        <w:t>DocumentazioneProgetto_InventarioHW_DennisDonofrioI3BC.docx</w:t>
-      </w:r>
-      <w:r>
-        <w:rPr>
-          <w:noProof/>
-        </w:rPr>
-        <w:fldChar w:fldCharType="end"/>
-      </w:r>
-    </w:fldSimple>
+    <w:r>
+      <w:fldChar w:fldCharType="begin"/>
+    </w:r>
+    <w:r>
+      <w:instrText xml:space="preserve"> FILENAME </w:instrText>
+    </w:r>
+    <w:r>
+      <w:fldChar w:fldCharType="separate"/>
+    </w:r>
+    <w:r>
+      <w:rPr>
+        <w:noProof/>
+      </w:rPr>
+      <w:fldChar w:fldCharType="begin"/>
+    </w:r>
+    <w:r>
+      <w:rPr>
+        <w:noProof/>
+      </w:rPr>
+      <w:instrText xml:space="preserve"> FILENAME \* MERGEFORMAT </w:instrText>
+    </w:r>
+    <w:r>
+      <w:rPr>
+        <w:noProof/>
+      </w:rPr>
+      <w:fldChar w:fldCharType="separate"/>
+    </w:r>
+    <w:r>
+      <w:rPr>
+        <w:noProof/>
+      </w:rPr>
+      <w:t>DocumentazioneProgetto_InventarioHW_DennisDonofrioI3BC.docx</w:t>
+    </w:r>
+    <w:r>
+      <w:rPr>
+        <w:noProof/>
+      </w:rPr>
+      <w:fldChar w:fldCharType="end"/>
+    </w:r>
+    <w:r>
+      <w:rPr>
+        <w:noProof/>
+      </w:rPr>
+      <w:fldChar w:fldCharType="end"/>
+    </w:r>
     <w:r>
       <w:tab/>
       <w:t>Versione: 30.09.2021</w:t>
@@ -11881,38 +11908,51 @@
     <w:r>
       <w:tab/>
     </w:r>
-    <w:fldSimple w:instr=" FILENAME ">
-      <w:r>
-        <w:rPr>
-          <w:noProof/>
-        </w:rPr>
-        <w:fldChar w:fldCharType="begin"/>
-      </w:r>
-      <w:r>
-        <w:rPr>
-          <w:noProof/>
-        </w:rPr>
-        <w:instrText xml:space="preserve"> FILENAME \* MERGEFORMAT </w:instrText>
-      </w:r>
-      <w:r>
-        <w:rPr>
-          <w:noProof/>
-        </w:rPr>
-        <w:fldChar w:fldCharType="separate"/>
-      </w:r>
-      <w:r>
-        <w:rPr>
-          <w:noProof/>
-        </w:rPr>
-        <w:t>DocumentazioneProgetto_InventarioHW_DennisDonofrioI3BC.docx</w:t>
-      </w:r>
-      <w:r>
-        <w:rPr>
-          <w:noProof/>
-        </w:rPr>
-        <w:fldChar w:fldCharType="end"/>
-      </w:r>
-    </w:fldSimple>
+    <w:r>
+      <w:fldChar w:fldCharType="begin"/>
+    </w:r>
+    <w:r>
+      <w:instrText xml:space="preserve"> FILENAME </w:instrText>
+    </w:r>
+    <w:r>
+      <w:fldChar w:fldCharType="separate"/>
+    </w:r>
+    <w:r>
+      <w:rPr>
+        <w:noProof/>
+      </w:rPr>
+      <w:fldChar w:fldCharType="begin"/>
+    </w:r>
+    <w:r>
+      <w:rPr>
+        <w:noProof/>
+      </w:rPr>
+      <w:instrText xml:space="preserve"> FILENAME \* MERGEFORMAT </w:instrText>
+    </w:r>
+    <w:r>
+      <w:rPr>
+        <w:noProof/>
+      </w:rPr>
+      <w:fldChar w:fldCharType="separate"/>
+    </w:r>
+    <w:r>
+      <w:rPr>
+        <w:noProof/>
+      </w:rPr>
+      <w:t>DocumentazioneProgetto_InventarioHW_DennisDonofrioI3BC.docx</w:t>
+    </w:r>
+    <w:r>
+      <w:rPr>
+        <w:noProof/>
+      </w:rPr>
+      <w:fldChar w:fldCharType="end"/>
+    </w:r>
+    <w:r>
+      <w:rPr>
+        <w:noProof/>
+      </w:rPr>
+      <w:fldChar w:fldCharType="end"/>
+    </w:r>
     <w:r>
       <w:tab/>
       <w:t xml:space="preserve">Versione: 30.09.2021 </w:t>
@@ -16786,7 +16826,7 @@
 </file>
 
 <file path=customXml/itemProps1.xml><?xml version="1.0" encoding="utf-8"?>
-<ds:datastoreItem xmlns:ds="http://schemas.openxmlformats.org/officeDocument/2006/customXml" ds:itemID="{9C584028-8442-4E40-9432-D8CDAAE2D3FF}">
+<ds:datastoreItem xmlns:ds="http://schemas.openxmlformats.org/officeDocument/2006/customXml" ds:itemID="{EC00F965-4381-4F94-A416-589F5E3ADDAD}">
   <ds:schemaRefs>
     <ds:schemaRef ds:uri="http://schemas.openxmlformats.org/officeDocument/2006/bibliography"/>
   </ds:schemaRefs>

</xml_diff>

<commit_message>
Diario + files php aggiornati + documentazione aggiornata + pagina principale inventario a buon punto + elimina oggetto finito + modifica oggetto a buon punto
</commit_message>
<xml_diff>
--- a/3_Documentazione (word e pdf)/DocumentazioneProgetto_InventarioHW_DennisDonofrioI3BC.docx
+++ b/3_Documentazione (word e pdf)/DocumentazioneProgetto_InventarioHW_DennisDonofrioI3BC.docx
@@ -8792,8 +8792,6 @@
         </w:rPr>
         <w:t>La struttura del database è composta da 4 tabelle. Queste tabelle sono necessarie per il corretto funzionamento dell’applicativo. Di seguito ci sono le descrizioni complete di tutte le tabelle.</w:t>
       </w:r>
-      <w:bookmarkStart w:id="25" w:name="_GoBack"/>
-      <w:bookmarkEnd w:id="25"/>
     </w:p>
     <w:p>
       <w:pPr>
@@ -9058,13 +9056,13 @@
       <w:pPr>
         <w:pStyle w:val="Titolo2"/>
       </w:pPr>
-      <w:bookmarkStart w:id="26" w:name="_Toc429059811"/>
-      <w:bookmarkStart w:id="27" w:name="_Toc84508083"/>
+      <w:bookmarkStart w:id="25" w:name="_Toc429059811"/>
+      <w:bookmarkStart w:id="26" w:name="_Toc84508083"/>
       <w:r>
         <w:t>Design delle interfacce</w:t>
       </w:r>
+      <w:bookmarkEnd w:id="25"/>
       <w:bookmarkEnd w:id="26"/>
-      <w:bookmarkEnd w:id="27"/>
     </w:p>
     <w:p>
       <w:pPr>
@@ -9226,6 +9224,211 @@
         </w:rPr>
       </w:pPr>
     </w:p>
+    <w:tbl>
+      <w:tblPr>
+        <w:tblStyle w:val="Grigliatabella"/>
+        <w:tblW w:w="0" w:type="auto"/>
+        <w:tblLook w:val="04A0" w:firstRow="1" w:lastRow="0" w:firstColumn="1" w:lastColumn="0" w:noHBand="0" w:noVBand="1"/>
+      </w:tblPr>
+      <w:tblGrid>
+        <w:gridCol w:w="9628"/>
+      </w:tblGrid>
+      <w:tr>
+        <w:tc>
+          <w:tcPr>
+            <w:tcW w:w="9628" w:type="dxa"/>
+          </w:tcPr>
+          <w:p>
+            <w:pPr>
+              <w:jc w:val="center"/>
+              <w:rPr>
+                <w:lang w:val="it-IT"/>
+              </w:rPr>
+            </w:pPr>
+            <w:r>
+              <w:rPr>
+                <w:lang w:val="it-IT"/>
+              </w:rPr>
+              <w:drawing>
+                <wp:inline distT="0" distB="0" distL="0" distR="0" wp14:anchorId="39681077" wp14:editId="43F907C3">
+                  <wp:extent cx="5915025" cy="3515997"/>
+                  <wp:effectExtent l="0" t="0" r="0" b="8255"/>
+                  <wp:docPr id="3" name="Immagine 3"/>
+                  <wp:cNvGraphicFramePr>
+                    <a:graphicFrameLocks xmlns:a="http://schemas.openxmlformats.org/drawingml/2006/main" noChangeAspect="1"/>
+                  </wp:cNvGraphicFramePr>
+                  <a:graphic xmlns:a="http://schemas.openxmlformats.org/drawingml/2006/main">
+                    <a:graphicData uri="http://schemas.openxmlformats.org/drawingml/2006/picture">
+                      <pic:pic xmlns:pic="http://schemas.openxmlformats.org/drawingml/2006/picture">
+                        <pic:nvPicPr>
+                          <pic:cNvPr id="1" name=""/>
+                          <pic:cNvPicPr/>
+                        </pic:nvPicPr>
+                        <pic:blipFill>
+                          <a:blip r:embed="rId17"/>
+                          <a:stretch>
+                            <a:fillRect/>
+                          </a:stretch>
+                        </pic:blipFill>
+                        <pic:spPr>
+                          <a:xfrm>
+                            <a:off x="0" y="0"/>
+                            <a:ext cx="5925341" cy="3522129"/>
+                          </a:xfrm>
+                          <a:prstGeom prst="rect">
+                            <a:avLst/>
+                          </a:prstGeom>
+                        </pic:spPr>
+                      </pic:pic>
+                    </a:graphicData>
+                  </a:graphic>
+                </wp:inline>
+              </w:drawing>
+            </w:r>
+          </w:p>
+        </w:tc>
+      </w:tr>
+    </w:tbl>
+    <w:p>
+      <w:pPr>
+        <w:rPr>
+          <w:lang w:val="it-IT"/>
+        </w:rPr>
+      </w:pPr>
+      <w:r>
+        <w:rPr>
+          <w:lang w:val="it-IT"/>
+        </w:rPr>
+        <w:t>Pagina home utente base</w:t>
+      </w:r>
+    </w:p>
+    <w:p>
+      <w:pPr>
+        <w:rPr>
+          <w:lang w:val="it-IT"/>
+        </w:rPr>
+      </w:pPr>
+      <w:r>
+        <w:rPr>
+          <w:lang w:val="it-IT"/>
+        </w:rPr>
+        <w:t>Questa pagina può essere visualizzata da tutti gli utenti che hanno effettuato il login e sono degli utenti base. C’è la possibilità di passare alla pagina per modificare il proprio account e il bottone per passare alla pagina dell’inventario.</w:t>
+      </w:r>
+    </w:p>
+    <w:p>
+      <w:pPr>
+        <w:rPr>
+          <w:lang w:val="it-IT"/>
+        </w:rPr>
+      </w:pPr>
+    </w:p>
+    <w:p>
+      <w:pPr>
+        <w:rPr>
+          <w:lang w:val="it-IT"/>
+        </w:rPr>
+      </w:pPr>
+    </w:p>
+    <w:tbl>
+      <w:tblPr>
+        <w:tblStyle w:val="Grigliatabella"/>
+        <w:tblW w:w="0" w:type="auto"/>
+        <w:tblLook w:val="04A0" w:firstRow="1" w:lastRow="0" w:firstColumn="1" w:lastColumn="0" w:noHBand="0" w:noVBand="1"/>
+      </w:tblPr>
+      <w:tblGrid>
+        <w:gridCol w:w="9628"/>
+      </w:tblGrid>
+      <w:tr>
+        <w:tc>
+          <w:tcPr>
+            <w:tcW w:w="9628" w:type="dxa"/>
+          </w:tcPr>
+          <w:p>
+            <w:pPr>
+              <w:jc w:val="center"/>
+              <w:rPr>
+                <w:lang w:val="it-IT"/>
+              </w:rPr>
+            </w:pPr>
+            <w:r>
+              <w:rPr>
+                <w:lang w:val="it-IT"/>
+              </w:rPr>
+              <w:lastRenderedPageBreak/>
+              <w:drawing>
+                <wp:inline distT="0" distB="0" distL="0" distR="0" wp14:anchorId="3F347E0C" wp14:editId="68C53D92">
+                  <wp:extent cx="5915025" cy="3497585"/>
+                  <wp:effectExtent l="0" t="0" r="0" b="7620"/>
+                  <wp:docPr id="7" name="Immagine 7"/>
+                  <wp:cNvGraphicFramePr>
+                    <a:graphicFrameLocks xmlns:a="http://schemas.openxmlformats.org/drawingml/2006/main" noChangeAspect="1"/>
+                  </wp:cNvGraphicFramePr>
+                  <a:graphic xmlns:a="http://schemas.openxmlformats.org/drawingml/2006/main">
+                    <a:graphicData uri="http://schemas.openxmlformats.org/drawingml/2006/picture">
+                      <pic:pic xmlns:pic="http://schemas.openxmlformats.org/drawingml/2006/picture">
+                        <pic:nvPicPr>
+                          <pic:cNvPr id="1" name=""/>
+                          <pic:cNvPicPr/>
+                        </pic:nvPicPr>
+                        <pic:blipFill>
+                          <a:blip r:embed="rId18"/>
+                          <a:stretch>
+                            <a:fillRect/>
+                          </a:stretch>
+                        </pic:blipFill>
+                        <pic:spPr>
+                          <a:xfrm>
+                            <a:off x="0" y="0"/>
+                            <a:ext cx="5920293" cy="3500700"/>
+                          </a:xfrm>
+                          <a:prstGeom prst="rect">
+                            <a:avLst/>
+                          </a:prstGeom>
+                        </pic:spPr>
+                      </pic:pic>
+                    </a:graphicData>
+                  </a:graphic>
+                </wp:inline>
+              </w:drawing>
+            </w:r>
+          </w:p>
+        </w:tc>
+      </w:tr>
+    </w:tbl>
+    <w:p>
+      <w:pPr>
+        <w:rPr>
+          <w:lang w:val="it-IT"/>
+        </w:rPr>
+      </w:pPr>
+      <w:r>
+        <w:rPr>
+          <w:lang w:val="it-IT"/>
+        </w:rPr>
+        <w:t>Pagina home utente base</w:t>
+      </w:r>
+    </w:p>
+    <w:p>
+      <w:pPr>
+        <w:rPr>
+          <w:lang w:val="it-IT"/>
+        </w:rPr>
+      </w:pPr>
+      <w:r>
+        <w:rPr>
+          <w:lang w:val="it-IT"/>
+        </w:rPr>
+        <w:t xml:space="preserve">Questa pagina può essere visualizzata da tutti gli utenti che hanno effettuato il login e sono degli utenti amministratori. C’è la possibilità di passare alla pagina per modificare </w:t>
+      </w:r>
+      <w:r>
+        <w:rPr>
+          <w:lang w:val="it-IT"/>
+        </w:rPr>
+        <w:t>il proprio account. Inoltre si può passare alla pagina per modificare i vari utenti e con il bottone si può passare alla pagina dell’inventario.</w:t>
+      </w:r>
+      <w:bookmarkStart w:id="27" w:name="_GoBack"/>
+      <w:bookmarkEnd w:id="27"/>
+    </w:p>
     <w:p>
       <w:pPr>
         <w:rPr>
@@ -11480,8 +11683,8 @@
       </w:pPr>
     </w:p>
     <w:sectPr>
-      <w:headerReference w:type="first" r:id="rId17"/>
-      <w:footerReference w:type="first" r:id="rId18"/>
+      <w:headerReference w:type="first" r:id="rId19"/>
+      <w:footerReference w:type="first" r:id="rId20"/>
       <w:pgSz w:w="11906" w:h="16838"/>
       <w:pgMar w:top="1985" w:right="1134" w:bottom="1418" w:left="1134" w:header="567" w:footer="567" w:gutter="0"/>
       <w:cols w:space="720"/>
@@ -11522,51 +11725,38 @@
     <w:r>
       <w:tab/>
     </w:r>
-    <w:r>
-      <w:fldChar w:fldCharType="begin"/>
-    </w:r>
-    <w:r>
-      <w:instrText xml:space="preserve"> FILENAME </w:instrText>
-    </w:r>
-    <w:r>
-      <w:fldChar w:fldCharType="separate"/>
-    </w:r>
-    <w:r>
-      <w:rPr>
-        <w:noProof/>
-      </w:rPr>
-      <w:fldChar w:fldCharType="begin"/>
-    </w:r>
-    <w:r>
-      <w:rPr>
-        <w:noProof/>
-      </w:rPr>
-      <w:instrText xml:space="preserve"> FILENAME \* MERGEFORMAT </w:instrText>
-    </w:r>
-    <w:r>
-      <w:rPr>
-        <w:noProof/>
-      </w:rPr>
-      <w:fldChar w:fldCharType="separate"/>
-    </w:r>
-    <w:r>
-      <w:rPr>
-        <w:noProof/>
-      </w:rPr>
-      <w:t>DocumentazioneProgetto_InventarioHW_DennisDonofrioI3BC.docx</w:t>
-    </w:r>
-    <w:r>
-      <w:rPr>
-        <w:noProof/>
-      </w:rPr>
-      <w:fldChar w:fldCharType="end"/>
-    </w:r>
-    <w:r>
-      <w:rPr>
-        <w:noProof/>
-      </w:rPr>
-      <w:fldChar w:fldCharType="end"/>
-    </w:r>
+    <w:fldSimple w:instr=" FILENAME ">
+      <w:r>
+        <w:rPr>
+          <w:noProof/>
+        </w:rPr>
+        <w:fldChar w:fldCharType="begin"/>
+      </w:r>
+      <w:r>
+        <w:rPr>
+          <w:noProof/>
+        </w:rPr>
+        <w:instrText xml:space="preserve"> FILENAME \* MERGEFORMAT </w:instrText>
+      </w:r>
+      <w:r>
+        <w:rPr>
+          <w:noProof/>
+        </w:rPr>
+        <w:fldChar w:fldCharType="separate"/>
+      </w:r>
+      <w:r>
+        <w:rPr>
+          <w:noProof/>
+        </w:rPr>
+        <w:t>DocumentazioneProgetto_InventarioHW_DennisDonofrioI3BC.docx</w:t>
+      </w:r>
+      <w:r>
+        <w:rPr>
+          <w:noProof/>
+        </w:rPr>
+        <w:fldChar w:fldCharType="end"/>
+      </w:r>
+    </w:fldSimple>
     <w:r>
       <w:tab/>
       <w:t xml:space="preserve">Versione: 30.09.2021 </w:t>
@@ -11835,51 +12025,38 @@
     <w:r>
       <w:tab/>
     </w:r>
-    <w:r>
-      <w:fldChar w:fldCharType="begin"/>
-    </w:r>
-    <w:r>
-      <w:instrText xml:space="preserve"> FILENAME </w:instrText>
-    </w:r>
-    <w:r>
-      <w:fldChar w:fldCharType="separate"/>
-    </w:r>
-    <w:r>
-      <w:rPr>
-        <w:noProof/>
-      </w:rPr>
-      <w:fldChar w:fldCharType="begin"/>
-    </w:r>
-    <w:r>
-      <w:rPr>
-        <w:noProof/>
-      </w:rPr>
-      <w:instrText xml:space="preserve"> FILENAME \* MERGEFORMAT </w:instrText>
-    </w:r>
-    <w:r>
-      <w:rPr>
-        <w:noProof/>
-      </w:rPr>
-      <w:fldChar w:fldCharType="separate"/>
-    </w:r>
-    <w:r>
-      <w:rPr>
-        <w:noProof/>
-      </w:rPr>
-      <w:t>DocumentazioneProgetto_InventarioHW_DennisDonofrioI3BC.docx</w:t>
-    </w:r>
-    <w:r>
-      <w:rPr>
-        <w:noProof/>
-      </w:rPr>
-      <w:fldChar w:fldCharType="end"/>
-    </w:r>
-    <w:r>
-      <w:rPr>
-        <w:noProof/>
-      </w:rPr>
-      <w:fldChar w:fldCharType="end"/>
-    </w:r>
+    <w:fldSimple w:instr=" FILENAME ">
+      <w:r>
+        <w:rPr>
+          <w:noProof/>
+        </w:rPr>
+        <w:fldChar w:fldCharType="begin"/>
+      </w:r>
+      <w:r>
+        <w:rPr>
+          <w:noProof/>
+        </w:rPr>
+        <w:instrText xml:space="preserve"> FILENAME \* MERGEFORMAT </w:instrText>
+      </w:r>
+      <w:r>
+        <w:rPr>
+          <w:noProof/>
+        </w:rPr>
+        <w:fldChar w:fldCharType="separate"/>
+      </w:r>
+      <w:r>
+        <w:rPr>
+          <w:noProof/>
+        </w:rPr>
+        <w:t>DocumentazioneProgetto_InventarioHW_DennisDonofrioI3BC.docx</w:t>
+      </w:r>
+      <w:r>
+        <w:rPr>
+          <w:noProof/>
+        </w:rPr>
+        <w:fldChar w:fldCharType="end"/>
+      </w:r>
+    </w:fldSimple>
     <w:r>
       <w:tab/>
       <w:t>Versione: 30.09.2021</w:t>
@@ -11908,51 +12085,38 @@
     <w:r>
       <w:tab/>
     </w:r>
-    <w:r>
-      <w:fldChar w:fldCharType="begin"/>
-    </w:r>
-    <w:r>
-      <w:instrText xml:space="preserve"> FILENAME </w:instrText>
-    </w:r>
-    <w:r>
-      <w:fldChar w:fldCharType="separate"/>
-    </w:r>
-    <w:r>
-      <w:rPr>
-        <w:noProof/>
-      </w:rPr>
-      <w:fldChar w:fldCharType="begin"/>
-    </w:r>
-    <w:r>
-      <w:rPr>
-        <w:noProof/>
-      </w:rPr>
-      <w:instrText xml:space="preserve"> FILENAME \* MERGEFORMAT </w:instrText>
-    </w:r>
-    <w:r>
-      <w:rPr>
-        <w:noProof/>
-      </w:rPr>
-      <w:fldChar w:fldCharType="separate"/>
-    </w:r>
-    <w:r>
-      <w:rPr>
-        <w:noProof/>
-      </w:rPr>
-      <w:t>DocumentazioneProgetto_InventarioHW_DennisDonofrioI3BC.docx</w:t>
-    </w:r>
-    <w:r>
-      <w:rPr>
-        <w:noProof/>
-      </w:rPr>
-      <w:fldChar w:fldCharType="end"/>
-    </w:r>
-    <w:r>
-      <w:rPr>
-        <w:noProof/>
-      </w:rPr>
-      <w:fldChar w:fldCharType="end"/>
-    </w:r>
+    <w:fldSimple w:instr=" FILENAME ">
+      <w:r>
+        <w:rPr>
+          <w:noProof/>
+        </w:rPr>
+        <w:fldChar w:fldCharType="begin"/>
+      </w:r>
+      <w:r>
+        <w:rPr>
+          <w:noProof/>
+        </w:rPr>
+        <w:instrText xml:space="preserve"> FILENAME \* MERGEFORMAT </w:instrText>
+      </w:r>
+      <w:r>
+        <w:rPr>
+          <w:noProof/>
+        </w:rPr>
+        <w:fldChar w:fldCharType="separate"/>
+      </w:r>
+      <w:r>
+        <w:rPr>
+          <w:noProof/>
+        </w:rPr>
+        <w:t>DocumentazioneProgetto_InventarioHW_DennisDonofrioI3BC.docx</w:t>
+      </w:r>
+      <w:r>
+        <w:rPr>
+          <w:noProof/>
+        </w:rPr>
+        <w:fldChar w:fldCharType="end"/>
+      </w:r>
+    </w:fldSimple>
     <w:r>
       <w:tab/>
       <w:t xml:space="preserve">Versione: 30.09.2021 </w:t>
@@ -16826,7 +16990,7 @@
 </file>
 
 <file path=customXml/itemProps1.xml><?xml version="1.0" encoding="utf-8"?>
-<ds:datastoreItem xmlns:ds="http://schemas.openxmlformats.org/officeDocument/2006/customXml" ds:itemID="{EC00F965-4381-4F94-A416-589F5E3ADDAD}">
+<ds:datastoreItem xmlns:ds="http://schemas.openxmlformats.org/officeDocument/2006/customXml" ds:itemID="{1D0668DB-73F3-482D-B22C-C3FE3023D6C5}">
   <ds:schemaRefs>
     <ds:schemaRef ds:uri="http://schemas.openxmlformats.org/officeDocument/2006/bibliography"/>
   </ds:schemaRefs>

</xml_diff>

<commit_message>
Diario + files php aggiornati + documentazione aggiornata + aggiungi oggetto finito + design delle interfacce aggiornata + use case aggiornato
</commit_message>
<xml_diff>
--- a/3_Documentazione (word e pdf)/DocumentazioneProgetto_InventarioHW_DennisDonofrioI3BC.docx
+++ b/3_Documentazione (word e pdf)/DocumentazioneProgetto_InventarioHW_DennisDonofrioI3BC.docx
@@ -5617,6 +5617,82 @@
           </w:p>
         </w:tc>
       </w:tr>
+    </w:tbl>
+    <w:p/>
+    <w:tbl>
+      <w:tblPr>
+        <w:tblW w:w="9580" w:type="dxa"/>
+        <w:tblCellSpacing w:w="0" w:type="dxa"/>
+        <w:tblInd w:w="-8" w:type="dxa"/>
+        <w:tblBorders>
+          <w:top w:val="outset" w:sz="6" w:space="0" w:color="000000"/>
+          <w:left w:val="outset" w:sz="6" w:space="0" w:color="000000"/>
+          <w:bottom w:val="outset" w:sz="6" w:space="0" w:color="000000"/>
+          <w:right w:val="outset" w:sz="6" w:space="0" w:color="000000"/>
+        </w:tblBorders>
+        <w:tblCellMar>
+          <w:top w:w="60" w:type="dxa"/>
+          <w:left w:w="60" w:type="dxa"/>
+          <w:bottom w:w="60" w:type="dxa"/>
+          <w:right w:w="60" w:type="dxa"/>
+        </w:tblCellMar>
+        <w:tblLook w:val="00A0" w:firstRow="1" w:lastRow="0" w:firstColumn="1" w:lastColumn="0" w:noHBand="0" w:noVBand="0"/>
+      </w:tblPr>
+      <w:tblGrid>
+        <w:gridCol w:w="1895"/>
+        <w:gridCol w:w="7685"/>
+      </w:tblGrid>
+      <w:tr>
+        <w:trPr>
+          <w:trHeight w:val="251"/>
+          <w:tblCellSpacing w:w="0" w:type="dxa"/>
+        </w:trPr>
+        <w:tc>
+          <w:tcPr>
+            <w:tcW w:w="9580" w:type="dxa"/>
+            <w:gridSpan w:val="2"/>
+            <w:tcBorders>
+              <w:top w:val="outset" w:sz="6" w:space="0" w:color="000000"/>
+              <w:bottom w:val="outset" w:sz="6" w:space="0" w:color="000000"/>
+            </w:tcBorders>
+          </w:tcPr>
+          <w:p>
+            <w:pPr>
+              <w:spacing w:before="100" w:beforeAutospacing="1"/>
+              <w:jc w:val="center"/>
+              <w:rPr>
+                <w:b/>
+                <w:sz w:val="16"/>
+                <w:szCs w:val="16"/>
+              </w:rPr>
+            </w:pPr>
+            <w:r>
+              <w:rPr>
+                <w:b/>
+                <w:sz w:val="16"/>
+                <w:szCs w:val="16"/>
+              </w:rPr>
+              <w:t xml:space="preserve">ID: </w:t>
+            </w:r>
+            <w:r>
+              <w:rPr>
+                <w:b/>
+                <w:sz w:val="16"/>
+                <w:szCs w:val="16"/>
+              </w:rPr>
+              <w:t>REQ-0</w:t>
+            </w:r>
+            <w:r>
+              <w:rPr>
+                <w:b/>
+                <w:sz w:val="16"/>
+                <w:szCs w:val="16"/>
+              </w:rPr>
+              <w:t>06</w:t>
+            </w:r>
+          </w:p>
+        </w:tc>
+      </w:tr>
       <w:tr>
         <w:trPr>
           <w:tblCellSpacing w:w="0" w:type="dxa"/>
@@ -5635,7 +5711,6 @@
               <w:spacing w:before="100" w:beforeAutospacing="1"/>
               <w:rPr>
                 <w:b/>
-                <w:bCs/>
                 <w:sz w:val="16"/>
                 <w:szCs w:val="16"/>
               </w:rPr>
@@ -5643,11 +5718,10 @@
             <w:r>
               <w:rPr>
                 <w:b/>
-                <w:bCs/>
-                <w:sz w:val="16"/>
-                <w:szCs w:val="16"/>
-              </w:rPr>
-              <w:t>004</w:t>
+                <w:sz w:val="16"/>
+                <w:szCs w:val="16"/>
+              </w:rPr>
+              <w:t>Nome</w:t>
             </w:r>
           </w:p>
         </w:tc>
@@ -5673,7 +5747,285 @@
                 <w:sz w:val="16"/>
                 <w:szCs w:val="16"/>
               </w:rPr>
-              <w:t>Si necessita una pagina per ogni componente HW</w:t>
+              <w:t>Creazione di filtri</w:t>
+            </w:r>
+          </w:p>
+        </w:tc>
+      </w:tr>
+      <w:tr>
+        <w:trPr>
+          <w:tblCellSpacing w:w="0" w:type="dxa"/>
+        </w:trPr>
+        <w:tc>
+          <w:tcPr>
+            <w:tcW w:w="1895" w:type="dxa"/>
+            <w:tcBorders>
+              <w:top w:val="outset" w:sz="6" w:space="0" w:color="000000"/>
+              <w:bottom w:val="outset" w:sz="6" w:space="0" w:color="000000"/>
+              <w:right w:val="outset" w:sz="6" w:space="0" w:color="000000"/>
+            </w:tcBorders>
+          </w:tcPr>
+          <w:p>
+            <w:pPr>
+              <w:spacing w:before="100" w:beforeAutospacing="1"/>
+              <w:rPr>
+                <w:b/>
+                <w:sz w:val="16"/>
+                <w:szCs w:val="16"/>
+              </w:rPr>
+            </w:pPr>
+            <w:r>
+              <w:rPr>
+                <w:b/>
+                <w:sz w:val="16"/>
+                <w:szCs w:val="16"/>
+              </w:rPr>
+              <w:t>Priorità</w:t>
+            </w:r>
+          </w:p>
+        </w:tc>
+        <w:tc>
+          <w:tcPr>
+            <w:tcW w:w="7685" w:type="dxa"/>
+            <w:tcBorders>
+              <w:top w:val="outset" w:sz="6" w:space="0" w:color="000000"/>
+              <w:left w:val="outset" w:sz="6" w:space="0" w:color="000000"/>
+              <w:bottom w:val="outset" w:sz="6" w:space="0" w:color="000000"/>
+            </w:tcBorders>
+          </w:tcPr>
+          <w:p>
+            <w:pPr>
+              <w:spacing w:before="100" w:beforeAutospacing="1"/>
+              <w:rPr>
+                <w:sz w:val="16"/>
+                <w:szCs w:val="16"/>
+              </w:rPr>
+            </w:pPr>
+            <w:r>
+              <w:rPr>
+                <w:sz w:val="16"/>
+                <w:szCs w:val="16"/>
+              </w:rPr>
+              <w:t>1</w:t>
+            </w:r>
+          </w:p>
+        </w:tc>
+      </w:tr>
+      <w:tr>
+        <w:trPr>
+          <w:tblCellSpacing w:w="0" w:type="dxa"/>
+        </w:trPr>
+        <w:tc>
+          <w:tcPr>
+            <w:tcW w:w="1895" w:type="dxa"/>
+            <w:tcBorders>
+              <w:top w:val="outset" w:sz="6" w:space="0" w:color="000000"/>
+              <w:bottom w:val="outset" w:sz="6" w:space="0" w:color="000000"/>
+              <w:right w:val="outset" w:sz="6" w:space="0" w:color="000000"/>
+            </w:tcBorders>
+          </w:tcPr>
+          <w:p>
+            <w:pPr>
+              <w:spacing w:before="100" w:beforeAutospacing="1"/>
+              <w:rPr>
+                <w:b/>
+                <w:sz w:val="16"/>
+                <w:szCs w:val="16"/>
+              </w:rPr>
+            </w:pPr>
+            <w:r>
+              <w:rPr>
+                <w:b/>
+                <w:sz w:val="16"/>
+                <w:szCs w:val="16"/>
+              </w:rPr>
+              <w:t>Versione</w:t>
+            </w:r>
+          </w:p>
+        </w:tc>
+        <w:tc>
+          <w:tcPr>
+            <w:tcW w:w="7685" w:type="dxa"/>
+            <w:tcBorders>
+              <w:top w:val="outset" w:sz="6" w:space="0" w:color="000000"/>
+              <w:left w:val="outset" w:sz="6" w:space="0" w:color="000000"/>
+              <w:bottom w:val="outset" w:sz="6" w:space="0" w:color="000000"/>
+            </w:tcBorders>
+          </w:tcPr>
+          <w:p>
+            <w:pPr>
+              <w:spacing w:before="100" w:beforeAutospacing="1"/>
+              <w:rPr>
+                <w:sz w:val="16"/>
+                <w:szCs w:val="16"/>
+              </w:rPr>
+            </w:pPr>
+            <w:r>
+              <w:rPr>
+                <w:sz w:val="16"/>
+                <w:szCs w:val="16"/>
+              </w:rPr>
+              <w:t>1.0</w:t>
+            </w:r>
+          </w:p>
+        </w:tc>
+      </w:tr>
+      <w:tr>
+        <w:trPr>
+          <w:tblCellSpacing w:w="0" w:type="dxa"/>
+        </w:trPr>
+        <w:tc>
+          <w:tcPr>
+            <w:tcW w:w="1895" w:type="dxa"/>
+            <w:tcBorders>
+              <w:top w:val="outset" w:sz="6" w:space="0" w:color="000000"/>
+              <w:bottom w:val="outset" w:sz="6" w:space="0" w:color="000000"/>
+              <w:right w:val="outset" w:sz="6" w:space="0" w:color="000000"/>
+            </w:tcBorders>
+          </w:tcPr>
+          <w:p>
+            <w:pPr>
+              <w:spacing w:before="100" w:beforeAutospacing="1"/>
+              <w:rPr>
+                <w:b/>
+                <w:sz w:val="16"/>
+                <w:szCs w:val="16"/>
+              </w:rPr>
+            </w:pPr>
+            <w:r>
+              <w:rPr>
+                <w:b/>
+                <w:sz w:val="16"/>
+                <w:szCs w:val="16"/>
+              </w:rPr>
+              <w:t>Note</w:t>
+            </w:r>
+          </w:p>
+        </w:tc>
+        <w:tc>
+          <w:tcPr>
+            <w:tcW w:w="7685" w:type="dxa"/>
+            <w:tcBorders>
+              <w:top w:val="outset" w:sz="6" w:space="0" w:color="000000"/>
+              <w:left w:val="outset" w:sz="6" w:space="0" w:color="000000"/>
+              <w:bottom w:val="outset" w:sz="6" w:space="0" w:color="000000"/>
+            </w:tcBorders>
+          </w:tcPr>
+          <w:p>
+            <w:pPr>
+              <w:spacing w:before="100" w:beforeAutospacing="1"/>
+              <w:rPr>
+                <w:sz w:val="16"/>
+                <w:szCs w:val="16"/>
+              </w:rPr>
+            </w:pPr>
+            <w:r>
+              <w:rPr>
+                <w:sz w:val="16"/>
+                <w:szCs w:val="16"/>
+              </w:rPr>
+              <w:t>Si necessitano di filtri per migliorare l’efficacia della ricerca</w:t>
+            </w:r>
+          </w:p>
+        </w:tc>
+      </w:tr>
+      <w:tr>
+        <w:trPr>
+          <w:tblCellSpacing w:w="0" w:type="dxa"/>
+        </w:trPr>
+        <w:tc>
+          <w:tcPr>
+            <w:tcW w:w="9580" w:type="dxa"/>
+            <w:gridSpan w:val="2"/>
+            <w:tcBorders>
+              <w:top w:val="outset" w:sz="6" w:space="0" w:color="000000"/>
+              <w:bottom w:val="outset" w:sz="6" w:space="0" w:color="000000"/>
+            </w:tcBorders>
+          </w:tcPr>
+          <w:p>
+            <w:pPr>
+              <w:spacing w:before="100" w:beforeAutospacing="1"/>
+              <w:jc w:val="center"/>
+              <w:rPr>
+                <w:sz w:val="16"/>
+                <w:szCs w:val="16"/>
+              </w:rPr>
+            </w:pPr>
+            <w:r>
+              <w:rPr>
+                <w:b/>
+                <w:bCs/>
+                <w:sz w:val="16"/>
+                <w:szCs w:val="16"/>
+              </w:rPr>
+              <w:t>Sotto requisiti</w:t>
+            </w:r>
+          </w:p>
+        </w:tc>
+      </w:tr>
+      <w:tr>
+        <w:trPr>
+          <w:tblCellSpacing w:w="0" w:type="dxa"/>
+        </w:trPr>
+        <w:tc>
+          <w:tcPr>
+            <w:tcW w:w="1895" w:type="dxa"/>
+            <w:tcBorders>
+              <w:top w:val="outset" w:sz="6" w:space="0" w:color="000000"/>
+              <w:bottom w:val="outset" w:sz="6" w:space="0" w:color="000000"/>
+              <w:right w:val="outset" w:sz="6" w:space="0" w:color="000000"/>
+            </w:tcBorders>
+          </w:tcPr>
+          <w:p>
+            <w:pPr>
+              <w:spacing w:before="100" w:beforeAutospacing="1"/>
+              <w:rPr>
+                <w:b/>
+                <w:sz w:val="16"/>
+                <w:szCs w:val="16"/>
+              </w:rPr>
+            </w:pPr>
+            <w:r>
+              <w:rPr>
+                <w:b/>
+                <w:bCs/>
+                <w:sz w:val="16"/>
+                <w:szCs w:val="16"/>
+              </w:rPr>
+              <w:t>001</w:t>
+            </w:r>
+          </w:p>
+        </w:tc>
+        <w:tc>
+          <w:tcPr>
+            <w:tcW w:w="7685" w:type="dxa"/>
+            <w:tcBorders>
+              <w:top w:val="outset" w:sz="6" w:space="0" w:color="000000"/>
+              <w:left w:val="outset" w:sz="6" w:space="0" w:color="000000"/>
+              <w:bottom w:val="outset" w:sz="6" w:space="0" w:color="000000"/>
+            </w:tcBorders>
+          </w:tcPr>
+          <w:p>
+            <w:pPr>
+              <w:spacing w:before="100" w:beforeAutospacing="1"/>
+              <w:rPr>
+                <w:sz w:val="16"/>
+                <w:szCs w:val="16"/>
+              </w:rPr>
+            </w:pPr>
+            <w:r>
+              <w:rPr>
+                <w:sz w:val="16"/>
+                <w:szCs w:val="16"/>
+              </w:rPr>
+              <w:t xml:space="preserve">Filtri sulla </w:t>
+            </w:r>
+            <w:r>
+              <w:rPr>
+                <w:sz w:val="16"/>
+                <w:szCs w:val="16"/>
+              </w:rPr>
+              <w:t>categoria</w:t>
             </w:r>
           </w:p>
         </w:tc>
@@ -5749,7 +6101,7 @@
                 <w:sz w:val="16"/>
                 <w:szCs w:val="16"/>
               </w:rPr>
-              <w:t>06</w:t>
+              <w:t>07</w:t>
             </w:r>
           </w:p>
         </w:tc>
@@ -5808,7 +6160,7 @@
                 <w:sz w:val="16"/>
                 <w:szCs w:val="16"/>
               </w:rPr>
-              <w:t>Creazione di filtri</w:t>
+              <w:t>Percentuale di soglia</w:t>
             </w:r>
           </w:p>
         </w:tc>
@@ -5841,6 +6193,7 @@
                 <w:sz w:val="16"/>
                 <w:szCs w:val="16"/>
               </w:rPr>
+              <w:lastRenderedPageBreak/>
               <w:t>Priorità</w:t>
             </w:r>
           </w:p>
@@ -5985,7 +6338,7 @@
                 <w:sz w:val="16"/>
                 <w:szCs w:val="16"/>
               </w:rPr>
-              <w:t>Si necessitano di filtri per migliorare l’efficacia della ricerca</w:t>
+              <w:t>Percentuale sotto la quale verrà inviata una email per comunicare che la disponibilità quella tipologia è sceso sotto la percentuale</w:t>
             </w:r>
           </w:p>
         </w:tc>
@@ -6079,7 +6432,82 @@
                 <w:sz w:val="16"/>
                 <w:szCs w:val="16"/>
               </w:rPr>
-              <w:t>Filtri sulla descrizione e sulla tipologia</w:t>
+              <w:t>Si necessita la possibilità di parametrizzare la percentuale di attenzione</w:t>
+            </w:r>
+          </w:p>
+        </w:tc>
+      </w:tr>
+      <w:tr>
+        <w:trPr>
+          <w:tblCellSpacing w:w="0" w:type="dxa"/>
+        </w:trPr>
+        <w:tc>
+          <w:tcPr>
+            <w:tcW w:w="1895" w:type="dxa"/>
+            <w:tcBorders>
+              <w:top w:val="outset" w:sz="6" w:space="0" w:color="000000"/>
+              <w:bottom w:val="outset" w:sz="6" w:space="0" w:color="000000"/>
+              <w:right w:val="outset" w:sz="6" w:space="0" w:color="000000"/>
+            </w:tcBorders>
+          </w:tcPr>
+          <w:p>
+            <w:pPr>
+              <w:spacing w:before="100" w:beforeAutospacing="1"/>
+              <w:rPr>
+                <w:b/>
+                <w:bCs/>
+                <w:sz w:val="16"/>
+                <w:szCs w:val="16"/>
+              </w:rPr>
+            </w:pPr>
+            <w:r>
+              <w:rPr>
+                <w:b/>
+                <w:bCs/>
+                <w:sz w:val="16"/>
+                <w:szCs w:val="16"/>
+              </w:rPr>
+              <w:t>002</w:t>
+            </w:r>
+          </w:p>
+        </w:tc>
+        <w:tc>
+          <w:tcPr>
+            <w:tcW w:w="7685" w:type="dxa"/>
+            <w:tcBorders>
+              <w:top w:val="outset" w:sz="6" w:space="0" w:color="000000"/>
+              <w:left w:val="outset" w:sz="6" w:space="0" w:color="000000"/>
+              <w:bottom w:val="outset" w:sz="6" w:space="0" w:color="000000"/>
+            </w:tcBorders>
+          </w:tcPr>
+          <w:p>
+            <w:pPr>
+              <w:spacing w:before="100" w:beforeAutospacing="1"/>
+              <w:rPr>
+                <w:sz w:val="16"/>
+                <w:szCs w:val="16"/>
+              </w:rPr>
+            </w:pPr>
+            <w:r>
+              <w:rPr>
+                <w:sz w:val="16"/>
+                <w:szCs w:val="16"/>
+              </w:rPr>
+              <w:t xml:space="preserve">Se la percentuale è stata superata, viene inviata una mail notificando che </w:t>
+            </w:r>
+            <w:r>
+              <w:rPr>
+                <w:sz w:val="16"/>
+                <w:szCs w:val="16"/>
+              </w:rPr>
+              <w:t>una tipologia</w:t>
+            </w:r>
+            <w:r>
+              <w:rPr>
+                <w:sz w:val="16"/>
+                <w:szCs w:val="16"/>
+              </w:rPr>
+              <w:t xml:space="preserve"> sta finendo</w:t>
             </w:r>
           </w:p>
         </w:tc>
@@ -6155,7 +6583,7 @@
                 <w:sz w:val="16"/>
                 <w:szCs w:val="16"/>
               </w:rPr>
-              <w:t>07</w:t>
+              <w:t>08</w:t>
             </w:r>
           </w:p>
         </w:tc>
@@ -6188,7 +6616,6 @@
                 <w:sz w:val="16"/>
                 <w:szCs w:val="16"/>
               </w:rPr>
-              <w:lastRenderedPageBreak/>
               <w:t>Nome</w:t>
             </w:r>
           </w:p>
@@ -6215,7 +6642,7 @@
                 <w:sz w:val="16"/>
                 <w:szCs w:val="16"/>
               </w:rPr>
-              <w:t>Percentuale di soglia</w:t>
+              <w:t>Funzioni amministratori</w:t>
             </w:r>
           </w:p>
         </w:tc>
@@ -6392,7 +6819,7 @@
                 <w:sz w:val="16"/>
                 <w:szCs w:val="16"/>
               </w:rPr>
-              <w:t>Percentuale sotto la quale verrà inviata una email per comunicare che la disponibilità quella tipologia è sceso sotto la percentuale</w:t>
+              <w:t>Gli amministratori hanno il controllo completo dell’applicativo.</w:t>
             </w:r>
           </w:p>
         </w:tc>
@@ -6486,7 +6913,7 @@
                 <w:sz w:val="16"/>
                 <w:szCs w:val="16"/>
               </w:rPr>
-              <w:t>Si necessita la possibilità di parametrizzare la percentuale di attenzione</w:t>
+              <w:t>Si necessita la modifica da parte degli amministratori</w:t>
             </w:r>
           </w:p>
         </w:tc>
@@ -6547,21 +6974,7 @@
                 <w:sz w:val="16"/>
                 <w:szCs w:val="16"/>
               </w:rPr>
-              <w:t xml:space="preserve">Se la percentuale è stata superata, viene inviata una mail notificando che </w:t>
-            </w:r>
-            <w:r>
-              <w:rPr>
-                <w:sz w:val="16"/>
-                <w:szCs w:val="16"/>
-              </w:rPr>
-              <w:t>una tipologia</w:t>
-            </w:r>
-            <w:r>
-              <w:rPr>
-                <w:sz w:val="16"/>
-                <w:szCs w:val="16"/>
-              </w:rPr>
-              <w:t xml:space="preserve"> sta finendo</w:t>
+              <w:t xml:space="preserve">Gli amministratori potranno aggiungere o rimuovere i componenti HW </w:t>
             </w:r>
           </w:p>
         </w:tc>
@@ -6637,7 +7050,7 @@
                 <w:sz w:val="16"/>
                 <w:szCs w:val="16"/>
               </w:rPr>
-              <w:t>08</w:t>
+              <w:t>09</w:t>
             </w:r>
           </w:p>
         </w:tc>
@@ -6696,7 +7109,7 @@
                 <w:sz w:val="16"/>
                 <w:szCs w:val="16"/>
               </w:rPr>
-              <w:t>Funzioni amministratori</w:t>
+              <w:t>Gestione utenti</w:t>
             </w:r>
           </w:p>
         </w:tc>
@@ -6873,7 +7286,7 @@
                 <w:sz w:val="16"/>
                 <w:szCs w:val="16"/>
               </w:rPr>
-              <w:t>Gli amministratori hanno il controllo completo dell’applicativo.</w:t>
+              <w:t>Gli amministratori hanno la possibilità di aggiungere, modificare o rimuovere un utente.</w:t>
             </w:r>
           </w:p>
         </w:tc>
@@ -6967,7 +7380,7 @@
                 <w:sz w:val="16"/>
                 <w:szCs w:val="16"/>
               </w:rPr>
-              <w:t>Si necessita la modifica da parte degli amministratori</w:t>
+              <w:t>Si necessita un collegamento alla pagina di gestione degli utenti</w:t>
             </w:r>
           </w:p>
         </w:tc>
@@ -7028,7 +7441,7 @@
                 <w:sz w:val="16"/>
                 <w:szCs w:val="16"/>
               </w:rPr>
-              <w:t xml:space="preserve">Gli amministratori potranno aggiungere o rimuovere i componenti HW </w:t>
+              <w:t>Si necessitano 3 pagine per le varie operazioni sugli utenti</w:t>
             </w:r>
           </w:p>
         </w:tc>
@@ -7104,7 +7517,7 @@
                 <w:sz w:val="16"/>
                 <w:szCs w:val="16"/>
               </w:rPr>
-              <w:t>09</w:t>
+              <w:t>10</w:t>
             </w:r>
           </w:p>
         </w:tc>
@@ -7163,7 +7576,7 @@
                 <w:sz w:val="16"/>
                 <w:szCs w:val="16"/>
               </w:rPr>
-              <w:t>Gestione utenti</w:t>
+              <w:t>Modifica inventario</w:t>
             </w:r>
           </w:p>
         </w:tc>
@@ -7340,7 +7753,28 @@
                 <w:sz w:val="16"/>
                 <w:szCs w:val="16"/>
               </w:rPr>
-              <w:t>Gli amministratori hanno la possibilità di aggiungere, modificare o rimuovere un utente.</w:t>
+              <w:t xml:space="preserve">Gli </w:t>
+            </w:r>
+            <w:r>
+              <w:rPr>
+                <w:sz w:val="16"/>
+                <w:szCs w:val="16"/>
+              </w:rPr>
+              <w:t>utenti</w:t>
+            </w:r>
+            <w:r>
+              <w:rPr>
+                <w:sz w:val="16"/>
+                <w:szCs w:val="16"/>
+              </w:rPr>
+              <w:t xml:space="preserve"> hanno la possibilità di aggiungere, modificare o rimuovere </w:t>
+            </w:r>
+            <w:r>
+              <w:rPr>
+                <w:sz w:val="16"/>
+                <w:szCs w:val="16"/>
+              </w:rPr>
+              <w:t>un oggetto dall’inventario.</w:t>
             </w:r>
           </w:p>
         </w:tc>
@@ -7408,6 +7842,7 @@
                 <w:sz w:val="16"/>
                 <w:szCs w:val="16"/>
               </w:rPr>
+              <w:lastRenderedPageBreak/>
               <w:t>001</w:t>
             </w:r>
           </w:p>
@@ -7434,7 +7869,14 @@
                 <w:sz w:val="16"/>
                 <w:szCs w:val="16"/>
               </w:rPr>
-              <w:t>Si necessita un collegamento alla pagina di gestione degli utenti</w:t>
+              <w:t xml:space="preserve">Si necessita un collegamento alla pagina di </w:t>
+            </w:r>
+            <w:r>
+              <w:rPr>
+                <w:sz w:val="16"/>
+                <w:szCs w:val="16"/>
+              </w:rPr>
+              <w:t>gestione dell’inventario</w:t>
             </w:r>
           </w:p>
         </w:tc>
@@ -7495,495 +7937,13 @@
                 <w:sz w:val="16"/>
                 <w:szCs w:val="16"/>
               </w:rPr>
-              <w:t>Si necessitano 3 pagine per le varie operazioni sugli utenti</w:t>
+              <w:t>Si necessitano due pagine per le varie operazioni sull’inventario</w:t>
             </w:r>
           </w:p>
         </w:tc>
       </w:tr>
     </w:tbl>
     <w:p/>
-    <w:tbl>
-      <w:tblPr>
-        <w:tblW w:w="9580" w:type="dxa"/>
-        <w:tblCellSpacing w:w="0" w:type="dxa"/>
-        <w:tblInd w:w="-8" w:type="dxa"/>
-        <w:tblBorders>
-          <w:top w:val="outset" w:sz="6" w:space="0" w:color="000000"/>
-          <w:left w:val="outset" w:sz="6" w:space="0" w:color="000000"/>
-          <w:bottom w:val="outset" w:sz="6" w:space="0" w:color="000000"/>
-          <w:right w:val="outset" w:sz="6" w:space="0" w:color="000000"/>
-        </w:tblBorders>
-        <w:tblCellMar>
-          <w:top w:w="60" w:type="dxa"/>
-          <w:left w:w="60" w:type="dxa"/>
-          <w:bottom w:w="60" w:type="dxa"/>
-          <w:right w:w="60" w:type="dxa"/>
-        </w:tblCellMar>
-        <w:tblLook w:val="00A0" w:firstRow="1" w:lastRow="0" w:firstColumn="1" w:lastColumn="0" w:noHBand="0" w:noVBand="0"/>
-      </w:tblPr>
-      <w:tblGrid>
-        <w:gridCol w:w="1895"/>
-        <w:gridCol w:w="7685"/>
-      </w:tblGrid>
-      <w:tr>
-        <w:trPr>
-          <w:trHeight w:val="251"/>
-          <w:tblCellSpacing w:w="0" w:type="dxa"/>
-        </w:trPr>
-        <w:tc>
-          <w:tcPr>
-            <w:tcW w:w="9580" w:type="dxa"/>
-            <w:gridSpan w:val="2"/>
-            <w:tcBorders>
-              <w:top w:val="outset" w:sz="6" w:space="0" w:color="000000"/>
-              <w:bottom w:val="outset" w:sz="6" w:space="0" w:color="000000"/>
-            </w:tcBorders>
-          </w:tcPr>
-          <w:p>
-            <w:pPr>
-              <w:spacing w:before="100" w:beforeAutospacing="1"/>
-              <w:jc w:val="center"/>
-              <w:rPr>
-                <w:b/>
-                <w:sz w:val="16"/>
-                <w:szCs w:val="16"/>
-              </w:rPr>
-            </w:pPr>
-            <w:r>
-              <w:rPr>
-                <w:b/>
-                <w:sz w:val="16"/>
-                <w:szCs w:val="16"/>
-              </w:rPr>
-              <w:t xml:space="preserve">ID: </w:t>
-            </w:r>
-            <w:r>
-              <w:rPr>
-                <w:b/>
-                <w:sz w:val="16"/>
-                <w:szCs w:val="16"/>
-              </w:rPr>
-              <w:t>REQ-0</w:t>
-            </w:r>
-            <w:r>
-              <w:rPr>
-                <w:b/>
-                <w:sz w:val="16"/>
-                <w:szCs w:val="16"/>
-              </w:rPr>
-              <w:t>10</w:t>
-            </w:r>
-          </w:p>
-        </w:tc>
-      </w:tr>
-      <w:tr>
-        <w:trPr>
-          <w:tblCellSpacing w:w="0" w:type="dxa"/>
-        </w:trPr>
-        <w:tc>
-          <w:tcPr>
-            <w:tcW w:w="1895" w:type="dxa"/>
-            <w:tcBorders>
-              <w:top w:val="outset" w:sz="6" w:space="0" w:color="000000"/>
-              <w:bottom w:val="outset" w:sz="6" w:space="0" w:color="000000"/>
-              <w:right w:val="outset" w:sz="6" w:space="0" w:color="000000"/>
-            </w:tcBorders>
-          </w:tcPr>
-          <w:p>
-            <w:pPr>
-              <w:spacing w:before="100" w:beforeAutospacing="1"/>
-              <w:rPr>
-                <w:b/>
-                <w:sz w:val="16"/>
-                <w:szCs w:val="16"/>
-              </w:rPr>
-            </w:pPr>
-            <w:r>
-              <w:rPr>
-                <w:b/>
-                <w:sz w:val="16"/>
-                <w:szCs w:val="16"/>
-              </w:rPr>
-              <w:t>Nome</w:t>
-            </w:r>
-          </w:p>
-        </w:tc>
-        <w:tc>
-          <w:tcPr>
-            <w:tcW w:w="7685" w:type="dxa"/>
-            <w:tcBorders>
-              <w:top w:val="outset" w:sz="6" w:space="0" w:color="000000"/>
-              <w:left w:val="outset" w:sz="6" w:space="0" w:color="000000"/>
-              <w:bottom w:val="outset" w:sz="6" w:space="0" w:color="000000"/>
-            </w:tcBorders>
-          </w:tcPr>
-          <w:p>
-            <w:pPr>
-              <w:spacing w:before="100" w:beforeAutospacing="1"/>
-              <w:rPr>
-                <w:sz w:val="16"/>
-                <w:szCs w:val="16"/>
-              </w:rPr>
-            </w:pPr>
-            <w:r>
-              <w:rPr>
-                <w:sz w:val="16"/>
-                <w:szCs w:val="16"/>
-              </w:rPr>
-              <w:t>Modifica inventario</w:t>
-            </w:r>
-          </w:p>
-        </w:tc>
-      </w:tr>
-      <w:tr>
-        <w:trPr>
-          <w:tblCellSpacing w:w="0" w:type="dxa"/>
-        </w:trPr>
-        <w:tc>
-          <w:tcPr>
-            <w:tcW w:w="1895" w:type="dxa"/>
-            <w:tcBorders>
-              <w:top w:val="outset" w:sz="6" w:space="0" w:color="000000"/>
-              <w:bottom w:val="outset" w:sz="6" w:space="0" w:color="000000"/>
-              <w:right w:val="outset" w:sz="6" w:space="0" w:color="000000"/>
-            </w:tcBorders>
-          </w:tcPr>
-          <w:p>
-            <w:pPr>
-              <w:spacing w:before="100" w:beforeAutospacing="1"/>
-              <w:rPr>
-                <w:b/>
-                <w:sz w:val="16"/>
-                <w:szCs w:val="16"/>
-              </w:rPr>
-            </w:pPr>
-            <w:r>
-              <w:rPr>
-                <w:b/>
-                <w:sz w:val="16"/>
-                <w:szCs w:val="16"/>
-              </w:rPr>
-              <w:t>Priorità</w:t>
-            </w:r>
-          </w:p>
-        </w:tc>
-        <w:tc>
-          <w:tcPr>
-            <w:tcW w:w="7685" w:type="dxa"/>
-            <w:tcBorders>
-              <w:top w:val="outset" w:sz="6" w:space="0" w:color="000000"/>
-              <w:left w:val="outset" w:sz="6" w:space="0" w:color="000000"/>
-              <w:bottom w:val="outset" w:sz="6" w:space="0" w:color="000000"/>
-            </w:tcBorders>
-          </w:tcPr>
-          <w:p>
-            <w:pPr>
-              <w:spacing w:before="100" w:beforeAutospacing="1"/>
-              <w:rPr>
-                <w:sz w:val="16"/>
-                <w:szCs w:val="16"/>
-              </w:rPr>
-            </w:pPr>
-            <w:r>
-              <w:rPr>
-                <w:sz w:val="16"/>
-                <w:szCs w:val="16"/>
-              </w:rPr>
-              <w:t>1</w:t>
-            </w:r>
-          </w:p>
-        </w:tc>
-      </w:tr>
-      <w:tr>
-        <w:trPr>
-          <w:tblCellSpacing w:w="0" w:type="dxa"/>
-        </w:trPr>
-        <w:tc>
-          <w:tcPr>
-            <w:tcW w:w="1895" w:type="dxa"/>
-            <w:tcBorders>
-              <w:top w:val="outset" w:sz="6" w:space="0" w:color="000000"/>
-              <w:bottom w:val="outset" w:sz="6" w:space="0" w:color="000000"/>
-              <w:right w:val="outset" w:sz="6" w:space="0" w:color="000000"/>
-            </w:tcBorders>
-          </w:tcPr>
-          <w:p>
-            <w:pPr>
-              <w:spacing w:before="100" w:beforeAutospacing="1"/>
-              <w:rPr>
-                <w:b/>
-                <w:sz w:val="16"/>
-                <w:szCs w:val="16"/>
-              </w:rPr>
-            </w:pPr>
-            <w:r>
-              <w:rPr>
-                <w:b/>
-                <w:sz w:val="16"/>
-                <w:szCs w:val="16"/>
-              </w:rPr>
-              <w:t>Versione</w:t>
-            </w:r>
-          </w:p>
-        </w:tc>
-        <w:tc>
-          <w:tcPr>
-            <w:tcW w:w="7685" w:type="dxa"/>
-            <w:tcBorders>
-              <w:top w:val="outset" w:sz="6" w:space="0" w:color="000000"/>
-              <w:left w:val="outset" w:sz="6" w:space="0" w:color="000000"/>
-              <w:bottom w:val="outset" w:sz="6" w:space="0" w:color="000000"/>
-            </w:tcBorders>
-          </w:tcPr>
-          <w:p>
-            <w:pPr>
-              <w:spacing w:before="100" w:beforeAutospacing="1"/>
-              <w:rPr>
-                <w:sz w:val="16"/>
-                <w:szCs w:val="16"/>
-              </w:rPr>
-            </w:pPr>
-            <w:r>
-              <w:rPr>
-                <w:sz w:val="16"/>
-                <w:szCs w:val="16"/>
-              </w:rPr>
-              <w:t>1.0</w:t>
-            </w:r>
-          </w:p>
-        </w:tc>
-      </w:tr>
-      <w:tr>
-        <w:trPr>
-          <w:tblCellSpacing w:w="0" w:type="dxa"/>
-        </w:trPr>
-        <w:tc>
-          <w:tcPr>
-            <w:tcW w:w="1895" w:type="dxa"/>
-            <w:tcBorders>
-              <w:top w:val="outset" w:sz="6" w:space="0" w:color="000000"/>
-              <w:bottom w:val="outset" w:sz="6" w:space="0" w:color="000000"/>
-              <w:right w:val="outset" w:sz="6" w:space="0" w:color="000000"/>
-            </w:tcBorders>
-          </w:tcPr>
-          <w:p>
-            <w:pPr>
-              <w:spacing w:before="100" w:beforeAutospacing="1"/>
-              <w:rPr>
-                <w:b/>
-                <w:sz w:val="16"/>
-                <w:szCs w:val="16"/>
-              </w:rPr>
-            </w:pPr>
-            <w:r>
-              <w:rPr>
-                <w:b/>
-                <w:sz w:val="16"/>
-                <w:szCs w:val="16"/>
-              </w:rPr>
-              <w:t>Note</w:t>
-            </w:r>
-          </w:p>
-        </w:tc>
-        <w:tc>
-          <w:tcPr>
-            <w:tcW w:w="7685" w:type="dxa"/>
-            <w:tcBorders>
-              <w:top w:val="outset" w:sz="6" w:space="0" w:color="000000"/>
-              <w:left w:val="outset" w:sz="6" w:space="0" w:color="000000"/>
-              <w:bottom w:val="outset" w:sz="6" w:space="0" w:color="000000"/>
-            </w:tcBorders>
-          </w:tcPr>
-          <w:p>
-            <w:pPr>
-              <w:spacing w:before="100" w:beforeAutospacing="1"/>
-              <w:rPr>
-                <w:sz w:val="16"/>
-                <w:szCs w:val="16"/>
-              </w:rPr>
-            </w:pPr>
-            <w:r>
-              <w:rPr>
-                <w:sz w:val="16"/>
-                <w:szCs w:val="16"/>
-              </w:rPr>
-              <w:t xml:space="preserve">Gli amministratori hanno la possibilità di aggiungere, modificare o rimuovere </w:t>
-            </w:r>
-            <w:r>
-              <w:rPr>
-                <w:sz w:val="16"/>
-                <w:szCs w:val="16"/>
-              </w:rPr>
-              <w:t>un oggetto dall’inventario.</w:t>
-            </w:r>
-          </w:p>
-        </w:tc>
-      </w:tr>
-      <w:tr>
-        <w:trPr>
-          <w:tblCellSpacing w:w="0" w:type="dxa"/>
-        </w:trPr>
-        <w:tc>
-          <w:tcPr>
-            <w:tcW w:w="9580" w:type="dxa"/>
-            <w:gridSpan w:val="2"/>
-            <w:tcBorders>
-              <w:top w:val="outset" w:sz="6" w:space="0" w:color="000000"/>
-              <w:bottom w:val="outset" w:sz="6" w:space="0" w:color="000000"/>
-            </w:tcBorders>
-          </w:tcPr>
-          <w:p>
-            <w:pPr>
-              <w:spacing w:before="100" w:beforeAutospacing="1"/>
-              <w:jc w:val="center"/>
-              <w:rPr>
-                <w:sz w:val="16"/>
-                <w:szCs w:val="16"/>
-              </w:rPr>
-            </w:pPr>
-            <w:r>
-              <w:rPr>
-                <w:b/>
-                <w:bCs/>
-                <w:sz w:val="16"/>
-                <w:szCs w:val="16"/>
-              </w:rPr>
-              <w:lastRenderedPageBreak/>
-              <w:t>Sotto requisiti</w:t>
-            </w:r>
-          </w:p>
-        </w:tc>
-      </w:tr>
-      <w:tr>
-        <w:trPr>
-          <w:tblCellSpacing w:w="0" w:type="dxa"/>
-        </w:trPr>
-        <w:tc>
-          <w:tcPr>
-            <w:tcW w:w="1895" w:type="dxa"/>
-            <w:tcBorders>
-              <w:top w:val="outset" w:sz="6" w:space="0" w:color="000000"/>
-              <w:bottom w:val="outset" w:sz="6" w:space="0" w:color="000000"/>
-              <w:right w:val="outset" w:sz="6" w:space="0" w:color="000000"/>
-            </w:tcBorders>
-          </w:tcPr>
-          <w:p>
-            <w:pPr>
-              <w:spacing w:before="100" w:beforeAutospacing="1"/>
-              <w:rPr>
-                <w:b/>
-                <w:sz w:val="16"/>
-                <w:szCs w:val="16"/>
-              </w:rPr>
-            </w:pPr>
-            <w:r>
-              <w:rPr>
-                <w:b/>
-                <w:bCs/>
-                <w:sz w:val="16"/>
-                <w:szCs w:val="16"/>
-              </w:rPr>
-              <w:t>001</w:t>
-            </w:r>
-          </w:p>
-        </w:tc>
-        <w:tc>
-          <w:tcPr>
-            <w:tcW w:w="7685" w:type="dxa"/>
-            <w:tcBorders>
-              <w:top w:val="outset" w:sz="6" w:space="0" w:color="000000"/>
-              <w:left w:val="outset" w:sz="6" w:space="0" w:color="000000"/>
-              <w:bottom w:val="outset" w:sz="6" w:space="0" w:color="000000"/>
-            </w:tcBorders>
-          </w:tcPr>
-          <w:p>
-            <w:pPr>
-              <w:spacing w:before="100" w:beforeAutospacing="1"/>
-              <w:rPr>
-                <w:sz w:val="16"/>
-                <w:szCs w:val="16"/>
-              </w:rPr>
-            </w:pPr>
-            <w:r>
-              <w:rPr>
-                <w:sz w:val="16"/>
-                <w:szCs w:val="16"/>
-              </w:rPr>
-              <w:t xml:space="preserve">Si necessita un collegamento alla pagina di </w:t>
-            </w:r>
-            <w:r>
-              <w:rPr>
-                <w:sz w:val="16"/>
-                <w:szCs w:val="16"/>
-              </w:rPr>
-              <w:t>gestione dell’inventario</w:t>
-            </w:r>
-          </w:p>
-        </w:tc>
-      </w:tr>
-      <w:tr>
-        <w:trPr>
-          <w:tblCellSpacing w:w="0" w:type="dxa"/>
-        </w:trPr>
-        <w:tc>
-          <w:tcPr>
-            <w:tcW w:w="1895" w:type="dxa"/>
-            <w:tcBorders>
-              <w:top w:val="outset" w:sz="6" w:space="0" w:color="000000"/>
-              <w:bottom w:val="outset" w:sz="6" w:space="0" w:color="000000"/>
-              <w:right w:val="outset" w:sz="6" w:space="0" w:color="000000"/>
-            </w:tcBorders>
-          </w:tcPr>
-          <w:p>
-            <w:pPr>
-              <w:spacing w:before="100" w:beforeAutospacing="1"/>
-              <w:rPr>
-                <w:b/>
-                <w:bCs/>
-                <w:sz w:val="16"/>
-                <w:szCs w:val="16"/>
-              </w:rPr>
-            </w:pPr>
-            <w:r>
-              <w:rPr>
-                <w:b/>
-                <w:bCs/>
-                <w:sz w:val="16"/>
-                <w:szCs w:val="16"/>
-              </w:rPr>
-              <w:t>002</w:t>
-            </w:r>
-          </w:p>
-        </w:tc>
-        <w:tc>
-          <w:tcPr>
-            <w:tcW w:w="7685" w:type="dxa"/>
-            <w:tcBorders>
-              <w:top w:val="outset" w:sz="6" w:space="0" w:color="000000"/>
-              <w:left w:val="outset" w:sz="6" w:space="0" w:color="000000"/>
-              <w:bottom w:val="outset" w:sz="6" w:space="0" w:color="000000"/>
-            </w:tcBorders>
-          </w:tcPr>
-          <w:p>
-            <w:pPr>
-              <w:spacing w:before="100" w:beforeAutospacing="1"/>
-              <w:rPr>
-                <w:sz w:val="16"/>
-                <w:szCs w:val="16"/>
-              </w:rPr>
-            </w:pPr>
-            <w:r>
-              <w:rPr>
-                <w:sz w:val="16"/>
-                <w:szCs w:val="16"/>
-              </w:rPr>
-              <w:t>Si necessitano due pagine per le varie operazioni sull’inventario</w:t>
-            </w:r>
-          </w:p>
-        </w:tc>
-      </w:tr>
-    </w:tbl>
-    <w:p/>
     <w:p>
       <w:pPr>
         <w:pStyle w:val="Titolo2"/>
@@ -8011,10 +7971,10 @@
           <w:lang w:val="it-IT"/>
         </w:rPr>
         <w:drawing>
-          <wp:inline distT="0" distB="0" distL="0" distR="0">
-            <wp:extent cx="6115050" cy="5505450"/>
-            <wp:effectExtent l="0" t="0" r="0" b="0"/>
-            <wp:docPr id="4" name="Immagine 4"/>
+          <wp:inline distT="0" distB="0" distL="0" distR="0" wp14:anchorId="24F521DD" wp14:editId="6C96CA5B">
+            <wp:extent cx="6115050" cy="5705475"/>
+            <wp:effectExtent l="0" t="0" r="0" b="9525"/>
+            <wp:docPr id="8" name="Immagine 8"/>
             <wp:cNvGraphicFramePr>
               <a:graphicFrameLocks xmlns:a="http://schemas.openxmlformats.org/drawingml/2006/main" noChangeAspect="1"/>
             </wp:cNvGraphicFramePr>
@@ -8022,7 +7982,7 @@
               <a:graphicData uri="http://schemas.openxmlformats.org/drawingml/2006/picture">
                 <pic:pic xmlns:pic="http://schemas.openxmlformats.org/drawingml/2006/picture">
                   <pic:nvPicPr>
-                    <pic:cNvPr id="0" name="Picture 3"/>
+                    <pic:cNvPr id="0" name="Picture 1"/>
                     <pic:cNvPicPr>
                       <a:picLocks noChangeAspect="1" noChangeArrowheads="1"/>
                     </pic:cNvPicPr>
@@ -8043,7 +8003,7 @@
                   <pic:spPr bwMode="auto">
                     <a:xfrm>
                       <a:off x="0" y="0"/>
-                      <a:ext cx="6115050" cy="5505450"/>
+                      <a:ext cx="6115050" cy="5705475"/>
                     </a:xfrm>
                     <a:prstGeom prst="rect">
                       <a:avLst/>
@@ -8140,7 +8100,7 @@
                 <w:lang w:val="it-IT"/>
               </w:rPr>
               <w:drawing>
-                <wp:inline distT="0" distB="0" distL="0" distR="0" wp14:anchorId="033480D6" wp14:editId="167FC2AD">
+                <wp:inline distT="0" distB="0" distL="0" distR="0" wp14:anchorId="7089CEB7" wp14:editId="71CC2FCC">
                   <wp:extent cx="8531225" cy="3512820"/>
                   <wp:effectExtent l="0" t="0" r="3175" b="0"/>
                   <wp:docPr id="1" name="Immagine 1"/>
@@ -8213,43 +8173,6 @@
     </w:p>
     <w:p>
       <w:pPr>
-        <w:rPr>
-          <w:lang w:val="it-IT"/>
-        </w:rPr>
-      </w:pPr>
-      <w:r>
-        <w:rPr>
-          <w:lang w:val="it-IT"/>
-        </w:rPr>
-        <w:t xml:space="preserve">Elencare e </w:t>
-      </w:r>
-      <w:r>
-        <w:rPr>
-          <w:lang w:val="it-IT"/>
-        </w:rPr>
-        <w:t>descrivere</w:t>
-      </w:r>
-      <w:r>
-        <w:rPr>
-          <w:lang w:val="it-IT"/>
-        </w:rPr>
-        <w:t xml:space="preserve"> i </w:t>
-      </w:r>
-      <w:r>
-        <w:rPr>
-          <w:lang w:val="it-IT"/>
-        </w:rPr>
-        <w:t>mezzi disponibili pe</w:t>
-      </w:r>
-      <w:r>
-        <w:rPr>
-          <w:lang w:val="it-IT"/>
-        </w:rPr>
-        <w:t>r la realizzazione del progetto. Ricordarsi di sempre descrivere nel dettaglio le versioni e il modello di riferimento.</w:t>
-      </w:r>
-    </w:p>
-    <w:p>
-      <w:pPr>
         <w:pStyle w:val="Titolo3"/>
       </w:pPr>
       <w:bookmarkStart w:id="15" w:name="_Toc413411419"/>
@@ -8412,35 +8335,93 @@
         <w:rPr>
           <w:lang w:val="it-IT"/>
         </w:rPr>
-        <w:t xml:space="preserve">Il server è installato su una macchina virtuale virtualbox con un processore con 4 core, 8gb di </w:t>
+        <w:t>PC – specifiche:</w:t>
+      </w:r>
+    </w:p>
+    <w:p>
+      <w:pPr>
+        <w:pStyle w:val="Paragrafoelenco"/>
+        <w:numPr>
+          <w:ilvl w:val="0"/>
+          <w:numId w:val="27"/>
+        </w:numPr>
+        <w:rPr>
+          <w:lang w:val="it-IT"/>
+        </w:rPr>
+      </w:pPr>
+      <w:r>
+        <w:rPr>
+          <w:lang w:val="it-IT"/>
+        </w:rPr>
+        <w:t xml:space="preserve">Intel </w:t>
       </w:r>
       <w:proofErr w:type="spellStart"/>
       <w:r>
         <w:rPr>
           <w:lang w:val="it-IT"/>
         </w:rPr>
-        <w:t>ram</w:t>
+        <w:t>Xeon</w:t>
       </w:r>
       <w:proofErr w:type="spellEnd"/>
       <w:r>
         <w:rPr>
           <w:lang w:val="it-IT"/>
         </w:rPr>
-        <w:t xml:space="preserve"> e un </w:t>
-      </w:r>
-      <w:proofErr w:type="spellStart"/>
-      <w:r>
-        <w:rPr>
-          <w:lang w:val="it-IT"/>
-        </w:rPr>
-        <w:t>hdd</w:t>
-      </w:r>
-      <w:proofErr w:type="spellEnd"/>
-      <w:r>
-        <w:rPr>
-          <w:lang w:val="it-IT"/>
-        </w:rPr>
-        <w:t xml:space="preserve"> da 50gb.</w:t>
+        <w:t xml:space="preserve"> E3-1240</w:t>
+      </w:r>
+    </w:p>
+    <w:p>
+      <w:pPr>
+        <w:pStyle w:val="Paragrafoelenco"/>
+        <w:numPr>
+          <w:ilvl w:val="0"/>
+          <w:numId w:val="27"/>
+        </w:numPr>
+        <w:rPr>
+          <w:lang w:val="it-IT"/>
+        </w:rPr>
+      </w:pPr>
+      <w:r>
+        <w:rPr>
+          <w:lang w:val="it-IT"/>
+        </w:rPr>
+        <w:t>16 GB RAM</w:t>
+      </w:r>
+    </w:p>
+    <w:p>
+      <w:pPr>
+        <w:pStyle w:val="Paragrafoelenco"/>
+        <w:numPr>
+          <w:ilvl w:val="0"/>
+          <w:numId w:val="27"/>
+        </w:numPr>
+        <w:rPr>
+          <w:lang w:val="it-IT"/>
+        </w:rPr>
+      </w:pPr>
+      <w:r>
+        <w:rPr>
+          <w:lang w:val="it-IT"/>
+        </w:rPr>
+        <w:t>256 GB SSD</w:t>
+      </w:r>
+    </w:p>
+    <w:p>
+      <w:pPr>
+        <w:pStyle w:val="Paragrafoelenco"/>
+        <w:numPr>
+          <w:ilvl w:val="0"/>
+          <w:numId w:val="27"/>
+        </w:numPr>
+        <w:rPr>
+          <w:lang w:val="it-IT"/>
+        </w:rPr>
+      </w:pPr>
+      <w:r>
+        <w:rPr>
+          <w:lang w:val="it-IT"/>
+        </w:rPr>
+        <w:t xml:space="preserve">Nvidia Quadro </w:t>
       </w:r>
     </w:p>
     <w:p>
@@ -8454,26 +8435,6 @@
       </w:r>
       <w:bookmarkEnd w:id="19"/>
       <w:bookmarkEnd w:id="20"/>
-    </w:p>
-    <w:p>
-      <w:pPr>
-        <w:rPr>
-          <w:lang w:val="it-IT"/>
-        </w:rPr>
-      </w:pPr>
-      <w:r>
-        <w:rPr>
-          <w:lang w:val="it-IT"/>
-        </w:rPr>
-        <w:t>Questo capitolo descrive esaustivamente come deve essere realizzato il prodotto fin nei suoi dettagli. Una buona progettazione permette all’esecutore di evitare fraintendimenti e imprecisioni nell’implementazione del prodotto.</w:t>
-      </w:r>
-    </w:p>
-    <w:p>
-      <w:pPr>
-        <w:rPr>
-          <w:lang w:val="it-IT"/>
-        </w:rPr>
-      </w:pPr>
     </w:p>
     <w:p>
       <w:pPr>
@@ -8721,7 +8682,7 @@
               </w:rPr>
               <w:lastRenderedPageBreak/>
               <w:drawing>
-                <wp:inline distT="0" distB="0" distL="0" distR="0">
+                <wp:inline distT="0" distB="0" distL="0" distR="0" wp14:anchorId="4152A5E9" wp14:editId="1AB3BEC7">
                   <wp:extent cx="5829300" cy="3813562"/>
                   <wp:effectExtent l="0" t="0" r="0" b="0"/>
                   <wp:docPr id="6" name="Immagine 6"/>
@@ -9125,7 +9086,7 @@
               </w:rPr>
               <w:lastRenderedPageBreak/>
               <w:drawing>
-                <wp:inline distT="0" distB="0" distL="0" distR="0">
+                <wp:inline distT="0" distB="0" distL="0" distR="0" wp14:anchorId="7CAA97AE" wp14:editId="3789E1AD">
                   <wp:extent cx="5848479" cy="3490623"/>
                   <wp:effectExtent l="0" t="0" r="0" b="0"/>
                   <wp:docPr id="5" name="Immagine 5"/>
@@ -9240,7 +9201,6 @@
           </w:tcPr>
           <w:p>
             <w:pPr>
-              <w:jc w:val="center"/>
               <w:rPr>
                 <w:lang w:val="it-IT"/>
               </w:rPr>
@@ -9250,10 +9210,10 @@
                 <w:lang w:val="it-IT"/>
               </w:rPr>
               <w:drawing>
-                <wp:inline distT="0" distB="0" distL="0" distR="0" wp14:anchorId="39681077" wp14:editId="43F907C3">
-                  <wp:extent cx="5915025" cy="3515997"/>
-                  <wp:effectExtent l="0" t="0" r="0" b="8255"/>
-                  <wp:docPr id="3" name="Immagine 3"/>
+                <wp:inline distT="0" distB="0" distL="0" distR="0" wp14:anchorId="0B8AB541" wp14:editId="41CF34E6">
+                  <wp:extent cx="5917949" cy="3519577"/>
+                  <wp:effectExtent l="0" t="0" r="6985" b="5080"/>
+                  <wp:docPr id="12" name="Immagine 12"/>
                   <wp:cNvGraphicFramePr>
                     <a:graphicFrameLocks xmlns:a="http://schemas.openxmlformats.org/drawingml/2006/main" noChangeAspect="1"/>
                   </wp:cNvGraphicFramePr>
@@ -9273,7 +9233,7 @@
                         <pic:spPr>
                           <a:xfrm>
                             <a:off x="0" y="0"/>
-                            <a:ext cx="5925341" cy="3522129"/>
+                            <a:ext cx="5924812" cy="3523658"/>
                           </a:xfrm>
                           <a:prstGeom prst="rect">
                             <a:avLst/>
@@ -9356,10 +9316,10 @@
               </w:rPr>
               <w:lastRenderedPageBreak/>
               <w:drawing>
-                <wp:inline distT="0" distB="0" distL="0" distR="0" wp14:anchorId="3F347E0C" wp14:editId="68C53D92">
-                  <wp:extent cx="5915025" cy="3497585"/>
-                  <wp:effectExtent l="0" t="0" r="0" b="7620"/>
-                  <wp:docPr id="7" name="Immagine 7"/>
+                <wp:inline distT="0" distB="0" distL="0" distR="0" wp14:anchorId="07CF4BA6" wp14:editId="532B3168">
+                  <wp:extent cx="5903445" cy="3510951"/>
+                  <wp:effectExtent l="0" t="0" r="2540" b="0"/>
+                  <wp:docPr id="13" name="Immagine 13"/>
                   <wp:cNvGraphicFramePr>
                     <a:graphicFrameLocks xmlns:a="http://schemas.openxmlformats.org/drawingml/2006/main" noChangeAspect="1"/>
                   </wp:cNvGraphicFramePr>
@@ -9379,7 +9339,7 @@
                         <pic:spPr>
                           <a:xfrm>
                             <a:off x="0" y="0"/>
-                            <a:ext cx="5920293" cy="3500700"/>
+                            <a:ext cx="5914735" cy="3517665"/>
                           </a:xfrm>
                           <a:prstGeom prst="rect">
                             <a:avLst/>
@@ -9405,7 +9365,13 @@
         <w:rPr>
           <w:lang w:val="it-IT"/>
         </w:rPr>
-        <w:t>Pagina home utente base</w:t>
+        <w:t xml:space="preserve">Pagina home </w:t>
+      </w:r>
+      <w:r>
+        <w:rPr>
+          <w:lang w:val="it-IT"/>
+        </w:rPr>
+        <w:t>amministratore</w:t>
       </w:r>
     </w:p>
     <w:p>
@@ -9424,29 +9390,377 @@
         <w:rPr>
           <w:lang w:val="it-IT"/>
         </w:rPr>
-        <w:t>il proprio account. Inoltre si può passare alla pagina per modificare i vari utenti e con il bottone si può passare alla pagina dell’inventario.</w:t>
-      </w:r>
-      <w:bookmarkStart w:id="27" w:name="_GoBack"/>
+        <w:t xml:space="preserve">il proprio account. Inoltre si può passare alla pagina per modificare i vari utenti e con il bottone si può passare alla pagina </w:t>
+      </w:r>
+      <w:r>
+        <w:rPr>
+          <w:lang w:val="it-IT"/>
+        </w:rPr>
+        <w:t>dell’inventario.</w:t>
+      </w:r>
+    </w:p>
+    <w:p>
+      <w:pPr>
+        <w:rPr>
+          <w:lang w:val="it-IT"/>
+        </w:rPr>
+      </w:pPr>
+    </w:p>
+    <w:tbl>
+      <w:tblPr>
+        <w:tblStyle w:val="Grigliatabella"/>
+        <w:tblW w:w="0" w:type="auto"/>
+        <w:tblLook w:val="04A0" w:firstRow="1" w:lastRow="0" w:firstColumn="1" w:lastColumn="0" w:noHBand="0" w:noVBand="1"/>
+      </w:tblPr>
+      <w:tblGrid>
+        <w:gridCol w:w="9555"/>
+      </w:tblGrid>
+      <w:tr>
+        <w:trPr>
+          <w:trHeight w:val="5569"/>
+        </w:trPr>
+        <w:tc>
+          <w:tcPr>
+            <w:tcW w:w="9383" w:type="dxa"/>
+          </w:tcPr>
+          <w:p>
+            <w:pPr>
+              <w:jc w:val="center"/>
+              <w:rPr>
+                <w:lang w:val="it-IT"/>
+              </w:rPr>
+            </w:pPr>
+            <w:r>
+              <w:rPr>
+                <w:lang w:val="it-IT"/>
+              </w:rPr>
+              <w:drawing>
+                <wp:inline distT="0" distB="0" distL="0" distR="0" wp14:anchorId="06D4A46D" wp14:editId="185EF8A2">
+                  <wp:extent cx="5930364" cy="3519577"/>
+                  <wp:effectExtent l="0" t="0" r="0" b="5080"/>
+                  <wp:docPr id="14" name="Immagine 14"/>
+                  <wp:cNvGraphicFramePr>
+                    <a:graphicFrameLocks xmlns:a="http://schemas.openxmlformats.org/drawingml/2006/main" noChangeAspect="1"/>
+                  </wp:cNvGraphicFramePr>
+                  <a:graphic xmlns:a="http://schemas.openxmlformats.org/drawingml/2006/main">
+                    <a:graphicData uri="http://schemas.openxmlformats.org/drawingml/2006/picture">
+                      <pic:pic xmlns:pic="http://schemas.openxmlformats.org/drawingml/2006/picture">
+                        <pic:nvPicPr>
+                          <pic:cNvPr id="1" name=""/>
+                          <pic:cNvPicPr/>
+                        </pic:nvPicPr>
+                        <pic:blipFill>
+                          <a:blip r:embed="rId19"/>
+                          <a:stretch>
+                            <a:fillRect/>
+                          </a:stretch>
+                        </pic:blipFill>
+                        <pic:spPr>
+                          <a:xfrm>
+                            <a:off x="0" y="0"/>
+                            <a:ext cx="6032591" cy="3580247"/>
+                          </a:xfrm>
+                          <a:prstGeom prst="rect">
+                            <a:avLst/>
+                          </a:prstGeom>
+                        </pic:spPr>
+                      </pic:pic>
+                    </a:graphicData>
+                  </a:graphic>
+                </wp:inline>
+              </w:drawing>
+            </w:r>
+          </w:p>
+        </w:tc>
+      </w:tr>
+    </w:tbl>
+    <w:p>
+      <w:pPr>
+        <w:rPr>
+          <w:lang w:val="it-IT"/>
+        </w:rPr>
+      </w:pPr>
+      <w:r>
+        <w:rPr>
+          <w:lang w:val="it-IT"/>
+        </w:rPr>
+        <w:t>Pagina modifica utenti</w:t>
+      </w:r>
+    </w:p>
+    <w:p>
+      <w:pPr>
+        <w:rPr>
+          <w:lang w:val="it-IT"/>
+        </w:rPr>
+      </w:pPr>
+      <w:r>
+        <w:rPr>
+          <w:lang w:val="it-IT"/>
+        </w:rPr>
+        <w:t xml:space="preserve">Questa è la pagina che si </w:t>
+      </w:r>
+      <w:r>
+        <w:rPr>
+          <w:lang w:val="it-IT"/>
+        </w:rPr>
+        <w:t>presenta quando un amministratore vuole apportare delle modifiche ad un utente. Ci sono 3 bottoni denominati ‘</w:t>
+      </w:r>
+      <w:proofErr w:type="spellStart"/>
+      <w:r>
+        <w:rPr>
+          <w:lang w:val="it-IT"/>
+        </w:rPr>
+        <w:t>Add</w:t>
+      </w:r>
+      <w:proofErr w:type="spellEnd"/>
+      <w:r>
+        <w:rPr>
+          <w:lang w:val="it-IT"/>
+        </w:rPr>
+        <w:t>’, ‘</w:t>
+      </w:r>
+      <w:proofErr w:type="spellStart"/>
+      <w:r>
+        <w:rPr>
+          <w:lang w:val="it-IT"/>
+        </w:rPr>
+        <w:t>Modify</w:t>
+      </w:r>
+      <w:proofErr w:type="spellEnd"/>
+      <w:r>
+        <w:rPr>
+          <w:lang w:val="it-IT"/>
+        </w:rPr>
+        <w:t>’ e ‘</w:t>
+      </w:r>
+      <w:proofErr w:type="spellStart"/>
+      <w:r>
+        <w:rPr>
+          <w:lang w:val="it-IT"/>
+        </w:rPr>
+        <w:t>Remove</w:t>
+      </w:r>
+      <w:proofErr w:type="spellEnd"/>
+      <w:r>
+        <w:rPr>
+          <w:lang w:val="it-IT"/>
+        </w:rPr>
+        <w:t>’. Se viene cliccato il bottone ‘</w:t>
+      </w:r>
+      <w:proofErr w:type="spellStart"/>
+      <w:r>
+        <w:rPr>
+          <w:lang w:val="it-IT"/>
+        </w:rPr>
+        <w:t>Add</w:t>
+      </w:r>
+      <w:proofErr w:type="spellEnd"/>
+      <w:r>
+        <w:rPr>
+          <w:lang w:val="it-IT"/>
+        </w:rPr>
+        <w:t>’ si viene reindirizzati alla pagina per aggiungere un utente. Se viene cliccato il bottone ‘</w:t>
+      </w:r>
+      <w:proofErr w:type="spellStart"/>
+      <w:r>
+        <w:rPr>
+          <w:lang w:val="it-IT"/>
+        </w:rPr>
+        <w:t>Modify</w:t>
+      </w:r>
+      <w:proofErr w:type="spellEnd"/>
+      <w:r>
+        <w:rPr>
+          <w:lang w:val="it-IT"/>
+        </w:rPr>
+        <w:t xml:space="preserve">’ si viene reindirizzati </w:t>
+      </w:r>
+      <w:r>
+        <w:rPr>
+          <w:lang w:val="it-IT"/>
+        </w:rPr>
+        <w:lastRenderedPageBreak/>
+        <w:t>alla pagina per modificare un utente. Se viene cliccato il bottone ‘</w:t>
+      </w:r>
+      <w:proofErr w:type="spellStart"/>
+      <w:r>
+        <w:rPr>
+          <w:lang w:val="it-IT"/>
+        </w:rPr>
+        <w:t>Remove</w:t>
+      </w:r>
+      <w:proofErr w:type="spellEnd"/>
+      <w:r>
+        <w:rPr>
+          <w:lang w:val="it-IT"/>
+        </w:rPr>
+        <w:t>’ si viene reindirizzati alla pagina per rimuovere un utente.</w:t>
+      </w:r>
+      <w:r>
+        <w:rPr>
+          <w:lang w:val="it-IT"/>
+        </w:rPr>
+        <w:br/>
+        <w:t>Nell’</w:t>
+      </w:r>
+      <w:proofErr w:type="spellStart"/>
+      <w:r>
+        <w:rPr>
+          <w:lang w:val="it-IT"/>
+        </w:rPr>
+        <w:t>header</w:t>
+      </w:r>
+      <w:proofErr w:type="spellEnd"/>
+      <w:r>
+        <w:rPr>
+          <w:lang w:val="it-IT"/>
+        </w:rPr>
+        <w:t xml:space="preserve"> della pagina si trova il bottone per tornare alla propria home ed il bottone per eseguire il </w:t>
+      </w:r>
+      <w:proofErr w:type="spellStart"/>
+      <w:r>
+        <w:rPr>
+          <w:lang w:val="it-IT"/>
+        </w:rPr>
+        <w:t>logout</w:t>
+      </w:r>
+      <w:proofErr w:type="spellEnd"/>
+      <w:r>
+        <w:rPr>
+          <w:lang w:val="it-IT"/>
+        </w:rPr>
+        <w:t>.</w:t>
+      </w:r>
+    </w:p>
+    <w:p>
+      <w:pPr>
+        <w:rPr>
+          <w:lang w:val="it-IT"/>
+        </w:rPr>
+      </w:pPr>
+    </w:p>
+    <w:tbl>
+      <w:tblPr>
+        <w:tblStyle w:val="Grigliatabella"/>
+        <w:tblW w:w="0" w:type="auto"/>
+        <w:tblLook w:val="04A0" w:firstRow="1" w:lastRow="0" w:firstColumn="1" w:lastColumn="0" w:noHBand="0" w:noVBand="1"/>
+      </w:tblPr>
+      <w:tblGrid>
+        <w:gridCol w:w="9628"/>
+      </w:tblGrid>
+      <w:tr>
+        <w:tc>
+          <w:tcPr>
+            <w:tcW w:w="9628" w:type="dxa"/>
+          </w:tcPr>
+          <w:p>
+            <w:pPr>
+              <w:jc w:val="center"/>
+              <w:rPr>
+                <w:lang w:val="it-IT"/>
+              </w:rPr>
+            </w:pPr>
+            <w:r>
+              <w:rPr>
+                <w:lang w:val="it-IT"/>
+              </w:rPr>
+              <w:drawing>
+                <wp:inline distT="0" distB="0" distL="0" distR="0" wp14:anchorId="48D635BC" wp14:editId="3EF50462">
+                  <wp:extent cx="5991225" cy="3550102"/>
+                  <wp:effectExtent l="0" t="0" r="0" b="0"/>
+                  <wp:docPr id="15" name="Immagine 15"/>
+                  <wp:cNvGraphicFramePr>
+                    <a:graphicFrameLocks xmlns:a="http://schemas.openxmlformats.org/drawingml/2006/main" noChangeAspect="1"/>
+                  </wp:cNvGraphicFramePr>
+                  <a:graphic xmlns:a="http://schemas.openxmlformats.org/drawingml/2006/main">
+                    <a:graphicData uri="http://schemas.openxmlformats.org/drawingml/2006/picture">
+                      <pic:pic xmlns:pic="http://schemas.openxmlformats.org/drawingml/2006/picture">
+                        <pic:nvPicPr>
+                          <pic:cNvPr id="1" name=""/>
+                          <pic:cNvPicPr/>
+                        </pic:nvPicPr>
+                        <pic:blipFill>
+                          <a:blip r:embed="rId20"/>
+                          <a:stretch>
+                            <a:fillRect/>
+                          </a:stretch>
+                        </pic:blipFill>
+                        <pic:spPr>
+                          <a:xfrm>
+                            <a:off x="0" y="0"/>
+                            <a:ext cx="6013474" cy="3563286"/>
+                          </a:xfrm>
+                          <a:prstGeom prst="rect">
+                            <a:avLst/>
+                          </a:prstGeom>
+                        </pic:spPr>
+                      </pic:pic>
+                    </a:graphicData>
+                  </a:graphic>
+                </wp:inline>
+              </w:drawing>
+            </w:r>
+          </w:p>
+        </w:tc>
+      </w:tr>
+    </w:tbl>
+    <w:p>
+      <w:pPr>
+        <w:rPr>
+          <w:lang w:val="it-IT"/>
+        </w:rPr>
+      </w:pPr>
+      <w:r>
+        <w:rPr>
+          <w:lang w:val="it-IT"/>
+        </w:rPr>
+        <w:t xml:space="preserve">Pagina </w:t>
+      </w:r>
+      <w:r>
+        <w:rPr>
+          <w:lang w:val="it-IT"/>
+        </w:rPr>
+        <w:t>registrazione utente</w:t>
+      </w:r>
+    </w:p>
+    <w:p>
+      <w:pPr>
+        <w:rPr>
+          <w:lang w:val="it-IT"/>
+        </w:rPr>
+      </w:pPr>
+      <w:r>
+        <w:rPr>
+          <w:lang w:val="it-IT"/>
+        </w:rPr>
+        <w:t>Questa è la pagina che si presenta quando viene cliccato il bottone per aggiungere un utente. È possibile inserire se l’utente che stiamo creando vogliamo che diventi un amministratore. Bisogna inserire il nome, cognome, la mail e la password. Dopo aver riempito con i campi corretti tutti i campi bisogna cliccare il bottone ‘Register’ per registrare effettivamente un utente.</w:t>
+      </w:r>
+    </w:p>
+    <w:p>
+      <w:pPr>
+        <w:rPr>
+          <w:lang w:val="it-IT"/>
+        </w:rPr>
+      </w:pPr>
+    </w:p>
+    <w:p>
+      <w:pPr>
+        <w:rPr>
+          <w:lang w:val="it-IT"/>
+        </w:rPr>
+      </w:pPr>
+    </w:p>
+    <w:p>
+      <w:pPr>
+        <w:pStyle w:val="Titolo2"/>
+      </w:pPr>
+      <w:bookmarkStart w:id="27" w:name="_Toc429059812"/>
+      <w:bookmarkStart w:id="28" w:name="_Toc84508084"/>
+      <w:r>
+        <w:t>Design procedurale</w:t>
+      </w:r>
       <w:bookmarkEnd w:id="27"/>
-    </w:p>
-    <w:p>
-      <w:pPr>
-        <w:rPr>
-          <w:lang w:val="it-IT"/>
-        </w:rPr>
-      </w:pPr>
-    </w:p>
-    <w:p>
-      <w:pPr>
-        <w:pStyle w:val="Titolo2"/>
-      </w:pPr>
-      <w:bookmarkStart w:id="28" w:name="_Toc429059812"/>
-      <w:bookmarkStart w:id="29" w:name="_Toc84508084"/>
-      <w:r>
-        <w:t>Design procedurale</w:t>
-      </w:r>
       <w:bookmarkEnd w:id="28"/>
-      <w:bookmarkEnd w:id="29"/>
     </w:p>
     <w:p>
       <w:pPr>
@@ -9622,55 +9936,57 @@
           <w:bottom w:val="single" w:sz="4" w:space="1" w:color="auto"/>
         </w:pBdr>
       </w:pPr>
-      <w:bookmarkStart w:id="30" w:name="_Toc461179222"/>
-      <w:bookmarkStart w:id="31" w:name="_Toc84508085"/>
+      <w:bookmarkStart w:id="29" w:name="_Toc461179222"/>
+      <w:bookmarkStart w:id="30" w:name="_Toc84508085"/>
       <w:r>
         <w:lastRenderedPageBreak/>
         <w:t>Implementazione</w:t>
       </w:r>
+      <w:bookmarkEnd w:id="29"/>
       <w:bookmarkEnd w:id="30"/>
+    </w:p>
+    <w:p>
+      <w:r>
+        <w:t>In questo capitolo dovrà essere mostrato come è stato realizzato il lavoro. Questa parte può differenziarsi dalla progettazione in quanto il risultato ottenuto non per forza può essere come era stato progettato.</w:t>
+      </w:r>
+    </w:p>
+    <w:p>
+      <w:r>
+        <w:t xml:space="preserve">Sulla base di queste informazioni il lavoro svolto dovrà essere riproducibile. </w:t>
+      </w:r>
+    </w:p>
+    <w:p>
+      <w:r>
+        <w:t>In questa parte è richiesto l’inserimento di codice sorgente</w:t>
+      </w:r>
+      <w:r>
+        <w:t xml:space="preserve"> - </w:t>
+      </w:r>
+      <w:proofErr w:type="spellStart"/>
+      <w:r>
+        <w:t>P</w:t>
+      </w:r>
+      <w:r>
+        <w:t>rint</w:t>
+      </w:r>
+      <w:proofErr w:type="spellEnd"/>
+      <w:r>
+        <w:t xml:space="preserve"> </w:t>
+      </w:r>
+      <w:r>
+        <w:t>S</w:t>
+      </w:r>
+      <w:r>
+        <w:t xml:space="preserve">creen </w:t>
+      </w:r>
+      <w:r>
+        <w:t xml:space="preserve">- </w:t>
+      </w:r>
+      <w:r>
+        <w:t>di maschere solamente per quei passaggi particolarmente significativi e/o critici.</w:t>
+      </w:r>
+      <w:bookmarkStart w:id="31" w:name="_GoBack"/>
       <w:bookmarkEnd w:id="31"/>
-    </w:p>
-    <w:p>
-      <w:r>
-        <w:t>In questo capitolo dovrà essere mostrato come è stato realizzato il lavoro. Questa parte può differenziarsi dalla progettazione in quanto il risultato ottenuto non per forza può essere come era stato progettato.</w:t>
-      </w:r>
-    </w:p>
-    <w:p>
-      <w:r>
-        <w:t xml:space="preserve">Sulla base di queste informazioni il lavoro svolto dovrà essere riproducibile. </w:t>
-      </w:r>
-    </w:p>
-    <w:p>
-      <w:r>
-        <w:t>In questa parte è richiesto l’inserimento di codice sorgente</w:t>
-      </w:r>
-      <w:r>
-        <w:t xml:space="preserve"> - </w:t>
-      </w:r>
-      <w:proofErr w:type="spellStart"/>
-      <w:r>
-        <w:t>P</w:t>
-      </w:r>
-      <w:r>
-        <w:t>rint</w:t>
-      </w:r>
-      <w:proofErr w:type="spellEnd"/>
-      <w:r>
-        <w:t xml:space="preserve"> </w:t>
-      </w:r>
-      <w:r>
-        <w:t>S</w:t>
-      </w:r>
-      <w:r>
-        <w:t xml:space="preserve">creen </w:t>
-      </w:r>
-      <w:r>
-        <w:t xml:space="preserve">- </w:t>
-      </w:r>
-      <w:r>
-        <w:t>di maschere solamente per quei passaggi particolarmente significativi e/o critici.</w:t>
-      </w:r>
     </w:p>
     <w:p>
       <w:r>
@@ -11642,7 +11958,14 @@
         <w:rPr>
           <w:lang w:val="it-IT"/>
         </w:rPr>
-        <w:t>Mandato e/o Qd</w:t>
+        <w:t xml:space="preserve">Mandato e/o </w:t>
+      </w:r>
+      <w:proofErr w:type="spellStart"/>
+      <w:r>
+        <w:rPr>
+          <w:lang w:val="it-IT"/>
+        </w:rPr>
+        <w:t>Qd</w:t>
       </w:r>
       <w:r>
         <w:rPr>
@@ -11650,6 +11973,7 @@
         </w:rPr>
         <w:t>C</w:t>
       </w:r>
+      <w:proofErr w:type="spellEnd"/>
     </w:p>
     <w:p>
       <w:pPr>
@@ -11683,8 +12007,8 @@
       </w:pPr>
     </w:p>
     <w:sectPr>
-      <w:headerReference w:type="first" r:id="rId19"/>
-      <w:footerReference w:type="first" r:id="rId20"/>
+      <w:headerReference w:type="first" r:id="rId21"/>
+      <w:footerReference w:type="first" r:id="rId22"/>
       <w:pgSz w:w="11906" w:h="16838"/>
       <w:pgMar w:top="1985" w:right="1134" w:bottom="1418" w:left="1134" w:header="567" w:footer="567" w:gutter="0"/>
       <w:cols w:space="720"/>
@@ -12214,7 +12538,7 @@
               <w:sz w:val="28"/>
             </w:rPr>
             <w:drawing>
-              <wp:inline distT="0" distB="0" distL="0" distR="0">
+              <wp:inline distT="0" distB="0" distL="0" distR="0" wp14:anchorId="35180318" wp14:editId="753B71F4">
                 <wp:extent cx="609600" cy="609600"/>
                 <wp:effectExtent l="0" t="0" r="0" b="0"/>
                 <wp:docPr id="2" name="Immagine 2"/>
@@ -12583,7 +12907,7 @@
               <w:sz w:val="28"/>
             </w:rPr>
             <w:drawing>
-              <wp:inline distT="0" distB="0" distL="0" distR="0" wp14:anchorId="4E7BA213" wp14:editId="78059DF9">
+              <wp:inline distT="0" distB="0" distL="0" distR="0" wp14:anchorId="048F8D5D" wp14:editId="122ED5AC">
                 <wp:extent cx="609600" cy="609600"/>
                 <wp:effectExtent l="0" t="0" r="0" b="0"/>
                 <wp:docPr id="10" name="Immagine 10"/>
@@ -12947,7 +13271,7 @@
               <w:sz w:val="28"/>
             </w:rPr>
             <w:drawing>
-              <wp:inline distT="0" distB="0" distL="0" distR="0" wp14:anchorId="307F3811" wp14:editId="1B96AD3C">
+              <wp:inline distT="0" distB="0" distL="0" distR="0" wp14:anchorId="29C7D365" wp14:editId="72058E19">
                 <wp:extent cx="609600" cy="609600"/>
                 <wp:effectExtent l="0" t="0" r="0" b="0"/>
                 <wp:docPr id="11" name="Immagine 11"/>
@@ -14636,6 +14960,119 @@
     </w:lvl>
   </w:abstractNum>
   <w:abstractNum w:abstractNumId="11" w15:restartNumberingAfterBreak="0">
+    <w:nsid w:val="4F872ED5"/>
+    <w:multiLevelType w:val="hybridMultilevel"/>
+    <w:tmpl w:val="D228CC5C"/>
+    <w:lvl w:ilvl="0" w:tplc="08100001">
+      <w:start w:val="1"/>
+      <w:numFmt w:val="bullet"/>
+      <w:lvlText w:val=""/>
+      <w:lvlJc w:val="left"/>
+      <w:pPr>
+        <w:ind w:left="720" w:hanging="360"/>
+      </w:pPr>
+      <w:rPr>
+        <w:rFonts w:ascii="Symbol" w:hAnsi="Symbol" w:hint="default"/>
+      </w:rPr>
+    </w:lvl>
+    <w:lvl w:ilvl="1" w:tplc="08100003" w:tentative="1">
+      <w:start w:val="1"/>
+      <w:numFmt w:val="bullet"/>
+      <w:lvlText w:val="o"/>
+      <w:lvlJc w:val="left"/>
+      <w:pPr>
+        <w:ind w:left="1440" w:hanging="360"/>
+      </w:pPr>
+      <w:rPr>
+        <w:rFonts w:ascii="Courier New" w:hAnsi="Courier New" w:cs="Courier New" w:hint="default"/>
+      </w:rPr>
+    </w:lvl>
+    <w:lvl w:ilvl="2" w:tplc="08100005" w:tentative="1">
+      <w:start w:val="1"/>
+      <w:numFmt w:val="bullet"/>
+      <w:lvlText w:val=""/>
+      <w:lvlJc w:val="left"/>
+      <w:pPr>
+        <w:ind w:left="2160" w:hanging="360"/>
+      </w:pPr>
+      <w:rPr>
+        <w:rFonts w:ascii="Wingdings" w:hAnsi="Wingdings" w:hint="default"/>
+      </w:rPr>
+    </w:lvl>
+    <w:lvl w:ilvl="3" w:tplc="08100001" w:tentative="1">
+      <w:start w:val="1"/>
+      <w:numFmt w:val="bullet"/>
+      <w:lvlText w:val=""/>
+      <w:lvlJc w:val="left"/>
+      <w:pPr>
+        <w:ind w:left="2880" w:hanging="360"/>
+      </w:pPr>
+      <w:rPr>
+        <w:rFonts w:ascii="Symbol" w:hAnsi="Symbol" w:hint="default"/>
+      </w:rPr>
+    </w:lvl>
+    <w:lvl w:ilvl="4" w:tplc="08100003" w:tentative="1">
+      <w:start w:val="1"/>
+      <w:numFmt w:val="bullet"/>
+      <w:lvlText w:val="o"/>
+      <w:lvlJc w:val="left"/>
+      <w:pPr>
+        <w:ind w:left="3600" w:hanging="360"/>
+      </w:pPr>
+      <w:rPr>
+        <w:rFonts w:ascii="Courier New" w:hAnsi="Courier New" w:cs="Courier New" w:hint="default"/>
+      </w:rPr>
+    </w:lvl>
+    <w:lvl w:ilvl="5" w:tplc="08100005" w:tentative="1">
+      <w:start w:val="1"/>
+      <w:numFmt w:val="bullet"/>
+      <w:lvlText w:val=""/>
+      <w:lvlJc w:val="left"/>
+      <w:pPr>
+        <w:ind w:left="4320" w:hanging="360"/>
+      </w:pPr>
+      <w:rPr>
+        <w:rFonts w:ascii="Wingdings" w:hAnsi="Wingdings" w:hint="default"/>
+      </w:rPr>
+    </w:lvl>
+    <w:lvl w:ilvl="6" w:tplc="08100001" w:tentative="1">
+      <w:start w:val="1"/>
+      <w:numFmt w:val="bullet"/>
+      <w:lvlText w:val=""/>
+      <w:lvlJc w:val="left"/>
+      <w:pPr>
+        <w:ind w:left="5040" w:hanging="360"/>
+      </w:pPr>
+      <w:rPr>
+        <w:rFonts w:ascii="Symbol" w:hAnsi="Symbol" w:hint="default"/>
+      </w:rPr>
+    </w:lvl>
+    <w:lvl w:ilvl="7" w:tplc="08100003" w:tentative="1">
+      <w:start w:val="1"/>
+      <w:numFmt w:val="bullet"/>
+      <w:lvlText w:val="o"/>
+      <w:lvlJc w:val="left"/>
+      <w:pPr>
+        <w:ind w:left="5760" w:hanging="360"/>
+      </w:pPr>
+      <w:rPr>
+        <w:rFonts w:ascii="Courier New" w:hAnsi="Courier New" w:cs="Courier New" w:hint="default"/>
+      </w:rPr>
+    </w:lvl>
+    <w:lvl w:ilvl="8" w:tplc="08100005" w:tentative="1">
+      <w:start w:val="1"/>
+      <w:numFmt w:val="bullet"/>
+      <w:lvlText w:val=""/>
+      <w:lvlJc w:val="left"/>
+      <w:pPr>
+        <w:ind w:left="6480" w:hanging="360"/>
+      </w:pPr>
+      <w:rPr>
+        <w:rFonts w:ascii="Wingdings" w:hAnsi="Wingdings" w:hint="default"/>
+      </w:rPr>
+    </w:lvl>
+  </w:abstractNum>
+  <w:abstractNum w:abstractNumId="12" w15:restartNumberingAfterBreak="0">
     <w:nsid w:val="57C86EE7"/>
     <w:multiLevelType w:val="multilevel"/>
     <w:tmpl w:val="4DE6CDEC"/>
@@ -14784,7 +15221,7 @@
       </w:rPr>
     </w:lvl>
   </w:abstractNum>
-  <w:abstractNum w:abstractNumId="12" w15:restartNumberingAfterBreak="0">
+  <w:abstractNum w:abstractNumId="13" w15:restartNumberingAfterBreak="0">
     <w:nsid w:val="652809B9"/>
     <w:multiLevelType w:val="hybridMultilevel"/>
     <w:tmpl w:val="C10EC632"/>
@@ -14897,7 +15334,7 @@
       </w:rPr>
     </w:lvl>
   </w:abstractNum>
-  <w:abstractNum w:abstractNumId="13" w15:restartNumberingAfterBreak="0">
+  <w:abstractNum w:abstractNumId="14" w15:restartNumberingAfterBreak="0">
     <w:nsid w:val="66871ECE"/>
     <w:multiLevelType w:val="hybridMultilevel"/>
     <w:tmpl w:val="7F74FC56"/>
@@ -15013,7 +15450,7 @@
       </w:pPr>
     </w:lvl>
   </w:abstractNum>
-  <w:abstractNum w:abstractNumId="14" w15:restartNumberingAfterBreak="0">
+  <w:abstractNum w:abstractNumId="15" w15:restartNumberingAfterBreak="0">
     <w:nsid w:val="6ABE5228"/>
     <w:multiLevelType w:val="hybridMultilevel"/>
     <w:tmpl w:val="089EE6D8"/>
@@ -15129,7 +15566,7 @@
       </w:pPr>
     </w:lvl>
   </w:abstractNum>
-  <w:abstractNum w:abstractNumId="15" w15:restartNumberingAfterBreak="0">
+  <w:abstractNum w:abstractNumId="16" w15:restartNumberingAfterBreak="0">
     <w:nsid w:val="6C1D7334"/>
     <w:multiLevelType w:val="hybridMultilevel"/>
     <w:tmpl w:val="7F20929C"/>
@@ -15245,7 +15682,7 @@
       </w:pPr>
     </w:lvl>
   </w:abstractNum>
-  <w:abstractNum w:abstractNumId="16" w15:restartNumberingAfterBreak="0">
+  <w:abstractNum w:abstractNumId="17" w15:restartNumberingAfterBreak="0">
     <w:nsid w:val="72904C79"/>
     <w:multiLevelType w:val="hybridMultilevel"/>
     <w:tmpl w:val="EB328896"/>
@@ -15385,7 +15822,7 @@
       </w:rPr>
     </w:lvl>
   </w:abstractNum>
-  <w:abstractNum w:abstractNumId="17" w15:restartNumberingAfterBreak="0">
+  <w:abstractNum w:abstractNumId="18" w15:restartNumberingAfterBreak="0">
     <w:nsid w:val="7ACC392C"/>
     <w:multiLevelType w:val="hybridMultilevel"/>
     <w:tmpl w:val="F282F7F0"/>
@@ -15525,7 +15962,7 @@
       </w:rPr>
     </w:lvl>
   </w:abstractNum>
-  <w:abstractNum w:abstractNumId="18" w15:restartNumberingAfterBreak="0">
+  <w:abstractNum w:abstractNumId="19" w15:restartNumberingAfterBreak="0">
     <w:nsid w:val="7CD54937"/>
     <w:multiLevelType w:val="hybridMultilevel"/>
     <w:tmpl w:val="1AB0305A"/>
@@ -15666,7 +16103,7 @@
     </w:lvl>
   </w:abstractNum>
   <w:num w:numId="1">
-    <w:abstractNumId w:val="11"/>
+    <w:abstractNumId w:val="12"/>
   </w:num>
   <w:num w:numId="2">
     <w:abstractNumId w:val="3"/>
@@ -15681,22 +16118,22 @@
     <w:abstractNumId w:val="4"/>
   </w:num>
   <w:num w:numId="6">
-    <w:abstractNumId w:val="13"/>
+    <w:abstractNumId w:val="14"/>
   </w:num>
   <w:num w:numId="7">
     <w:abstractNumId w:val="9"/>
   </w:num>
   <w:num w:numId="8">
-    <w:abstractNumId w:val="14"/>
+    <w:abstractNumId w:val="15"/>
   </w:num>
   <w:num w:numId="9">
     <w:abstractNumId w:val="0"/>
   </w:num>
   <w:num w:numId="10">
-    <w:abstractNumId w:val="16"/>
+    <w:abstractNumId w:val="17"/>
   </w:num>
   <w:num w:numId="11">
-    <w:abstractNumId w:val="17"/>
+    <w:abstractNumId w:val="18"/>
   </w:num>
   <w:num w:numId="12">
     <w:abstractNumId w:val="5"/>
@@ -15705,43 +16142,46 @@
     <w:abstractNumId w:val="2"/>
   </w:num>
   <w:num w:numId="14">
-    <w:abstractNumId w:val="18"/>
+    <w:abstractNumId w:val="19"/>
   </w:num>
   <w:num w:numId="15">
     <w:abstractNumId w:val="6"/>
   </w:num>
   <w:num w:numId="16">
-    <w:abstractNumId w:val="11"/>
+    <w:abstractNumId w:val="12"/>
   </w:num>
   <w:num w:numId="17">
-    <w:abstractNumId w:val="15"/>
+    <w:abstractNumId w:val="16"/>
   </w:num>
   <w:num w:numId="18">
-    <w:abstractNumId w:val="11"/>
+    <w:abstractNumId w:val="12"/>
   </w:num>
   <w:num w:numId="19">
-    <w:abstractNumId w:val="11"/>
+    <w:abstractNumId w:val="12"/>
   </w:num>
   <w:num w:numId="20">
-    <w:abstractNumId w:val="11"/>
+    <w:abstractNumId w:val="12"/>
   </w:num>
   <w:num w:numId="21">
-    <w:abstractNumId w:val="11"/>
+    <w:abstractNumId w:val="12"/>
   </w:num>
   <w:num w:numId="22">
-    <w:abstractNumId w:val="11"/>
+    <w:abstractNumId w:val="12"/>
   </w:num>
   <w:num w:numId="23">
-    <w:abstractNumId w:val="12"/>
+    <w:abstractNumId w:val="13"/>
   </w:num>
   <w:num w:numId="24">
-    <w:abstractNumId w:val="11"/>
+    <w:abstractNumId w:val="12"/>
   </w:num>
   <w:num w:numId="25">
     <w:abstractNumId w:val="8"/>
   </w:num>
   <w:num w:numId="26">
     <w:abstractNumId w:val="10"/>
+  </w:num>
+  <w:num w:numId="27">
+    <w:abstractNumId w:val="11"/>
   </w:num>
   <w:numIdMacAtCleanup w:val="14"/>
 </w:numbering>
@@ -16990,7 +17430,7 @@
 </file>
 
 <file path=customXml/itemProps1.xml><?xml version="1.0" encoding="utf-8"?>
-<ds:datastoreItem xmlns:ds="http://schemas.openxmlformats.org/officeDocument/2006/customXml" ds:itemID="{1D0668DB-73F3-482D-B22C-C3FE3023D6C5}">
+<ds:datastoreItem xmlns:ds="http://schemas.openxmlformats.org/officeDocument/2006/customXml" ds:itemID="{CB14A66F-E58F-43AB-9F7E-E8878F009E4F}">
   <ds:schemaRefs>
     <ds:schemaRef ds:uri="http://schemas.openxmlformats.org/officeDocument/2006/bibliography"/>
   </ds:schemaRefs>

</xml_diff>